<commit_message>
Cập nhật thiết kế
NL04_Desgn.docx phần tìm kiếm nhà trọ.
</commit_message>
<xml_diff>
--- a/docs/design/NL04_Design.docx
+++ b/docs/design/NL04_Design.docx
@@ -1,6 +1,6 @@
 
 <file path=word/document.xml><?xml version="1.0" encoding="utf-8"?>
-<w:document xmlns:wpc="http://schemas.microsoft.com/office/word/2010/wordprocessingCanvas" xmlns:mc="http://schemas.openxmlformats.org/markup-compatibility/2006" xmlns:o="urn:schemas-microsoft-com:office:office" xmlns:r="http://schemas.openxmlformats.org/officeDocument/2006/relationships" xmlns:m="http://schemas.openxmlformats.org/officeDocument/2006/math" xmlns:v="urn:schemas-microsoft-com:vml" xmlns:wp14="http://schemas.microsoft.com/office/word/2010/wordprocessingDrawing" xmlns:wp="http://schemas.openxmlformats.org/drawingml/2006/wordprocessingDrawing" xmlns:w10="urn:schemas-microsoft-com:office:word" xmlns:w="http://schemas.openxmlformats.org/wordprocessingml/2006/main" xmlns:w14="http://schemas.microsoft.com/office/word/2010/wordml" xmlns:wpg="http://schemas.microsoft.com/office/word/2010/wordprocessingGroup" xmlns:wpi="http://schemas.microsoft.com/office/word/2010/wordprocessingInk" xmlns:wne="http://schemas.microsoft.com/office/word/2006/wordml" xmlns:wps="http://schemas.microsoft.com/office/word/2010/wordprocessingShape" mc:Ignorable="w14 wp14">
+<w:document xmlns:wpc="http://schemas.microsoft.com/office/word/2010/wordprocessingCanvas" xmlns:mc="http://schemas.openxmlformats.org/markup-compatibility/2006" xmlns:o="urn:schemas-microsoft-com:office:office" xmlns:r="http://schemas.openxmlformats.org/officeDocument/2006/relationships" xmlns:m="http://schemas.openxmlformats.org/officeDocument/2006/math" xmlns:v="urn:schemas-microsoft-com:vml" xmlns:wp14="http://schemas.microsoft.com/office/word/2010/wordprocessingDrawing" xmlns:wp="http://schemas.openxmlformats.org/drawingml/2006/wordprocessingDrawing" xmlns:w10="urn:schemas-microsoft-com:office:word" xmlns:w="http://schemas.openxmlformats.org/wordprocessingml/2006/main" xmlns:w14="http://schemas.microsoft.com/office/word/2010/wordml" xmlns:w15="http://schemas.microsoft.com/office/word/2012/wordml" xmlns:wpg="http://schemas.microsoft.com/office/word/2010/wordprocessingGroup" xmlns:wpi="http://schemas.microsoft.com/office/word/2010/wordprocessingInk" xmlns:wne="http://schemas.microsoft.com/office/word/2006/wordml" xmlns:wps="http://schemas.microsoft.com/office/word/2010/wordprocessingShape" mc:Ignorable="w14 w15 wp14">
   <w:background w:color="FFFFFF"/>
   <w:body>
     <w:p>
@@ -34,7 +34,7 @@
                     <pic:cNvPicPr preferRelativeResize="0"/>
                   </pic:nvPicPr>
                   <pic:blipFill>
-                    <a:blip r:embed="rId9"/>
+                    <a:blip r:embed="rId8"/>
                     <a:srcRect/>
                     <a:stretch>
                       <a:fillRect/>
@@ -2866,8 +2866,8 @@
     <w:p>
       <w:pPr>
         <w:sectPr>
-          <w:headerReference w:type="default" r:id="rId10"/>
-          <w:footerReference w:type="default" r:id="rId11"/>
+          <w:headerReference w:type="default" r:id="rId9"/>
+          <w:footerReference w:type="default" r:id="rId10"/>
           <w:pgSz w:w="12240" w:h="15840"/>
           <w:pgMar w:top="1457" w:right="1298" w:bottom="1452" w:left="1298" w:header="720" w:footer="720" w:gutter="0"/>
           <w:pgNumType w:fmt="lowerRoman" w:start="1"/>
@@ -20385,13 +20385,12 @@
     </w:p>
     <w:p>
       <w:pPr>
-        <w:numPr>
-          <w:ilvl w:val="0"/>
-          <w:numId w:val="62"/>
-        </w:numPr>
         <w:spacing w:after="200" w:line="276" w:lineRule="auto"/>
+        <w:ind w:left="360"/>
         <w:jc w:val="left"/>
       </w:pPr>
+      <w:bookmarkStart w:id="49" w:name="_GoBack"/>
+      <w:bookmarkEnd w:id="49"/>
       <w:r>
         <w:t>request - HttpServletRequest</w:t>
       </w:r>
@@ -20435,7 +20434,7 @@
           <w:sz w:val="20"/>
           <w:szCs w:val="20"/>
         </w:rPr>
-        <w:t>Initialise nhatros to nhatroDao.list</w:t>
+        <w:t>Get loaiid</w:t>
       </w:r>
     </w:p>
     <w:p>
@@ -20459,7 +20458,7 @@
           <w:sz w:val="20"/>
           <w:szCs w:val="20"/>
         </w:rPr>
-        <w:t>Create new ArrayList</w:t>
+        <w:t>Get mucgia</w:t>
       </w:r>
     </w:p>
     <w:p>
@@ -20479,20 +20478,11 @@
       <w:r>
         <w:rPr>
           <w:rFonts w:ascii="Courier New" w:hAnsi="Courier New" w:cs="Courier New"/>
-          <w:color w:val="0000FF"/>
-          <w:sz w:val="20"/>
-          <w:szCs w:val="20"/>
-        </w:rPr>
-        <w:t xml:space="preserve">For </w:t>
-      </w:r>
-      <w:r>
-        <w:rPr>
-          <w:rFonts w:ascii="Courier New" w:hAnsi="Courier New" w:cs="Courier New"/>
           <w:color w:val="000000"/>
           <w:sz w:val="20"/>
           <w:szCs w:val="20"/>
         </w:rPr>
-        <w:t>(Nhatro nhatro : nhatros)</w:t>
+        <w:t>Get mucdientich</w:t>
       </w:r>
     </w:p>
     <w:p>
@@ -20516,8 +20506,7 @@
           <w:sz w:val="20"/>
           <w:szCs w:val="20"/>
         </w:rPr>
-        <w:tab/>
-        <w:t>Create new Marker</w:t>
+        <w:t>Get toado on Maps</w:t>
       </w:r>
     </w:p>
     <w:p>
@@ -20541,8 +20530,7 @@
           <w:sz w:val="20"/>
           <w:szCs w:val="20"/>
         </w:rPr>
-        <w:tab/>
-        <w:t>Call method marker.setNhatroId with nhatro.getNhatroid</w:t>
+        <w:t>Create new List&lt;Nhatro&gt; nhatros;</w:t>
       </w:r>
     </w:p>
     <w:p>
@@ -20566,8 +20554,34 @@
           <w:sz w:val="20"/>
           <w:szCs w:val="20"/>
         </w:rPr>
-        <w:tab/>
-        <w:t>Call method marker.setX with nhatro.getToado</w:t>
+        <w:t>Find nhatro have loaid and gia &lt; mucgia and distance betw</w:t>
+      </w:r>
+      <w:r>
+        <w:rPr>
+          <w:rFonts w:ascii="Courier New" w:hAnsi="Courier New" w:cs="Courier New"/>
+          <w:color w:val="000000"/>
+          <w:sz w:val="20"/>
+          <w:szCs w:val="20"/>
+        </w:rPr>
+        <w:t>een toado and nhatro.toado &lt;</w:t>
+      </w:r>
+      <w:r>
+        <w:rPr>
+          <w:rFonts w:ascii="Courier New" w:hAnsi="Courier New" w:cs="Courier New"/>
+          <w:color w:val="000000"/>
+          <w:sz w:val="20"/>
+          <w:szCs w:val="20"/>
+        </w:rPr>
+        <w:t>=</w:t>
+      </w:r>
+      <w:r>
+        <w:rPr>
+          <w:rFonts w:ascii="Courier New" w:hAnsi="Courier New" w:cs="Courier New"/>
+          <w:color w:val="000000"/>
+          <w:sz w:val="20"/>
+          <w:szCs w:val="20"/>
+        </w:rPr>
+        <w:t xml:space="preserve"> 10</w:t>
       </w:r>
     </w:p>
     <w:p>
@@ -20591,80 +20605,6 @@
           <w:sz w:val="20"/>
           <w:szCs w:val="20"/>
         </w:rPr>
-        <w:tab/>
-        <w:t>Call method marker.setY with nhatro.getToado</w:t>
-      </w:r>
-    </w:p>
-    <w:p>
-      <w:pPr>
-        <w:widowControl w:val="0"/>
-        <w:autoSpaceDE w:val="0"/>
-        <w:autoSpaceDN w:val="0"/>
-        <w:adjustRightInd w:val="0"/>
-        <w:spacing w:after="0" w:line="240" w:lineRule="auto"/>
-        <w:rPr>
-          <w:rFonts w:ascii="Courier New" w:hAnsi="Courier New" w:cs="Courier New"/>
-          <w:color w:val="000000"/>
-          <w:sz w:val="20"/>
-          <w:szCs w:val="20"/>
-        </w:rPr>
-      </w:pPr>
-      <w:r>
-        <w:rPr>
-          <w:rFonts w:ascii="Courier New" w:hAnsi="Courier New" w:cs="Courier New"/>
-          <w:color w:val="000000"/>
-          <w:sz w:val="20"/>
-          <w:szCs w:val="20"/>
-        </w:rPr>
-        <w:tab/>
-        <w:t>Call method markers.add with marker</w:t>
-      </w:r>
-    </w:p>
-    <w:p>
-      <w:pPr>
-        <w:widowControl w:val="0"/>
-        <w:autoSpaceDE w:val="0"/>
-        <w:autoSpaceDN w:val="0"/>
-        <w:adjustRightInd w:val="0"/>
-        <w:spacing w:after="0" w:line="240" w:lineRule="auto"/>
-        <w:rPr>
-          <w:rFonts w:ascii="Courier New" w:hAnsi="Courier New" w:cs="Courier New"/>
-          <w:color w:val="000000"/>
-          <w:sz w:val="20"/>
-          <w:szCs w:val="20"/>
-        </w:rPr>
-      </w:pPr>
-      <w:r>
-        <w:rPr>
-          <w:rFonts w:ascii="Courier New" w:hAnsi="Courier New" w:cs="Courier New"/>
-          <w:color w:val="0000FF"/>
-          <w:sz w:val="20"/>
-          <w:szCs w:val="20"/>
-        </w:rPr>
-        <w:t>EndFor</w:t>
-      </w:r>
-    </w:p>
-    <w:p>
-      <w:pPr>
-        <w:widowControl w:val="0"/>
-        <w:autoSpaceDE w:val="0"/>
-        <w:autoSpaceDN w:val="0"/>
-        <w:adjustRightInd w:val="0"/>
-        <w:spacing w:after="0" w:line="240" w:lineRule="auto"/>
-        <w:rPr>
-          <w:rFonts w:ascii="Courier New" w:hAnsi="Courier New" w:cs="Courier New"/>
-          <w:color w:val="000000"/>
-          <w:sz w:val="20"/>
-          <w:szCs w:val="20"/>
-        </w:rPr>
-      </w:pPr>
-      <w:r>
-        <w:rPr>
-          <w:rFonts w:ascii="Courier New" w:hAnsi="Courier New" w:cs="Courier New"/>
-          <w:color w:val="000000"/>
-          <w:sz w:val="20"/>
-          <w:szCs w:val="20"/>
-        </w:rPr>
         <w:t>Return markers</w:t>
       </w:r>
     </w:p>
@@ -20672,11 +20612,11 @@
       <w:pPr>
         <w:pStyle w:val="Heading2"/>
       </w:pPr>
-      <w:bookmarkStart w:id="49" w:name="_Toc398591423"/>
+      <w:bookmarkStart w:id="50" w:name="_Toc398591423"/>
       <w:r>
         <w:t>Yêu cầu đăng thông tin nhà trọ</w:t>
       </w:r>
-      <w:bookmarkEnd w:id="49"/>
+      <w:bookmarkEnd w:id="50"/>
     </w:p>
     <w:p>
       <w:pPr>
@@ -20749,7 +20689,7 @@
         </w:rPr>
         <w:t xml:space="preserve">- Giao </w:t>
       </w:r>
-      <w:commentRangeStart w:id="50"/>
+      <w:commentRangeStart w:id="51"/>
       <w:r>
         <w:rPr>
           <w:rFonts w:asciiTheme="majorHAnsi" w:hAnsiTheme="majorHAnsi" w:cstheme="majorHAnsi"/>
@@ -20759,12 +20699,12 @@
         </w:rPr>
         <w:t>diện</w:t>
       </w:r>
-      <w:commentRangeEnd w:id="50"/>
+      <w:commentRangeEnd w:id="51"/>
       <w:r>
         <w:rPr>
           <w:rStyle w:val="CommentReference"/>
         </w:rPr>
-        <w:commentReference w:id="50"/>
+        <w:commentReference w:id="51"/>
       </w:r>
       <w:r>
         <w:rPr>
@@ -23364,11 +23304,11 @@
       <w:pPr>
         <w:pStyle w:val="Heading2"/>
       </w:pPr>
-      <w:bookmarkStart w:id="51" w:name="_Toc398591424"/>
+      <w:bookmarkStart w:id="52" w:name="_Toc398591424"/>
       <w:r>
         <w:t>Xem nhà trọ</w:t>
       </w:r>
-      <w:bookmarkEnd w:id="51"/>
+      <w:bookmarkEnd w:id="52"/>
     </w:p>
     <w:p>
       <w:pPr>
@@ -23441,7 +23381,7 @@
         </w:rPr>
         <w:t xml:space="preserve">- Giao </w:t>
       </w:r>
-      <w:commentRangeStart w:id="52"/>
+      <w:commentRangeStart w:id="53"/>
       <w:r>
         <w:rPr>
           <w:rFonts w:asciiTheme="majorHAnsi" w:hAnsiTheme="majorHAnsi" w:cstheme="majorHAnsi"/>
@@ -23451,12 +23391,12 @@
         </w:rPr>
         <w:t>diện</w:t>
       </w:r>
-      <w:commentRangeEnd w:id="52"/>
+      <w:commentRangeEnd w:id="53"/>
       <w:r>
         <w:rPr>
           <w:rStyle w:val="CommentReference"/>
         </w:rPr>
-        <w:commentReference w:id="52"/>
+        <w:commentReference w:id="53"/>
       </w:r>
       <w:r>
         <w:rPr>
@@ -26406,14 +26346,14 @@
       <w:pPr>
         <w:pStyle w:val="Heading2"/>
       </w:pPr>
-      <w:bookmarkStart w:id="53" w:name="_Toc398591425"/>
+      <w:bookmarkStart w:id="54" w:name="_Toc398591425"/>
       <w:r>
         <w:t>Like</w:t>
       </w:r>
       <w:r>
         <w:t xml:space="preserve"> nhà trọ</w:t>
       </w:r>
-      <w:bookmarkEnd w:id="53"/>
+      <w:bookmarkEnd w:id="54"/>
     </w:p>
     <w:p>
       <w:pPr>
@@ -26486,7 +26426,7 @@
         </w:rPr>
         <w:t xml:space="preserve">- Giao </w:t>
       </w:r>
-      <w:commentRangeStart w:id="54"/>
+      <w:commentRangeStart w:id="55"/>
       <w:r>
         <w:rPr>
           <w:rFonts w:asciiTheme="majorHAnsi" w:hAnsiTheme="majorHAnsi" w:cstheme="majorHAnsi"/>
@@ -26496,12 +26436,12 @@
         </w:rPr>
         <w:t>diện</w:t>
       </w:r>
-      <w:commentRangeEnd w:id="54"/>
+      <w:commentRangeEnd w:id="55"/>
       <w:r>
         <w:rPr>
           <w:rStyle w:val="CommentReference"/>
         </w:rPr>
-        <w:commentReference w:id="54"/>
+        <w:commentReference w:id="55"/>
       </w:r>
       <w:r>
         <w:rPr>
@@ -27617,9 +27557,9 @@
               </wp:anchor>
             </w:drawing>
           </mc:Choice>
-          <mc:Fallback xmlns:w15="http://schemas.microsoft.com/office/word/2012/wordml">
+          <mc:Fallback>
             <w:pict>
-              <v:group w14:anchorId="47D41E1D" id="Group 17" o:spid="_x0000_s1026" style="position:absolute;margin-left:-.1pt;margin-top:24.65pt;width:482.2pt;height:234.25pt;z-index:251660288" coordsize="61239,29749" o:gfxdata="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">
+              <v:group w14:anchorId="6EBB71B0" id="Group 17" o:spid="_x0000_s1026" style="position:absolute;margin-left:-.1pt;margin-top:24.65pt;width:482.2pt;height:234.25pt;z-index:251660288" coordsize="61239,29749" o:gfxdata="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">
                 <v:shapetype id="_x0000_t75" coordsize="21600,21600" o:spt="75" o:preferrelative="t" path="m@4@5l@4@11@9@11@9@5xe" filled="f" stroked="f">
                   <v:stroke joinstyle="miter"/>
                   <v:formulas>
@@ -27743,9 +27683,9 @@
               </wp:anchor>
             </w:drawing>
           </mc:Choice>
-          <mc:Fallback xmlns:w15="http://schemas.microsoft.com/office/word/2012/wordml">
+          <mc:Fallback>
             <w:pict>
-              <v:roundrect w14:anchorId="7C3DBF31" id="Rounded Rectangle 16" o:spid="_x0000_s1026" style="position:absolute;margin-left:413.3pt;margin-top:51.35pt;width:59.4pt;height:36.6pt;z-index:251661312;visibility:visible;mso-wrap-style:square;mso-wrap-distance-left:9pt;mso-wrap-distance-top:0;mso-wrap-distance-right:9pt;mso-wrap-distance-bottom:0;mso-position-horizontal:absolute;mso-position-horizontal-relative:text;mso-position-vertical:absolute;mso-position-vertical-relative:text;v-text-anchor:middle" arcsize="10923f" o:gfxdata="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" filled="f" strokecolor="red" strokeweight="1pt">
+              <v:roundrect w14:anchorId="6EF11950" id="Rounded Rectangle 16" o:spid="_x0000_s1026" style="position:absolute;margin-left:413.3pt;margin-top:51.35pt;width:59.4pt;height:36.6pt;z-index:251661312;visibility:visible;mso-wrap-style:square;mso-wrap-distance-left:9pt;mso-wrap-distance-top:0;mso-wrap-distance-right:9pt;mso-wrap-distance-bottom:0;mso-position-horizontal:absolute;mso-position-horizontal-relative:text;mso-position-vertical:absolute;mso-position-vertical-relative:text;v-text-anchor:middle" arcsize="10923f" o:gfxdata="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" filled="f" strokecolor="red" strokeweight="1pt">
                 <v:stroke joinstyle="miter"/>
               </v:roundrect>
             </w:pict>
@@ -28266,11 +28206,11 @@
       <w:pPr>
         <w:pStyle w:val="Heading2"/>
       </w:pPr>
-      <w:bookmarkStart w:id="55" w:name="_Toc398591426"/>
+      <w:bookmarkStart w:id="56" w:name="_Toc398591426"/>
       <w:r>
         <w:t>Bình luận trên trang nhà trọ</w:t>
       </w:r>
-      <w:bookmarkEnd w:id="55"/>
+      <w:bookmarkEnd w:id="56"/>
     </w:p>
     <w:p>
       <w:pPr>
@@ -28343,7 +28283,7 @@
         </w:rPr>
         <w:t xml:space="preserve">- Giao </w:t>
       </w:r>
-      <w:commentRangeStart w:id="56"/>
+      <w:commentRangeStart w:id="57"/>
       <w:r>
         <w:rPr>
           <w:rFonts w:asciiTheme="majorHAnsi" w:hAnsiTheme="majorHAnsi" w:cstheme="majorHAnsi"/>
@@ -28353,12 +28293,12 @@
         </w:rPr>
         <w:t>diện</w:t>
       </w:r>
-      <w:commentRangeEnd w:id="56"/>
+      <w:commentRangeEnd w:id="57"/>
       <w:r>
         <w:rPr>
           <w:rStyle w:val="CommentReference"/>
         </w:rPr>
-        <w:commentReference w:id="56"/>
+        <w:commentReference w:id="57"/>
       </w:r>
       <w:r>
         <w:rPr>
@@ -29791,11 +29731,11 @@
       <w:pPr>
         <w:pStyle w:val="Heading2"/>
       </w:pPr>
-      <w:bookmarkStart w:id="57" w:name="_Toc398591427"/>
+      <w:bookmarkStart w:id="58" w:name="_Toc398591427"/>
       <w:r>
         <w:t>Sửa thông tin nhà trọ</w:t>
       </w:r>
-      <w:bookmarkEnd w:id="57"/>
+      <w:bookmarkEnd w:id="58"/>
     </w:p>
     <w:p>
       <w:pPr>
@@ -29875,7 +29815,7 @@
         </w:rPr>
         <w:t xml:space="preserve">- Giao </w:t>
       </w:r>
-      <w:commentRangeStart w:id="58"/>
+      <w:commentRangeStart w:id="59"/>
       <w:r>
         <w:rPr>
           <w:rFonts w:asciiTheme="majorHAnsi" w:hAnsiTheme="majorHAnsi" w:cstheme="majorHAnsi"/>
@@ -29885,12 +29825,12 @@
         </w:rPr>
         <w:t>diện</w:t>
       </w:r>
-      <w:commentRangeEnd w:id="58"/>
+      <w:commentRangeEnd w:id="59"/>
       <w:r>
         <w:rPr>
           <w:rStyle w:val="CommentReference"/>
         </w:rPr>
-        <w:commentReference w:id="58"/>
+        <w:commentReference w:id="59"/>
       </w:r>
       <w:r>
         <w:rPr>
@@ -34500,7 +34440,7 @@
           </mc:Choice>
           <mc:Fallback>
             <w:pict>
-              <v:group id="Group 6" o:spid="_x0000_s1026" style="position:absolute;margin-left:50.6pt;margin-top:2.9pt;width:436.5pt;height:82.5pt;z-index:251663360" coordsize="55435,10477" o:gfxdata="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">
+              <v:group w14:anchorId="1D3F9F38" id="Group 6" o:spid="_x0000_s1026" style="position:absolute;margin-left:50.6pt;margin-top:2.9pt;width:436.5pt;height:82.5pt;z-index:251663360" coordsize="55435,10477" o:gfxdata="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">
                 <v:rect id="Rectangle 10" o:spid="_x0000_s1027" style="position:absolute;left:5238;top:2000;width:2953;height:2381;visibility:visible;mso-wrap-style:square;v-text-anchor:middle" o:gfxdata="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" fillcolor="red" strokecolor="#1f4d78 [1604]" strokeweight="1pt">
                   <v:textbox>
                     <w:txbxContent>
@@ -38180,7 +38120,7 @@
           </mc:Choice>
           <mc:Fallback>
             <w:pict>
-              <v:group id="Group 31" o:spid="_x0000_s1037" style="position:absolute;margin-left:68.6pt;margin-top:2.05pt;width:409.5pt;height:63pt;z-index:251664384" coordsize="52006,8001" o:gfxdata="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">
+              <v:group w14:anchorId="20B6BFF4" id="Group 31" o:spid="_x0000_s1037" style="position:absolute;margin-left:68.6pt;margin-top:2.05pt;width:409.5pt;height:63pt;z-index:251664384" coordsize="52006,8001" o:gfxdata="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">
                 <v:rect id="Rectangle 32" o:spid="_x0000_s1038" style="position:absolute;top:381;width:2952;height:2381;visibility:visible;mso-wrap-style:square;v-text-anchor:middle" o:gfxdata="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" fillcolor="red" strokecolor="#1f4d78 [1604]" strokeweight="1pt">
                   <v:textbox>
                     <w:txbxContent>
@@ -41458,17 +41398,17 @@
       <w:pPr>
         <w:pStyle w:val="Heading1"/>
       </w:pPr>
-      <w:bookmarkStart w:id="59" w:name="h.ihv636" w:colFirst="0" w:colLast="0"/>
-      <w:bookmarkStart w:id="60" w:name="_Toc398591428"/>
-      <w:bookmarkEnd w:id="59"/>
+      <w:bookmarkStart w:id="60" w:name="h.ihv636" w:colFirst="0" w:colLast="0"/>
+      <w:bookmarkStart w:id="61" w:name="_Toc398591428"/>
+      <w:bookmarkEnd w:id="60"/>
       <w:r>
         <w:t xml:space="preserve">Bảng tham khảo tới các yêu </w:t>
       </w:r>
-      <w:commentRangeStart w:id="61"/>
+      <w:commentRangeStart w:id="62"/>
       <w:r>
         <w:t>cầu</w:t>
       </w:r>
-      <w:commentRangeEnd w:id="61"/>
+      <w:commentRangeEnd w:id="62"/>
       <w:r>
         <w:rPr>
           <w:rStyle w:val="CommentReference"/>
@@ -41478,9 +41418,9 @@
           <w:smallCaps w:val="0"/>
           <w:color w:val="auto"/>
         </w:rPr>
-        <w:commentReference w:id="61"/>
-      </w:r>
-      <w:bookmarkEnd w:id="60"/>
+        <w:commentReference w:id="62"/>
+      </w:r>
+      <w:bookmarkEnd w:id="61"/>
       <w:r>
         <w:t xml:space="preserve"> </w:t>
       </w:r>
@@ -41776,8 +41716,6 @@
             <w:r>
               <w:t>4.9 Quản lý thông tin nhà trọ</w:t>
             </w:r>
-            <w:bookmarkStart w:id="62" w:name="_GoBack"/>
-            <w:bookmarkEnd w:id="62"/>
           </w:p>
         </w:tc>
       </w:tr>
@@ -41823,7 +41761,7 @@
 </file>
 
 <file path=word/comments.xml><?xml version="1.0" encoding="utf-8"?>
-<w:comments xmlns:wpc="http://schemas.microsoft.com/office/word/2010/wordprocessingCanvas" xmlns:mc="http://schemas.openxmlformats.org/markup-compatibility/2006" xmlns:o="urn:schemas-microsoft-com:office:office" xmlns:r="http://schemas.openxmlformats.org/officeDocument/2006/relationships" xmlns:m="http://schemas.openxmlformats.org/officeDocument/2006/math" xmlns:v="urn:schemas-microsoft-com:vml" xmlns:wp14="http://schemas.microsoft.com/office/word/2010/wordprocessingDrawing" xmlns:wp="http://schemas.openxmlformats.org/drawingml/2006/wordprocessingDrawing" xmlns:w10="urn:schemas-microsoft-com:office:word" xmlns:w="http://schemas.openxmlformats.org/wordprocessingml/2006/main" xmlns:w14="http://schemas.microsoft.com/office/word/2010/wordml" xmlns:wpg="http://schemas.microsoft.com/office/word/2010/wordprocessingGroup" xmlns:wpi="http://schemas.microsoft.com/office/word/2010/wordprocessingInk" xmlns:wne="http://schemas.microsoft.com/office/word/2006/wordml" xmlns:wps="http://schemas.microsoft.com/office/word/2010/wordprocessingShape" mc:Ignorable="w14 wp14">
+<w:comments xmlns:wpc="http://schemas.microsoft.com/office/word/2010/wordprocessingCanvas" xmlns:mc="http://schemas.openxmlformats.org/markup-compatibility/2006" xmlns:o="urn:schemas-microsoft-com:office:office" xmlns:r="http://schemas.openxmlformats.org/officeDocument/2006/relationships" xmlns:m="http://schemas.openxmlformats.org/officeDocument/2006/math" xmlns:v="urn:schemas-microsoft-com:vml" xmlns:wp14="http://schemas.microsoft.com/office/word/2010/wordprocessingDrawing" xmlns:wp="http://schemas.openxmlformats.org/drawingml/2006/wordprocessingDrawing" xmlns:w10="urn:schemas-microsoft-com:office:word" xmlns:w="http://schemas.openxmlformats.org/wordprocessingml/2006/main" xmlns:w14="http://schemas.microsoft.com/office/word/2010/wordml" xmlns:w15="http://schemas.microsoft.com/office/word/2012/wordml" xmlns:wpg="http://schemas.microsoft.com/office/word/2010/wordprocessingGroup" xmlns:wpi="http://schemas.microsoft.com/office/word/2010/wordprocessingInk" xmlns:wne="http://schemas.microsoft.com/office/word/2006/wordml" xmlns:wps="http://schemas.microsoft.com/office/word/2010/wordprocessingShape" mc:Ignorable="w14 w15 wp14">
   <w:comment w:id="8" w:author="Đức Duy Lương" w:date="2014-09-15T16:41:00Z" w:initials="ĐDL">
     <w:p>
       <w:pPr>
@@ -42745,7 +42683,7 @@
       </w:pPr>
     </w:p>
   </w:comment>
-  <w:comment w:id="50" w:author="Đức Duy Lương" w:date="2014-09-15T17:16:00Z" w:initials="ĐDL">
+  <w:comment w:id="51" w:author="Đức Duy Lương" w:date="2014-09-15T17:16:00Z" w:initials="ĐDL">
     <w:p>
       <w:pPr>
         <w:autoSpaceDE w:val="0"/>
@@ -42818,7 +42756,7 @@
       </w:pPr>
     </w:p>
   </w:comment>
-  <w:comment w:id="52" w:author="Đức Duy Lương" w:date="2014-09-15T17:16:00Z" w:initials="ĐDL">
+  <w:comment w:id="53" w:author="Đức Duy Lương" w:date="2014-09-15T17:16:00Z" w:initials="ĐDL">
     <w:p>
       <w:pPr>
         <w:autoSpaceDE w:val="0"/>
@@ -42891,7 +42829,7 @@
       </w:pPr>
     </w:p>
   </w:comment>
-  <w:comment w:id="54" w:author="Đức Duy Lương" w:date="2014-09-15T17:16:00Z" w:initials="ĐDL">
+  <w:comment w:id="55" w:author="Đức Duy Lương" w:date="2014-09-15T17:16:00Z" w:initials="ĐDL">
     <w:p>
       <w:pPr>
         <w:autoSpaceDE w:val="0"/>
@@ -42964,7 +42902,7 @@
       </w:pPr>
     </w:p>
   </w:comment>
-  <w:comment w:id="56" w:author="Đức Duy Lương" w:date="2014-09-15T17:16:00Z" w:initials="ĐDL">
+  <w:comment w:id="57" w:author="Đức Duy Lương" w:date="2014-09-15T17:16:00Z" w:initials="ĐDL">
     <w:p>
       <w:pPr>
         <w:autoSpaceDE w:val="0"/>
@@ -43037,7 +42975,7 @@
       </w:pPr>
     </w:p>
   </w:comment>
-  <w:comment w:id="58" w:author="Đức Duy Lương" w:date="2014-09-15T17:16:00Z" w:initials="ĐDL">
+  <w:comment w:id="59" w:author="Đức Duy Lương" w:date="2014-09-15T17:16:00Z" w:initials="ĐDL">
     <w:p>
       <w:pPr>
         <w:autoSpaceDE w:val="0"/>
@@ -43110,7 +43048,7 @@
       </w:pPr>
     </w:p>
   </w:comment>
-  <w:comment w:id="61" w:author="Đức Duy Lương" w:date="2014-09-15T16:59:00Z" w:initials="ĐDL">
+  <w:comment w:id="62" w:author="Đức Duy Lương" w:date="2014-09-15T16:59:00Z" w:initials="ĐDL">
     <w:p>
       <w:pPr>
         <w:autoSpaceDE w:val="0"/>
@@ -43260,7 +43198,7 @@
 </file>
 
 <file path=word/endnotes.xml><?xml version="1.0" encoding="utf-8"?>
-<w:endnotes xmlns:wpc="http://schemas.microsoft.com/office/word/2010/wordprocessingCanvas" xmlns:mc="http://schemas.openxmlformats.org/markup-compatibility/2006" xmlns:o="urn:schemas-microsoft-com:office:office" xmlns:r="http://schemas.openxmlformats.org/officeDocument/2006/relationships" xmlns:m="http://schemas.openxmlformats.org/officeDocument/2006/math" xmlns:v="urn:schemas-microsoft-com:vml" xmlns:wp14="http://schemas.microsoft.com/office/word/2010/wordprocessingDrawing" xmlns:wp="http://schemas.openxmlformats.org/drawingml/2006/wordprocessingDrawing" xmlns:w10="urn:schemas-microsoft-com:office:word" xmlns:w="http://schemas.openxmlformats.org/wordprocessingml/2006/main" xmlns:w14="http://schemas.microsoft.com/office/word/2010/wordml" xmlns:wpg="http://schemas.microsoft.com/office/word/2010/wordprocessingGroup" xmlns:wpi="http://schemas.microsoft.com/office/word/2010/wordprocessingInk" xmlns:wne="http://schemas.microsoft.com/office/word/2006/wordml" xmlns:wps="http://schemas.microsoft.com/office/word/2010/wordprocessingShape" mc:Ignorable="w14 wp14">
+<w:endnotes xmlns:wpc="http://schemas.microsoft.com/office/word/2010/wordprocessingCanvas" xmlns:mc="http://schemas.openxmlformats.org/markup-compatibility/2006" xmlns:o="urn:schemas-microsoft-com:office:office" xmlns:r="http://schemas.openxmlformats.org/officeDocument/2006/relationships" xmlns:m="http://schemas.openxmlformats.org/officeDocument/2006/math" xmlns:v="urn:schemas-microsoft-com:vml" xmlns:wp14="http://schemas.microsoft.com/office/word/2010/wordprocessingDrawing" xmlns:wp="http://schemas.openxmlformats.org/drawingml/2006/wordprocessingDrawing" xmlns:w10="urn:schemas-microsoft-com:office:word" xmlns:w="http://schemas.openxmlformats.org/wordprocessingml/2006/main" xmlns:w14="http://schemas.microsoft.com/office/word/2010/wordml" xmlns:w15="http://schemas.microsoft.com/office/word/2012/wordml" xmlns:wpg="http://schemas.microsoft.com/office/word/2010/wordprocessingGroup" xmlns:wpi="http://schemas.microsoft.com/office/word/2010/wordprocessingInk" xmlns:wne="http://schemas.microsoft.com/office/word/2006/wordml" xmlns:wps="http://schemas.microsoft.com/office/word/2010/wordprocessingShape" mc:Ignorable="w14 w15 wp14">
   <w:endnote w:type="separator" w:id="-1">
     <w:p>
       <w:pPr>
@@ -43285,7 +43223,7 @@
 </file>
 
 <file path=word/footer1.xml><?xml version="1.0" encoding="utf-8"?>
-<w:ftr xmlns:wpc="http://schemas.microsoft.com/office/word/2010/wordprocessingCanvas" xmlns:mc="http://schemas.openxmlformats.org/markup-compatibility/2006" xmlns:o="urn:schemas-microsoft-com:office:office" xmlns:r="http://schemas.openxmlformats.org/officeDocument/2006/relationships" xmlns:m="http://schemas.openxmlformats.org/officeDocument/2006/math" xmlns:v="urn:schemas-microsoft-com:vml" xmlns:wp14="http://schemas.microsoft.com/office/word/2010/wordprocessingDrawing" xmlns:wp="http://schemas.openxmlformats.org/drawingml/2006/wordprocessingDrawing" xmlns:w10="urn:schemas-microsoft-com:office:word" xmlns:w="http://schemas.openxmlformats.org/wordprocessingml/2006/main" xmlns:w14="http://schemas.microsoft.com/office/word/2010/wordml" xmlns:wpg="http://schemas.microsoft.com/office/word/2010/wordprocessingGroup" xmlns:wpi="http://schemas.microsoft.com/office/word/2010/wordprocessingInk" xmlns:wne="http://schemas.microsoft.com/office/word/2006/wordml" xmlns:wps="http://schemas.microsoft.com/office/word/2010/wordprocessingShape" mc:Ignorable="w14 wp14">
+<w:ftr xmlns:wpc="http://schemas.microsoft.com/office/word/2010/wordprocessingCanvas" xmlns:mc="http://schemas.openxmlformats.org/markup-compatibility/2006" xmlns:o="urn:schemas-microsoft-com:office:office" xmlns:r="http://schemas.openxmlformats.org/officeDocument/2006/relationships" xmlns:m="http://schemas.openxmlformats.org/officeDocument/2006/math" xmlns:v="urn:schemas-microsoft-com:vml" xmlns:wp14="http://schemas.microsoft.com/office/word/2010/wordprocessingDrawing" xmlns:wp="http://schemas.openxmlformats.org/drawingml/2006/wordprocessingDrawing" xmlns:w10="urn:schemas-microsoft-com:office:word" xmlns:w="http://schemas.openxmlformats.org/wordprocessingml/2006/main" xmlns:w14="http://schemas.microsoft.com/office/word/2010/wordml" xmlns:w15="http://schemas.microsoft.com/office/word/2012/wordml" xmlns:wpg="http://schemas.microsoft.com/office/word/2010/wordprocessingGroup" xmlns:wpi="http://schemas.microsoft.com/office/word/2010/wordprocessingInk" xmlns:wne="http://schemas.microsoft.com/office/word/2006/wordml" xmlns:wps="http://schemas.microsoft.com/office/word/2010/wordprocessingShape" mc:Ignorable="w14 w15 wp14">
   <w:p>
     <w:pPr>
       <w:rPr>
@@ -43303,7 +43241,7 @@
 </file>
 
 <file path=word/footnotes.xml><?xml version="1.0" encoding="utf-8"?>
-<w:footnotes xmlns:wpc="http://schemas.microsoft.com/office/word/2010/wordprocessingCanvas" xmlns:mc="http://schemas.openxmlformats.org/markup-compatibility/2006" xmlns:o="urn:schemas-microsoft-com:office:office" xmlns:r="http://schemas.openxmlformats.org/officeDocument/2006/relationships" xmlns:m="http://schemas.openxmlformats.org/officeDocument/2006/math" xmlns:v="urn:schemas-microsoft-com:vml" xmlns:wp14="http://schemas.microsoft.com/office/word/2010/wordprocessingDrawing" xmlns:wp="http://schemas.openxmlformats.org/drawingml/2006/wordprocessingDrawing" xmlns:w10="urn:schemas-microsoft-com:office:word" xmlns:w="http://schemas.openxmlformats.org/wordprocessingml/2006/main" xmlns:w14="http://schemas.microsoft.com/office/word/2010/wordml" xmlns:wpg="http://schemas.microsoft.com/office/word/2010/wordprocessingGroup" xmlns:wpi="http://schemas.microsoft.com/office/word/2010/wordprocessingInk" xmlns:wne="http://schemas.microsoft.com/office/word/2006/wordml" xmlns:wps="http://schemas.microsoft.com/office/word/2010/wordprocessingShape" mc:Ignorable="w14 wp14">
+<w:footnotes xmlns:wpc="http://schemas.microsoft.com/office/word/2010/wordprocessingCanvas" xmlns:mc="http://schemas.openxmlformats.org/markup-compatibility/2006" xmlns:o="urn:schemas-microsoft-com:office:office" xmlns:r="http://schemas.openxmlformats.org/officeDocument/2006/relationships" xmlns:m="http://schemas.openxmlformats.org/officeDocument/2006/math" xmlns:v="urn:schemas-microsoft-com:vml" xmlns:wp14="http://schemas.microsoft.com/office/word/2010/wordprocessingDrawing" xmlns:wp="http://schemas.openxmlformats.org/drawingml/2006/wordprocessingDrawing" xmlns:w10="urn:schemas-microsoft-com:office:word" xmlns:w="http://schemas.openxmlformats.org/wordprocessingml/2006/main" xmlns:w14="http://schemas.microsoft.com/office/word/2010/wordml" xmlns:w15="http://schemas.microsoft.com/office/word/2012/wordml" xmlns:wpg="http://schemas.microsoft.com/office/word/2010/wordprocessingGroup" xmlns:wpi="http://schemas.microsoft.com/office/word/2010/wordprocessingInk" xmlns:wne="http://schemas.microsoft.com/office/word/2006/wordml" xmlns:wps="http://schemas.microsoft.com/office/word/2010/wordprocessingShape" mc:Ignorable="w14 w15 wp14">
   <w:footnote w:type="separator" w:id="-1">
     <w:p>
       <w:pPr>
@@ -43328,7 +43266,7 @@
 </file>
 
 <file path=word/header1.xml><?xml version="1.0" encoding="utf-8"?>
-<w:hdr xmlns:wpc="http://schemas.microsoft.com/office/word/2010/wordprocessingCanvas" xmlns:mc="http://schemas.openxmlformats.org/markup-compatibility/2006" xmlns:o="urn:schemas-microsoft-com:office:office" xmlns:r="http://schemas.openxmlformats.org/officeDocument/2006/relationships" xmlns:m="http://schemas.openxmlformats.org/officeDocument/2006/math" xmlns:v="urn:schemas-microsoft-com:vml" xmlns:wp14="http://schemas.microsoft.com/office/word/2010/wordprocessingDrawing" xmlns:wp="http://schemas.openxmlformats.org/drawingml/2006/wordprocessingDrawing" xmlns:w10="urn:schemas-microsoft-com:office:word" xmlns:w="http://schemas.openxmlformats.org/wordprocessingml/2006/main" xmlns:w14="http://schemas.microsoft.com/office/word/2010/wordml" xmlns:wpg="http://schemas.microsoft.com/office/word/2010/wordprocessingGroup" xmlns:wpi="http://schemas.microsoft.com/office/word/2010/wordprocessingInk" xmlns:wne="http://schemas.microsoft.com/office/word/2006/wordml" xmlns:wps="http://schemas.microsoft.com/office/word/2010/wordprocessingShape" mc:Ignorable="w14 wp14">
+<w:hdr xmlns:wpc="http://schemas.microsoft.com/office/word/2010/wordprocessingCanvas" xmlns:mc="http://schemas.openxmlformats.org/markup-compatibility/2006" xmlns:o="urn:schemas-microsoft-com:office:office" xmlns:r="http://schemas.openxmlformats.org/officeDocument/2006/relationships" xmlns:m="http://schemas.openxmlformats.org/officeDocument/2006/math" xmlns:v="urn:schemas-microsoft-com:vml" xmlns:wp14="http://schemas.microsoft.com/office/word/2010/wordprocessingDrawing" xmlns:wp="http://schemas.openxmlformats.org/drawingml/2006/wordprocessingDrawing" xmlns:w10="urn:schemas-microsoft-com:office:word" xmlns:w="http://schemas.openxmlformats.org/wordprocessingml/2006/main" xmlns:w14="http://schemas.microsoft.com/office/word/2010/wordml" xmlns:w15="http://schemas.microsoft.com/office/word/2012/wordml" xmlns:wpg="http://schemas.microsoft.com/office/word/2010/wordprocessingGroup" xmlns:wpi="http://schemas.microsoft.com/office/word/2010/wordprocessingInk" xmlns:wne="http://schemas.microsoft.com/office/word/2006/wordml" xmlns:wps="http://schemas.microsoft.com/office/word/2010/wordprocessingShape" mc:Ignorable="w14 w15 wp14">
   <w:sdt>
     <w:sdtPr>
       <w:id w:val="1260253927"/>
@@ -43381,7 +43319,7 @@
           <w:rPr>
             <w:noProof/>
           </w:rPr>
-          <w:t>29</w:t>
+          <w:t>13</w:t>
         </w:r>
         <w:r>
           <w:rPr>
@@ -43401,7 +43339,7 @@
 </file>
 
 <file path=word/numbering.xml><?xml version="1.0" encoding="utf-8"?>
-<w:numbering xmlns:wpc="http://schemas.microsoft.com/office/word/2010/wordprocessingCanvas" xmlns:mc="http://schemas.openxmlformats.org/markup-compatibility/2006" xmlns:o="urn:schemas-microsoft-com:office:office" xmlns:r="http://schemas.openxmlformats.org/officeDocument/2006/relationships" xmlns:m="http://schemas.openxmlformats.org/officeDocument/2006/math" xmlns:v="urn:schemas-microsoft-com:vml" xmlns:wp14="http://schemas.microsoft.com/office/word/2010/wordprocessingDrawing" xmlns:wp="http://schemas.openxmlformats.org/drawingml/2006/wordprocessingDrawing" xmlns:w10="urn:schemas-microsoft-com:office:word" xmlns:w="http://schemas.openxmlformats.org/wordprocessingml/2006/main" xmlns:w14="http://schemas.microsoft.com/office/word/2010/wordml" xmlns:wpg="http://schemas.microsoft.com/office/word/2010/wordprocessingGroup" xmlns:wpi="http://schemas.microsoft.com/office/word/2010/wordprocessingInk" xmlns:wne="http://schemas.microsoft.com/office/word/2006/wordml" xmlns:wps="http://schemas.microsoft.com/office/word/2010/wordprocessingShape" mc:Ignorable="w14 wp14">
+<w:numbering xmlns:wpc="http://schemas.microsoft.com/office/word/2010/wordprocessingCanvas" xmlns:mc="http://schemas.openxmlformats.org/markup-compatibility/2006" xmlns:o="urn:schemas-microsoft-com:office:office" xmlns:r="http://schemas.openxmlformats.org/officeDocument/2006/relationships" xmlns:m="http://schemas.openxmlformats.org/officeDocument/2006/math" xmlns:v="urn:schemas-microsoft-com:vml" xmlns:wp14="http://schemas.microsoft.com/office/word/2010/wordprocessingDrawing" xmlns:wp="http://schemas.openxmlformats.org/drawingml/2006/wordprocessingDrawing" xmlns:w10="urn:schemas-microsoft-com:office:word" xmlns:w="http://schemas.openxmlformats.org/wordprocessingml/2006/main" xmlns:w14="http://schemas.microsoft.com/office/word/2010/wordml" xmlns:w15="http://schemas.microsoft.com/office/word/2012/wordml" xmlns:wpg="http://schemas.microsoft.com/office/word/2010/wordprocessingGroup" xmlns:wpi="http://schemas.microsoft.com/office/word/2010/wordprocessingInk" xmlns:wne="http://schemas.microsoft.com/office/word/2006/wordml" xmlns:wps="http://schemas.microsoft.com/office/word/2010/wordprocessingShape" mc:Ignorable="w14 w15 wp14">
   <w:abstractNum w:abstractNumId="0">
     <w:nsid w:val="00E86357"/>
     <w:multiLevelType w:val="hybridMultilevel"/>
@@ -50388,7 +50326,7 @@
 </file>
 
 <file path=word/styles.xml><?xml version="1.0" encoding="utf-8"?>
-<w:styles xmlns:mc="http://schemas.openxmlformats.org/markup-compatibility/2006" xmlns:r="http://schemas.openxmlformats.org/officeDocument/2006/relationships" xmlns:w="http://schemas.openxmlformats.org/wordprocessingml/2006/main" xmlns:w14="http://schemas.microsoft.com/office/word/2010/wordml" mc:Ignorable="w14">
+<w:styles xmlns:mc="http://schemas.openxmlformats.org/markup-compatibility/2006" xmlns:r="http://schemas.openxmlformats.org/officeDocument/2006/relationships" xmlns:w="http://schemas.openxmlformats.org/wordprocessingml/2006/main" xmlns:w14="http://schemas.microsoft.com/office/word/2010/wordml" xmlns:w15="http://schemas.microsoft.com/office/word/2012/wordml" mc:Ignorable="w14 w15">
   <w:docDefaults>
     <w:rPrDefault>
       <w:rPr>
@@ -50404,1290 +50342,378 @@
       </w:pPr>
     </w:pPrDefault>
   </w:docDefaults>
-  <w:latentStyles w:defLockedState="0" w:defUIPriority="99" w:defSemiHidden="1" w:defUnhideWhenUsed="1" w:defQFormat="0" w:count="267">
-    <w:lsdException w:name="Normal" w:semiHidden="0" w:uiPriority="0" w:unhideWhenUsed="0" w:qFormat="1"/>
-    <w:lsdException w:name="heading 1" w:semiHidden="0" w:uiPriority="9" w:unhideWhenUsed="0" w:qFormat="1"/>
-    <w:lsdException w:name="heading 2" w:uiPriority="9" w:qFormat="1"/>
-    <w:lsdException w:name="heading 3" w:uiPriority="9" w:qFormat="1"/>
-    <w:lsdException w:name="heading 4" w:uiPriority="9" w:qFormat="1"/>
-    <w:lsdException w:name="heading 5" w:uiPriority="9" w:qFormat="1"/>
-    <w:lsdException w:name="heading 6" w:uiPriority="9" w:qFormat="1"/>
-    <w:lsdException w:name="heading 7" w:uiPriority="9" w:qFormat="1"/>
-    <w:lsdException w:name="heading 8" w:uiPriority="9" w:qFormat="1"/>
-    <w:lsdException w:name="heading 9" w:uiPriority="9" w:qFormat="1"/>
-    <w:lsdException w:name="toc 1" w:uiPriority="39"/>
-    <w:lsdException w:name="toc 2" w:uiPriority="39"/>
-    <w:lsdException w:name="toc 3" w:uiPriority="39"/>
-    <w:lsdException w:name="toc 4" w:uiPriority="39"/>
-    <w:lsdException w:name="toc 5" w:uiPriority="39"/>
-    <w:lsdException w:name="toc 6" w:uiPriority="39"/>
-    <w:lsdException w:name="toc 7" w:uiPriority="39"/>
-    <w:lsdException w:name="toc 8" w:uiPriority="39"/>
-    <w:lsdException w:name="toc 9" w:uiPriority="39"/>
-    <w:lsdException w:name="caption" w:uiPriority="35" w:qFormat="1"/>
-    <w:lsdException w:name="Title" w:semiHidden="0" w:uiPriority="10" w:unhideWhenUsed="0" w:qFormat="1"/>
-    <w:lsdException w:name="Default Paragraph Font" w:uiPriority="1"/>
-    <w:lsdException w:name="Subtitle" w:semiHidden="0" w:uiPriority="11" w:unhideWhenUsed="0" w:qFormat="1"/>
-    <w:lsdException w:name="Strong" w:semiHidden="0" w:uiPriority="22" w:unhideWhenUsed="0" w:qFormat="1"/>
-    <w:lsdException w:name="Emphasis" w:semiHidden="0" w:uiPriority="20" w:unhideWhenUsed="0" w:qFormat="1"/>
-    <w:lsdException w:name="Table Grid" w:semiHidden="0" w:uiPriority="39" w:unhideWhenUsed="0"/>
-    <w:lsdException w:name="Placeholder Text" w:unhideWhenUsed="0"/>
-    <w:lsdException w:name="No Spacing" w:semiHidden="0" w:uiPriority="1" w:unhideWhenUsed="0" w:qFormat="1"/>
-    <w:lsdException w:name="Light Shading" w:semiHidden="0" w:uiPriority="60" w:unhideWhenUsed="0"/>
-    <w:lsdException w:name="Light List" w:semiHidden="0" w:uiPriority="61" w:unhideWhenUsed="0"/>
-    <w:lsdException w:name="Light Grid" w:semiHidden="0" w:uiPriority="62" w:unhideWhenUsed="0"/>
-    <w:lsdException w:name="Medium Shading 1" w:semiHidden="0" w:uiPriority="63" w:unhideWhenUsed="0"/>
-    <w:lsdException w:name="Medium Shading 2" w:semiHidden="0" w:uiPriority="64" w:unhideWhenUsed="0"/>
-    <w:lsdException w:name="Medium List 1" w:semiHidden="0" w:uiPriority="65" w:unhideWhenUsed="0"/>
-    <w:lsdException w:name="Medium List 2" w:semiHidden="0" w:uiPriority="66" w:unhideWhenUsed="0"/>
-    <w:lsdException w:name="Medium Grid 1" w:semiHidden="0" w:uiPriority="67" w:unhideWhenUsed="0"/>
-    <w:lsdException w:name="Medium Grid 2" w:semiHidden="0" w:uiPriority="68" w:unhideWhenUsed="0"/>
-    <w:lsdException w:name="Medium Grid 3" w:semiHidden="0" w:uiPriority="69" w:unhideWhenUsed="0"/>
-    <w:lsdException w:name="Dark List" w:semiHidden="0" w:uiPriority="70" w:unhideWhenUsed="0"/>
-    <w:lsdException w:name="Colorful Shading" w:semiHidden="0" w:uiPriority="71" w:unhideWhenUsed="0"/>
-    <w:lsdException w:name="Colorful List" w:semiHidden="0" w:uiPriority="72" w:unhideWhenUsed="0"/>
-    <w:lsdException w:name="Colorful Grid" w:semiHidden="0" w:uiPriority="73" w:unhideWhenUsed="0"/>
-    <w:lsdException w:name="Light Shading Accent 1" w:semiHidden="0" w:uiPriority="60" w:unhideWhenUsed="0"/>
-    <w:lsdException w:name="Light List Accent 1" w:semiHidden="0" w:uiPriority="61" w:unhideWhenUsed="0"/>
-    <w:lsdException w:name="Light Grid Accent 1" w:semiHidden="0" w:uiPriority="62" w:unhideWhenUsed="0"/>
-    <w:lsdException w:name="Medium Shading 1 Accent 1" w:semiHidden="0" w:uiPriority="63" w:unhideWhenUsed="0"/>
-    <w:lsdException w:name="Medium Shading 2 Accent 1" w:semiHidden="0" w:uiPriority="64" w:unhideWhenUsed="0"/>
-    <w:lsdException w:name="Medium List 1 Accent 1" w:semiHidden="0" w:uiPriority="65" w:unhideWhenUsed="0"/>
-    <w:lsdException w:name="Revision" w:unhideWhenUsed="0"/>
-    <w:lsdException w:name="List Paragraph" w:semiHidden="0" w:uiPriority="34" w:unhideWhenUsed="0" w:qFormat="1"/>
-    <w:lsdException w:name="Quote" w:semiHidden="0" w:uiPriority="29" w:unhideWhenUsed="0" w:qFormat="1"/>
-    <w:lsdException w:name="Intense Quote" w:semiHidden="0" w:uiPriority="30" w:unhideWhenUsed="0" w:qFormat="1"/>
-    <w:lsdException w:name="Medium List 2 Accent 1" w:semiHidden="0" w:uiPriority="66" w:unhideWhenUsed="0"/>
-    <w:lsdException w:name="Medium Grid 1 Accent 1" w:semiHidden="0" w:uiPriority="67" w:unhideWhenUsed="0"/>
-    <w:lsdException w:name="Medium Grid 2 Accent 1" w:semiHidden="0" w:uiPriority="68" w:unhideWhenUsed="0"/>
-    <w:lsdException w:name="Medium Grid 3 Accent 1" w:semiHidden="0" w:uiPriority="69" w:unhideWhenUsed="0"/>
-    <w:lsdException w:name="Dark List Accent 1" w:semiHidden="0" w:uiPriority="70" w:unhideWhenUsed="0"/>
-    <w:lsdException w:name="Colorful Shading Accent 1" w:semiHidden="0" w:uiPriority="71" w:unhideWhenUsed="0"/>
-    <w:lsdException w:name="Colorful List Accent 1" w:semiHidden="0" w:uiPriority="72" w:unhideWhenUsed="0"/>
-    <w:lsdException w:name="Colorful Grid Accent 1" w:semiHidden="0" w:uiPriority="73" w:unhideWhenUsed="0"/>
-    <w:lsdException w:name="Light Shading Accent 2" w:semiHidden="0" w:uiPriority="60" w:unhideWhenUsed="0"/>
-    <w:lsdException w:name="Light List Accent 2" w:semiHidden="0" w:uiPriority="61" w:unhideWhenUsed="0"/>
-    <w:lsdException w:name="Light Grid Accent 2" w:semiHidden="0" w:uiPriority="62" w:unhideWhenUsed="0"/>
-    <w:lsdException w:name="Medium Shading 1 Accent 2" w:semiHidden="0" w:uiPriority="63" w:unhideWhenUsed="0"/>
-    <w:lsdException w:name="Medium Shading 2 Accent 2" w:semiHidden="0" w:uiPriority="64" w:unhideWhenUsed="0"/>
-    <w:lsdException w:name="Medium List 1 Accent 2" w:semiHidden="0" w:uiPriority="65" w:unhideWhenUsed="0"/>
-    <w:lsdException w:name="Medium List 2 Accent 2" w:semiHidden="0" w:uiPriority="66" w:unhideWhenUsed="0"/>
-    <w:lsdException w:name="Medium Grid 1 Accent 2" w:semiHidden="0" w:uiPriority="67" w:unhideWhenUsed="0"/>
-    <w:lsdException w:name="Medium Grid 2 Accent 2" w:semiHidden="0" w:uiPriority="68" w:unhideWhenUsed="0"/>
-    <w:lsdException w:name="Medium Grid 3 Accent 2" w:semiHidden="0" w:uiPriority="69" w:unhideWhenUsed="0"/>
-    <w:lsdException w:name="Dark List Accent 2" w:semiHidden="0" w:uiPriority="70" w:unhideWhenUsed="0"/>
-    <w:lsdException w:name="Colorful Shading Accent 2" w:semiHidden="0" w:uiPriority="71" w:unhideWhenUsed="0"/>
-    <w:lsdException w:name="Colorful List Accent 2" w:semiHidden="0" w:uiPriority="72" w:unhideWhenUsed="0"/>
-    <w:lsdException w:name="Colorful Grid Accent 2" w:semiHidden="0" w:uiPriority="73" w:unhideWhenUsed="0"/>
-    <w:lsdException w:name="Light Shading Accent 3" w:semiHidden="0" w:uiPriority="60" w:unhideWhenUsed="0"/>
-    <w:lsdException w:name="Light List Accent 3" w:semiHidden="0" w:uiPriority="61" w:unhideWhenUsed="0"/>
-    <w:lsdException w:name="Light Grid Accent 3" w:semiHidden="0" w:uiPriority="62" w:unhideWhenUsed="0"/>
-    <w:lsdException w:name="Medium Shading 1 Accent 3" w:semiHidden="0" w:uiPriority="63" w:unhideWhenUsed="0"/>
-    <w:lsdException w:name="Medium Shading 2 Accent 3" w:semiHidden="0" w:uiPriority="64" w:unhideWhenUsed="0"/>
-    <w:lsdException w:name="Medium List 1 Accent 3" w:semiHidden="0" w:uiPriority="65" w:unhideWhenUsed="0"/>
-    <w:lsdException w:name="Medium List 2 Accent 3" w:semiHidden="0" w:uiPriority="66" w:unhideWhenUsed="0"/>
-    <w:lsdException w:name="Medium Grid 1 Accent 3" w:semiHidden="0" w:uiPriority="67" w:unhideWhenUsed="0"/>
-    <w:lsdException w:name="Medium Grid 2 Accent 3" w:semiHidden="0" w:uiPriority="68" w:unhideWhenUsed="0"/>
-    <w:lsdException w:name="Medium Grid 3 Accent 3" w:semiHidden="0" w:uiPriority="69" w:unhideWhenUsed="0"/>
-    <w:lsdException w:name="Dark List Accent 3" w:semiHidden="0" w:uiPriority="70" w:unhideWhenUsed="0"/>
-    <w:lsdException w:name="Colorful Shading Accent 3" w:semiHidden="0" w:uiPriority="71" w:unhideWhenUsed="0"/>
-    <w:lsdException w:name="Colorful List Accent 3" w:semiHidden="0" w:uiPriority="72" w:unhideWhenUsed="0"/>
-    <w:lsdException w:name="Colorful Grid Accent 3" w:semiHidden="0" w:uiPriority="73" w:unhideWhenUsed="0"/>
-    <w:lsdException w:name="Light Shading Accent 4" w:semiHidden="0" w:uiPriority="60" w:unhideWhenUsed="0"/>
-    <w:lsdException w:name="Light List Accent 4" w:semiHidden="0" w:uiPriority="61" w:unhideWhenUsed="0"/>
-    <w:lsdException w:name="Light Grid Accent 4" w:semiHidden="0" w:uiPriority="62" w:unhideWhenUsed="0"/>
-    <w:lsdException w:name="Medium Shading 1 Accent 4" w:semiHidden="0" w:uiPriority="63" w:unhideWhenUsed="0"/>
-    <w:lsdException w:name="Medium Shading 2 Accent 4" w:semiHidden="0" w:uiPriority="64" w:unhideWhenUsed="0"/>
-    <w:lsdException w:name="Medium List 1 Accent 4" w:semiHidden="0" w:uiPriority="65" w:unhideWhenUsed="0"/>
-    <w:lsdException w:name="Medium List 2 Accent 4" w:semiHidden="0" w:uiPriority="66" w:unhideWhenUsed="0"/>
-    <w:lsdException w:name="Medium Grid 1 Accent 4" w:semiHidden="0" w:uiPriority="67" w:unhideWhenUsed="0"/>
-    <w:lsdException w:name="Medium Grid 2 Accent 4" w:semiHidden="0" w:uiPriority="68" w:unhideWhenUsed="0"/>
-    <w:lsdException w:name="Medium Grid 3 Accent 4" w:semiHidden="0" w:uiPriority="69" w:unhideWhenUsed="0"/>
-    <w:lsdException w:name="Dark List Accent 4" w:semiHidden="0" w:uiPriority="70" w:unhideWhenUsed="0"/>
-    <w:lsdException w:name="Colorful Shading Accent 4" w:semiHidden="0" w:uiPriority="71" w:unhideWhenUsed="0"/>
-    <w:lsdException w:name="Colorful List Accent 4" w:semiHidden="0" w:uiPriority="72" w:unhideWhenUsed="0"/>
-    <w:lsdException w:name="Colorful Grid Accent 4" w:semiHidden="0" w:uiPriority="73" w:unhideWhenUsed="0"/>
-    <w:lsdException w:name="Light Shading Accent 5" w:semiHidden="0" w:uiPriority="60" w:unhideWhenUsed="0"/>
-    <w:lsdException w:name="Light List Accent 5" w:semiHidden="0" w:uiPriority="61" w:unhideWhenUsed="0"/>
-    <w:lsdException w:name="Light Grid Accent 5" w:semiHidden="0" w:uiPriority="62" w:unhideWhenUsed="0"/>
-    <w:lsdException w:name="Medium Shading 1 Accent 5" w:semiHidden="0" w:uiPriority="63" w:unhideWhenUsed="0"/>
-    <w:lsdException w:name="Medium Shading 2 Accent 5" w:semiHidden="0" w:uiPriority="64" w:unhideWhenUsed="0"/>
-    <w:lsdException w:name="Medium List 1 Accent 5" w:semiHidden="0" w:uiPriority="65" w:unhideWhenUsed="0"/>
-    <w:lsdException w:name="Medium List 2 Accent 5" w:semiHidden="0" w:uiPriority="66" w:unhideWhenUsed="0"/>
-    <w:lsdException w:name="Medium Grid 1 Accent 5" w:semiHidden="0" w:uiPriority="67" w:unhideWhenUsed="0"/>
-    <w:lsdException w:name="Medium Grid 2 Accent 5" w:semiHidden="0" w:uiPriority="68" w:unhideWhenUsed="0"/>
-    <w:lsdException w:name="Medium Grid 3 Accent 5" w:semiHidden="0" w:uiPriority="69" w:unhideWhenUsed="0"/>
-    <w:lsdException w:name="Dark List Accent 5" w:semiHidden="0" w:uiPriority="70" w:unhideWhenUsed="0"/>
-    <w:lsdException w:name="Colorful Shading Accent 5" w:semiHidden="0" w:uiPriority="71" w:unhideWhenUsed="0"/>
-    <w:lsdException w:name="Colorful List Accent 5" w:semiHidden="0" w:uiPriority="72" w:unhideWhenUsed="0"/>
-    <w:lsdException w:name="Colorful Grid Accent 5" w:semiHidden="0" w:uiPriority="73" w:unhideWhenUsed="0"/>
-    <w:lsdException w:name="Light Shading Accent 6" w:semiHidden="0" w:uiPriority="60" w:unhideWhenUsed="0"/>
-    <w:lsdException w:name="Light List Accent 6" w:semiHidden="0" w:uiPriority="61" w:unhideWhenUsed="0"/>
-    <w:lsdException w:name="Light Grid Accent 6" w:semiHidden="0" w:uiPriority="62" w:unhideWhenUsed="0"/>
-    <w:lsdException w:name="Medium Shading 1 Accent 6" w:semiHidden="0" w:uiPriority="63" w:unhideWhenUsed="0"/>
-    <w:lsdException w:name="Medium Shading 2 Accent 6" w:semiHidden="0" w:uiPriority="64" w:unhideWhenUsed="0"/>
-    <w:lsdException w:name="Medium List 1 Accent 6" w:semiHidden="0" w:uiPriority="65" w:unhideWhenUsed="0"/>
-    <w:lsdException w:name="Medium List 2 Accent 6" w:semiHidden="0" w:uiPriority="66" w:unhideWhenUsed="0"/>
-    <w:lsdException w:name="Medium Grid 1 Accent 6" w:semiHidden="0" w:uiPriority="67" w:unhideWhenUsed="0"/>
-    <w:lsdException w:name="Medium Grid 2 Accent 6" w:semiHidden="0" w:uiPriority="68" w:unhideWhenUsed="0"/>
-    <w:lsdException w:name="Medium Grid 3 Accent 6" w:semiHidden="0" w:uiPriority="69" w:unhideWhenUsed="0"/>
-    <w:lsdException w:name="Dark List Accent 6" w:semiHidden="0" w:uiPriority="70" w:unhideWhenUsed="0"/>
-    <w:lsdException w:name="Colorful Shading Accent 6" w:semiHidden="0" w:uiPriority="71" w:unhideWhenUsed="0"/>
-    <w:lsdException w:name="Colorful List Accent 6" w:semiHidden="0" w:uiPriority="72" w:unhideWhenUsed="0"/>
-    <w:lsdException w:name="Colorful Grid Accent 6" w:semiHidden="0" w:uiPriority="73" w:unhideWhenUsed="0"/>
-    <w:lsdException w:name="Subtle Emphasis" w:semiHidden="0" w:uiPriority="19" w:unhideWhenUsed="0" w:qFormat="1"/>
-    <w:lsdException w:name="Intense Emphasis" w:semiHidden="0" w:uiPriority="21" w:unhideWhenUsed="0" w:qFormat="1"/>
-    <w:lsdException w:name="Subtle Reference" w:semiHidden="0" w:uiPriority="31" w:unhideWhenUsed="0" w:qFormat="1"/>
-    <w:lsdException w:name="Intense Reference" w:semiHidden="0" w:uiPriority="32" w:unhideWhenUsed="0" w:qFormat="1"/>
-    <w:lsdException w:name="Book Title" w:semiHidden="0" w:uiPriority="33" w:unhideWhenUsed="0" w:qFormat="1"/>
-    <w:lsdException w:name="Bibliography" w:uiPriority="37"/>
-    <w:lsdException w:name="TOC Heading" w:uiPriority="39" w:qFormat="1"/>
-  </w:latentStyles>
-  <w:style w:type="paragraph" w:default="1" w:styleId="Normal">
-    <w:name w:val="Normal"/>
-    <w:qFormat/>
-    <w:rsid w:val="00F614B4"/>
-    <w:pPr>
-      <w:jc w:val="both"/>
-    </w:pPr>
-    <w:rPr>
-      <w:sz w:val="24"/>
-    </w:rPr>
-  </w:style>
-  <w:style w:type="paragraph" w:styleId="Heading1">
-    <w:name w:val="heading 1"/>
-    <w:basedOn w:val="Normal"/>
-    <w:next w:val="Normal"/>
-    <w:link w:val="Heading1Char"/>
-    <w:uiPriority w:val="9"/>
-    <w:qFormat/>
-    <w:rsid w:val="00394567"/>
-    <w:pPr>
-      <w:keepNext/>
-      <w:keepLines/>
-      <w:numPr>
-        <w:numId w:val="28"/>
-      </w:numPr>
-      <w:pBdr>
-        <w:bottom w:val="single" w:sz="4" w:space="1" w:color="595959" w:themeColor="text1" w:themeTint="A6"/>
-      </w:pBdr>
-      <w:spacing w:before="360"/>
-      <w:outlineLvl w:val="0"/>
-    </w:pPr>
-    <w:rPr>
-      <w:rFonts w:asciiTheme="majorHAnsi" w:eastAsiaTheme="majorEastAsia" w:hAnsiTheme="majorHAnsi" w:cstheme="majorBidi"/>
-      <w:b/>
-      <w:bCs/>
-      <w:smallCaps/>
-      <w:color w:val="000000" w:themeColor="text1"/>
-      <w:sz w:val="36"/>
-      <w:szCs w:val="36"/>
-    </w:rPr>
-  </w:style>
-  <w:style w:type="paragraph" w:styleId="Heading2">
-    <w:name w:val="heading 2"/>
-    <w:basedOn w:val="Normal"/>
-    <w:next w:val="Normal"/>
-    <w:link w:val="Heading2Char"/>
-    <w:uiPriority w:val="9"/>
-    <w:unhideWhenUsed/>
-    <w:qFormat/>
-    <w:rsid w:val="00394567"/>
-    <w:pPr>
-      <w:keepNext/>
-      <w:keepLines/>
-      <w:numPr>
-        <w:ilvl w:val="1"/>
-        <w:numId w:val="28"/>
-      </w:numPr>
-      <w:spacing w:before="360" w:after="0"/>
-      <w:outlineLvl w:val="1"/>
-    </w:pPr>
-    <w:rPr>
-      <w:rFonts w:asciiTheme="majorHAnsi" w:eastAsiaTheme="majorEastAsia" w:hAnsiTheme="majorHAnsi" w:cstheme="majorBidi"/>
-      <w:b/>
-      <w:bCs/>
-      <w:smallCaps/>
-      <w:color w:val="000000" w:themeColor="text1"/>
-      <w:sz w:val="28"/>
-      <w:szCs w:val="28"/>
-    </w:rPr>
-  </w:style>
-  <w:style w:type="paragraph" w:styleId="Heading3">
-    <w:name w:val="heading 3"/>
-    <w:basedOn w:val="Normal"/>
-    <w:next w:val="Normal"/>
-    <w:link w:val="Heading3Char"/>
-    <w:uiPriority w:val="9"/>
-    <w:unhideWhenUsed/>
-    <w:qFormat/>
-    <w:rsid w:val="00394567"/>
-    <w:pPr>
-      <w:keepNext/>
-      <w:keepLines/>
-      <w:numPr>
-        <w:ilvl w:val="2"/>
-        <w:numId w:val="28"/>
-      </w:numPr>
-      <w:spacing w:before="200" w:after="0"/>
-      <w:outlineLvl w:val="2"/>
-    </w:pPr>
-    <w:rPr>
-      <w:rFonts w:asciiTheme="majorHAnsi" w:eastAsiaTheme="majorEastAsia" w:hAnsiTheme="majorHAnsi" w:cstheme="majorBidi"/>
-      <w:b/>
-      <w:bCs/>
-      <w:color w:val="000000" w:themeColor="text1"/>
-    </w:rPr>
-  </w:style>
-  <w:style w:type="paragraph" w:styleId="Heading4">
-    <w:name w:val="heading 4"/>
-    <w:basedOn w:val="Normal"/>
-    <w:next w:val="Normal"/>
-    <w:link w:val="Heading4Char"/>
-    <w:uiPriority w:val="9"/>
-    <w:unhideWhenUsed/>
-    <w:qFormat/>
-    <w:rsid w:val="00394567"/>
-    <w:pPr>
-      <w:keepNext/>
-      <w:keepLines/>
-      <w:numPr>
-        <w:ilvl w:val="3"/>
-        <w:numId w:val="28"/>
-      </w:numPr>
-      <w:spacing w:before="200" w:after="0"/>
-      <w:outlineLvl w:val="3"/>
-    </w:pPr>
-    <w:rPr>
-      <w:rFonts w:asciiTheme="majorHAnsi" w:eastAsiaTheme="majorEastAsia" w:hAnsiTheme="majorHAnsi" w:cstheme="majorBidi"/>
-      <w:b/>
-      <w:bCs/>
-      <w:i/>
-      <w:iCs/>
-      <w:color w:val="000000" w:themeColor="text1"/>
-    </w:rPr>
-  </w:style>
-  <w:style w:type="paragraph" w:styleId="Heading5">
-    <w:name w:val="heading 5"/>
-    <w:basedOn w:val="Normal"/>
-    <w:next w:val="Normal"/>
-    <w:link w:val="Heading5Char"/>
-    <w:uiPriority w:val="9"/>
-    <w:unhideWhenUsed/>
-    <w:qFormat/>
-    <w:rsid w:val="00394567"/>
-    <w:pPr>
-      <w:keepNext/>
-      <w:keepLines/>
-      <w:numPr>
-        <w:ilvl w:val="4"/>
-        <w:numId w:val="28"/>
-      </w:numPr>
-      <w:spacing w:before="200" w:after="0"/>
-      <w:outlineLvl w:val="4"/>
-    </w:pPr>
-    <w:rPr>
-      <w:rFonts w:asciiTheme="majorHAnsi" w:eastAsiaTheme="majorEastAsia" w:hAnsiTheme="majorHAnsi" w:cstheme="majorBidi"/>
-      <w:color w:val="323E4F" w:themeColor="text2" w:themeShade="BF"/>
-    </w:rPr>
-  </w:style>
-  <w:style w:type="paragraph" w:styleId="Heading6">
-    <w:name w:val="heading 6"/>
-    <w:basedOn w:val="Normal"/>
-    <w:next w:val="Normal"/>
-    <w:link w:val="Heading6Char"/>
-    <w:uiPriority w:val="9"/>
-    <w:unhideWhenUsed/>
-    <w:qFormat/>
-    <w:rsid w:val="00394567"/>
-    <w:pPr>
-      <w:keepNext/>
-      <w:keepLines/>
-      <w:numPr>
-        <w:ilvl w:val="5"/>
-        <w:numId w:val="28"/>
-      </w:numPr>
-      <w:spacing w:before="200" w:after="0"/>
-      <w:outlineLvl w:val="5"/>
-    </w:pPr>
-    <w:rPr>
-      <w:rFonts w:asciiTheme="majorHAnsi" w:eastAsiaTheme="majorEastAsia" w:hAnsiTheme="majorHAnsi" w:cstheme="majorBidi"/>
-      <w:i/>
-      <w:iCs/>
-      <w:color w:val="323E4F" w:themeColor="text2" w:themeShade="BF"/>
-    </w:rPr>
-  </w:style>
-  <w:style w:type="paragraph" w:styleId="Heading7">
-    <w:name w:val="heading 7"/>
-    <w:basedOn w:val="Normal"/>
-    <w:next w:val="Normal"/>
-    <w:link w:val="Heading7Char"/>
-    <w:uiPriority w:val="9"/>
-    <w:semiHidden/>
-    <w:unhideWhenUsed/>
-    <w:qFormat/>
-    <w:rsid w:val="00394567"/>
-    <w:pPr>
-      <w:keepNext/>
-      <w:keepLines/>
-      <w:numPr>
-        <w:ilvl w:val="6"/>
-        <w:numId w:val="28"/>
-      </w:numPr>
-      <w:spacing w:before="200" w:after="0"/>
-      <w:outlineLvl w:val="6"/>
-    </w:pPr>
-    <w:rPr>
-      <w:rFonts w:asciiTheme="majorHAnsi" w:eastAsiaTheme="majorEastAsia" w:hAnsiTheme="majorHAnsi" w:cstheme="majorBidi"/>
-      <w:i/>
-      <w:iCs/>
-      <w:color w:val="404040" w:themeColor="text1" w:themeTint="BF"/>
-    </w:rPr>
-  </w:style>
-  <w:style w:type="paragraph" w:styleId="Heading8">
-    <w:name w:val="heading 8"/>
-    <w:basedOn w:val="Normal"/>
-    <w:next w:val="Normal"/>
-    <w:link w:val="Heading8Char"/>
-    <w:uiPriority w:val="9"/>
-    <w:semiHidden/>
-    <w:unhideWhenUsed/>
-    <w:qFormat/>
-    <w:rsid w:val="00394567"/>
-    <w:pPr>
-      <w:keepNext/>
-      <w:keepLines/>
-      <w:numPr>
-        <w:ilvl w:val="7"/>
-        <w:numId w:val="28"/>
-      </w:numPr>
-      <w:spacing w:before="200" w:after="0"/>
-      <w:outlineLvl w:val="7"/>
-    </w:pPr>
-    <w:rPr>
-      <w:rFonts w:asciiTheme="majorHAnsi" w:eastAsiaTheme="majorEastAsia" w:hAnsiTheme="majorHAnsi" w:cstheme="majorBidi"/>
-      <w:color w:val="404040" w:themeColor="text1" w:themeTint="BF"/>
-      <w:sz w:val="20"/>
-      <w:szCs w:val="20"/>
-    </w:rPr>
-  </w:style>
-  <w:style w:type="paragraph" w:styleId="Heading9">
-    <w:name w:val="heading 9"/>
-    <w:basedOn w:val="Normal"/>
-    <w:next w:val="Normal"/>
-    <w:link w:val="Heading9Char"/>
-    <w:uiPriority w:val="9"/>
-    <w:semiHidden/>
-    <w:unhideWhenUsed/>
-    <w:qFormat/>
-    <w:rsid w:val="00394567"/>
-    <w:pPr>
-      <w:keepNext/>
-      <w:keepLines/>
-      <w:numPr>
-        <w:ilvl w:val="8"/>
-        <w:numId w:val="28"/>
-      </w:numPr>
-      <w:spacing w:before="200" w:after="0"/>
-      <w:outlineLvl w:val="8"/>
-    </w:pPr>
-    <w:rPr>
-      <w:rFonts w:asciiTheme="majorHAnsi" w:eastAsiaTheme="majorEastAsia" w:hAnsiTheme="majorHAnsi" w:cstheme="majorBidi"/>
-      <w:i/>
-      <w:iCs/>
-      <w:color w:val="404040" w:themeColor="text1" w:themeTint="BF"/>
-      <w:sz w:val="20"/>
-      <w:szCs w:val="20"/>
-    </w:rPr>
-  </w:style>
-  <w:style w:type="character" w:default="1" w:styleId="DefaultParagraphFont">
-    <w:name w:val="Default Paragraph Font"/>
-    <w:uiPriority w:val="1"/>
-    <w:semiHidden/>
-    <w:unhideWhenUsed/>
-  </w:style>
-  <w:style w:type="table" w:default="1" w:styleId="TableNormal">
-    <w:name w:val="Normal Table"/>
-    <w:uiPriority w:val="99"/>
-    <w:semiHidden/>
-    <w:unhideWhenUsed/>
-    <w:tblPr>
-      <w:tblInd w:w="0" w:type="dxa"/>
-      <w:tblCellMar>
-        <w:top w:w="0" w:type="dxa"/>
-        <w:left w:w="108" w:type="dxa"/>
-        <w:bottom w:w="0" w:type="dxa"/>
-        <w:right w:w="108" w:type="dxa"/>
-      </w:tblCellMar>
-    </w:tblPr>
-  </w:style>
-  <w:style w:type="numbering" w:default="1" w:styleId="NoList">
-    <w:name w:val="No List"/>
-    <w:uiPriority w:val="99"/>
-    <w:semiHidden/>
-    <w:unhideWhenUsed/>
-  </w:style>
-  <w:style w:type="paragraph" w:styleId="Title">
-    <w:name w:val="Title"/>
-    <w:basedOn w:val="Normal"/>
-    <w:next w:val="Normal"/>
-    <w:link w:val="TitleChar"/>
-    <w:uiPriority w:val="10"/>
-    <w:qFormat/>
-    <w:rsid w:val="00394567"/>
-    <w:pPr>
-      <w:spacing w:after="0" w:line="240" w:lineRule="auto"/>
-      <w:contextualSpacing/>
-    </w:pPr>
-    <w:rPr>
-      <w:rFonts w:asciiTheme="majorHAnsi" w:eastAsiaTheme="majorEastAsia" w:hAnsiTheme="majorHAnsi" w:cstheme="majorBidi"/>
-      <w:color w:val="000000" w:themeColor="text1"/>
-      <w:sz w:val="56"/>
-      <w:szCs w:val="56"/>
-    </w:rPr>
-  </w:style>
-  <w:style w:type="paragraph" w:styleId="Subtitle">
-    <w:name w:val="Subtitle"/>
-    <w:basedOn w:val="Normal"/>
-    <w:next w:val="Normal"/>
-    <w:link w:val="SubtitleChar"/>
-    <w:uiPriority w:val="11"/>
-    <w:qFormat/>
-    <w:rsid w:val="00394567"/>
-    <w:pPr>
-      <w:numPr>
-        <w:ilvl w:val="1"/>
-      </w:numPr>
-    </w:pPr>
-    <w:rPr>
-      <w:color w:val="5A5A5A" w:themeColor="text1" w:themeTint="A5"/>
-      <w:spacing w:val="10"/>
-    </w:rPr>
-  </w:style>
-  <w:style w:type="paragraph" w:styleId="Header">
-    <w:name w:val="header"/>
-    <w:basedOn w:val="Normal"/>
-    <w:link w:val="HeaderChar"/>
-    <w:uiPriority w:val="99"/>
-    <w:unhideWhenUsed/>
-    <w:rsid w:val="003E0016"/>
-    <w:pPr>
-      <w:tabs>
-        <w:tab w:val="center" w:pos="4680"/>
-        <w:tab w:val="right" w:pos="9360"/>
-      </w:tabs>
-      <w:spacing w:after="0" w:line="240" w:lineRule="auto"/>
-    </w:pPr>
-  </w:style>
-  <w:style w:type="character" w:customStyle="1" w:styleId="HeaderChar">
-    <w:name w:val="Header Char"/>
-    <w:basedOn w:val="DefaultParagraphFont"/>
-    <w:link w:val="Header"/>
-    <w:uiPriority w:val="99"/>
-    <w:rsid w:val="003E0016"/>
-  </w:style>
-  <w:style w:type="paragraph" w:styleId="Footer">
-    <w:name w:val="footer"/>
-    <w:basedOn w:val="Normal"/>
-    <w:link w:val="FooterChar"/>
-    <w:uiPriority w:val="99"/>
-    <w:unhideWhenUsed/>
-    <w:rsid w:val="003E0016"/>
-    <w:pPr>
-      <w:tabs>
-        <w:tab w:val="center" w:pos="4680"/>
-        <w:tab w:val="right" w:pos="9360"/>
-      </w:tabs>
-      <w:spacing w:after="0" w:line="240" w:lineRule="auto"/>
-    </w:pPr>
-  </w:style>
-  <w:style w:type="character" w:customStyle="1" w:styleId="FooterChar">
-    <w:name w:val="Footer Char"/>
-    <w:basedOn w:val="DefaultParagraphFont"/>
-    <w:link w:val="Footer"/>
-    <w:uiPriority w:val="99"/>
-    <w:rsid w:val="003E0016"/>
-  </w:style>
-  <w:style w:type="paragraph" w:styleId="TOCHeading">
-    <w:name w:val="TOC Heading"/>
-    <w:basedOn w:val="Heading1"/>
-    <w:next w:val="Normal"/>
-    <w:uiPriority w:val="39"/>
-    <w:unhideWhenUsed/>
-    <w:qFormat/>
-    <w:rsid w:val="00394567"/>
-    <w:pPr>
-      <w:outlineLvl w:val="9"/>
-    </w:pPr>
-  </w:style>
-  <w:style w:type="paragraph" w:styleId="TOC1">
-    <w:name w:val="toc 1"/>
-    <w:basedOn w:val="Normal"/>
-    <w:next w:val="Normal"/>
-    <w:autoRedefine/>
-    <w:uiPriority w:val="39"/>
-    <w:unhideWhenUsed/>
-    <w:rsid w:val="003E0016"/>
-    <w:pPr>
-      <w:spacing w:after="100"/>
-    </w:pPr>
-  </w:style>
-  <w:style w:type="paragraph" w:styleId="TOC2">
-    <w:name w:val="toc 2"/>
-    <w:basedOn w:val="Normal"/>
-    <w:next w:val="Normal"/>
-    <w:autoRedefine/>
-    <w:uiPriority w:val="39"/>
-    <w:unhideWhenUsed/>
-    <w:rsid w:val="003E0016"/>
-    <w:pPr>
-      <w:spacing w:after="100"/>
-      <w:ind w:left="220"/>
-    </w:pPr>
-  </w:style>
-  <w:style w:type="paragraph" w:styleId="TOC3">
-    <w:name w:val="toc 3"/>
-    <w:basedOn w:val="Normal"/>
-    <w:next w:val="Normal"/>
-    <w:autoRedefine/>
-    <w:uiPriority w:val="39"/>
-    <w:unhideWhenUsed/>
-    <w:rsid w:val="003E0016"/>
-    <w:pPr>
-      <w:spacing w:after="100"/>
-      <w:ind w:left="440"/>
-    </w:pPr>
-  </w:style>
-  <w:style w:type="character" w:styleId="Hyperlink">
-    <w:name w:val="Hyperlink"/>
-    <w:basedOn w:val="DefaultParagraphFont"/>
-    <w:uiPriority w:val="99"/>
-    <w:unhideWhenUsed/>
-    <w:rsid w:val="003E0016"/>
-    <w:rPr>
-      <w:color w:val="0563C1" w:themeColor="hyperlink"/>
-      <w:u w:val="single"/>
-    </w:rPr>
-  </w:style>
-  <w:style w:type="paragraph" w:styleId="ListParagraph">
-    <w:name w:val="List Paragraph"/>
-    <w:basedOn w:val="Normal"/>
-    <w:uiPriority w:val="34"/>
-    <w:qFormat/>
-    <w:rsid w:val="00D10214"/>
-    <w:pPr>
-      <w:ind w:left="720"/>
-      <w:contextualSpacing/>
-    </w:pPr>
-  </w:style>
-  <w:style w:type="paragraph" w:styleId="NormalWeb">
-    <w:name w:val="Normal (Web)"/>
-    <w:basedOn w:val="Normal"/>
-    <w:uiPriority w:val="99"/>
-    <w:unhideWhenUsed/>
-    <w:rsid w:val="00AD07A8"/>
-    <w:pPr>
-      <w:spacing w:before="100" w:beforeAutospacing="1" w:after="100" w:afterAutospacing="1" w:line="240" w:lineRule="auto"/>
-    </w:pPr>
-    <w:rPr>
-      <w:rFonts w:ascii="Times New Roman" w:eastAsia="Times New Roman" w:hAnsi="Times New Roman" w:cs="Times New Roman"/>
-      <w:szCs w:val="24"/>
-    </w:rPr>
-  </w:style>
-  <w:style w:type="character" w:styleId="CommentReference">
-    <w:name w:val="annotation reference"/>
-    <w:basedOn w:val="DefaultParagraphFont"/>
-    <w:uiPriority w:val="99"/>
-    <w:semiHidden/>
-    <w:unhideWhenUsed/>
-    <w:rsid w:val="00474A69"/>
-    <w:rPr>
-      <w:sz w:val="16"/>
-      <w:szCs w:val="16"/>
-    </w:rPr>
-  </w:style>
-  <w:style w:type="paragraph" w:styleId="CommentText">
-    <w:name w:val="annotation text"/>
-    <w:basedOn w:val="Normal"/>
-    <w:link w:val="CommentTextChar"/>
-    <w:uiPriority w:val="99"/>
-    <w:semiHidden/>
-    <w:unhideWhenUsed/>
-    <w:rsid w:val="00474A69"/>
-    <w:pPr>
-      <w:spacing w:line="240" w:lineRule="auto"/>
-    </w:pPr>
-    <w:rPr>
-      <w:sz w:val="20"/>
-    </w:rPr>
-  </w:style>
-  <w:style w:type="character" w:customStyle="1" w:styleId="CommentTextChar">
-    <w:name w:val="Comment Text Char"/>
-    <w:basedOn w:val="DefaultParagraphFont"/>
-    <w:link w:val="CommentText"/>
-    <w:uiPriority w:val="99"/>
-    <w:semiHidden/>
-    <w:rsid w:val="00474A69"/>
-    <w:rPr>
-      <w:sz w:val="20"/>
-    </w:rPr>
-  </w:style>
-  <w:style w:type="paragraph" w:styleId="CommentSubject">
-    <w:name w:val="annotation subject"/>
-    <w:basedOn w:val="CommentText"/>
-    <w:next w:val="CommentText"/>
-    <w:link w:val="CommentSubjectChar"/>
-    <w:uiPriority w:val="99"/>
-    <w:semiHidden/>
-    <w:unhideWhenUsed/>
-    <w:rsid w:val="00474A69"/>
-    <w:rPr>
-      <w:b/>
-      <w:bCs/>
-    </w:rPr>
-  </w:style>
-  <w:style w:type="character" w:customStyle="1" w:styleId="CommentSubjectChar">
-    <w:name w:val="Comment Subject Char"/>
-    <w:basedOn w:val="CommentTextChar"/>
-    <w:link w:val="CommentSubject"/>
-    <w:uiPriority w:val="99"/>
-    <w:semiHidden/>
-    <w:rsid w:val="00474A69"/>
-    <w:rPr>
-      <w:b/>
-      <w:bCs/>
-      <w:sz w:val="20"/>
-    </w:rPr>
-  </w:style>
-  <w:style w:type="paragraph" w:styleId="BalloonText">
-    <w:name w:val="Balloon Text"/>
-    <w:basedOn w:val="Normal"/>
-    <w:link w:val="BalloonTextChar"/>
-    <w:uiPriority w:val="99"/>
-    <w:semiHidden/>
-    <w:unhideWhenUsed/>
-    <w:rsid w:val="00474A69"/>
-    <w:pPr>
-      <w:spacing w:after="0" w:line="240" w:lineRule="auto"/>
-    </w:pPr>
-    <w:rPr>
-      <w:rFonts w:ascii="Segoe UI" w:hAnsi="Segoe UI" w:cs="Segoe UI"/>
-      <w:sz w:val="18"/>
-      <w:szCs w:val="18"/>
-    </w:rPr>
-  </w:style>
-  <w:style w:type="character" w:customStyle="1" w:styleId="BalloonTextChar">
-    <w:name w:val="Balloon Text Char"/>
-    <w:basedOn w:val="DefaultParagraphFont"/>
-    <w:link w:val="BalloonText"/>
-    <w:uiPriority w:val="99"/>
-    <w:semiHidden/>
-    <w:rsid w:val="00474A69"/>
-    <w:rPr>
-      <w:rFonts w:ascii="Segoe UI" w:hAnsi="Segoe UI" w:cs="Segoe UI"/>
-      <w:sz w:val="18"/>
-      <w:szCs w:val="18"/>
-    </w:rPr>
-  </w:style>
-  <w:style w:type="character" w:customStyle="1" w:styleId="Heading7Char">
-    <w:name w:val="Heading 7 Char"/>
-    <w:basedOn w:val="DefaultParagraphFont"/>
-    <w:link w:val="Heading7"/>
-    <w:uiPriority w:val="9"/>
-    <w:semiHidden/>
-    <w:rsid w:val="00394567"/>
-    <w:rPr>
-      <w:rFonts w:asciiTheme="majorHAnsi" w:eastAsiaTheme="majorEastAsia" w:hAnsiTheme="majorHAnsi" w:cstheme="majorBidi"/>
-      <w:i/>
-      <w:iCs/>
-      <w:color w:val="404040" w:themeColor="text1" w:themeTint="BF"/>
-      <w:sz w:val="24"/>
-    </w:rPr>
-  </w:style>
-  <w:style w:type="character" w:customStyle="1" w:styleId="Heading8Char">
-    <w:name w:val="Heading 8 Char"/>
-    <w:basedOn w:val="DefaultParagraphFont"/>
-    <w:link w:val="Heading8"/>
-    <w:uiPriority w:val="9"/>
-    <w:semiHidden/>
-    <w:rsid w:val="00394567"/>
-    <w:rPr>
-      <w:rFonts w:asciiTheme="majorHAnsi" w:eastAsiaTheme="majorEastAsia" w:hAnsiTheme="majorHAnsi" w:cstheme="majorBidi"/>
-      <w:color w:val="404040" w:themeColor="text1" w:themeTint="BF"/>
-      <w:sz w:val="20"/>
-      <w:szCs w:val="20"/>
-    </w:rPr>
-  </w:style>
-  <w:style w:type="character" w:customStyle="1" w:styleId="Heading9Char">
-    <w:name w:val="Heading 9 Char"/>
-    <w:basedOn w:val="DefaultParagraphFont"/>
-    <w:link w:val="Heading9"/>
-    <w:uiPriority w:val="9"/>
-    <w:semiHidden/>
-    <w:rsid w:val="00394567"/>
-    <w:rPr>
-      <w:rFonts w:asciiTheme="majorHAnsi" w:eastAsiaTheme="majorEastAsia" w:hAnsiTheme="majorHAnsi" w:cstheme="majorBidi"/>
-      <w:i/>
-      <w:iCs/>
-      <w:color w:val="404040" w:themeColor="text1" w:themeTint="BF"/>
-      <w:sz w:val="20"/>
-      <w:szCs w:val="20"/>
-    </w:rPr>
-  </w:style>
-  <w:style w:type="character" w:customStyle="1" w:styleId="Heading1Char">
-    <w:name w:val="Heading 1 Char"/>
-    <w:basedOn w:val="DefaultParagraphFont"/>
-    <w:link w:val="Heading1"/>
-    <w:uiPriority w:val="9"/>
-    <w:rsid w:val="00394567"/>
-    <w:rPr>
-      <w:rFonts w:asciiTheme="majorHAnsi" w:eastAsiaTheme="majorEastAsia" w:hAnsiTheme="majorHAnsi" w:cstheme="majorBidi"/>
-      <w:b/>
-      <w:bCs/>
-      <w:smallCaps/>
-      <w:color w:val="000000" w:themeColor="text1"/>
-      <w:sz w:val="36"/>
-      <w:szCs w:val="36"/>
-    </w:rPr>
-  </w:style>
-  <w:style w:type="character" w:customStyle="1" w:styleId="Heading2Char">
-    <w:name w:val="Heading 2 Char"/>
-    <w:basedOn w:val="DefaultParagraphFont"/>
-    <w:link w:val="Heading2"/>
-    <w:uiPriority w:val="9"/>
-    <w:rsid w:val="00394567"/>
-    <w:rPr>
-      <w:rFonts w:asciiTheme="majorHAnsi" w:eastAsiaTheme="majorEastAsia" w:hAnsiTheme="majorHAnsi" w:cstheme="majorBidi"/>
-      <w:b/>
-      <w:bCs/>
-      <w:smallCaps/>
-      <w:color w:val="000000" w:themeColor="text1"/>
-      <w:sz w:val="28"/>
-      <w:szCs w:val="28"/>
-    </w:rPr>
-  </w:style>
-  <w:style w:type="character" w:customStyle="1" w:styleId="Heading3Char">
-    <w:name w:val="Heading 3 Char"/>
-    <w:basedOn w:val="DefaultParagraphFont"/>
-    <w:link w:val="Heading3"/>
-    <w:uiPriority w:val="9"/>
-    <w:rsid w:val="00394567"/>
-    <w:rPr>
-      <w:rFonts w:asciiTheme="majorHAnsi" w:eastAsiaTheme="majorEastAsia" w:hAnsiTheme="majorHAnsi" w:cstheme="majorBidi"/>
-      <w:b/>
-      <w:bCs/>
-      <w:color w:val="000000" w:themeColor="text1"/>
-      <w:sz w:val="24"/>
-    </w:rPr>
-  </w:style>
-  <w:style w:type="character" w:customStyle="1" w:styleId="Heading4Char">
-    <w:name w:val="Heading 4 Char"/>
-    <w:basedOn w:val="DefaultParagraphFont"/>
-    <w:link w:val="Heading4"/>
-    <w:uiPriority w:val="9"/>
-    <w:rsid w:val="00394567"/>
-    <w:rPr>
-      <w:rFonts w:asciiTheme="majorHAnsi" w:eastAsiaTheme="majorEastAsia" w:hAnsiTheme="majorHAnsi" w:cstheme="majorBidi"/>
-      <w:b/>
-      <w:bCs/>
-      <w:i/>
-      <w:iCs/>
-      <w:color w:val="000000" w:themeColor="text1"/>
-      <w:sz w:val="24"/>
-    </w:rPr>
-  </w:style>
-  <w:style w:type="character" w:customStyle="1" w:styleId="Heading5Char">
-    <w:name w:val="Heading 5 Char"/>
-    <w:basedOn w:val="DefaultParagraphFont"/>
-    <w:link w:val="Heading5"/>
-    <w:uiPriority w:val="9"/>
-    <w:rsid w:val="00394567"/>
-    <w:rPr>
-      <w:rFonts w:asciiTheme="majorHAnsi" w:eastAsiaTheme="majorEastAsia" w:hAnsiTheme="majorHAnsi" w:cstheme="majorBidi"/>
-      <w:color w:val="323E4F" w:themeColor="text2" w:themeShade="BF"/>
-      <w:sz w:val="24"/>
-    </w:rPr>
-  </w:style>
-  <w:style w:type="character" w:customStyle="1" w:styleId="Heading6Char">
-    <w:name w:val="Heading 6 Char"/>
-    <w:basedOn w:val="DefaultParagraphFont"/>
-    <w:link w:val="Heading6"/>
-    <w:uiPriority w:val="9"/>
-    <w:rsid w:val="00394567"/>
-    <w:rPr>
-      <w:rFonts w:asciiTheme="majorHAnsi" w:eastAsiaTheme="majorEastAsia" w:hAnsiTheme="majorHAnsi" w:cstheme="majorBidi"/>
-      <w:i/>
-      <w:iCs/>
-      <w:color w:val="323E4F" w:themeColor="text2" w:themeShade="BF"/>
-      <w:sz w:val="24"/>
-    </w:rPr>
-  </w:style>
-  <w:style w:type="paragraph" w:styleId="Caption">
-    <w:name w:val="caption"/>
-    <w:basedOn w:val="Normal"/>
-    <w:next w:val="Normal"/>
-    <w:uiPriority w:val="35"/>
-    <w:semiHidden/>
-    <w:unhideWhenUsed/>
-    <w:qFormat/>
-    <w:rsid w:val="00394567"/>
-    <w:pPr>
-      <w:spacing w:after="200" w:line="240" w:lineRule="auto"/>
-    </w:pPr>
-    <w:rPr>
-      <w:i/>
-      <w:iCs/>
-      <w:color w:val="44546A" w:themeColor="text2"/>
-      <w:sz w:val="18"/>
-      <w:szCs w:val="18"/>
-    </w:rPr>
-  </w:style>
-  <w:style w:type="character" w:customStyle="1" w:styleId="TitleChar">
-    <w:name w:val="Title Char"/>
-    <w:basedOn w:val="DefaultParagraphFont"/>
-    <w:link w:val="Title"/>
-    <w:uiPriority w:val="10"/>
-    <w:rsid w:val="00394567"/>
-    <w:rPr>
-      <w:rFonts w:asciiTheme="majorHAnsi" w:eastAsiaTheme="majorEastAsia" w:hAnsiTheme="majorHAnsi" w:cstheme="majorBidi"/>
-      <w:color w:val="000000" w:themeColor="text1"/>
-      <w:sz w:val="56"/>
-      <w:szCs w:val="56"/>
-    </w:rPr>
-  </w:style>
-  <w:style w:type="character" w:customStyle="1" w:styleId="SubtitleChar">
-    <w:name w:val="Subtitle Char"/>
-    <w:basedOn w:val="DefaultParagraphFont"/>
-    <w:link w:val="Subtitle"/>
-    <w:uiPriority w:val="11"/>
-    <w:rsid w:val="00394567"/>
-    <w:rPr>
-      <w:color w:val="5A5A5A" w:themeColor="text1" w:themeTint="A5"/>
-      <w:spacing w:val="10"/>
-    </w:rPr>
-  </w:style>
-  <w:style w:type="character" w:styleId="Strong">
-    <w:name w:val="Strong"/>
-    <w:basedOn w:val="DefaultParagraphFont"/>
-    <w:uiPriority w:val="22"/>
-    <w:qFormat/>
-    <w:rsid w:val="00394567"/>
-    <w:rPr>
-      <w:b/>
-      <w:bCs/>
-      <w:color w:val="000000" w:themeColor="text1"/>
-    </w:rPr>
-  </w:style>
-  <w:style w:type="character" w:styleId="Emphasis">
-    <w:name w:val="Emphasis"/>
-    <w:basedOn w:val="DefaultParagraphFont"/>
-    <w:uiPriority w:val="20"/>
-    <w:qFormat/>
-    <w:rsid w:val="00394567"/>
-    <w:rPr>
-      <w:i/>
-      <w:iCs/>
-      <w:color w:val="auto"/>
-    </w:rPr>
-  </w:style>
-  <w:style w:type="paragraph" w:styleId="NoSpacing">
-    <w:name w:val="No Spacing"/>
-    <w:uiPriority w:val="1"/>
-    <w:qFormat/>
-    <w:rsid w:val="00394567"/>
-    <w:pPr>
-      <w:spacing w:after="0" w:line="240" w:lineRule="auto"/>
-    </w:pPr>
-  </w:style>
-  <w:style w:type="paragraph" w:styleId="Quote">
-    <w:name w:val="Quote"/>
-    <w:basedOn w:val="Normal"/>
-    <w:next w:val="Normal"/>
-    <w:link w:val="QuoteChar"/>
-    <w:uiPriority w:val="29"/>
-    <w:qFormat/>
-    <w:rsid w:val="00394567"/>
-    <w:pPr>
-      <w:spacing w:before="160"/>
-      <w:ind w:left="720" w:right="720"/>
-    </w:pPr>
-    <w:rPr>
-      <w:i/>
-      <w:iCs/>
-      <w:color w:val="000000" w:themeColor="text1"/>
-    </w:rPr>
-  </w:style>
-  <w:style w:type="character" w:customStyle="1" w:styleId="QuoteChar">
-    <w:name w:val="Quote Char"/>
-    <w:basedOn w:val="DefaultParagraphFont"/>
-    <w:link w:val="Quote"/>
-    <w:uiPriority w:val="29"/>
-    <w:rsid w:val="00394567"/>
-    <w:rPr>
-      <w:i/>
-      <w:iCs/>
-      <w:color w:val="000000" w:themeColor="text1"/>
-    </w:rPr>
-  </w:style>
-  <w:style w:type="paragraph" w:styleId="IntenseQuote">
-    <w:name w:val="Intense Quote"/>
-    <w:basedOn w:val="Normal"/>
-    <w:next w:val="Normal"/>
-    <w:link w:val="IntenseQuoteChar"/>
-    <w:uiPriority w:val="30"/>
-    <w:qFormat/>
-    <w:rsid w:val="00394567"/>
-    <w:pPr>
-      <w:pBdr>
-        <w:top w:val="single" w:sz="24" w:space="1" w:color="F2F2F2" w:themeColor="background1" w:themeShade="F2"/>
-        <w:bottom w:val="single" w:sz="24" w:space="1" w:color="F2F2F2" w:themeColor="background1" w:themeShade="F2"/>
-      </w:pBdr>
-      <w:shd w:val="clear" w:color="auto" w:fill="F2F2F2" w:themeFill="background1" w:themeFillShade="F2"/>
-      <w:spacing w:before="240" w:after="240"/>
-      <w:ind w:left="936" w:right="936"/>
-      <w:jc w:val="center"/>
-    </w:pPr>
-    <w:rPr>
-      <w:color w:val="000000" w:themeColor="text1"/>
-    </w:rPr>
-  </w:style>
-  <w:style w:type="character" w:customStyle="1" w:styleId="IntenseQuoteChar">
-    <w:name w:val="Intense Quote Char"/>
-    <w:basedOn w:val="DefaultParagraphFont"/>
-    <w:link w:val="IntenseQuote"/>
-    <w:uiPriority w:val="30"/>
-    <w:rsid w:val="00394567"/>
-    <w:rPr>
-      <w:color w:val="000000" w:themeColor="text1"/>
-      <w:shd w:val="clear" w:color="auto" w:fill="F2F2F2" w:themeFill="background1" w:themeFillShade="F2"/>
-    </w:rPr>
-  </w:style>
-  <w:style w:type="character" w:styleId="SubtleEmphasis">
-    <w:name w:val="Subtle Emphasis"/>
-    <w:basedOn w:val="DefaultParagraphFont"/>
-    <w:uiPriority w:val="19"/>
-    <w:qFormat/>
-    <w:rsid w:val="00394567"/>
-    <w:rPr>
-      <w:i/>
-      <w:iCs/>
-      <w:color w:val="404040" w:themeColor="text1" w:themeTint="BF"/>
-    </w:rPr>
-  </w:style>
-  <w:style w:type="character" w:styleId="IntenseEmphasis">
-    <w:name w:val="Intense Emphasis"/>
-    <w:basedOn w:val="DefaultParagraphFont"/>
-    <w:uiPriority w:val="21"/>
-    <w:qFormat/>
-    <w:rsid w:val="00394567"/>
-    <w:rPr>
-      <w:b/>
-      <w:bCs/>
-      <w:i/>
-      <w:iCs/>
-      <w:caps/>
-    </w:rPr>
-  </w:style>
-  <w:style w:type="character" w:styleId="SubtleReference">
-    <w:name w:val="Subtle Reference"/>
-    <w:basedOn w:val="DefaultParagraphFont"/>
-    <w:uiPriority w:val="31"/>
-    <w:qFormat/>
-    <w:rsid w:val="00394567"/>
-    <w:rPr>
-      <w:smallCaps/>
-      <w:color w:val="404040" w:themeColor="text1" w:themeTint="BF"/>
-      <w:u w:val="single" w:color="7F7F7F" w:themeColor="text1" w:themeTint="80"/>
-    </w:rPr>
-  </w:style>
-  <w:style w:type="character" w:styleId="IntenseReference">
-    <w:name w:val="Intense Reference"/>
-    <w:basedOn w:val="DefaultParagraphFont"/>
-    <w:uiPriority w:val="32"/>
-    <w:qFormat/>
-    <w:rsid w:val="00394567"/>
-    <w:rPr>
-      <w:b/>
-      <w:bCs/>
-      <w:smallCaps/>
-      <w:u w:val="single"/>
-    </w:rPr>
-  </w:style>
-  <w:style w:type="character" w:styleId="BookTitle">
-    <w:name w:val="Book Title"/>
-    <w:basedOn w:val="DefaultParagraphFont"/>
-    <w:uiPriority w:val="33"/>
-    <w:qFormat/>
-    <w:rsid w:val="00394567"/>
-    <w:rPr>
-      <w:b w:val="0"/>
-      <w:bCs w:val="0"/>
-      <w:smallCaps/>
-      <w:spacing w:val="5"/>
-    </w:rPr>
-  </w:style>
-  <w:style w:type="paragraph" w:styleId="TOC4">
-    <w:name w:val="toc 4"/>
-    <w:basedOn w:val="Normal"/>
-    <w:next w:val="Normal"/>
-    <w:autoRedefine/>
-    <w:uiPriority w:val="39"/>
-    <w:unhideWhenUsed/>
-    <w:rsid w:val="00BA75E7"/>
-    <w:pPr>
-      <w:spacing w:after="100"/>
-      <w:ind w:left="660"/>
-    </w:pPr>
-  </w:style>
-  <w:style w:type="paragraph" w:styleId="TOC5">
-    <w:name w:val="toc 5"/>
-    <w:basedOn w:val="Normal"/>
-    <w:next w:val="Normal"/>
-    <w:autoRedefine/>
-    <w:uiPriority w:val="39"/>
-    <w:unhideWhenUsed/>
-    <w:rsid w:val="00BA75E7"/>
-    <w:pPr>
-      <w:spacing w:after="100"/>
-      <w:ind w:left="880"/>
-    </w:pPr>
-  </w:style>
-  <w:style w:type="paragraph" w:styleId="TOC6">
-    <w:name w:val="toc 6"/>
-    <w:basedOn w:val="Normal"/>
-    <w:next w:val="Normal"/>
-    <w:autoRedefine/>
-    <w:uiPriority w:val="39"/>
-    <w:unhideWhenUsed/>
-    <w:rsid w:val="00BA75E7"/>
-    <w:pPr>
-      <w:spacing w:after="100"/>
-      <w:ind w:left="1100"/>
-    </w:pPr>
-  </w:style>
-  <w:style w:type="paragraph" w:styleId="TOC7">
-    <w:name w:val="toc 7"/>
-    <w:basedOn w:val="Normal"/>
-    <w:next w:val="Normal"/>
-    <w:autoRedefine/>
-    <w:uiPriority w:val="39"/>
-    <w:unhideWhenUsed/>
-    <w:rsid w:val="00BA75E7"/>
-    <w:pPr>
-      <w:spacing w:after="100"/>
-      <w:ind w:left="1320"/>
-    </w:pPr>
-  </w:style>
-  <w:style w:type="paragraph" w:styleId="TOC8">
-    <w:name w:val="toc 8"/>
-    <w:basedOn w:val="Normal"/>
-    <w:next w:val="Normal"/>
-    <w:autoRedefine/>
-    <w:uiPriority w:val="39"/>
-    <w:unhideWhenUsed/>
-    <w:rsid w:val="00BA75E7"/>
-    <w:pPr>
-      <w:spacing w:after="100"/>
-      <w:ind w:left="1540"/>
-    </w:pPr>
-  </w:style>
-  <w:style w:type="paragraph" w:styleId="TOC9">
-    <w:name w:val="toc 9"/>
-    <w:basedOn w:val="Normal"/>
-    <w:next w:val="Normal"/>
-    <w:autoRedefine/>
-    <w:uiPriority w:val="39"/>
-    <w:unhideWhenUsed/>
-    <w:rsid w:val="00BA75E7"/>
-    <w:pPr>
-      <w:spacing w:after="100"/>
-      <w:ind w:left="1760"/>
-    </w:pPr>
-  </w:style>
-  <w:style w:type="table" w:styleId="TableGrid">
-    <w:name w:val="Table Grid"/>
-    <w:basedOn w:val="TableNormal"/>
-    <w:uiPriority w:val="39"/>
-    <w:rsid w:val="00B63790"/>
-    <w:pPr>
-      <w:spacing w:after="0" w:line="240" w:lineRule="auto"/>
-    </w:pPr>
-    <w:tblPr>
-      <w:tblInd w:w="0" w:type="dxa"/>
-      <w:tblBorders>
-        <w:top w:val="single" w:sz="4" w:space="0" w:color="auto"/>
-        <w:left w:val="single" w:sz="4" w:space="0" w:color="auto"/>
-        <w:bottom w:val="single" w:sz="4" w:space="0" w:color="auto"/>
-        <w:right w:val="single" w:sz="4" w:space="0" w:color="auto"/>
-        <w:insideH w:val="single" w:sz="4" w:space="0" w:color="auto"/>
-        <w:insideV w:val="single" w:sz="4" w:space="0" w:color="auto"/>
-      </w:tblBorders>
-      <w:tblCellMar>
-        <w:top w:w="0" w:type="dxa"/>
-        <w:left w:w="108" w:type="dxa"/>
-        <w:bottom w:w="0" w:type="dxa"/>
-        <w:right w:w="108" w:type="dxa"/>
-      </w:tblCellMar>
-    </w:tblPr>
-  </w:style>
-</w:styles>
-</file>
-
-<file path=word/stylesWithEffects.xml><?xml version="1.0" encoding="utf-8"?>
-<w:styles xmlns:wpc="http://schemas.microsoft.com/office/word/2010/wordprocessingCanvas" xmlns:mc="http://schemas.openxmlformats.org/markup-compatibility/2006" xmlns:o="urn:schemas-microsoft-com:office:office" xmlns:r="http://schemas.openxmlformats.org/officeDocument/2006/relationships" xmlns:m="http://schemas.openxmlformats.org/officeDocument/2006/math" xmlns:v="urn:schemas-microsoft-com:vml" xmlns:wp14="http://schemas.microsoft.com/office/word/2010/wordprocessingDrawing" xmlns:wp="http://schemas.openxmlformats.org/drawingml/2006/wordprocessingDrawing" xmlns:w10="urn:schemas-microsoft-com:office:word" xmlns:w="http://schemas.openxmlformats.org/wordprocessingml/2006/main" xmlns:w14="http://schemas.microsoft.com/office/word/2010/wordml" xmlns:wpg="http://schemas.microsoft.com/office/word/2010/wordprocessingGroup" xmlns:wpi="http://schemas.microsoft.com/office/word/2010/wordprocessingInk" xmlns:wne="http://schemas.microsoft.com/office/word/2006/wordml" xmlns:wps="http://schemas.microsoft.com/office/word/2010/wordprocessingShape" mc:Ignorable="w14 wp14">
-  <w:docDefaults>
-    <w:rPrDefault>
-      <w:rPr>
-        <w:rFonts w:asciiTheme="minorHAnsi" w:eastAsiaTheme="minorEastAsia" w:hAnsiTheme="minorHAnsi" w:cstheme="minorBidi"/>
-        <w:sz w:val="22"/>
-        <w:szCs w:val="22"/>
-        <w:lang w:val="en-US" w:eastAsia="en-US" w:bidi="ar-SA"/>
-      </w:rPr>
-    </w:rPrDefault>
-    <w:pPrDefault>
-      <w:pPr>
-        <w:spacing w:after="160" w:line="259" w:lineRule="auto"/>
-      </w:pPr>
-    </w:pPrDefault>
-  </w:docDefaults>
-  <w:latentStyles w:defLockedState="0" w:defUIPriority="99" w:defSemiHidden="1" w:defUnhideWhenUsed="1" w:defQFormat="0" w:count="267">
-    <w:lsdException w:name="Normal" w:semiHidden="0" w:uiPriority="0" w:unhideWhenUsed="0" w:qFormat="1"/>
-    <w:lsdException w:name="heading 1" w:semiHidden="0" w:uiPriority="9" w:unhideWhenUsed="0" w:qFormat="1"/>
-    <w:lsdException w:name="heading 2" w:uiPriority="9" w:qFormat="1"/>
-    <w:lsdException w:name="heading 3" w:uiPriority="9" w:qFormat="1"/>
-    <w:lsdException w:name="heading 4" w:uiPriority="9" w:qFormat="1"/>
-    <w:lsdException w:name="heading 5" w:uiPriority="9" w:qFormat="1"/>
-    <w:lsdException w:name="heading 6" w:uiPriority="9" w:qFormat="1"/>
-    <w:lsdException w:name="heading 7" w:uiPriority="9" w:qFormat="1"/>
-    <w:lsdException w:name="heading 8" w:uiPriority="9" w:qFormat="1"/>
-    <w:lsdException w:name="heading 9" w:uiPriority="9" w:qFormat="1"/>
-    <w:lsdException w:name="toc 1" w:uiPriority="39"/>
-    <w:lsdException w:name="toc 2" w:uiPriority="39"/>
-    <w:lsdException w:name="toc 3" w:uiPriority="39"/>
-    <w:lsdException w:name="toc 4" w:uiPriority="39"/>
-    <w:lsdException w:name="toc 5" w:uiPriority="39"/>
-    <w:lsdException w:name="toc 6" w:uiPriority="39"/>
-    <w:lsdException w:name="toc 7" w:uiPriority="39"/>
-    <w:lsdException w:name="toc 8" w:uiPriority="39"/>
-    <w:lsdException w:name="toc 9" w:uiPriority="39"/>
-    <w:lsdException w:name="caption" w:uiPriority="35" w:qFormat="1"/>
-    <w:lsdException w:name="Title" w:semiHidden="0" w:uiPriority="10" w:unhideWhenUsed="0" w:qFormat="1"/>
-    <w:lsdException w:name="Default Paragraph Font" w:uiPriority="1"/>
-    <w:lsdException w:name="Subtitle" w:semiHidden="0" w:uiPriority="11" w:unhideWhenUsed="0" w:qFormat="1"/>
-    <w:lsdException w:name="Strong" w:semiHidden="0" w:uiPriority="22" w:unhideWhenUsed="0" w:qFormat="1"/>
-    <w:lsdException w:name="Emphasis" w:semiHidden="0" w:uiPriority="20" w:unhideWhenUsed="0" w:qFormat="1"/>
-    <w:lsdException w:name="Table Grid" w:semiHidden="0" w:uiPriority="39" w:unhideWhenUsed="0"/>
-    <w:lsdException w:name="Placeholder Text" w:unhideWhenUsed="0"/>
-    <w:lsdException w:name="No Spacing" w:semiHidden="0" w:uiPriority="1" w:unhideWhenUsed="0" w:qFormat="1"/>
-    <w:lsdException w:name="Light Shading" w:semiHidden="0" w:uiPriority="60" w:unhideWhenUsed="0"/>
-    <w:lsdException w:name="Light List" w:semiHidden="0" w:uiPriority="61" w:unhideWhenUsed="0"/>
-    <w:lsdException w:name="Light Grid" w:semiHidden="0" w:uiPriority="62" w:unhideWhenUsed="0"/>
-    <w:lsdException w:name="Medium Shading 1" w:semiHidden="0" w:uiPriority="63" w:unhideWhenUsed="0"/>
-    <w:lsdException w:name="Medium Shading 2" w:semiHidden="0" w:uiPriority="64" w:unhideWhenUsed="0"/>
-    <w:lsdException w:name="Medium List 1" w:semiHidden="0" w:uiPriority="65" w:unhideWhenUsed="0"/>
-    <w:lsdException w:name="Medium List 2" w:semiHidden="0" w:uiPriority="66" w:unhideWhenUsed="0"/>
-    <w:lsdException w:name="Medium Grid 1" w:semiHidden="0" w:uiPriority="67" w:unhideWhenUsed="0"/>
-    <w:lsdException w:name="Medium Grid 2" w:semiHidden="0" w:uiPriority="68" w:unhideWhenUsed="0"/>
-    <w:lsdException w:name="Medium Grid 3" w:semiHidden="0" w:uiPriority="69" w:unhideWhenUsed="0"/>
-    <w:lsdException w:name="Dark List" w:semiHidden="0" w:uiPriority="70" w:unhideWhenUsed="0"/>
-    <w:lsdException w:name="Colorful Shading" w:semiHidden="0" w:uiPriority="71" w:unhideWhenUsed="0"/>
-    <w:lsdException w:name="Colorful List" w:semiHidden="0" w:uiPriority="72" w:unhideWhenUsed="0"/>
-    <w:lsdException w:name="Colorful Grid" w:semiHidden="0" w:uiPriority="73" w:unhideWhenUsed="0"/>
-    <w:lsdException w:name="Light Shading Accent 1" w:semiHidden="0" w:uiPriority="60" w:unhideWhenUsed="0"/>
-    <w:lsdException w:name="Light List Accent 1" w:semiHidden="0" w:uiPriority="61" w:unhideWhenUsed="0"/>
-    <w:lsdException w:name="Light Grid Accent 1" w:semiHidden="0" w:uiPriority="62" w:unhideWhenUsed="0"/>
-    <w:lsdException w:name="Medium Shading 1 Accent 1" w:semiHidden="0" w:uiPriority="63" w:unhideWhenUsed="0"/>
-    <w:lsdException w:name="Medium Shading 2 Accent 1" w:semiHidden="0" w:uiPriority="64" w:unhideWhenUsed="0"/>
-    <w:lsdException w:name="Medium List 1 Accent 1" w:semiHidden="0" w:uiPriority="65" w:unhideWhenUsed="0"/>
-    <w:lsdException w:name="Revision" w:unhideWhenUsed="0"/>
-    <w:lsdException w:name="List Paragraph" w:semiHidden="0" w:uiPriority="34" w:unhideWhenUsed="0" w:qFormat="1"/>
-    <w:lsdException w:name="Quote" w:semiHidden="0" w:uiPriority="29" w:unhideWhenUsed="0" w:qFormat="1"/>
-    <w:lsdException w:name="Intense Quote" w:semiHidden="0" w:uiPriority="30" w:unhideWhenUsed="0" w:qFormat="1"/>
-    <w:lsdException w:name="Medium List 2 Accent 1" w:semiHidden="0" w:uiPriority="66" w:unhideWhenUsed="0"/>
-    <w:lsdException w:name="Medium Grid 1 Accent 1" w:semiHidden="0" w:uiPriority="67" w:unhideWhenUsed="0"/>
-    <w:lsdException w:name="Medium Grid 2 Accent 1" w:semiHidden="0" w:uiPriority="68" w:unhideWhenUsed="0"/>
-    <w:lsdException w:name="Medium Grid 3 Accent 1" w:semiHidden="0" w:uiPriority="69" w:unhideWhenUsed="0"/>
-    <w:lsdException w:name="Dark List Accent 1" w:semiHidden="0" w:uiPriority="70" w:unhideWhenUsed="0"/>
-    <w:lsdException w:name="Colorful Shading Accent 1" w:semiHidden="0" w:uiPriority="71" w:unhideWhenUsed="0"/>
-    <w:lsdException w:name="Colorful List Accent 1" w:semiHidden="0" w:uiPriority="72" w:unhideWhenUsed="0"/>
-    <w:lsdException w:name="Colorful Grid Accent 1" w:semiHidden="0" w:uiPriority="73" w:unhideWhenUsed="0"/>
-    <w:lsdException w:name="Light Shading Accent 2" w:semiHidden="0" w:uiPriority="60" w:unhideWhenUsed="0"/>
-    <w:lsdException w:name="Light List Accent 2" w:semiHidden="0" w:uiPriority="61" w:unhideWhenUsed="0"/>
-    <w:lsdException w:name="Light Grid Accent 2" w:semiHidden="0" w:uiPriority="62" w:unhideWhenUsed="0"/>
-    <w:lsdException w:name="Medium Shading 1 Accent 2" w:semiHidden="0" w:uiPriority="63" w:unhideWhenUsed="0"/>
-    <w:lsdException w:name="Medium Shading 2 Accent 2" w:semiHidden="0" w:uiPriority="64" w:unhideWhenUsed="0"/>
-    <w:lsdException w:name="Medium List 1 Accent 2" w:semiHidden="0" w:uiPriority="65" w:unhideWhenUsed="0"/>
-    <w:lsdException w:name="Medium List 2 Accent 2" w:semiHidden="0" w:uiPriority="66" w:unhideWhenUsed="0"/>
-    <w:lsdException w:name="Medium Grid 1 Accent 2" w:semiHidden="0" w:uiPriority="67" w:unhideWhenUsed="0"/>
-    <w:lsdException w:name="Medium Grid 2 Accent 2" w:semiHidden="0" w:uiPriority="68" w:unhideWhenUsed="0"/>
-    <w:lsdException w:name="Medium Grid 3 Accent 2" w:semiHidden="0" w:uiPriority="69" w:unhideWhenUsed="0"/>
-    <w:lsdException w:name="Dark List Accent 2" w:semiHidden="0" w:uiPriority="70" w:unhideWhenUsed="0"/>
-    <w:lsdException w:name="Colorful Shading Accent 2" w:semiHidden="0" w:uiPriority="71" w:unhideWhenUsed="0"/>
-    <w:lsdException w:name="Colorful List Accent 2" w:semiHidden="0" w:uiPriority="72" w:unhideWhenUsed="0"/>
-    <w:lsdException w:name="Colorful Grid Accent 2" w:semiHidden="0" w:uiPriority="73" w:unhideWhenUsed="0"/>
-    <w:lsdException w:name="Light Shading Accent 3" w:semiHidden="0" w:uiPriority="60" w:unhideWhenUsed="0"/>
-    <w:lsdException w:name="Light List Accent 3" w:semiHidden="0" w:uiPriority="61" w:unhideWhenUsed="0"/>
-    <w:lsdException w:name="Light Grid Accent 3" w:semiHidden="0" w:uiPriority="62" w:unhideWhenUsed="0"/>
-    <w:lsdException w:name="Medium Shading 1 Accent 3" w:semiHidden="0" w:uiPriority="63" w:unhideWhenUsed="0"/>
-    <w:lsdException w:name="Medium Shading 2 Accent 3" w:semiHidden="0" w:uiPriority="64" w:unhideWhenUsed="0"/>
-    <w:lsdException w:name="Medium List 1 Accent 3" w:semiHidden="0" w:uiPriority="65" w:unhideWhenUsed="0"/>
-    <w:lsdException w:name="Medium List 2 Accent 3" w:semiHidden="0" w:uiPriority="66" w:unhideWhenUsed="0"/>
-    <w:lsdException w:name="Medium Grid 1 Accent 3" w:semiHidden="0" w:uiPriority="67" w:unhideWhenUsed="0"/>
-    <w:lsdException w:name="Medium Grid 2 Accent 3" w:semiHidden="0" w:uiPriority="68" w:unhideWhenUsed="0"/>
-    <w:lsdException w:name="Medium Grid 3 Accent 3" w:semiHidden="0" w:uiPriority="69" w:unhideWhenUsed="0"/>
-    <w:lsdException w:name="Dark List Accent 3" w:semiHidden="0" w:uiPriority="70" w:unhideWhenUsed="0"/>
-    <w:lsdException w:name="Colorful Shading Accent 3" w:semiHidden="0" w:uiPriority="71" w:unhideWhenUsed="0"/>
-    <w:lsdException w:name="Colorful List Accent 3" w:semiHidden="0" w:uiPriority="72" w:unhideWhenUsed="0"/>
-    <w:lsdException w:name="Colorful Grid Accent 3" w:semiHidden="0" w:uiPriority="73" w:unhideWhenUsed="0"/>
-    <w:lsdException w:name="Light Shading Accent 4" w:semiHidden="0" w:uiPriority="60" w:unhideWhenUsed="0"/>
-    <w:lsdException w:name="Light List Accent 4" w:semiHidden="0" w:uiPriority="61" w:unhideWhenUsed="0"/>
-    <w:lsdException w:name="Light Grid Accent 4" w:semiHidden="0" w:uiPriority="62" w:unhideWhenUsed="0"/>
-    <w:lsdException w:name="Medium Shading 1 Accent 4" w:semiHidden="0" w:uiPriority="63" w:unhideWhenUsed="0"/>
-    <w:lsdException w:name="Medium Shading 2 Accent 4" w:semiHidden="0" w:uiPriority="64" w:unhideWhenUsed="0"/>
-    <w:lsdException w:name="Medium List 1 Accent 4" w:semiHidden="0" w:uiPriority="65" w:unhideWhenUsed="0"/>
-    <w:lsdException w:name="Medium List 2 Accent 4" w:semiHidden="0" w:uiPriority="66" w:unhideWhenUsed="0"/>
-    <w:lsdException w:name="Medium Grid 1 Accent 4" w:semiHidden="0" w:uiPriority="67" w:unhideWhenUsed="0"/>
-    <w:lsdException w:name="Medium Grid 2 Accent 4" w:semiHidden="0" w:uiPriority="68" w:unhideWhenUsed="0"/>
-    <w:lsdException w:name="Medium Grid 3 Accent 4" w:semiHidden="0" w:uiPriority="69" w:unhideWhenUsed="0"/>
-    <w:lsdException w:name="Dark List Accent 4" w:semiHidden="0" w:uiPriority="70" w:unhideWhenUsed="0"/>
-    <w:lsdException w:name="Colorful Shading Accent 4" w:semiHidden="0" w:uiPriority="71" w:unhideWhenUsed="0"/>
-    <w:lsdException w:name="Colorful List Accent 4" w:semiHidden="0" w:uiPriority="72" w:unhideWhenUsed="0"/>
-    <w:lsdException w:name="Colorful Grid Accent 4" w:semiHidden="0" w:uiPriority="73" w:unhideWhenUsed="0"/>
-    <w:lsdException w:name="Light Shading Accent 5" w:semiHidden="0" w:uiPriority="60" w:unhideWhenUsed="0"/>
-    <w:lsdException w:name="Light List Accent 5" w:semiHidden="0" w:uiPriority="61" w:unhideWhenUsed="0"/>
-    <w:lsdException w:name="Light Grid Accent 5" w:semiHidden="0" w:uiPriority="62" w:unhideWhenUsed="0"/>
-    <w:lsdException w:name="Medium Shading 1 Accent 5" w:semiHidden="0" w:uiPriority="63" w:unhideWhenUsed="0"/>
-    <w:lsdException w:name="Medium Shading 2 Accent 5" w:semiHidden="0" w:uiPriority="64" w:unhideWhenUsed="0"/>
-    <w:lsdException w:name="Medium List 1 Accent 5" w:semiHidden="0" w:uiPriority="65" w:unhideWhenUsed="0"/>
-    <w:lsdException w:name="Medium List 2 Accent 5" w:semiHidden="0" w:uiPriority="66" w:unhideWhenUsed="0"/>
-    <w:lsdException w:name="Medium Grid 1 Accent 5" w:semiHidden="0" w:uiPriority="67" w:unhideWhenUsed="0"/>
-    <w:lsdException w:name="Medium Grid 2 Accent 5" w:semiHidden="0" w:uiPriority="68" w:unhideWhenUsed="0"/>
-    <w:lsdException w:name="Medium Grid 3 Accent 5" w:semiHidden="0" w:uiPriority="69" w:unhideWhenUsed="0"/>
-    <w:lsdException w:name="Dark List Accent 5" w:semiHidden="0" w:uiPriority="70" w:unhideWhenUsed="0"/>
-    <w:lsdException w:name="Colorful Shading Accent 5" w:semiHidden="0" w:uiPriority="71" w:unhideWhenUsed="0"/>
-    <w:lsdException w:name="Colorful List Accent 5" w:semiHidden="0" w:uiPriority="72" w:unhideWhenUsed="0"/>
-    <w:lsdException w:name="Colorful Grid Accent 5" w:semiHidden="0" w:uiPriority="73" w:unhideWhenUsed="0"/>
-    <w:lsdException w:name="Light Shading Accent 6" w:semiHidden="0" w:uiPriority="60" w:unhideWhenUsed="0"/>
-    <w:lsdException w:name="Light List Accent 6" w:semiHidden="0" w:uiPriority="61" w:unhideWhenUsed="0"/>
-    <w:lsdException w:name="Light Grid Accent 6" w:semiHidden="0" w:uiPriority="62" w:unhideWhenUsed="0"/>
-    <w:lsdException w:name="Medium Shading 1 Accent 6" w:semiHidden="0" w:uiPriority="63" w:unhideWhenUsed="0"/>
-    <w:lsdException w:name="Medium Shading 2 Accent 6" w:semiHidden="0" w:uiPriority="64" w:unhideWhenUsed="0"/>
-    <w:lsdException w:name="Medium List 1 Accent 6" w:semiHidden="0" w:uiPriority="65" w:unhideWhenUsed="0"/>
-    <w:lsdException w:name="Medium List 2 Accent 6" w:semiHidden="0" w:uiPriority="66" w:unhideWhenUsed="0"/>
-    <w:lsdException w:name="Medium Grid 1 Accent 6" w:semiHidden="0" w:uiPriority="67" w:unhideWhenUsed="0"/>
-    <w:lsdException w:name="Medium Grid 2 Accent 6" w:semiHidden="0" w:uiPriority="68" w:unhideWhenUsed="0"/>
-    <w:lsdException w:name="Medium Grid 3 Accent 6" w:semiHidden="0" w:uiPriority="69" w:unhideWhenUsed="0"/>
-    <w:lsdException w:name="Dark List Accent 6" w:semiHidden="0" w:uiPriority="70" w:unhideWhenUsed="0"/>
-    <w:lsdException w:name="Colorful Shading Accent 6" w:semiHidden="0" w:uiPriority="71" w:unhideWhenUsed="0"/>
-    <w:lsdException w:name="Colorful List Accent 6" w:semiHidden="0" w:uiPriority="72" w:unhideWhenUsed="0"/>
-    <w:lsdException w:name="Colorful Grid Accent 6" w:semiHidden="0" w:uiPriority="73" w:unhideWhenUsed="0"/>
-    <w:lsdException w:name="Subtle Emphasis" w:semiHidden="0" w:uiPriority="19" w:unhideWhenUsed="0" w:qFormat="1"/>
-    <w:lsdException w:name="Intense Emphasis" w:semiHidden="0" w:uiPriority="21" w:unhideWhenUsed="0" w:qFormat="1"/>
-    <w:lsdException w:name="Subtle Reference" w:semiHidden="0" w:uiPriority="31" w:unhideWhenUsed="0" w:qFormat="1"/>
-    <w:lsdException w:name="Intense Reference" w:semiHidden="0" w:uiPriority="32" w:unhideWhenUsed="0" w:qFormat="1"/>
-    <w:lsdException w:name="Book Title" w:semiHidden="0" w:uiPriority="33" w:unhideWhenUsed="0" w:qFormat="1"/>
-    <w:lsdException w:name="Bibliography" w:uiPriority="37"/>
-    <w:lsdException w:name="TOC Heading" w:uiPriority="39" w:qFormat="1"/>
+  <w:latentStyles w:defLockedState="0" w:defUIPriority="99" w:defSemiHidden="0" w:defUnhideWhenUsed="0" w:defQFormat="0" w:count="371">
+    <w:lsdException w:name="Normal" w:uiPriority="0" w:qFormat="1"/>
+    <w:lsdException w:name="heading 1" w:uiPriority="9" w:qFormat="1"/>
+    <w:lsdException w:name="heading 2" w:semiHidden="1" w:uiPriority="9" w:unhideWhenUsed="1" w:qFormat="1"/>
+    <w:lsdException w:name="heading 3" w:semiHidden="1" w:uiPriority="9" w:unhideWhenUsed="1" w:qFormat="1"/>
+    <w:lsdException w:name="heading 4" w:semiHidden="1" w:uiPriority="9" w:unhideWhenUsed="1" w:qFormat="1"/>
+    <w:lsdException w:name="heading 5" w:semiHidden="1" w:uiPriority="9" w:unhideWhenUsed="1" w:qFormat="1"/>
+    <w:lsdException w:name="heading 6" w:semiHidden="1" w:uiPriority="9" w:unhideWhenUsed="1" w:qFormat="1"/>
+    <w:lsdException w:name="heading 7" w:semiHidden="1" w:uiPriority="9" w:unhideWhenUsed="1" w:qFormat="1"/>
+    <w:lsdException w:name="heading 8" w:semiHidden="1" w:uiPriority="9" w:unhideWhenUsed="1" w:qFormat="1"/>
+    <w:lsdException w:name="heading 9" w:semiHidden="1" w:uiPriority="9" w:unhideWhenUsed="1" w:qFormat="1"/>
+    <w:lsdException w:name="index 1" w:semiHidden="1" w:unhideWhenUsed="1"/>
+    <w:lsdException w:name="index 2" w:semiHidden="1" w:unhideWhenUsed="1"/>
+    <w:lsdException w:name="index 3" w:semiHidden="1" w:unhideWhenUsed="1"/>
+    <w:lsdException w:name="index 4" w:semiHidden="1" w:unhideWhenUsed="1"/>
+    <w:lsdException w:name="index 5" w:semiHidden="1" w:unhideWhenUsed="1"/>
+    <w:lsdException w:name="index 6" w:semiHidden="1" w:unhideWhenUsed="1"/>
+    <w:lsdException w:name="index 7" w:semiHidden="1" w:unhideWhenUsed="1"/>
+    <w:lsdException w:name="index 8" w:semiHidden="1" w:unhideWhenUsed="1"/>
+    <w:lsdException w:name="index 9" w:semiHidden="1" w:unhideWhenUsed="1"/>
+    <w:lsdException w:name="toc 1" w:semiHidden="1" w:uiPriority="39" w:unhideWhenUsed="1"/>
+    <w:lsdException w:name="toc 2" w:semiHidden="1" w:uiPriority="39" w:unhideWhenUsed="1"/>
+    <w:lsdException w:name="toc 3" w:semiHidden="1" w:uiPriority="39" w:unhideWhenUsed="1"/>
+    <w:lsdException w:name="toc 4" w:semiHidden="1" w:uiPriority="39" w:unhideWhenUsed="1"/>
+    <w:lsdException w:name="toc 5" w:semiHidden="1" w:uiPriority="39" w:unhideWhenUsed="1"/>
+    <w:lsdException w:name="toc 6" w:semiHidden="1" w:uiPriority="39" w:unhideWhenUsed="1"/>
+    <w:lsdException w:name="toc 7" w:semiHidden="1" w:uiPriority="39" w:unhideWhenUsed="1"/>
+    <w:lsdException w:name="toc 8" w:semiHidden="1" w:uiPriority="39" w:unhideWhenUsed="1"/>
+    <w:lsdException w:name="toc 9" w:semiHidden="1" w:uiPriority="39" w:unhideWhenUsed="1"/>
+    <w:lsdException w:name="Normal Indent" w:semiHidden="1" w:unhideWhenUsed="1"/>
+    <w:lsdException w:name="footnote text" w:semiHidden="1" w:unhideWhenUsed="1"/>
+    <w:lsdException w:name="annotation text" w:semiHidden="1" w:unhideWhenUsed="1"/>
+    <w:lsdException w:name="header" w:semiHidden="1" w:unhideWhenUsed="1"/>
+    <w:lsdException w:name="footer" w:semiHidden="1" w:unhideWhenUsed="1"/>
+    <w:lsdException w:name="index heading" w:semiHidden="1" w:unhideWhenUsed="1"/>
+    <w:lsdException w:name="caption" w:semiHidden="1" w:uiPriority="35" w:unhideWhenUsed="1" w:qFormat="1"/>
+    <w:lsdException w:name="table of figures" w:semiHidden="1" w:unhideWhenUsed="1"/>
+    <w:lsdException w:name="envelope address" w:semiHidden="1" w:unhideWhenUsed="1"/>
+    <w:lsdException w:name="envelope return" w:semiHidden="1" w:unhideWhenUsed="1"/>
+    <w:lsdException w:name="footnote reference" w:semiHidden="1" w:unhideWhenUsed="1"/>
+    <w:lsdException w:name="annotation reference" w:semiHidden="1" w:unhideWhenUsed="1"/>
+    <w:lsdException w:name="line number" w:semiHidden="1" w:unhideWhenUsed="1"/>
+    <w:lsdException w:name="page number" w:semiHidden="1" w:unhideWhenUsed="1"/>
+    <w:lsdException w:name="endnote reference" w:semiHidden="1" w:unhideWhenUsed="1"/>
+    <w:lsdException w:name="endnote text" w:semiHidden="1" w:unhideWhenUsed="1"/>
+    <w:lsdException w:name="table of authorities" w:semiHidden="1" w:unhideWhenUsed="1"/>
+    <w:lsdException w:name="macro" w:semiHidden="1" w:unhideWhenUsed="1"/>
+    <w:lsdException w:name="toa heading" w:semiHidden="1" w:unhideWhenUsed="1"/>
+    <w:lsdException w:name="List" w:semiHidden="1" w:unhideWhenUsed="1"/>
+    <w:lsdException w:name="List Bullet" w:semiHidden="1" w:unhideWhenUsed="1"/>
+    <w:lsdException w:name="List Number" w:semiHidden="1" w:unhideWhenUsed="1"/>
+    <w:lsdException w:name="List 2" w:semiHidden="1" w:unhideWhenUsed="1"/>
+    <w:lsdException w:name="List 3" w:semiHidden="1" w:unhideWhenUsed="1"/>
+    <w:lsdException w:name="List 4" w:semiHidden="1" w:unhideWhenUsed="1"/>
+    <w:lsdException w:name="List 5" w:semiHidden="1" w:unhideWhenUsed="1"/>
+    <w:lsdException w:name="List Bullet 2" w:semiHidden="1" w:unhideWhenUsed="1"/>
+    <w:lsdException w:name="List Bullet 3" w:semiHidden="1" w:unhideWhenUsed="1"/>
+    <w:lsdException w:name="List Bullet 4" w:semiHidden="1" w:unhideWhenUsed="1"/>
+    <w:lsdException w:name="List Bullet 5" w:semiHidden="1" w:unhideWhenUsed="1"/>
+    <w:lsdException w:name="List Number 2" w:semiHidden="1" w:unhideWhenUsed="1"/>
+    <w:lsdException w:name="List Number 3" w:semiHidden="1" w:unhideWhenUsed="1"/>
+    <w:lsdException w:name="List Number 4" w:semiHidden="1" w:unhideWhenUsed="1"/>
+    <w:lsdException w:name="List Number 5" w:semiHidden="1" w:unhideWhenUsed="1"/>
+    <w:lsdException w:name="Title" w:uiPriority="10" w:qFormat="1"/>
+    <w:lsdException w:name="Closing" w:semiHidden="1" w:unhideWhenUsed="1"/>
+    <w:lsdException w:name="Signature" w:semiHidden="1" w:unhideWhenUsed="1"/>
+    <w:lsdException w:name="Default Paragraph Font" w:semiHidden="1" w:uiPriority="1" w:unhideWhenUsed="1"/>
+    <w:lsdException w:name="Body Text" w:semiHidden="1" w:unhideWhenUsed="1"/>
+    <w:lsdException w:name="Body Text Indent" w:semiHidden="1" w:unhideWhenUsed="1"/>
+    <w:lsdException w:name="List Continue" w:semiHidden="1" w:unhideWhenUsed="1"/>
+    <w:lsdException w:name="List Continue 2" w:semiHidden="1" w:unhideWhenUsed="1"/>
+    <w:lsdException w:name="List Continue 3" w:semiHidden="1" w:unhideWhenUsed="1"/>
+    <w:lsdException w:name="List Continue 4" w:semiHidden="1" w:unhideWhenUsed="1"/>
+    <w:lsdException w:name="List Continue 5" w:semiHidden="1" w:unhideWhenUsed="1"/>
+    <w:lsdException w:name="Message Header" w:semiHidden="1" w:unhideWhenUsed="1"/>
+    <w:lsdException w:name="Subtitle" w:uiPriority="11" w:qFormat="1"/>
+    <w:lsdException w:name="Salutation" w:semiHidden="1" w:unhideWhenUsed="1"/>
+    <w:lsdException w:name="Date" w:semiHidden="1" w:unhideWhenUsed="1"/>
+    <w:lsdException w:name="Body Text First Indent" w:semiHidden="1" w:unhideWhenUsed="1"/>
+    <w:lsdException w:name="Body Text First Indent 2" w:semiHidden="1" w:unhideWhenUsed="1"/>
+    <w:lsdException w:name="Note Heading" w:semiHidden="1" w:unhideWhenUsed="1"/>
+    <w:lsdException w:name="Body Text 2" w:semiHidden="1" w:unhideWhenUsed="1"/>
+    <w:lsdException w:name="Body Text 3" w:semiHidden="1" w:unhideWhenUsed="1"/>
+    <w:lsdException w:name="Body Text Indent 2" w:semiHidden="1" w:unhideWhenUsed="1"/>
+    <w:lsdException w:name="Body Text Indent 3" w:semiHidden="1" w:unhideWhenUsed="1"/>
+    <w:lsdException w:name="Block Text" w:semiHidden="1" w:unhideWhenUsed="1"/>
+    <w:lsdException w:name="Hyperlink" w:semiHidden="1" w:unhideWhenUsed="1"/>
+    <w:lsdException w:name="FollowedHyperlink" w:semiHidden="1" w:unhideWhenUsed="1"/>
+    <w:lsdException w:name="Strong" w:uiPriority="22" w:qFormat="1"/>
+    <w:lsdException w:name="Emphasis" w:uiPriority="20" w:qFormat="1"/>
+    <w:lsdException w:name="Document Map" w:semiHidden="1" w:unhideWhenUsed="1"/>
+    <w:lsdException w:name="Plain Text" w:semiHidden="1" w:unhideWhenUsed="1"/>
+    <w:lsdException w:name="E-mail Signature" w:semiHidden="1" w:unhideWhenUsed="1"/>
+    <w:lsdException w:name="HTML Top of Form" w:semiHidden="1" w:unhideWhenUsed="1"/>
+    <w:lsdException w:name="HTML Bottom of Form" w:semiHidden="1" w:unhideWhenUsed="1"/>
+    <w:lsdException w:name="Normal (Web)" w:semiHidden="1" w:unhideWhenUsed="1"/>
+    <w:lsdException w:name="HTML Acronym" w:semiHidden="1" w:unhideWhenUsed="1"/>
+    <w:lsdException w:name="HTML Address" w:semiHidden="1" w:unhideWhenUsed="1"/>
+    <w:lsdException w:name="HTML Cite" w:semiHidden="1" w:unhideWhenUsed="1"/>
+    <w:lsdException w:name="HTML Code" w:semiHidden="1" w:unhideWhenUsed="1"/>
+    <w:lsdException w:name="HTML Definition" w:semiHidden="1" w:unhideWhenUsed="1"/>
+    <w:lsdException w:name="HTML Keyboard" w:semiHidden="1" w:unhideWhenUsed="1"/>
+    <w:lsdException w:name="HTML Preformatted" w:semiHidden="1" w:unhideWhenUsed="1"/>
+    <w:lsdException w:name="HTML Sample" w:semiHidden="1" w:unhideWhenUsed="1"/>
+    <w:lsdException w:name="HTML Typewriter" w:semiHidden="1" w:unhideWhenUsed="1"/>
+    <w:lsdException w:name="HTML Variable" w:semiHidden="1" w:unhideWhenUsed="1"/>
+    <w:lsdException w:name="Normal Table" w:semiHidden="1" w:unhideWhenUsed="1"/>
+    <w:lsdException w:name="annotation subject" w:semiHidden="1" w:unhideWhenUsed="1"/>
+    <w:lsdException w:name="No List" w:semiHidden="1" w:unhideWhenUsed="1"/>
+    <w:lsdException w:name="Outline List 1" w:semiHidden="1" w:unhideWhenUsed="1"/>
+    <w:lsdException w:name="Outline List 2" w:semiHidden="1" w:unhideWhenUsed="1"/>
+    <w:lsdException w:name="Outline List 3" w:semiHidden="1" w:unhideWhenUsed="1"/>
+    <w:lsdException w:name="Table Simple 1" w:semiHidden="1" w:unhideWhenUsed="1"/>
+    <w:lsdException w:name="Table Simple 2" w:semiHidden="1" w:unhideWhenUsed="1"/>
+    <w:lsdException w:name="Table Simple 3" w:semiHidden="1" w:unhideWhenUsed="1"/>
+    <w:lsdException w:name="Table Classic 1" w:semiHidden="1" w:unhideWhenUsed="1"/>
+    <w:lsdException w:name="Table Classic 2" w:semiHidden="1" w:unhideWhenUsed="1"/>
+    <w:lsdException w:name="Table Classic 3" w:semiHidden="1" w:unhideWhenUsed="1"/>
+    <w:lsdException w:name="Table Classic 4" w:semiHidden="1" w:unhideWhenUsed="1"/>
+    <w:lsdException w:name="Table Colorful 1" w:semiHidden="1" w:unhideWhenUsed="1"/>
+    <w:lsdException w:name="Table Colorful 2" w:semiHidden="1" w:unhideWhenUsed="1"/>
+    <w:lsdException w:name="Table Colorful 3" w:semiHidden="1" w:unhideWhenUsed="1"/>
+    <w:lsdException w:name="Table Columns 1" w:semiHidden="1" w:unhideWhenUsed="1"/>
+    <w:lsdException w:name="Table Columns 2" w:semiHidden="1" w:unhideWhenUsed="1"/>
+    <w:lsdException w:name="Table Columns 3" w:semiHidden="1" w:unhideWhenUsed="1"/>
+    <w:lsdException w:name="Table Columns 4" w:semiHidden="1" w:unhideWhenUsed="1"/>
+    <w:lsdException w:name="Table Columns 5" w:semiHidden="1" w:unhideWhenUsed="1"/>
+    <w:lsdException w:name="Table Grid 1" w:semiHidden="1" w:unhideWhenUsed="1"/>
+    <w:lsdException w:name="Table Grid 2" w:semiHidden="1" w:unhideWhenUsed="1"/>
+    <w:lsdException w:name="Table Grid 3" w:semiHidden="1" w:unhideWhenUsed="1"/>
+    <w:lsdException w:name="Table Grid 4" w:semiHidden="1" w:unhideWhenUsed="1"/>
+    <w:lsdException w:name="Table Grid 5" w:semiHidden="1" w:unhideWhenUsed="1"/>
+    <w:lsdException w:name="Table Grid 6" w:semiHidden="1" w:unhideWhenUsed="1"/>
+    <w:lsdException w:name="Table Grid 7" w:semiHidden="1" w:unhideWhenUsed="1"/>
+    <w:lsdException w:name="Table Grid 8" w:semiHidden="1" w:unhideWhenUsed="1"/>
+    <w:lsdException w:name="Table List 1" w:semiHidden="1" w:unhideWhenUsed="1"/>
+    <w:lsdException w:name="Table List 2" w:semiHidden="1" w:unhideWhenUsed="1"/>
+    <w:lsdException w:name="Table List 3" w:semiHidden="1" w:unhideWhenUsed="1"/>
+    <w:lsdException w:name="Table List 4" w:semiHidden="1" w:unhideWhenUsed="1"/>
+    <w:lsdException w:name="Table List 5" w:semiHidden="1" w:unhideWhenUsed="1"/>
+    <w:lsdException w:name="Table List 6" w:semiHidden="1" w:unhideWhenUsed="1"/>
+    <w:lsdException w:name="Table List 7" w:semiHidden="1" w:unhideWhenUsed="1"/>
+    <w:lsdException w:name="Table List 8" w:semiHidden="1" w:unhideWhenUsed="1"/>
+    <w:lsdException w:name="Table 3D effects 1" w:semiHidden="1" w:unhideWhenUsed="1"/>
+    <w:lsdException w:name="Table 3D effects 2" w:semiHidden="1" w:unhideWhenUsed="1"/>
+    <w:lsdException w:name="Table 3D effects 3" w:semiHidden="1" w:unhideWhenUsed="1"/>
+    <w:lsdException w:name="Table Contemporary" w:semiHidden="1" w:unhideWhenUsed="1"/>
+    <w:lsdException w:name="Table Elegant" w:semiHidden="1" w:unhideWhenUsed="1"/>
+    <w:lsdException w:name="Table Professional" w:semiHidden="1" w:unhideWhenUsed="1"/>
+    <w:lsdException w:name="Table Subtle 1" w:semiHidden="1" w:unhideWhenUsed="1"/>
+    <w:lsdException w:name="Table Subtle 2" w:semiHidden="1" w:unhideWhenUsed="1"/>
+    <w:lsdException w:name="Table Web 1" w:semiHidden="1" w:unhideWhenUsed="1"/>
+    <w:lsdException w:name="Table Web 2" w:semiHidden="1" w:unhideWhenUsed="1"/>
+    <w:lsdException w:name="Table Web 3" w:semiHidden="1" w:unhideWhenUsed="1"/>
+    <w:lsdException w:name="Balloon Text" w:semiHidden="1" w:unhideWhenUsed="1"/>
+    <w:lsdException w:name="Table Grid" w:uiPriority="39"/>
+    <w:lsdException w:name="Table Theme" w:semiHidden="1" w:unhideWhenUsed="1"/>
+    <w:lsdException w:name="Placeholder Text" w:semiHidden="1"/>
+    <w:lsdException w:name="No Spacing" w:uiPriority="1" w:qFormat="1"/>
+    <w:lsdException w:name="Light Shading" w:uiPriority="60"/>
+    <w:lsdException w:name="Light List" w:uiPriority="61"/>
+    <w:lsdException w:name="Light Grid" w:uiPriority="62"/>
+    <w:lsdException w:name="Medium Shading 1" w:uiPriority="63"/>
+    <w:lsdException w:name="Medium Shading 2" w:uiPriority="64"/>
+    <w:lsdException w:name="Medium List 1" w:uiPriority="65"/>
+    <w:lsdException w:name="Medium List 2" w:uiPriority="66"/>
+    <w:lsdException w:name="Medium Grid 1" w:uiPriority="67"/>
+    <w:lsdException w:name="Medium Grid 2" w:uiPriority="68"/>
+    <w:lsdException w:name="Medium Grid 3" w:uiPriority="69"/>
+    <w:lsdException w:name="Dark List" w:uiPriority="70"/>
+    <w:lsdException w:name="Colorful Shading" w:uiPriority="71"/>
+    <w:lsdException w:name="Colorful List" w:uiPriority="72"/>
+    <w:lsdException w:name="Colorful Grid" w:uiPriority="73"/>
+    <w:lsdException w:name="Light Shading Accent 1" w:uiPriority="60"/>
+    <w:lsdException w:name="Light List Accent 1" w:uiPriority="61"/>
+    <w:lsdException w:name="Light Grid Accent 1" w:uiPriority="62"/>
+    <w:lsdException w:name="Medium Shading 1 Accent 1" w:uiPriority="63"/>
+    <w:lsdException w:name="Medium Shading 2 Accent 1" w:uiPriority="64"/>
+    <w:lsdException w:name="Medium List 1 Accent 1" w:uiPriority="65"/>
+    <w:lsdException w:name="Revision" w:semiHidden="1"/>
+    <w:lsdException w:name="List Paragraph" w:uiPriority="34" w:qFormat="1"/>
+    <w:lsdException w:name="Quote" w:uiPriority="29" w:qFormat="1"/>
+    <w:lsdException w:name="Intense Quote" w:uiPriority="30" w:qFormat="1"/>
+    <w:lsdException w:name="Medium List 2 Accent 1" w:uiPriority="66"/>
+    <w:lsdException w:name="Medium Grid 1 Accent 1" w:uiPriority="67"/>
+    <w:lsdException w:name="Medium Grid 2 Accent 1" w:uiPriority="68"/>
+    <w:lsdException w:name="Medium Grid 3 Accent 1" w:uiPriority="69"/>
+    <w:lsdException w:name="Dark List Accent 1" w:uiPriority="70"/>
+    <w:lsdException w:name="Colorful Shading Accent 1" w:uiPriority="71"/>
+    <w:lsdException w:name="Colorful List Accent 1" w:uiPriority="72"/>
+    <w:lsdException w:name="Colorful Grid Accent 1" w:uiPriority="73"/>
+    <w:lsdException w:name="Light Shading Accent 2" w:uiPriority="60"/>
+    <w:lsdException w:name="Light List Accent 2" w:uiPriority="61"/>
+    <w:lsdException w:name="Light Grid Accent 2" w:uiPriority="62"/>
+    <w:lsdException w:name="Medium Shading 1 Accent 2" w:uiPriority="63"/>
+    <w:lsdException w:name="Medium Shading 2 Accent 2" w:uiPriority="64"/>
+    <w:lsdException w:name="Medium List 1 Accent 2" w:uiPriority="65"/>
+    <w:lsdException w:name="Medium List 2 Accent 2" w:uiPriority="66"/>
+    <w:lsdException w:name="Medium Grid 1 Accent 2" w:uiPriority="67"/>
+    <w:lsdException w:name="Medium Grid 2 Accent 2" w:uiPriority="68"/>
+    <w:lsdException w:name="Medium Grid 3 Accent 2" w:uiPriority="69"/>
+    <w:lsdException w:name="Dark List Accent 2" w:uiPriority="70"/>
+    <w:lsdException w:name="Colorful Shading Accent 2" w:uiPriority="71"/>
+    <w:lsdException w:name="Colorful List Accent 2" w:uiPriority="72"/>
+    <w:lsdException w:name="Colorful Grid Accent 2" w:uiPriority="73"/>
+    <w:lsdException w:name="Light Shading Accent 3" w:uiPriority="60"/>
+    <w:lsdException w:name="Light List Accent 3" w:uiPriority="61"/>
+    <w:lsdException w:name="Light Grid Accent 3" w:uiPriority="62"/>
+    <w:lsdException w:name="Medium Shading 1 Accent 3" w:uiPriority="63"/>
+    <w:lsdException w:name="Medium Shading 2 Accent 3" w:uiPriority="64"/>
+    <w:lsdException w:name="Medium List 1 Accent 3" w:uiPriority="65"/>
+    <w:lsdException w:name="Medium List 2 Accent 3" w:uiPriority="66"/>
+    <w:lsdException w:name="Medium Grid 1 Accent 3" w:uiPriority="67"/>
+    <w:lsdException w:name="Medium Grid 2 Accent 3" w:uiPriority="68"/>
+    <w:lsdException w:name="Medium Grid 3 Accent 3" w:uiPriority="69"/>
+    <w:lsdException w:name="Dark List Accent 3" w:uiPriority="70"/>
+    <w:lsdException w:name="Colorful Shading Accent 3" w:uiPriority="71"/>
+    <w:lsdException w:name="Colorful List Accent 3" w:uiPriority="72"/>
+    <w:lsdException w:name="Colorful Grid Accent 3" w:uiPriority="73"/>
+    <w:lsdException w:name="Light Shading Accent 4" w:uiPriority="60"/>
+    <w:lsdException w:name="Light List Accent 4" w:uiPriority="61"/>
+    <w:lsdException w:name="Light Grid Accent 4" w:uiPriority="62"/>
+    <w:lsdException w:name="Medium Shading 1 Accent 4" w:uiPriority="63"/>
+    <w:lsdException w:name="Medium Shading 2 Accent 4" w:uiPriority="64"/>
+    <w:lsdException w:name="Medium List 1 Accent 4" w:uiPriority="65"/>
+    <w:lsdException w:name="Medium List 2 Accent 4" w:uiPriority="66"/>
+    <w:lsdException w:name="Medium Grid 1 Accent 4" w:uiPriority="67"/>
+    <w:lsdException w:name="Medium Grid 2 Accent 4" w:uiPriority="68"/>
+    <w:lsdException w:name="Medium Grid 3 Accent 4" w:uiPriority="69"/>
+    <w:lsdException w:name="Dark List Accent 4" w:uiPriority="70"/>
+    <w:lsdException w:name="Colorful Shading Accent 4" w:uiPriority="71"/>
+    <w:lsdException w:name="Colorful List Accent 4" w:uiPriority="72"/>
+    <w:lsdException w:name="Colorful Grid Accent 4" w:uiPriority="73"/>
+    <w:lsdException w:name="Light Shading Accent 5" w:uiPriority="60"/>
+    <w:lsdException w:name="Light List Accent 5" w:uiPriority="61"/>
+    <w:lsdException w:name="Light Grid Accent 5" w:uiPriority="62"/>
+    <w:lsdException w:name="Medium Shading 1 Accent 5" w:uiPriority="63"/>
+    <w:lsdException w:name="Medium Shading 2 Accent 5" w:uiPriority="64"/>
+    <w:lsdException w:name="Medium List 1 Accent 5" w:uiPriority="65"/>
+    <w:lsdException w:name="Medium List 2 Accent 5" w:uiPriority="66"/>
+    <w:lsdException w:name="Medium Grid 1 Accent 5" w:uiPriority="67"/>
+    <w:lsdException w:name="Medium Grid 2 Accent 5" w:uiPriority="68"/>
+    <w:lsdException w:name="Medium Grid 3 Accent 5" w:uiPriority="69"/>
+    <w:lsdException w:name="Dark List Accent 5" w:uiPriority="70"/>
+    <w:lsdException w:name="Colorful Shading Accent 5" w:uiPriority="71"/>
+    <w:lsdException w:name="Colorful List Accent 5" w:uiPriority="72"/>
+    <w:lsdException w:name="Colorful Grid Accent 5" w:uiPriority="73"/>
+    <w:lsdException w:name="Light Shading Accent 6" w:uiPriority="60"/>
+    <w:lsdException w:name="Light List Accent 6" w:uiPriority="61"/>
+    <w:lsdException w:name="Light Grid Accent 6" w:uiPriority="62"/>
+    <w:lsdException w:name="Medium Shading 1 Accent 6" w:uiPriority="63"/>
+    <w:lsdException w:name="Medium Shading 2 Accent 6" w:uiPriority="64"/>
+    <w:lsdException w:name="Medium List 1 Accent 6" w:uiPriority="65"/>
+    <w:lsdException w:name="Medium List 2 Accent 6" w:uiPriority="66"/>
+    <w:lsdException w:name="Medium Grid 1 Accent 6" w:uiPriority="67"/>
+    <w:lsdException w:name="Medium Grid 2 Accent 6" w:uiPriority="68"/>
+    <w:lsdException w:name="Medium Grid 3 Accent 6" w:uiPriority="69"/>
+    <w:lsdException w:name="Dark List Accent 6" w:uiPriority="70"/>
+    <w:lsdException w:name="Colorful Shading Accent 6" w:uiPriority="71"/>
+    <w:lsdException w:name="Colorful List Accent 6" w:uiPriority="72"/>
+    <w:lsdException w:name="Colorful Grid Accent 6" w:uiPriority="73"/>
+    <w:lsdException w:name="Subtle Emphasis" w:uiPriority="19" w:qFormat="1"/>
+    <w:lsdException w:name="Intense Emphasis" w:uiPriority="21" w:qFormat="1"/>
+    <w:lsdException w:name="Subtle Reference" w:uiPriority="31" w:qFormat="1"/>
+    <w:lsdException w:name="Intense Reference" w:uiPriority="32" w:qFormat="1"/>
+    <w:lsdException w:name="Book Title" w:uiPriority="33" w:qFormat="1"/>
+    <w:lsdException w:name="Bibliography" w:semiHidden="1" w:uiPriority="37" w:unhideWhenUsed="1"/>
+    <w:lsdException w:name="TOC Heading" w:semiHidden="1" w:uiPriority="39" w:unhideWhenUsed="1" w:qFormat="1"/>
+    <w:lsdException w:name="Plain Table 1" w:uiPriority="41"/>
+    <w:lsdException w:name="Plain Table 2" w:uiPriority="42"/>
+    <w:lsdException w:name="Plain Table 3" w:uiPriority="43"/>
+    <w:lsdException w:name="Plain Table 4" w:uiPriority="44"/>
+    <w:lsdException w:name="Plain Table 5" w:uiPriority="45"/>
+    <w:lsdException w:name="Grid Table Light" w:uiPriority="40"/>
+    <w:lsdException w:name="Grid Table 1 Light" w:uiPriority="46"/>
+    <w:lsdException w:name="Grid Table 2" w:uiPriority="47"/>
+    <w:lsdException w:name="Grid Table 3" w:uiPriority="48"/>
+    <w:lsdException w:name="Grid Table 4" w:uiPriority="49"/>
+    <w:lsdException w:name="Grid Table 5 Dark" w:uiPriority="50"/>
+    <w:lsdException w:name="Grid Table 6 Colorful" w:uiPriority="51"/>
+    <w:lsdException w:name="Grid Table 7 Colorful" w:uiPriority="52"/>
+    <w:lsdException w:name="Grid Table 1 Light Accent 1" w:uiPriority="46"/>
+    <w:lsdException w:name="Grid Table 2 Accent 1" w:uiPriority="47"/>
+    <w:lsdException w:name="Grid Table 3 Accent 1" w:uiPriority="48"/>
+    <w:lsdException w:name="Grid Table 4 Accent 1" w:uiPriority="49"/>
+    <w:lsdException w:name="Grid Table 5 Dark Accent 1" w:uiPriority="50"/>
+    <w:lsdException w:name="Grid Table 6 Colorful Accent 1" w:uiPriority="51"/>
+    <w:lsdException w:name="Grid Table 7 Colorful Accent 1" w:uiPriority="52"/>
+    <w:lsdException w:name="Grid Table 1 Light Accent 2" w:uiPriority="46"/>
+    <w:lsdException w:name="Grid Table 2 Accent 2" w:uiPriority="47"/>
+    <w:lsdException w:name="Grid Table 3 Accent 2" w:uiPriority="48"/>
+    <w:lsdException w:name="Grid Table 4 Accent 2" w:uiPriority="49"/>
+    <w:lsdException w:name="Grid Table 5 Dark Accent 2" w:uiPriority="50"/>
+    <w:lsdException w:name="Grid Table 6 Colorful Accent 2" w:uiPriority="51"/>
+    <w:lsdException w:name="Grid Table 7 Colorful Accent 2" w:uiPriority="52"/>
+    <w:lsdException w:name="Grid Table 1 Light Accent 3" w:uiPriority="46"/>
+    <w:lsdException w:name="Grid Table 2 Accent 3" w:uiPriority="47"/>
+    <w:lsdException w:name="Grid Table 3 Accent 3" w:uiPriority="48"/>
+    <w:lsdException w:name="Grid Table 4 Accent 3" w:uiPriority="49"/>
+    <w:lsdException w:name="Grid Table 5 Dark Accent 3" w:uiPriority="50"/>
+    <w:lsdException w:name="Grid Table 6 Colorful Accent 3" w:uiPriority="51"/>
+    <w:lsdException w:name="Grid Table 7 Colorful Accent 3" w:uiPriority="52"/>
+    <w:lsdException w:name="Grid Table 1 Light Accent 4" w:uiPriority="46"/>
+    <w:lsdException w:name="Grid Table 2 Accent 4" w:uiPriority="47"/>
+    <w:lsdException w:name="Grid Table 3 Accent 4" w:uiPriority="48"/>
+    <w:lsdException w:name="Grid Table 4 Accent 4" w:uiPriority="49"/>
+    <w:lsdException w:name="Grid Table 5 Dark Accent 4" w:uiPriority="50"/>
+    <w:lsdException w:name="Grid Table 6 Colorful Accent 4" w:uiPriority="51"/>
+    <w:lsdException w:name="Grid Table 7 Colorful Accent 4" w:uiPriority="52"/>
+    <w:lsdException w:name="Grid Table 1 Light Accent 5" w:uiPriority="46"/>
+    <w:lsdException w:name="Grid Table 2 Accent 5" w:uiPriority="47"/>
+    <w:lsdException w:name="Grid Table 3 Accent 5" w:uiPriority="48"/>
+    <w:lsdException w:name="Grid Table 4 Accent 5" w:uiPriority="49"/>
+    <w:lsdException w:name="Grid Table 5 Dark Accent 5" w:uiPriority="50"/>
+    <w:lsdException w:name="Grid Table 6 Colorful Accent 5" w:uiPriority="51"/>
+    <w:lsdException w:name="Grid Table 7 Colorful Accent 5" w:uiPriority="52"/>
+    <w:lsdException w:name="Grid Table 1 Light Accent 6" w:uiPriority="46"/>
+    <w:lsdException w:name="Grid Table 2 Accent 6" w:uiPriority="47"/>
+    <w:lsdException w:name="Grid Table 3 Accent 6" w:uiPriority="48"/>
+    <w:lsdException w:name="Grid Table 4 Accent 6" w:uiPriority="49"/>
+    <w:lsdException w:name="Grid Table 5 Dark Accent 6" w:uiPriority="50"/>
+    <w:lsdException w:name="Grid Table 6 Colorful Accent 6" w:uiPriority="51"/>
+    <w:lsdException w:name="Grid Table 7 Colorful Accent 6" w:uiPriority="52"/>
+    <w:lsdException w:name="List Table 1 Light" w:uiPriority="46"/>
+    <w:lsdException w:name="List Table 2" w:uiPriority="47"/>
+    <w:lsdException w:name="List Table 3" w:uiPriority="48"/>
+    <w:lsdException w:name="List Table 4" w:uiPriority="49"/>
+    <w:lsdException w:name="List Table 5 Dark" w:uiPriority="50"/>
+    <w:lsdException w:name="List Table 6 Colorful" w:uiPriority="51"/>
+    <w:lsdException w:name="List Table 7 Colorful" w:uiPriority="52"/>
+    <w:lsdException w:name="List Table 1 Light Accent 1" w:uiPriority="46"/>
+    <w:lsdException w:name="List Table 2 Accent 1" w:uiPriority="47"/>
+    <w:lsdException w:name="List Table 3 Accent 1" w:uiPriority="48"/>
+    <w:lsdException w:name="List Table 4 Accent 1" w:uiPriority="49"/>
+    <w:lsdException w:name="List Table 5 Dark Accent 1" w:uiPriority="50"/>
+    <w:lsdException w:name="List Table 6 Colorful Accent 1" w:uiPriority="51"/>
+    <w:lsdException w:name="List Table 7 Colorful Accent 1" w:uiPriority="52"/>
+    <w:lsdException w:name="List Table 1 Light Accent 2" w:uiPriority="46"/>
+    <w:lsdException w:name="List Table 2 Accent 2" w:uiPriority="47"/>
+    <w:lsdException w:name="List Table 3 Accent 2" w:uiPriority="48"/>
+    <w:lsdException w:name="List Table 4 Accent 2" w:uiPriority="49"/>
+    <w:lsdException w:name="List Table 5 Dark Accent 2" w:uiPriority="50"/>
+    <w:lsdException w:name="List Table 6 Colorful Accent 2" w:uiPriority="51"/>
+    <w:lsdException w:name="List Table 7 Colorful Accent 2" w:uiPriority="52"/>
+    <w:lsdException w:name="List Table 1 Light Accent 3" w:uiPriority="46"/>
+    <w:lsdException w:name="List Table 2 Accent 3" w:uiPriority="47"/>
+    <w:lsdException w:name="List Table 3 Accent 3" w:uiPriority="48"/>
+    <w:lsdException w:name="List Table 4 Accent 3" w:uiPriority="49"/>
+    <w:lsdException w:name="List Table 5 Dark Accent 3" w:uiPriority="50"/>
+    <w:lsdException w:name="List Table 6 Colorful Accent 3" w:uiPriority="51"/>
+    <w:lsdException w:name="List Table 7 Colorful Accent 3" w:uiPriority="52"/>
+    <w:lsdException w:name="List Table 1 Light Accent 4" w:uiPriority="46"/>
+    <w:lsdException w:name="List Table 2 Accent 4" w:uiPriority="47"/>
+    <w:lsdException w:name="List Table 3 Accent 4" w:uiPriority="48"/>
+    <w:lsdException w:name="List Table 4 Accent 4" w:uiPriority="49"/>
+    <w:lsdException w:name="List Table 5 Dark Accent 4" w:uiPriority="50"/>
+    <w:lsdException w:name="List Table 6 Colorful Accent 4" w:uiPriority="51"/>
+    <w:lsdException w:name="List Table 7 Colorful Accent 4" w:uiPriority="52"/>
+    <w:lsdException w:name="List Table 1 Light Accent 5" w:uiPriority="46"/>
+    <w:lsdException w:name="List Table 2 Accent 5" w:uiPriority="47"/>
+    <w:lsdException w:name="List Table 3 Accent 5" w:uiPriority="48"/>
+    <w:lsdException w:name="List Table 4 Accent 5" w:uiPriority="49"/>
+    <w:lsdException w:name="List Table 5 Dark Accent 5" w:uiPriority="50"/>
+    <w:lsdException w:name="List Table 6 Colorful Accent 5" w:uiPriority="51"/>
+    <w:lsdException w:name="List Table 7 Colorful Accent 5" w:uiPriority="52"/>
+    <w:lsdException w:name="List Table 1 Light Accent 6" w:uiPriority="46"/>
+    <w:lsdException w:name="List Table 2 Accent 6" w:uiPriority="47"/>
+    <w:lsdException w:name="List Table 3 Accent 6" w:uiPriority="48"/>
+    <w:lsdException w:name="List Table 4 Accent 6" w:uiPriority="49"/>
+    <w:lsdException w:name="List Table 5 Dark Accent 6" w:uiPriority="50"/>
+    <w:lsdException w:name="List Table 6 Colorful Accent 6" w:uiPriority="51"/>
+    <w:lsdException w:name="List Table 7 Colorful Accent 6" w:uiPriority="52"/>
   </w:latentStyles>
   <w:style w:type="paragraph" w:default="1" w:styleId="Normal">
     <w:name w:val="Normal"/>
@@ -52934,7 +51960,7 @@
   <a:extraClrSchemeLst/>
   <a:extLst>
     <a:ext uri="{05A4C25C-085E-4340-85A3-A5531E510DB2}">
-      <thm15:themeFamily xmlns:thm15="http://schemas.microsoft.com/office/thememl/2012/main" xmlns="" name="Office Theme" id="{62F939B6-93AF-4DB8-9C6B-D6C7DFDC589F}" vid="{4A3C46E8-61CC-4603-A589-7422A47A8E4A}"/>
+      <thm15:themeFamily xmlns:thm15="http://schemas.microsoft.com/office/thememl/2012/main" name="Office Theme" id="{62F939B6-93AF-4DB8-9C6B-D6C7DFDC589F}" vid="{4A3C46E8-61CC-4603-A589-7422A47A8E4A}"/>
     </a:ext>
   </a:extLst>
 </a:theme>
@@ -52945,7 +51971,7 @@
 </file>
 
 <file path=customXml/itemProps1.xml><?xml version="1.0" encoding="utf-8"?>
-<ds:datastoreItem xmlns:ds="http://schemas.openxmlformats.org/officeDocument/2006/customXml" ds:itemID="{ACA4ABAC-3FC2-49F8-BF6C-72B1C561F236}">
+<ds:datastoreItem xmlns:ds="http://schemas.openxmlformats.org/officeDocument/2006/customXml" ds:itemID="{34B7C63A-93BC-48D1-8F40-E08BADE8F0A3}">
   <ds:schemaRefs>
     <ds:schemaRef ds:uri="http://schemas.openxmlformats.org/officeDocument/2006/bibliography"/>
   </ds:schemaRefs>

</xml_diff>

<commit_message>
Update NL04_Design va DFD
Sua 5.8 vaf 5.9
</commit_message>
<xml_diff>
--- a/docs/design/NL04_Design.docx
+++ b/docs/design/NL04_Design.docx
@@ -1,6 +1,6 @@
 
 <file path=word/document.xml><?xml version="1.0" encoding="utf-8"?>
-<w:document xmlns:wpc="http://schemas.microsoft.com/office/word/2010/wordprocessingCanvas" xmlns:mc="http://schemas.openxmlformats.org/markup-compatibility/2006" xmlns:o="urn:schemas-microsoft-com:office:office" xmlns:r="http://schemas.openxmlformats.org/officeDocument/2006/relationships" xmlns:m="http://schemas.openxmlformats.org/officeDocument/2006/math" xmlns:v="urn:schemas-microsoft-com:vml" xmlns:wp14="http://schemas.microsoft.com/office/word/2010/wordprocessingDrawing" xmlns:wp="http://schemas.openxmlformats.org/drawingml/2006/wordprocessingDrawing" xmlns:w10="urn:schemas-microsoft-com:office:word" xmlns:w="http://schemas.openxmlformats.org/wordprocessingml/2006/main" xmlns:w14="http://schemas.microsoft.com/office/word/2010/wordml" xmlns:w15="http://schemas.microsoft.com/office/word/2012/wordml" xmlns:wpg="http://schemas.microsoft.com/office/word/2010/wordprocessingGroup" xmlns:wpi="http://schemas.microsoft.com/office/word/2010/wordprocessingInk" xmlns:wne="http://schemas.microsoft.com/office/word/2006/wordml" xmlns:wps="http://schemas.microsoft.com/office/word/2010/wordprocessingShape" mc:Ignorable="w14 w15 wp14">
+<w:document xmlns:wpc="http://schemas.microsoft.com/office/word/2010/wordprocessingCanvas" xmlns:mc="http://schemas.openxmlformats.org/markup-compatibility/2006" xmlns:o="urn:schemas-microsoft-com:office:office" xmlns:r="http://schemas.openxmlformats.org/officeDocument/2006/relationships" xmlns:m="http://schemas.openxmlformats.org/officeDocument/2006/math" xmlns:v="urn:schemas-microsoft-com:vml" xmlns:wp14="http://schemas.microsoft.com/office/word/2010/wordprocessingDrawing" xmlns:wp="http://schemas.openxmlformats.org/drawingml/2006/wordprocessingDrawing" xmlns:w10="urn:schemas-microsoft-com:office:word" xmlns:w="http://schemas.openxmlformats.org/wordprocessingml/2006/main" xmlns:w14="http://schemas.microsoft.com/office/word/2010/wordml" xmlns:wpg="http://schemas.microsoft.com/office/word/2010/wordprocessingGroup" xmlns:wpi="http://schemas.microsoft.com/office/word/2010/wordprocessingInk" xmlns:wne="http://schemas.microsoft.com/office/word/2006/wordml" xmlns:wps="http://schemas.microsoft.com/office/word/2010/wordprocessingShape" mc:Ignorable="w14 wp14">
   <w:background w:color="FFFFFF"/>
   <w:body>
     <w:p>
@@ -34,7 +34,7 @@
                     <pic:cNvPicPr preferRelativeResize="0"/>
                   </pic:nvPicPr>
                   <pic:blipFill>
-                    <a:blip r:embed="rId8"/>
+                    <a:blip r:embed="rId9"/>
                     <a:srcRect/>
                     <a:stretch>
                       <a:fillRect/>
@@ -520,7 +520,7 @@
         </w:tc>
         <w:tc>
           <w:tcPr>
-            <w:tcW w:w="798" w:type="pct"/>
+            <w:tcW w:w="797" w:type="pct"/>
             <w:tcMar>
               <w:top w:w="73" w:type="dxa"/>
               <w:left w:w="108" w:type="dxa"/>
@@ -602,7 +602,7 @@
         </w:tc>
         <w:tc>
           <w:tcPr>
-            <w:tcW w:w="798" w:type="pct"/>
+            <w:tcW w:w="797" w:type="pct"/>
             <w:tcMar>
               <w:top w:w="73" w:type="dxa"/>
               <w:left w:w="108" w:type="dxa"/>
@@ -682,7 +682,7 @@
         </w:tc>
         <w:tc>
           <w:tcPr>
-            <w:tcW w:w="798" w:type="pct"/>
+            <w:tcW w:w="797" w:type="pct"/>
             <w:tcMar>
               <w:top w:w="73" w:type="dxa"/>
               <w:left w:w="108" w:type="dxa"/>
@@ -743,7 +743,7 @@
         </w:tc>
         <w:tc>
           <w:tcPr>
-            <w:tcW w:w="798" w:type="pct"/>
+            <w:tcW w:w="797" w:type="pct"/>
             <w:tcMar>
               <w:top w:w="73" w:type="dxa"/>
               <w:left w:w="108" w:type="dxa"/>
@@ -753,6 +753,84 @@
           <w:p>
             <w:r>
               <w:t>1.2</w:t>
+            </w:r>
+          </w:p>
+        </w:tc>
+      </w:tr>
+      <w:tr>
+        <w:trPr>
+          <w:trHeight w:val="360"/>
+        </w:trPr>
+        <w:tc>
+          <w:tcPr>
+            <w:tcW w:w="1276" w:type="pct"/>
+            <w:tcMar>
+              <w:top w:w="73" w:type="dxa"/>
+              <w:left w:w="108" w:type="dxa"/>
+              <w:right w:w="115" w:type="dxa"/>
+            </w:tcMar>
+          </w:tcPr>
+          <w:p>
+            <w:r>
+              <w:t>Ngô Minh Phương</w:t>
+            </w:r>
+          </w:p>
+        </w:tc>
+        <w:tc>
+          <w:tcPr>
+            <w:tcW w:w="742" w:type="pct"/>
+            <w:tcMar>
+              <w:top w:w="73" w:type="dxa"/>
+              <w:left w:w="108" w:type="dxa"/>
+              <w:right w:w="115" w:type="dxa"/>
+            </w:tcMar>
+          </w:tcPr>
+          <w:p>
+            <w:r>
+              <w:t>16/09</w:t>
+            </w:r>
+            <w:r>
+              <w:t>/2014</w:t>
+            </w:r>
+          </w:p>
+        </w:tc>
+        <w:tc>
+          <w:tcPr>
+            <w:tcW w:w="2185" w:type="pct"/>
+            <w:tcMar>
+              <w:top w:w="73" w:type="dxa"/>
+              <w:left w:w="108" w:type="dxa"/>
+              <w:right w:w="115" w:type="dxa"/>
+            </w:tcMar>
+          </w:tcPr>
+          <w:p>
+            <w:r>
+              <w:t xml:space="preserve">Cập nhật phần phân rã chức năng </w:t>
+            </w:r>
+          </w:p>
+          <w:p>
+            <w:r>
+              <w:t xml:space="preserve">Thiết kế chức năng Quản lý yêu cầu đăng tin </w:t>
+            </w:r>
+          </w:p>
+          <w:p>
+            <w:r>
+              <w:t>Thiết kế chức năng Quản lý thành viên</w:t>
+            </w:r>
+          </w:p>
+        </w:tc>
+        <w:tc>
+          <w:tcPr>
+            <w:tcW w:w="797" w:type="pct"/>
+            <w:tcMar>
+              <w:top w:w="73" w:type="dxa"/>
+              <w:left w:w="108" w:type="dxa"/>
+              <w:right w:w="115" w:type="dxa"/>
+            </w:tcMar>
+          </w:tcPr>
+          <w:p>
+            <w:r>
+              <w:t>1.3</w:t>
             </w:r>
           </w:p>
         </w:tc>
@@ -2937,8 +3015,8 @@
     <w:p>
       <w:pPr>
         <w:sectPr>
-          <w:headerReference w:type="default" r:id="rId9"/>
-          <w:footerReference w:type="default" r:id="rId10"/>
+          <w:headerReference w:type="default" r:id="rId10"/>
+          <w:footerReference w:type="default" r:id="rId11"/>
           <w:pgSz w:w="12240" w:h="15840"/>
           <w:pgMar w:top="1457" w:right="1298" w:bottom="1452" w:left="1298" w:header="720" w:footer="720" w:gutter="0"/>
           <w:pgNumType w:fmt="lowerRoman" w:start="1"/>
@@ -3485,7 +3563,6 @@
             </w:tcMar>
           </w:tcPr>
           <w:p>
-            <w:bookmarkStart w:id="13" w:name="_GoBack"/>
             <w:r>
               <w:t>2</w:t>
             </w:r>
@@ -3525,7 +3602,6 @@
           </w:p>
         </w:tc>
       </w:tr>
-      <w:bookmarkEnd w:id="13"/>
       <w:tr>
         <w:trPr>
           <w:trHeight w:val="240"/>
@@ -3918,21 +3994,79 @@
           </w:p>
         </w:tc>
       </w:tr>
+      <w:tr>
+        <w:trPr>
+          <w:trHeight w:val="240"/>
+        </w:trPr>
+        <w:tc>
+          <w:tcPr>
+            <w:tcW w:w="507" w:type="pct"/>
+            <w:tcMar>
+              <w:top w:w="36" w:type="dxa"/>
+              <w:left w:w="107" w:type="dxa"/>
+              <w:right w:w="115" w:type="dxa"/>
+            </w:tcMar>
+          </w:tcPr>
+          <w:p>
+            <w:r>
+              <w:t>10</w:t>
+            </w:r>
+          </w:p>
+        </w:tc>
+        <w:tc>
+          <w:tcPr>
+            <w:tcW w:w="1696" w:type="pct"/>
+            <w:tcMar>
+              <w:top w:w="36" w:type="dxa"/>
+              <w:left w:w="107" w:type="dxa"/>
+              <w:right w:w="115" w:type="dxa"/>
+            </w:tcMar>
+          </w:tcPr>
+          <w:p>
+            <w:r>
+              <w:t>DFD</w:t>
+            </w:r>
+          </w:p>
+        </w:tc>
+        <w:tc>
+          <w:tcPr>
+            <w:tcW w:w="2797" w:type="pct"/>
+            <w:tcMar>
+              <w:top w:w="36" w:type="dxa"/>
+              <w:left w:w="107" w:type="dxa"/>
+              <w:right w:w="115" w:type="dxa"/>
+            </w:tcMar>
+          </w:tcPr>
+          <w:p>
+            <w:pPr>
+              <w:rPr>
+                <w:highlight w:val="white"/>
+              </w:rPr>
+            </w:pPr>
+            <w:r>
+              <w:rPr>
+                <w:highlight w:val="white"/>
+              </w:rPr>
+              <w:t>Data Flow Diagram</w:t>
+            </w:r>
+          </w:p>
+        </w:tc>
+      </w:tr>
     </w:tbl>
     <w:p>
       <w:pPr>
         <w:pStyle w:val="Heading2"/>
       </w:pPr>
-      <w:bookmarkStart w:id="14" w:name="h.1t3h5sf" w:colFirst="0" w:colLast="0"/>
-      <w:bookmarkStart w:id="15" w:name="_Toc398591410"/>
+      <w:bookmarkStart w:id="13" w:name="h.1t3h5sf" w:colFirst="0" w:colLast="0"/>
+      <w:bookmarkStart w:id="14" w:name="_Toc398591410"/>
+      <w:bookmarkEnd w:id="13"/>
+      <w:r>
+        <w:rPr>
+          <w:rFonts w:eastAsia="Times New Roman"/>
+        </w:rPr>
+        <w:t>Tài liệu tham khảo</w:t>
+      </w:r>
       <w:bookmarkEnd w:id="14"/>
-      <w:r>
-        <w:rPr>
-          <w:rFonts w:eastAsia="Times New Roman"/>
-        </w:rPr>
-        <w:t>Tài liệu tham khảo</w:t>
-      </w:r>
-      <w:bookmarkEnd w:id="15"/>
     </w:p>
     <w:p>
       <w:pPr>
@@ -3993,16 +4127,16 @@
       <w:pPr>
         <w:pStyle w:val="Heading2"/>
       </w:pPr>
-      <w:bookmarkStart w:id="16" w:name="h.2s8eyo1" w:colFirst="0" w:colLast="0"/>
-      <w:bookmarkStart w:id="17" w:name="_Toc398591411"/>
+      <w:bookmarkStart w:id="15" w:name="h.2s8eyo1" w:colFirst="0" w:colLast="0"/>
+      <w:bookmarkStart w:id="16" w:name="_Toc398591411"/>
+      <w:bookmarkEnd w:id="15"/>
+      <w:r>
+        <w:t>Tổng quan về tài liệu</w:t>
+      </w:r>
       <w:bookmarkEnd w:id="16"/>
-      <w:r>
-        <w:t>Tổng quan về tài liệu</w:t>
-      </w:r>
-      <w:bookmarkEnd w:id="17"/>
-    </w:p>
-    <w:p>
-      <w:bookmarkStart w:id="18" w:name="_Toc398591412"/>
+    </w:p>
+    <w:p>
+      <w:bookmarkStart w:id="17" w:name="_Toc398591412"/>
       <w:r>
         <w:t>Tài liệu được nhóm thiết kế tạo ra trong quá trình thiết kế hệ thống</w:t>
       </w:r>
@@ -4242,23 +4376,23 @@
       <w:r>
         <w:t>T</w:t>
       </w:r>
-      <w:commentRangeStart w:id="19"/>
+      <w:commentRangeStart w:id="18"/>
       <w:r>
         <w:t xml:space="preserve">ổng quan </w:t>
       </w:r>
       <w:r>
         <w:t>hệ thống</w:t>
       </w:r>
-      <w:commentRangeEnd w:id="19"/>
+      <w:commentRangeEnd w:id="18"/>
       <w:r>
         <w:rPr>
           <w:rStyle w:val="CommentReference"/>
           <w:sz w:val="36"/>
           <w:szCs w:val="36"/>
         </w:rPr>
-        <w:commentReference w:id="19"/>
-      </w:r>
-      <w:bookmarkEnd w:id="18"/>
+        <w:commentReference w:id="18"/>
+      </w:r>
+      <w:bookmarkEnd w:id="17"/>
     </w:p>
     <w:p>
       <w:pPr>
@@ -4278,7 +4412,15 @@
           <w:rFonts w:ascii="Arial" w:hAnsi="Arial" w:cs="Arial"/>
           <w:color w:val="000000"/>
         </w:rPr>
-        <w:t>Ngày này, xã hội phát triển, nhu cầu học tập và lao động ngày càng tăng. Xu hướng chung mọi người đều muốn đến các thành phố lớn để tìm kiếm môi trường, cơ hội làm việc và học tập tiên tiến hơn, hiện đại hơn, dễ dàng cập nhật và tiếp cận các thông tin mới.</w:t>
+        <w:t xml:space="preserve">Ngày này, xã hội phát triển, nhu cầu học tập và lao động ngày càng tăng. Xu hướng chung mọi người đều muốn đến các thành phố lớn để tìm kiếm môi trường, </w:t>
+      </w:r>
+      <w:r>
+        <w:rPr>
+          <w:rFonts w:ascii="Arial" w:hAnsi="Arial" w:cs="Arial"/>
+          <w:color w:val="000000"/>
+        </w:rPr>
+        <w:lastRenderedPageBreak/>
+        <w:t>cơ hội làm việc và học tập tiên tiến hơn, hiện đại hơn, dễ dàng cập nhật và tiếp cận các thông tin mới.</w:t>
       </w:r>
     </w:p>
     <w:p>
@@ -4299,7 +4441,6 @@
           <w:rFonts w:ascii="Arial" w:hAnsi="Arial" w:cs="Arial"/>
           <w:color w:val="000000"/>
         </w:rPr>
-        <w:lastRenderedPageBreak/>
         <w:t>Khó khăn đầu tiên khi mà đi xa nhà để học tập, làm việc đó là nơi ở. Nắm bắt được nhu cầu nhà ở đó, nhiều nhà trọ được xây dựng lên để phục vụ nhu cầu nhà trọ rất lớn, mặt khác đem lại nguồn thu nhập dồi dào cho các chủ nhà trọ.</w:t>
       </w:r>
     </w:p>
@@ -4410,39 +4551,39 @@
       <w:pPr>
         <w:pStyle w:val="Heading1"/>
       </w:pPr>
-      <w:bookmarkStart w:id="20" w:name="h.17dp8vu" w:colFirst="0" w:colLast="0"/>
-      <w:bookmarkStart w:id="21" w:name="h.2jxsxqh" w:colFirst="0" w:colLast="0"/>
-      <w:bookmarkStart w:id="22" w:name="_Toc398591413"/>
+      <w:bookmarkStart w:id="19" w:name="h.17dp8vu" w:colFirst="0" w:colLast="0"/>
+      <w:bookmarkStart w:id="20" w:name="h.2jxsxqh" w:colFirst="0" w:colLast="0"/>
+      <w:bookmarkStart w:id="21" w:name="_Toc398591413"/>
+      <w:bookmarkEnd w:id="19"/>
       <w:bookmarkEnd w:id="20"/>
+      <w:r>
+        <w:t>Kiến trúc hệ thống</w:t>
+      </w:r>
       <w:bookmarkEnd w:id="21"/>
-      <w:r>
-        <w:t>Kiến trúc hệ thống</w:t>
-      </w:r>
+    </w:p>
+    <w:p>
+      <w:pPr>
+        <w:pStyle w:val="Heading2"/>
+      </w:pPr>
+      <w:bookmarkStart w:id="22" w:name="h.z337ya" w:colFirst="0" w:colLast="0"/>
+      <w:bookmarkStart w:id="23" w:name="_Toc398591414"/>
       <w:bookmarkEnd w:id="22"/>
-    </w:p>
-    <w:p>
-      <w:pPr>
-        <w:pStyle w:val="Heading2"/>
-      </w:pPr>
-      <w:bookmarkStart w:id="23" w:name="h.z337ya" w:colFirst="0" w:colLast="0"/>
-      <w:bookmarkStart w:id="24" w:name="_Toc398591414"/>
+      <w:commentRangeStart w:id="24"/>
+      <w:r>
+        <w:t>Thiết kế kiến trúc</w:t>
+      </w:r>
       <w:bookmarkEnd w:id="23"/>
-      <w:commentRangeStart w:id="25"/>
-      <w:r>
-        <w:t>Thiết kế kiến trúc</w:t>
-      </w:r>
-      <w:bookmarkEnd w:id="24"/>
     </w:p>
     <w:p>
       <w:r>
         <w:t xml:space="preserve"> </w:t>
       </w:r>
-      <w:commentRangeEnd w:id="25"/>
+      <w:commentRangeEnd w:id="24"/>
       <w:r>
         <w:rPr>
           <w:rStyle w:val="CommentReference"/>
         </w:rPr>
-        <w:commentReference w:id="25"/>
+        <w:commentReference w:id="24"/>
       </w:r>
       <w:r>
         <w:rPr>
@@ -4509,6 +4650,7 @@
         <w:rPr>
           <w:i/>
         </w:rPr>
+        <w:lastRenderedPageBreak/>
         <w:t>Hình 1: Kiến trúc Client-server.</w:t>
       </w:r>
     </w:p>
@@ -4606,19 +4748,93 @@
     </w:p>
     <w:p>
       <w:pPr>
+        <w:jc w:val="center"/>
+        <w:rPr>
+          <w:i/>
+        </w:rPr>
+      </w:pPr>
+      <w:r>
+        <w:rPr>
+          <w:i/>
+          <w:noProof/>
+        </w:rPr>
+        <w:lastRenderedPageBreak/>
+        <w:drawing>
+          <wp:inline distT="0" distB="0" distL="0" distR="0" wp14:anchorId="7C5A0A4E" wp14:editId="254A51CA">
+            <wp:extent cx="6123940" cy="3450007"/>
+            <wp:effectExtent l="0" t="0" r="0" b="0"/>
+            <wp:docPr id="45" name="Picture 45"/>
+            <wp:cNvGraphicFramePr>
+              <a:graphicFrameLocks xmlns:a="http://schemas.openxmlformats.org/drawingml/2006/main" noChangeAspect="1"/>
+            </wp:cNvGraphicFramePr>
+            <a:graphic xmlns:a="http://schemas.openxmlformats.org/drawingml/2006/main">
+              <a:graphicData uri="http://schemas.openxmlformats.org/drawingml/2006/picture">
+                <pic:pic xmlns:pic="http://schemas.openxmlformats.org/drawingml/2006/picture">
+                  <pic:nvPicPr>
+                    <pic:cNvPr id="0" name="Picture 2"/>
+                    <pic:cNvPicPr>
+                      <a:picLocks noChangeAspect="1" noChangeArrowheads="1"/>
+                    </pic:cNvPicPr>
+                  </pic:nvPicPr>
+                  <pic:blipFill>
+                    <a:blip r:embed="rId15">
+                      <a:extLst>
+                        <a:ext uri="{28A0092B-C50C-407E-A947-70E740481C1C}">
+                          <a14:useLocalDpi xmlns:a14="http://schemas.microsoft.com/office/drawing/2010/main" val="0"/>
+                        </a:ext>
+                      </a:extLst>
+                    </a:blip>
+                    <a:srcRect/>
+                    <a:stretch>
+                      <a:fillRect/>
+                    </a:stretch>
+                  </pic:blipFill>
+                  <pic:spPr bwMode="auto">
+                    <a:xfrm>
+                      <a:off x="0" y="0"/>
+                      <a:ext cx="6123940" cy="3450007"/>
+                    </a:xfrm>
+                    <a:prstGeom prst="rect">
+                      <a:avLst/>
+                    </a:prstGeom>
+                    <a:noFill/>
+                    <a:ln>
+                      <a:noFill/>
+                    </a:ln>
+                  </pic:spPr>
+                </pic:pic>
+              </a:graphicData>
+            </a:graphic>
+          </wp:inline>
+        </w:drawing>
+      </w:r>
+    </w:p>
+    <w:p>
+      <w:pPr>
+        <w:jc w:val="center"/>
+        <w:rPr>
+          <w:i/>
+        </w:rPr>
+      </w:pPr>
+      <w:r>
+        <w:rPr>
+          <w:i/>
+        </w:rPr>
+        <w:t xml:space="preserve">Hình 3.1.3:  DFD cấp 0. </w:t>
+      </w:r>
+    </w:p>
+    <w:p>
+      <w:pPr>
         <w:pStyle w:val="Heading2"/>
       </w:pPr>
-      <w:bookmarkStart w:id="26" w:name="h.6634gpsv25pj" w:colFirst="0" w:colLast="0"/>
-      <w:bookmarkStart w:id="27" w:name="_Toc398591415"/>
-      <w:bookmarkEnd w:id="26"/>
       <w:r>
         <w:t xml:space="preserve">Mô tả </w:t>
       </w:r>
-      <w:commentRangeStart w:id="28"/>
+      <w:commentRangeStart w:id="25"/>
       <w:r>
         <w:t>sự</w:t>
       </w:r>
-      <w:commentRangeEnd w:id="28"/>
+      <w:commentRangeEnd w:id="25"/>
       <w:r>
         <w:rPr>
           <w:rStyle w:val="CommentReference"/>
@@ -4628,31 +4844,317 @@
           <w:smallCaps w:val="0"/>
           <w:color w:val="auto"/>
         </w:rPr>
-        <w:commentReference w:id="28"/>
-      </w:r>
-      <w:r>
-        <w:t xml:space="preserve"> phân rã</w:t>
-      </w:r>
+        <w:commentReference w:id="25"/>
+      </w:r>
+      <w:r>
+        <w:t xml:space="preserve"> phân rã </w:t>
+      </w:r>
+    </w:p>
+    <w:p>
+      <w:pPr>
+        <w:ind w:left="576"/>
+      </w:pPr>
+      <w:r>
+        <w:t>Hệ thống gồm 3 tác nhân chính: Nhóm quản trị, người dùng tự do và thành viên.</w:t>
+      </w:r>
+    </w:p>
+    <w:p>
+      <w:r>
+        <w:t xml:space="preserve">Với các luồng dữ liệu vào ra giữa các tác nhân với hệ thống như hình 3.1.3, hệ thống phân rã thành 2 hệ thống con. </w:t>
+      </w:r>
+    </w:p>
+    <w:p>
+      <w:r>
+        <w:rPr>
+          <w:noProof/>
+        </w:rPr>
+        <w:lastRenderedPageBreak/>
+        <w:drawing>
+          <wp:inline distT="0" distB="0" distL="0" distR="0" wp14:anchorId="2F308B2D" wp14:editId="7457FA30">
+            <wp:extent cx="6123940" cy="4359544"/>
+            <wp:effectExtent l="0" t="0" r="0" b="3175"/>
+            <wp:docPr id="41" name="Picture 41"/>
+            <wp:cNvGraphicFramePr>
+              <a:graphicFrameLocks xmlns:a="http://schemas.openxmlformats.org/drawingml/2006/main" noChangeAspect="1"/>
+            </wp:cNvGraphicFramePr>
+            <a:graphic xmlns:a="http://schemas.openxmlformats.org/drawingml/2006/main">
+              <a:graphicData uri="http://schemas.openxmlformats.org/drawingml/2006/picture">
+                <pic:pic xmlns:pic="http://schemas.openxmlformats.org/drawingml/2006/picture">
+                  <pic:nvPicPr>
+                    <pic:cNvPr id="0" name="Picture 1"/>
+                    <pic:cNvPicPr>
+                      <a:picLocks noChangeAspect="1" noChangeArrowheads="1"/>
+                    </pic:cNvPicPr>
+                  </pic:nvPicPr>
+                  <pic:blipFill>
+                    <a:blip r:embed="rId16">
+                      <a:extLst>
+                        <a:ext uri="{28A0092B-C50C-407E-A947-70E740481C1C}">
+                          <a14:useLocalDpi xmlns:a14="http://schemas.microsoft.com/office/drawing/2010/main" val="0"/>
+                        </a:ext>
+                      </a:extLst>
+                    </a:blip>
+                    <a:srcRect/>
+                    <a:stretch>
+                      <a:fillRect/>
+                    </a:stretch>
+                  </pic:blipFill>
+                  <pic:spPr bwMode="auto">
+                    <a:xfrm>
+                      <a:off x="0" y="0"/>
+                      <a:ext cx="6123940" cy="4359544"/>
+                    </a:xfrm>
+                    <a:prstGeom prst="rect">
+                      <a:avLst/>
+                    </a:prstGeom>
+                    <a:noFill/>
+                    <a:ln>
+                      <a:noFill/>
+                    </a:ln>
+                  </pic:spPr>
+                </pic:pic>
+              </a:graphicData>
+            </a:graphic>
+          </wp:inline>
+        </w:drawing>
+      </w:r>
+    </w:p>
+    <w:p>
+      <w:pPr>
+        <w:jc w:val="center"/>
+        <w:rPr>
+          <w:i/>
+        </w:rPr>
+      </w:pPr>
+      <w:r>
+        <w:rPr>
+          <w:i/>
+        </w:rPr>
+        <w:t>Hình 3.2.1</w:t>
+      </w:r>
+      <w:r>
+        <w:rPr>
+          <w:i/>
+        </w:rPr>
+        <w:t>:</w:t>
+      </w:r>
+      <w:r>
+        <w:rPr>
+          <w:i/>
+        </w:rPr>
+        <w:t xml:space="preserve"> DFD c</w:t>
+      </w:r>
+      <w:r>
+        <w:rPr>
+          <w:i/>
+        </w:rPr>
+        <w:t>ấ</w:t>
+      </w:r>
+      <w:r>
+        <w:rPr>
+          <w:i/>
+        </w:rPr>
+        <w:t>p 1</w:t>
+      </w:r>
+    </w:p>
+    <w:p>
+      <w:r>
+        <w:t>Trong Quản lý thông tin thành viên được phân rã thành những chức năng sau:</w:t>
+      </w:r>
+    </w:p>
+    <w:p>
+      <w:r>
+        <w:rPr>
+          <w:noProof/>
+        </w:rPr>
+        <w:drawing>
+          <wp:inline distT="0" distB="0" distL="0" distR="0" wp14:anchorId="6E25F028" wp14:editId="407B1DF3">
+            <wp:extent cx="6123940" cy="2957105"/>
+            <wp:effectExtent l="0" t="0" r="0" b="0"/>
+            <wp:docPr id="48" name="Picture 48"/>
+            <wp:cNvGraphicFramePr>
+              <a:graphicFrameLocks xmlns:a="http://schemas.openxmlformats.org/drawingml/2006/main" noChangeAspect="1"/>
+            </wp:cNvGraphicFramePr>
+            <a:graphic xmlns:a="http://schemas.openxmlformats.org/drawingml/2006/main">
+              <a:graphicData uri="http://schemas.openxmlformats.org/drawingml/2006/picture">
+                <pic:pic xmlns:pic="http://schemas.openxmlformats.org/drawingml/2006/picture">
+                  <pic:nvPicPr>
+                    <pic:cNvPr id="0" name="Picture 2"/>
+                    <pic:cNvPicPr>
+                      <a:picLocks noChangeAspect="1" noChangeArrowheads="1"/>
+                    </pic:cNvPicPr>
+                  </pic:nvPicPr>
+                  <pic:blipFill>
+                    <a:blip r:embed="rId17">
+                      <a:extLst>
+                        <a:ext uri="{28A0092B-C50C-407E-A947-70E740481C1C}">
+                          <a14:useLocalDpi xmlns:a14="http://schemas.microsoft.com/office/drawing/2010/main" val="0"/>
+                        </a:ext>
+                      </a:extLst>
+                    </a:blip>
+                    <a:srcRect/>
+                    <a:stretch>
+                      <a:fillRect/>
+                    </a:stretch>
+                  </pic:blipFill>
+                  <pic:spPr bwMode="auto">
+                    <a:xfrm>
+                      <a:off x="0" y="0"/>
+                      <a:ext cx="6123940" cy="2957105"/>
+                    </a:xfrm>
+                    <a:prstGeom prst="rect">
+                      <a:avLst/>
+                    </a:prstGeom>
+                    <a:noFill/>
+                    <a:ln>
+                      <a:noFill/>
+                    </a:ln>
+                  </pic:spPr>
+                </pic:pic>
+              </a:graphicData>
+            </a:graphic>
+          </wp:inline>
+        </w:drawing>
+      </w:r>
+    </w:p>
+    <w:p>
+      <w:pPr>
+        <w:jc w:val="center"/>
+        <w:rPr>
+          <w:i/>
+        </w:rPr>
+      </w:pPr>
+      <w:r>
+        <w:rPr>
+          <w:i/>
+        </w:rPr>
+        <w:lastRenderedPageBreak/>
+        <w:t>Hình 3.2.2: DFD cấp 2.</w:t>
+      </w:r>
+    </w:p>
+    <w:p>
+      <w:r>
+        <w:t>Trong Quản lý thông tin nhà trọ được phân rã thành những chức năng sau:</w:t>
+      </w:r>
+    </w:p>
+    <w:p>
+      <w:r>
+        <w:rPr>
+          <w:noProof/>
+        </w:rPr>
+        <w:drawing>
+          <wp:anchor distT="0" distB="0" distL="114300" distR="114300" simplePos="0" relativeHeight="251666432" behindDoc="0" locked="0" layoutInCell="1" allowOverlap="1" wp14:anchorId="4E38D103" wp14:editId="74B742D8">
+            <wp:simplePos x="0" y="0"/>
+            <wp:positionH relativeFrom="column">
+              <wp:posOffset>-626110</wp:posOffset>
+            </wp:positionH>
+            <wp:positionV relativeFrom="paragraph">
+              <wp:posOffset>49530</wp:posOffset>
+            </wp:positionV>
+            <wp:extent cx="6633210" cy="4589145"/>
+            <wp:effectExtent l="0" t="0" r="0" b="1905"/>
+            <wp:wrapSquare wrapText="bothSides"/>
+            <wp:docPr id="51" name="Picture 51"/>
+            <wp:cNvGraphicFramePr>
+              <a:graphicFrameLocks xmlns:a="http://schemas.openxmlformats.org/drawingml/2006/main" noChangeAspect="1"/>
+            </wp:cNvGraphicFramePr>
+            <a:graphic xmlns:a="http://schemas.openxmlformats.org/drawingml/2006/main">
+              <a:graphicData uri="http://schemas.openxmlformats.org/drawingml/2006/picture">
+                <pic:pic xmlns:pic="http://schemas.openxmlformats.org/drawingml/2006/picture">
+                  <pic:nvPicPr>
+                    <pic:cNvPr id="0" name="Picture 5"/>
+                    <pic:cNvPicPr>
+                      <a:picLocks noChangeAspect="1" noChangeArrowheads="1"/>
+                    </pic:cNvPicPr>
+                  </pic:nvPicPr>
+                  <pic:blipFill>
+                    <a:blip r:embed="rId18">
+                      <a:extLst>
+                        <a:ext uri="{28A0092B-C50C-407E-A947-70E740481C1C}">
+                          <a14:useLocalDpi xmlns:a14="http://schemas.microsoft.com/office/drawing/2010/main" val="0"/>
+                        </a:ext>
+                      </a:extLst>
+                    </a:blip>
+                    <a:srcRect/>
+                    <a:stretch>
+                      <a:fillRect/>
+                    </a:stretch>
+                  </pic:blipFill>
+                  <pic:spPr bwMode="auto">
+                    <a:xfrm>
+                      <a:off x="0" y="0"/>
+                      <a:ext cx="6633210" cy="4589145"/>
+                    </a:xfrm>
+                    <a:prstGeom prst="rect">
+                      <a:avLst/>
+                    </a:prstGeom>
+                    <a:noFill/>
+                    <a:ln>
+                      <a:noFill/>
+                    </a:ln>
+                  </pic:spPr>
+                </pic:pic>
+              </a:graphicData>
+            </a:graphic>
+            <wp14:sizeRelH relativeFrom="page">
+              <wp14:pctWidth>0</wp14:pctWidth>
+            </wp14:sizeRelH>
+            <wp14:sizeRelV relativeFrom="page">
+              <wp14:pctHeight>0</wp14:pctHeight>
+            </wp14:sizeRelV>
+          </wp:anchor>
+        </w:drawing>
+      </w:r>
+    </w:p>
+    <w:p>
+      <w:pPr>
+        <w:jc w:val="center"/>
+        <w:rPr>
+          <w:rFonts w:ascii="Arial" w:hAnsi="Arial" w:cs="Arial"/>
+          <w:i/>
+        </w:rPr>
+      </w:pPr>
+      <w:r>
+        <w:rPr>
+          <w:rFonts w:ascii="Arial" w:hAnsi="Arial" w:cs="Arial"/>
+          <w:i/>
+        </w:rPr>
+        <w:t>Hình 3.2.3: DFD cấp 2</w:t>
+      </w:r>
+    </w:p>
+    <w:p>
+      <w:pPr>
+        <w:jc w:val="center"/>
+        <w:rPr>
+          <w:i/>
+        </w:rPr>
+      </w:pPr>
+    </w:p>
+    <w:p>
+      <w:pPr>
+        <w:jc w:val="center"/>
+        <w:rPr>
+          <w:i/>
+        </w:rPr>
+      </w:pPr>
+    </w:p>
+    <w:p>
+      <w:pPr>
+        <w:pStyle w:val="Heading2"/>
+      </w:pPr>
+      <w:bookmarkStart w:id="26" w:name="h.6634gpsv25pj" w:colFirst="0" w:colLast="0"/>
+      <w:bookmarkStart w:id="27" w:name="h.1y810tw" w:colFirst="0" w:colLast="0"/>
+      <w:bookmarkStart w:id="28" w:name="_Toc398591416"/>
+      <w:bookmarkEnd w:id="26"/>
       <w:bookmarkEnd w:id="27"/>
+      <w:commentRangeStart w:id="29"/>
+      <w:r>
+        <w:t>Cơ sở thiết kế</w:t>
+      </w:r>
       <w:r>
         <w:t xml:space="preserve"> </w:t>
       </w:r>
-    </w:p>
-    <w:p>
-      <w:pPr>
-        <w:pStyle w:val="Heading2"/>
-      </w:pPr>
-      <w:bookmarkStart w:id="29" w:name="h.1y810tw" w:colFirst="0" w:colLast="0"/>
-      <w:bookmarkStart w:id="30" w:name="_Toc398591416"/>
-      <w:bookmarkEnd w:id="29"/>
-      <w:commentRangeStart w:id="31"/>
-      <w:r>
-        <w:t>Cơ sở thiết kế</w:t>
-      </w:r>
-      <w:r>
-        <w:t xml:space="preserve"> </w:t>
-      </w:r>
-      <w:commentRangeEnd w:id="31"/>
+      <w:commentRangeEnd w:id="29"/>
       <w:r>
         <w:rPr>
           <w:rStyle w:val="CommentReference"/>
@@ -4662,13 +5164,19 @@
           <w:smallCaps w:val="0"/>
           <w:color w:val="auto"/>
         </w:rPr>
-        <w:commentReference w:id="31"/>
-      </w:r>
-      <w:bookmarkEnd w:id="30"/>
-    </w:p>
-    <w:p>
-      <w:r>
-        <w:t>Lựa chọn kiến trúc client-server, do hệ thống chạy trên nền tảng Intenet.</w:t>
+        <w:commentReference w:id="29"/>
+      </w:r>
+      <w:bookmarkEnd w:id="28"/>
+    </w:p>
+    <w:p>
+      <w:r>
+        <w:t>Lựa chọn kiến trúc client-server, do hệ thống chạy trên nền tảng Inte</w:t>
+      </w:r>
+      <w:r>
+        <w:t>r</w:t>
+      </w:r>
+      <w:r>
+        <w:t>net.</w:t>
       </w:r>
     </w:p>
     <w:p>
@@ -4730,6 +5238,7 @@
         </w:numPr>
       </w:pPr>
       <w:r>
+        <w:lastRenderedPageBreak/>
         <w:t>Spring Framework dựa dùng phát triển trên mô hình MVC</w:t>
       </w:r>
       <w:r>
@@ -4740,20 +5249,19 @@
       <w:pPr>
         <w:pStyle w:val="Heading1"/>
       </w:pPr>
-      <w:bookmarkStart w:id="32" w:name="h.4i7ojhp" w:colFirst="0" w:colLast="0"/>
-      <w:bookmarkStart w:id="33" w:name="h.2xcytpi" w:colFirst="0" w:colLast="0"/>
-      <w:bookmarkStart w:id="34" w:name="_Toc398591417"/>
-      <w:bookmarkEnd w:id="32"/>
-      <w:bookmarkEnd w:id="33"/>
-      <w:commentRangeStart w:id="35"/>
-      <w:r>
-        <w:lastRenderedPageBreak/>
+      <w:bookmarkStart w:id="30" w:name="h.4i7ojhp" w:colFirst="0" w:colLast="0"/>
+      <w:bookmarkStart w:id="31" w:name="h.2xcytpi" w:colFirst="0" w:colLast="0"/>
+      <w:bookmarkStart w:id="32" w:name="_Toc398591417"/>
+      <w:bookmarkEnd w:id="30"/>
+      <w:bookmarkEnd w:id="31"/>
+      <w:commentRangeStart w:id="33"/>
+      <w:r>
         <w:t>Thiết kế dữ liệu</w:t>
       </w:r>
       <w:r>
         <w:t xml:space="preserve"> </w:t>
       </w:r>
-      <w:commentRangeEnd w:id="35"/>
+      <w:commentRangeEnd w:id="33"/>
       <w:r>
         <w:rPr>
           <w:rStyle w:val="CommentReference"/>
@@ -4763,15 +5271,15 @@
           <w:smallCaps w:val="0"/>
           <w:color w:val="auto"/>
         </w:rPr>
-        <w:commentReference w:id="35"/>
-      </w:r>
+        <w:commentReference w:id="33"/>
+      </w:r>
+      <w:bookmarkEnd w:id="32"/>
+    </w:p>
+    <w:p>
+      <w:bookmarkStart w:id="34" w:name="h.1ci93xb" w:colFirst="0" w:colLast="0"/>
+      <w:bookmarkStart w:id="35" w:name="h.3whwml4" w:colFirst="0" w:colLast="0"/>
       <w:bookmarkEnd w:id="34"/>
-    </w:p>
-    <w:p>
-      <w:bookmarkStart w:id="36" w:name="h.1ci93xb" w:colFirst="0" w:colLast="0"/>
-      <w:bookmarkStart w:id="37" w:name="h.3whwml4" w:colFirst="0" w:colLast="0"/>
-      <w:bookmarkEnd w:id="36"/>
-      <w:bookmarkEnd w:id="37"/>
+      <w:bookmarkEnd w:id="35"/>
       <w:r>
         <w:rPr>
           <w:noProof/>
@@ -4794,7 +5302,7 @@
                     </pic:cNvPicPr>
                   </pic:nvPicPr>
                   <pic:blipFill>
-                    <a:blip r:embed="rId15">
+                    <a:blip r:embed="rId19">
                       <a:extLst>
                         <a:ext uri="{28A0092B-C50C-407E-A947-70E740481C1C}">
                           <a14:useLocalDpi xmlns:a14="http://schemas.microsoft.com/office/drawing/2010/main" val="0"/>
@@ -4962,7 +5470,11 @@
         <w:t>Userrole</w:t>
       </w:r>
       <w:r>
-        <w:t xml:space="preserve">. Một người có thể có nhiều quyền. Trong hệ thống hiện tại, có 3 quyền chính: Admin, user, khách tự do. Quyền khách tự do không cần lưu vào trong bảng </w:t>
+        <w:t xml:space="preserve">. Một người có thể có nhiều quyền. Trong hệ thống hiện tại, có 3 </w:t>
+      </w:r>
+      <w:r>
+        <w:lastRenderedPageBreak/>
+        <w:t xml:space="preserve">quyền chính: Admin, user, khách tự do. Quyền khách tự do không cần lưu vào trong bảng </w:t>
       </w:r>
       <w:r>
         <w:rPr>
@@ -4979,7 +5491,6 @@
         <w:ind w:firstLine="720"/>
       </w:pPr>
       <w:r>
-        <w:lastRenderedPageBreak/>
         <w:t xml:space="preserve">Một người dùng </w:t>
       </w:r>
       <w:r>
@@ -5075,15 +5586,15 @@
       <w:pPr>
         <w:pStyle w:val="Heading2"/>
       </w:pPr>
-      <w:bookmarkStart w:id="38" w:name="_Toc398591418"/>
+      <w:bookmarkStart w:id="36" w:name="_Toc398591418"/>
       <w:r>
         <w:t>M</w:t>
       </w:r>
-      <w:commentRangeStart w:id="39"/>
+      <w:commentRangeStart w:id="37"/>
       <w:r>
         <w:t>ô tả dữ liệu</w:t>
       </w:r>
-      <w:commentRangeEnd w:id="39"/>
+      <w:commentRangeEnd w:id="37"/>
       <w:r>
         <w:rPr>
           <w:rStyle w:val="CommentReference"/>
@@ -5093,9 +5604,9 @@
           <w:smallCaps w:val="0"/>
           <w:color w:val="auto"/>
         </w:rPr>
-        <w:commentReference w:id="39"/>
-      </w:r>
-      <w:bookmarkEnd w:id="38"/>
+        <w:commentReference w:id="37"/>
+      </w:r>
+      <w:bookmarkEnd w:id="36"/>
     </w:p>
     <w:p>
       <w:r>
@@ -5120,7 +5631,7 @@
                     </pic:cNvPicPr>
                   </pic:nvPicPr>
                   <pic:blipFill>
-                    <a:blip r:embed="rId16">
+                    <a:blip r:embed="rId20">
                       <a:extLst>
                         <a:ext uri="{28A0092B-C50C-407E-A947-70E740481C1C}">
                           <a14:useLocalDpi xmlns:a14="http://schemas.microsoft.com/office/drawing/2010/main" val="0"/>
@@ -6103,6 +6614,7 @@
                 <w:sz w:val="16"/>
                 <w:szCs w:val="16"/>
               </w:rPr>
+              <w:lastRenderedPageBreak/>
               <w:t>last_used</w:t>
             </w:r>
           </w:p>
@@ -6328,7 +6840,6 @@
                 <w:sz w:val="16"/>
                 <w:szCs w:val="16"/>
               </w:rPr>
-              <w:lastRenderedPageBreak/>
               <w:t>Name</w:t>
             </w:r>
           </w:p>
@@ -11737,6 +12248,7 @@
                 <w:sz w:val="16"/>
                 <w:szCs w:val="16"/>
               </w:rPr>
+              <w:lastRenderedPageBreak/>
               <w:t>nhatroid</w:t>
             </w:r>
           </w:p>
@@ -12143,7 +12655,6 @@
                 <w:sz w:val="16"/>
                 <w:szCs w:val="16"/>
               </w:rPr>
-              <w:lastRenderedPageBreak/>
               <w:t>songuoi</w:t>
             </w:r>
           </w:p>
@@ -17337,7 +17848,7 @@
       <w:pPr>
         <w:pStyle w:val="Heading2"/>
       </w:pPr>
-      <w:bookmarkStart w:id="40" w:name="_Toc398591419"/>
+      <w:bookmarkStart w:id="38" w:name="_Toc398591419"/>
       <w:r>
         <w:lastRenderedPageBreak/>
         <w:t xml:space="preserve">Từ điển </w:t>
@@ -17345,11 +17856,11 @@
       <w:r>
         <w:t xml:space="preserve">dữ </w:t>
       </w:r>
-      <w:commentRangeStart w:id="41"/>
+      <w:commentRangeStart w:id="39"/>
       <w:r>
         <w:t>liệu</w:t>
       </w:r>
-      <w:commentRangeEnd w:id="41"/>
+      <w:commentRangeEnd w:id="39"/>
       <w:r>
         <w:rPr>
           <w:rStyle w:val="CommentReference"/>
@@ -17359,34 +17870,34 @@
           <w:smallCaps w:val="0"/>
           <w:color w:val="auto"/>
         </w:rPr>
-        <w:commentReference w:id="41"/>
+        <w:commentReference w:id="39"/>
+      </w:r>
+      <w:bookmarkEnd w:id="38"/>
+    </w:p>
+    <w:p>
+      <w:pPr>
+        <w:pStyle w:val="Heading1"/>
+      </w:pPr>
+      <w:bookmarkStart w:id="40" w:name="_Toc398591420"/>
+      <w:r>
+        <w:t>Thiết kế theo chức năng</w:t>
       </w:r>
       <w:bookmarkEnd w:id="40"/>
     </w:p>
     <w:p>
       <w:pPr>
-        <w:pStyle w:val="Heading1"/>
-      </w:pPr>
-      <w:bookmarkStart w:id="42" w:name="_Toc398591420"/>
-      <w:r>
-        <w:t>Thiết kế theo chức năng</w:t>
+        <w:pStyle w:val="Heading2"/>
+      </w:pPr>
+      <w:bookmarkStart w:id="41" w:name="h.23ckvvd" w:colFirst="0" w:colLast="0"/>
+      <w:bookmarkEnd w:id="41"/>
+      <w:r>
+        <w:t xml:space="preserve"> </w:t>
+      </w:r>
+      <w:bookmarkStart w:id="42" w:name="_Toc398591421"/>
+      <w:r>
+        <w:t>Đăng nhập</w:t>
       </w:r>
       <w:bookmarkEnd w:id="42"/>
-    </w:p>
-    <w:p>
-      <w:pPr>
-        <w:pStyle w:val="Heading2"/>
-      </w:pPr>
-      <w:bookmarkStart w:id="43" w:name="h.23ckvvd" w:colFirst="0" w:colLast="0"/>
-      <w:bookmarkEnd w:id="43"/>
-      <w:r>
-        <w:t xml:space="preserve"> </w:t>
-      </w:r>
-      <w:bookmarkStart w:id="44" w:name="_Toc398591421"/>
-      <w:r>
-        <w:t>Đăng nhập</w:t>
-      </w:r>
-      <w:bookmarkEnd w:id="44"/>
     </w:p>
     <w:p>
       <w:pPr>
@@ -17445,7 +17956,7 @@
         </w:rPr>
         <w:t xml:space="preserve">- Giao </w:t>
       </w:r>
-      <w:commentRangeStart w:id="45"/>
+      <w:commentRangeStart w:id="43"/>
       <w:r>
         <w:rPr>
           <w:rFonts w:asciiTheme="majorHAnsi" w:hAnsiTheme="majorHAnsi" w:cstheme="majorHAnsi"/>
@@ -17455,12 +17966,12 @@
         </w:rPr>
         <w:t>diện</w:t>
       </w:r>
-      <w:commentRangeEnd w:id="45"/>
+      <w:commentRangeEnd w:id="43"/>
       <w:r>
         <w:rPr>
           <w:rStyle w:val="CommentReference"/>
         </w:rPr>
-        <w:commentReference w:id="45"/>
+        <w:commentReference w:id="43"/>
       </w:r>
       <w:r>
         <w:rPr>
@@ -17506,7 +18017,7 @@
                     </pic:cNvPicPr>
                   </pic:nvPicPr>
                   <pic:blipFill>
-                    <a:blip r:embed="rId17">
+                    <a:blip r:embed="rId21">
                       <a:extLst>
                         <a:ext uri="{28A0092B-C50C-407E-A947-70E740481C1C}">
                           <a14:useLocalDpi xmlns:a14="http://schemas.microsoft.com/office/drawing/2010/main" val="0"/>
@@ -19324,11 +19835,11 @@
       <w:pPr>
         <w:pStyle w:val="Heading2"/>
       </w:pPr>
-      <w:bookmarkStart w:id="46" w:name="_Toc398591422"/>
+      <w:bookmarkStart w:id="44" w:name="_Toc398591422"/>
       <w:r>
         <w:t>Tìm kiếm nhà trọ</w:t>
       </w:r>
-      <w:bookmarkEnd w:id="46"/>
+      <w:bookmarkEnd w:id="44"/>
     </w:p>
     <w:p>
       <w:pPr>
@@ -19394,7 +19905,7 @@
         </w:rPr>
         <w:t xml:space="preserve">- Giao </w:t>
       </w:r>
-      <w:commentRangeStart w:id="47"/>
+      <w:commentRangeStart w:id="45"/>
       <w:r>
         <w:rPr>
           <w:rFonts w:asciiTheme="majorHAnsi" w:hAnsiTheme="majorHAnsi" w:cstheme="majorHAnsi"/>
@@ -19404,12 +19915,12 @@
         </w:rPr>
         <w:t>diện</w:t>
       </w:r>
-      <w:commentRangeEnd w:id="47"/>
+      <w:commentRangeEnd w:id="45"/>
       <w:r>
         <w:rPr>
           <w:rStyle w:val="CommentReference"/>
         </w:rPr>
-        <w:commentReference w:id="47"/>
+        <w:commentReference w:id="45"/>
       </w:r>
       <w:r>
         <w:rPr>
@@ -19455,7 +19966,7 @@
                     <pic:cNvPicPr/>
                   </pic:nvPicPr>
                   <pic:blipFill>
-                    <a:blip r:embed="rId18">
+                    <a:blip r:embed="rId22">
                       <a:extLst>
                         <a:ext uri="{28A0092B-C50C-407E-A947-70E740481C1C}">
                           <a14:useLocalDpi xmlns:a14="http://schemas.microsoft.com/office/drawing/2010/main" val="0"/>
@@ -20115,7 +20626,7 @@
                           <pic:cNvPicPr/>
                         </pic:nvPicPr>
                         <pic:blipFill rotWithShape="1">
-                          <a:blip r:embed="rId18">
+                          <a:blip r:embed="rId22">
                             <a:extLst>
                               <a:ext uri="{28A0092B-C50C-407E-A947-70E740481C1C}">
                                 <a14:useLocalDpi xmlns:a14="http://schemas.microsoft.com/office/drawing/2010/main" val="0"/>
@@ -21046,7 +21557,7 @@
         <w:ind w:left="360"/>
         <w:jc w:val="left"/>
       </w:pPr>
-      <w:bookmarkStart w:id="48" w:name="_Toc398591423"/>
+      <w:bookmarkStart w:id="46" w:name="_Toc398591423"/>
       <w:r>
         <w:t>request - HttpServletRequest</w:t>
       </w:r>
@@ -21256,7 +21767,7 @@
       <w:r>
         <w:t>Yêu cầu đăng thông tin nhà trọ</w:t>
       </w:r>
-      <w:bookmarkEnd w:id="48"/>
+      <w:bookmarkEnd w:id="46"/>
     </w:p>
     <w:p>
       <w:pPr>
@@ -21329,7 +21840,7 @@
         </w:rPr>
         <w:t xml:space="preserve">- Giao </w:t>
       </w:r>
-      <w:commentRangeStart w:id="49"/>
+      <w:commentRangeStart w:id="47"/>
       <w:r>
         <w:rPr>
           <w:rFonts w:asciiTheme="majorHAnsi" w:hAnsiTheme="majorHAnsi" w:cstheme="majorHAnsi"/>
@@ -21339,12 +21850,12 @@
         </w:rPr>
         <w:t>diện</w:t>
       </w:r>
-      <w:commentRangeEnd w:id="49"/>
+      <w:commentRangeEnd w:id="47"/>
       <w:r>
         <w:rPr>
           <w:rStyle w:val="CommentReference"/>
         </w:rPr>
-        <w:commentReference w:id="49"/>
+        <w:commentReference w:id="47"/>
       </w:r>
       <w:r>
         <w:rPr>
@@ -21387,7 +21898,7 @@
                     <pic:cNvPicPr/>
                   </pic:nvPicPr>
                   <pic:blipFill>
-                    <a:blip r:embed="rId19"/>
+                    <a:blip r:embed="rId23"/>
                     <a:stretch>
                       <a:fillRect/>
                     </a:stretch>
@@ -23944,11 +24455,11 @@
       <w:pPr>
         <w:pStyle w:val="Heading2"/>
       </w:pPr>
-      <w:bookmarkStart w:id="50" w:name="_Toc398591424"/>
+      <w:bookmarkStart w:id="48" w:name="_Toc398591424"/>
       <w:r>
         <w:t>Xem nhà trọ</w:t>
       </w:r>
-      <w:bookmarkEnd w:id="50"/>
+      <w:bookmarkEnd w:id="48"/>
     </w:p>
     <w:p>
       <w:pPr>
@@ -24021,7 +24532,7 @@
         </w:rPr>
         <w:t xml:space="preserve">- Giao </w:t>
       </w:r>
-      <w:commentRangeStart w:id="51"/>
+      <w:commentRangeStart w:id="49"/>
       <w:r>
         <w:rPr>
           <w:rFonts w:asciiTheme="majorHAnsi" w:hAnsiTheme="majorHAnsi" w:cstheme="majorHAnsi"/>
@@ -24031,12 +24542,12 @@
         </w:rPr>
         <w:t>diện</w:t>
       </w:r>
-      <w:commentRangeEnd w:id="51"/>
+      <w:commentRangeEnd w:id="49"/>
       <w:r>
         <w:rPr>
           <w:rStyle w:val="CommentReference"/>
         </w:rPr>
-        <w:commentReference w:id="51"/>
+        <w:commentReference w:id="49"/>
       </w:r>
       <w:r>
         <w:rPr>
@@ -24078,7 +24589,7 @@
                     <pic:cNvPicPr/>
                   </pic:nvPicPr>
                   <pic:blipFill>
-                    <a:blip r:embed="rId20"/>
+                    <a:blip r:embed="rId24"/>
                     <a:stretch>
                       <a:fillRect/>
                     </a:stretch>
@@ -26986,14 +27497,14 @@
       <w:pPr>
         <w:pStyle w:val="Heading2"/>
       </w:pPr>
-      <w:bookmarkStart w:id="52" w:name="_Toc398591425"/>
+      <w:bookmarkStart w:id="50" w:name="_Toc398591425"/>
       <w:r>
         <w:t>Like</w:t>
       </w:r>
       <w:r>
         <w:t xml:space="preserve"> nhà trọ</w:t>
       </w:r>
-      <w:bookmarkEnd w:id="52"/>
+      <w:bookmarkEnd w:id="50"/>
     </w:p>
     <w:p>
       <w:pPr>
@@ -27066,7 +27577,7 @@
         </w:rPr>
         <w:t xml:space="preserve">- Giao </w:t>
       </w:r>
-      <w:commentRangeStart w:id="53"/>
+      <w:commentRangeStart w:id="51"/>
       <w:r>
         <w:rPr>
           <w:rFonts w:asciiTheme="majorHAnsi" w:hAnsiTheme="majorHAnsi" w:cstheme="majorHAnsi"/>
@@ -27076,12 +27587,12 @@
         </w:rPr>
         <w:t>diện</w:t>
       </w:r>
-      <w:commentRangeEnd w:id="53"/>
+      <w:commentRangeEnd w:id="51"/>
       <w:r>
         <w:rPr>
           <w:rStyle w:val="CommentReference"/>
         </w:rPr>
-        <w:commentReference w:id="53"/>
+        <w:commentReference w:id="51"/>
       </w:r>
       <w:r>
         <w:rPr>
@@ -27124,7 +27635,7 @@
                     <pic:cNvPicPr/>
                   </pic:nvPicPr>
                   <pic:blipFill>
-                    <a:blip r:embed="rId20"/>
+                    <a:blip r:embed="rId24"/>
                     <a:stretch>
                       <a:fillRect/>
                     </a:stretch>
@@ -28141,7 +28652,7 @@
                           </pic:cNvPicPr>
                         </pic:nvPicPr>
                         <pic:blipFill>
-                          <a:blip r:embed="rId21">
+                          <a:blip r:embed="rId25">
                             <a:extLst>
                               <a:ext uri="{28A0092B-C50C-407E-A947-70E740481C1C}">
                                 <a14:useLocalDpi xmlns:a14="http://schemas.microsoft.com/office/drawing/2010/main" val="0"/>
@@ -28170,7 +28681,7 @@
                           </pic:cNvPicPr>
                         </pic:nvPicPr>
                         <pic:blipFill>
-                          <a:blip r:embed="rId22" cstate="print">
+                          <a:blip r:embed="rId26" cstate="print">
                             <a:extLst>
                               <a:ext uri="{28A0092B-C50C-407E-A947-70E740481C1C}">
                                 <a14:useLocalDpi xmlns:a14="http://schemas.microsoft.com/office/drawing/2010/main" val="0"/>
@@ -28197,7 +28708,7 @@
               </wp:anchor>
             </w:drawing>
           </mc:Choice>
-          <mc:Fallback>
+          <mc:Fallback xmlns:w15="http://schemas.microsoft.com/office/word/2012/wordml">
             <w:pict>
               <v:group w14:anchorId="3F6FBC19" id="Group 17" o:spid="_x0000_s1026" style="position:absolute;margin-left:-.1pt;margin-top:24.65pt;width:482.2pt;height:234.25pt;z-index:251660288" coordsize="61239,29749" o:gfxdata="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">
                 <v:shapetype id="_x0000_t75" coordsize="21600,21600" o:spt="75" o:preferrelative="t" path="m@4@5l@4@11@9@11@9@5xe" filled="f" stroked="f">
@@ -28220,11 +28731,11 @@
                   <o:lock v:ext="edit" aspectratio="t"/>
                 </v:shapetype>
                 <v:shape id="Picture 13" o:spid="_x0000_s1027" type="#_x0000_t75" style="position:absolute;width:61239;height:29749;visibility:visible;mso-wrap-style:square" o:gfxdata="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">
-                  <v:imagedata r:id="rId23" o:title=""/>
+                  <v:imagedata r:id="rId27" o:title=""/>
                   <v:path arrowok="t"/>
                 </v:shape>
                 <v:shape id="Picture 14" o:spid="_x0000_s1028" type="#_x0000_t75" style="position:absolute;left:56235;top:9829;width:2820;height:3055;visibility:visible;mso-wrap-style:square" o:gfxdata="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">
-                  <v:imagedata r:id="rId24" o:title=""/>
+                  <v:imagedata r:id="rId28" o:title=""/>
                   <v:path arrowok="t"/>
                 </v:shape>
                 <w10:wrap type="through"/>
@@ -28323,7 +28834,7 @@
               </wp:anchor>
             </w:drawing>
           </mc:Choice>
-          <mc:Fallback>
+          <mc:Fallback xmlns:w15="http://schemas.microsoft.com/office/word/2012/wordml">
             <w:pict>
               <v:roundrect w14:anchorId="4992E66C" id="Rounded Rectangle 16" o:spid="_x0000_s1026" style="position:absolute;margin-left:413.3pt;margin-top:51.35pt;width:59.4pt;height:36.6pt;z-index:251661312;visibility:visible;mso-wrap-style:square;mso-wrap-distance-left:9pt;mso-wrap-distance-top:0;mso-wrap-distance-right:9pt;mso-wrap-distance-bottom:0;mso-position-horizontal:absolute;mso-position-horizontal-relative:text;mso-position-vertical:absolute;mso-position-vertical-relative:text;v-text-anchor:middle" arcsize="10923f" o:gfxdata="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" filled="f" strokecolor="red" strokeweight="1pt">
                 <v:stroke joinstyle="miter"/>
@@ -28352,7 +28863,7 @@
                     <pic:cNvPicPr/>
                   </pic:nvPicPr>
                   <pic:blipFill>
-                    <a:blip r:embed="rId25"/>
+                    <a:blip r:embed="rId29"/>
                     <a:stretch>
                       <a:fillRect/>
                     </a:stretch>
@@ -28846,11 +29357,11 @@
       <w:pPr>
         <w:pStyle w:val="Heading2"/>
       </w:pPr>
-      <w:bookmarkStart w:id="54" w:name="_Toc398591426"/>
+      <w:bookmarkStart w:id="52" w:name="_Toc398591426"/>
       <w:r>
         <w:t>Bình luận trên trang nhà trọ</w:t>
       </w:r>
-      <w:bookmarkEnd w:id="54"/>
+      <w:bookmarkEnd w:id="52"/>
     </w:p>
     <w:p>
       <w:pPr>
@@ -28923,7 +29434,7 @@
         </w:rPr>
         <w:t xml:space="preserve">- Giao </w:t>
       </w:r>
-      <w:commentRangeStart w:id="55"/>
+      <w:commentRangeStart w:id="53"/>
       <w:r>
         <w:rPr>
           <w:rFonts w:asciiTheme="majorHAnsi" w:hAnsiTheme="majorHAnsi" w:cstheme="majorHAnsi"/>
@@ -28933,12 +29444,12 @@
         </w:rPr>
         <w:t>diện</w:t>
       </w:r>
-      <w:commentRangeEnd w:id="55"/>
+      <w:commentRangeEnd w:id="53"/>
       <w:r>
         <w:rPr>
           <w:rStyle w:val="CommentReference"/>
         </w:rPr>
-        <w:commentReference w:id="55"/>
+        <w:commentReference w:id="53"/>
       </w:r>
       <w:r>
         <w:rPr>
@@ -28981,7 +29492,7 @@
                     <pic:cNvPicPr/>
                   </pic:nvPicPr>
                   <pic:blipFill>
-                    <a:blip r:embed="rId26"/>
+                    <a:blip r:embed="rId30"/>
                     <a:stretch>
                       <a:fillRect/>
                     </a:stretch>
@@ -29969,7 +30480,7 @@
                     <pic:cNvPicPr/>
                   </pic:nvPicPr>
                   <pic:blipFill>
-                    <a:blip r:embed="rId27"/>
+                    <a:blip r:embed="rId31"/>
                     <a:stretch>
                       <a:fillRect/>
                     </a:stretch>
@@ -30025,7 +30536,7 @@
                     <pic:cNvPicPr/>
                   </pic:nvPicPr>
                   <pic:blipFill>
-                    <a:blip r:embed="rId28"/>
+                    <a:blip r:embed="rId32"/>
                     <a:stretch>
                       <a:fillRect/>
                     </a:stretch>
@@ -30371,11 +30882,11 @@
       <w:pPr>
         <w:pStyle w:val="Heading2"/>
       </w:pPr>
-      <w:bookmarkStart w:id="56" w:name="_Toc398591427"/>
+      <w:bookmarkStart w:id="54" w:name="_Toc398591427"/>
       <w:r>
         <w:t>Sửa thông tin nhà trọ</w:t>
       </w:r>
-      <w:bookmarkEnd w:id="56"/>
+      <w:bookmarkEnd w:id="54"/>
     </w:p>
     <w:p>
       <w:pPr>
@@ -30455,7 +30966,7 @@
         </w:rPr>
         <w:t xml:space="preserve">- Giao </w:t>
       </w:r>
-      <w:commentRangeStart w:id="57"/>
+      <w:commentRangeStart w:id="55"/>
       <w:r>
         <w:rPr>
           <w:rFonts w:asciiTheme="majorHAnsi" w:hAnsiTheme="majorHAnsi" w:cstheme="majorHAnsi"/>
@@ -30465,12 +30976,12 @@
         </w:rPr>
         <w:t>diện</w:t>
       </w:r>
-      <w:commentRangeEnd w:id="57"/>
+      <w:commentRangeEnd w:id="55"/>
       <w:r>
         <w:rPr>
           <w:rStyle w:val="CommentReference"/>
         </w:rPr>
-        <w:commentReference w:id="57"/>
+        <w:commentReference w:id="55"/>
       </w:r>
       <w:r>
         <w:rPr>
@@ -30513,7 +31024,7 @@
                     <pic:cNvPicPr/>
                   </pic:nvPicPr>
                   <pic:blipFill>
-                    <a:blip r:embed="rId29"/>
+                    <a:blip r:embed="rId33"/>
                     <a:stretch>
                       <a:fillRect/>
                     </a:stretch>
@@ -35080,7 +35591,7 @@
           </mc:Choice>
           <mc:Fallback>
             <w:pict>
-              <v:group w14:anchorId="1D3F9F38" id="Group 6" o:spid="_x0000_s1026" style="position:absolute;margin-left:50.6pt;margin-top:2.9pt;width:436.5pt;height:82.5pt;z-index:251663360" coordsize="55435,10477" o:gfxdata="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">
+              <v:group id="Group 6" o:spid="_x0000_s1026" style="position:absolute;margin-left:50.6pt;margin-top:2.9pt;width:436.5pt;height:82.5pt;z-index:251663360" coordsize="55435,10477" o:gfxdata="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">
                 <v:rect id="Rectangle 10" o:spid="_x0000_s1027" style="position:absolute;left:5238;top:2000;width:2953;height:2381;visibility:visible;mso-wrap-style:square;v-text-anchor:middle" o:gfxdata="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" fillcolor="red" strokecolor="#1f4d78 [1604]" strokeweight="1pt">
                   <v:textbox>
                     <w:txbxContent>
@@ -35277,7 +35788,7 @@
                     <pic:cNvPicPr/>
                   </pic:nvPicPr>
                   <pic:blipFill>
-                    <a:blip r:embed="rId30">
+                    <a:blip r:embed="rId34">
                       <a:extLst>
                         <a:ext uri="{28A0092B-C50C-407E-A947-70E740481C1C}">
                           <a14:useLocalDpi xmlns:a14="http://schemas.microsoft.com/office/drawing/2010/main" val="0"/>
@@ -36777,13 +37288,6 @@
                 <w:szCs w:val="24"/>
               </w:rPr>
             </w:pPr>
-            <w:r>
-              <w:rPr>
-                <w:rFonts w:asciiTheme="majorHAnsi" w:hAnsiTheme="majorHAnsi" w:cstheme="majorHAnsi"/>
-                <w:szCs w:val="24"/>
-              </w:rPr>
-              <w:t>dongy</w:t>
-            </w:r>
           </w:p>
         </w:tc>
         <w:tc>
@@ -36801,6 +37305,13 @@
                 <w:szCs w:val="24"/>
               </w:rPr>
             </w:pPr>
+            <w:r>
+              <w:rPr>
+                <w:rFonts w:asciiTheme="majorHAnsi" w:hAnsiTheme="majorHAnsi" w:cstheme="majorHAnsi"/>
+                <w:szCs w:val="24"/>
+              </w:rPr>
+              <w:t>X</w:t>
+            </w:r>
           </w:p>
         </w:tc>
         <w:tc>
@@ -36818,13 +37329,6 @@
                 <w:szCs w:val="24"/>
               </w:rPr>
             </w:pPr>
-            <w:r>
-              <w:rPr>
-                <w:rFonts w:asciiTheme="majorHAnsi" w:hAnsiTheme="majorHAnsi" w:cstheme="majorHAnsi"/>
-                <w:szCs w:val="24"/>
-              </w:rPr>
-              <w:t>khongdongy</w:t>
-            </w:r>
           </w:p>
         </w:tc>
         <w:tc>
@@ -36848,7 +37352,134 @@
                 <w:color w:val="000000"/>
                 <w:szCs w:val="24"/>
               </w:rPr>
-              <w:t>listWaiting</w:t>
+              <w:t>X</w:t>
+            </w:r>
+          </w:p>
+        </w:tc>
+      </w:tr>
+      <w:tr>
+        <w:tc>
+          <w:tcPr>
+            <w:tcW w:w="715" w:type="dxa"/>
+          </w:tcPr>
+          <w:p>
+            <w:pPr>
+              <w:autoSpaceDE w:val="0"/>
+              <w:autoSpaceDN w:val="0"/>
+              <w:adjustRightInd w:val="0"/>
+              <w:jc w:val="left"/>
+              <w:rPr>
+                <w:rFonts w:asciiTheme="majorHAnsi" w:hAnsiTheme="majorHAnsi" w:cstheme="majorHAnsi"/>
+                <w:szCs w:val="24"/>
+              </w:rPr>
+            </w:pPr>
+            <w:r>
+              <w:rPr>
+                <w:rFonts w:asciiTheme="majorHAnsi" w:hAnsiTheme="majorHAnsi" w:cstheme="majorHAnsi"/>
+                <w:szCs w:val="24"/>
+              </w:rPr>
+              <w:t>2</w:t>
+            </w:r>
+          </w:p>
+        </w:tc>
+        <w:tc>
+          <w:tcPr>
+            <w:tcW w:w="2495" w:type="dxa"/>
+          </w:tcPr>
+          <w:p>
+            <w:pPr>
+              <w:autoSpaceDE w:val="0"/>
+              <w:autoSpaceDN w:val="0"/>
+              <w:adjustRightInd w:val="0"/>
+              <w:jc w:val="left"/>
+              <w:rPr>
+                <w:rFonts w:asciiTheme="majorHAnsi" w:hAnsiTheme="majorHAnsi" w:cstheme="majorHAnsi"/>
+                <w:szCs w:val="24"/>
+              </w:rPr>
+            </w:pPr>
+            <w:r>
+              <w:rPr>
+                <w:rFonts w:asciiTheme="majorHAnsi" w:hAnsiTheme="majorHAnsi" w:cstheme="majorHAnsi"/>
+                <w:szCs w:val="24"/>
+              </w:rPr>
+              <w:t>loai</w:t>
+            </w:r>
+          </w:p>
+        </w:tc>
+        <w:tc>
+          <w:tcPr>
+            <w:tcW w:w="1606" w:type="dxa"/>
+          </w:tcPr>
+          <w:p>
+            <w:pPr>
+              <w:autoSpaceDE w:val="0"/>
+              <w:autoSpaceDN w:val="0"/>
+              <w:adjustRightInd w:val="0"/>
+              <w:jc w:val="left"/>
+              <w:rPr>
+                <w:rFonts w:asciiTheme="majorHAnsi" w:hAnsiTheme="majorHAnsi" w:cstheme="majorHAnsi"/>
+                <w:szCs w:val="24"/>
+              </w:rPr>
+            </w:pPr>
+          </w:p>
+        </w:tc>
+        <w:tc>
+          <w:tcPr>
+            <w:tcW w:w="1606" w:type="dxa"/>
+          </w:tcPr>
+          <w:p>
+            <w:pPr>
+              <w:autoSpaceDE w:val="0"/>
+              <w:autoSpaceDN w:val="0"/>
+              <w:adjustRightInd w:val="0"/>
+              <w:jc w:val="left"/>
+              <w:rPr>
+                <w:rFonts w:asciiTheme="majorHAnsi" w:hAnsiTheme="majorHAnsi" w:cstheme="majorHAnsi"/>
+                <w:szCs w:val="24"/>
+              </w:rPr>
+            </w:pPr>
+          </w:p>
+        </w:tc>
+        <w:tc>
+          <w:tcPr>
+            <w:tcW w:w="1606" w:type="dxa"/>
+          </w:tcPr>
+          <w:p>
+            <w:pPr>
+              <w:autoSpaceDE w:val="0"/>
+              <w:autoSpaceDN w:val="0"/>
+              <w:adjustRightInd w:val="0"/>
+              <w:jc w:val="left"/>
+              <w:rPr>
+                <w:rFonts w:asciiTheme="majorHAnsi" w:hAnsiTheme="majorHAnsi" w:cstheme="majorHAnsi"/>
+                <w:szCs w:val="24"/>
+              </w:rPr>
+            </w:pPr>
+          </w:p>
+        </w:tc>
+        <w:tc>
+          <w:tcPr>
+            <w:tcW w:w="1606" w:type="dxa"/>
+          </w:tcPr>
+          <w:p>
+            <w:pPr>
+              <w:autoSpaceDE w:val="0"/>
+              <w:autoSpaceDN w:val="0"/>
+              <w:adjustRightInd w:val="0"/>
+              <w:jc w:val="left"/>
+              <w:rPr>
+                <w:rFonts w:ascii="Arial" w:hAnsi="Arial" w:cs="Arial"/>
+                <w:color w:val="000000"/>
+                <w:szCs w:val="24"/>
+              </w:rPr>
+            </w:pPr>
+            <w:r>
+              <w:rPr>
+                <w:rFonts w:ascii="Arial" w:hAnsi="Arial" w:cs="Arial"/>
+                <w:color w:val="000000"/>
+                <w:szCs w:val="24"/>
+              </w:rPr>
+              <w:t>X</w:t>
             </w:r>
           </w:p>
         </w:tc>
@@ -37353,6 +37984,7 @@
           <w:rFonts w:asciiTheme="majorHAnsi" w:hAnsiTheme="majorHAnsi" w:cstheme="majorHAnsi"/>
           <w:szCs w:val="24"/>
         </w:rPr>
+        <w:lastRenderedPageBreak/>
         <w:t>Hàm hiển thị các yêu cầu đăng tin.</w:t>
       </w:r>
     </w:p>
@@ -37378,7 +38010,6 @@
           <w:sz w:val="20"/>
           <w:szCs w:val="20"/>
         </w:rPr>
-        <w:lastRenderedPageBreak/>
         <w:t>Create new ModelAndView</w:t>
       </w:r>
     </w:p>
@@ -38760,7 +39391,7 @@
           </mc:Choice>
           <mc:Fallback>
             <w:pict>
-              <v:group w14:anchorId="20B6BFF4" id="Group 31" o:spid="_x0000_s1037" style="position:absolute;margin-left:68.6pt;margin-top:2.05pt;width:409.5pt;height:63pt;z-index:251664384" coordsize="52006,8001" o:gfxdata="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">
+              <v:group id="Group 31" o:spid="_x0000_s1037" style="position:absolute;margin-left:68.6pt;margin-top:2.05pt;width:409.5pt;height:63pt;z-index:251664384" coordsize="52006,8001" o:gfxdata="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">
                 <v:rect id="Rectangle 32" o:spid="_x0000_s1038" style="position:absolute;top:381;width:2952;height:2381;visibility:visible;mso-wrap-style:square;v-text-anchor:middle" o:gfxdata="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" fillcolor="red" strokecolor="#1f4d78 [1604]" strokeweight="1pt">
                   <v:textbox>
                     <w:txbxContent>
@@ -38886,7 +39517,7 @@
                     <pic:cNvPicPr/>
                   </pic:nvPicPr>
                   <pic:blipFill>
-                    <a:blip r:embed="rId31">
+                    <a:blip r:embed="rId35">
                       <a:extLst>
                         <a:ext uri="{28A0092B-C50C-407E-A947-70E740481C1C}">
                           <a14:useLocalDpi xmlns:a14="http://schemas.microsoft.com/office/drawing/2010/main" val="0"/>
@@ -39820,7 +40451,7 @@
         <w:gridCol w:w="2495"/>
         <w:gridCol w:w="1606"/>
         <w:gridCol w:w="1606"/>
-        <w:gridCol w:w="1764"/>
+        <w:gridCol w:w="1606"/>
         <w:gridCol w:w="1606"/>
       </w:tblGrid>
       <w:tr>
@@ -40079,7 +40710,7 @@
                 <w:rFonts w:asciiTheme="majorHAnsi" w:hAnsiTheme="majorHAnsi" w:cstheme="majorHAnsi"/>
                 <w:szCs w:val="24"/>
               </w:rPr>
-              <w:t>User và userrole</w:t>
+              <w:t>User</w:t>
             </w:r>
           </w:p>
         </w:tc>
@@ -40115,6 +40746,13 @@
                 <w:szCs w:val="24"/>
               </w:rPr>
             </w:pPr>
+            <w:r>
+              <w:rPr>
+                <w:rFonts w:asciiTheme="majorHAnsi" w:hAnsiTheme="majorHAnsi" w:cstheme="majorHAnsi"/>
+                <w:szCs w:val="24"/>
+              </w:rPr>
+              <w:t>X</w:t>
+            </w:r>
           </w:p>
         </w:tc>
         <w:tc>
@@ -40132,13 +40770,6 @@
                 <w:szCs w:val="24"/>
               </w:rPr>
             </w:pPr>
-            <w:r>
-              <w:rPr>
-                <w:rFonts w:asciiTheme="majorHAnsi" w:hAnsiTheme="majorHAnsi" w:cstheme="majorHAnsi"/>
-                <w:szCs w:val="24"/>
-              </w:rPr>
-              <w:t>xoaThanhVien</w:t>
-            </w:r>
           </w:p>
         </w:tc>
         <w:tc>
@@ -40161,8 +40792,135 @@
                 <w:rFonts w:asciiTheme="majorHAnsi" w:hAnsiTheme="majorHAnsi" w:cstheme="majorHAnsi"/>
                 <w:szCs w:val="24"/>
               </w:rPr>
-              <w:t>listUser</w:t>
-            </w:r>
+              <w:t>X</w:t>
+            </w:r>
+          </w:p>
+        </w:tc>
+      </w:tr>
+      <w:tr>
+        <w:tc>
+          <w:tcPr>
+            <w:tcW w:w="715" w:type="dxa"/>
+          </w:tcPr>
+          <w:p>
+            <w:pPr>
+              <w:autoSpaceDE w:val="0"/>
+              <w:autoSpaceDN w:val="0"/>
+              <w:adjustRightInd w:val="0"/>
+              <w:jc w:val="left"/>
+              <w:rPr>
+                <w:rFonts w:asciiTheme="majorHAnsi" w:hAnsiTheme="majorHAnsi" w:cstheme="majorHAnsi"/>
+                <w:szCs w:val="24"/>
+              </w:rPr>
+            </w:pPr>
+            <w:r>
+              <w:rPr>
+                <w:rFonts w:asciiTheme="majorHAnsi" w:hAnsiTheme="majorHAnsi" w:cstheme="majorHAnsi"/>
+                <w:szCs w:val="24"/>
+              </w:rPr>
+              <w:t>2</w:t>
+            </w:r>
+          </w:p>
+        </w:tc>
+        <w:tc>
+          <w:tcPr>
+            <w:tcW w:w="2495" w:type="dxa"/>
+          </w:tcPr>
+          <w:p>
+            <w:pPr>
+              <w:autoSpaceDE w:val="0"/>
+              <w:autoSpaceDN w:val="0"/>
+              <w:adjustRightInd w:val="0"/>
+              <w:jc w:val="left"/>
+              <w:rPr>
+                <w:rFonts w:asciiTheme="majorHAnsi" w:hAnsiTheme="majorHAnsi" w:cstheme="majorHAnsi"/>
+                <w:szCs w:val="24"/>
+              </w:rPr>
+            </w:pPr>
+            <w:r>
+              <w:rPr>
+                <w:rFonts w:asciiTheme="majorHAnsi" w:hAnsiTheme="majorHAnsi" w:cstheme="majorHAnsi"/>
+                <w:szCs w:val="24"/>
+              </w:rPr>
+              <w:t>userrole</w:t>
+            </w:r>
+          </w:p>
+        </w:tc>
+        <w:tc>
+          <w:tcPr>
+            <w:tcW w:w="1606" w:type="dxa"/>
+          </w:tcPr>
+          <w:p>
+            <w:pPr>
+              <w:autoSpaceDE w:val="0"/>
+              <w:autoSpaceDN w:val="0"/>
+              <w:adjustRightInd w:val="0"/>
+              <w:jc w:val="left"/>
+              <w:rPr>
+                <w:rFonts w:asciiTheme="majorHAnsi" w:hAnsiTheme="majorHAnsi" w:cstheme="majorHAnsi"/>
+                <w:szCs w:val="24"/>
+              </w:rPr>
+            </w:pPr>
+          </w:p>
+        </w:tc>
+        <w:tc>
+          <w:tcPr>
+            <w:tcW w:w="1606" w:type="dxa"/>
+          </w:tcPr>
+          <w:p>
+            <w:pPr>
+              <w:autoSpaceDE w:val="0"/>
+              <w:autoSpaceDN w:val="0"/>
+              <w:adjustRightInd w:val="0"/>
+              <w:jc w:val="left"/>
+              <w:rPr>
+                <w:rFonts w:asciiTheme="majorHAnsi" w:hAnsiTheme="majorHAnsi" w:cstheme="majorHAnsi"/>
+                <w:szCs w:val="24"/>
+              </w:rPr>
+            </w:pPr>
+          </w:p>
+        </w:tc>
+        <w:tc>
+          <w:tcPr>
+            <w:tcW w:w="1606" w:type="dxa"/>
+          </w:tcPr>
+          <w:p>
+            <w:pPr>
+              <w:autoSpaceDE w:val="0"/>
+              <w:autoSpaceDN w:val="0"/>
+              <w:adjustRightInd w:val="0"/>
+              <w:jc w:val="left"/>
+              <w:rPr>
+                <w:rFonts w:asciiTheme="majorHAnsi" w:hAnsiTheme="majorHAnsi" w:cstheme="majorHAnsi"/>
+                <w:szCs w:val="24"/>
+              </w:rPr>
+            </w:pPr>
+          </w:p>
+        </w:tc>
+        <w:tc>
+          <w:tcPr>
+            <w:tcW w:w="1606" w:type="dxa"/>
+          </w:tcPr>
+          <w:p>
+            <w:pPr>
+              <w:autoSpaceDE w:val="0"/>
+              <w:autoSpaceDN w:val="0"/>
+              <w:adjustRightInd w:val="0"/>
+              <w:jc w:val="left"/>
+              <w:rPr>
+                <w:rFonts w:asciiTheme="majorHAnsi" w:hAnsiTheme="majorHAnsi" w:cstheme="majorHAnsi"/>
+                <w:szCs w:val="24"/>
+              </w:rPr>
+            </w:pPr>
+            <w:r>
+              <w:rPr>
+                <w:rFonts w:asciiTheme="majorHAnsi" w:hAnsiTheme="majorHAnsi" w:cstheme="majorHAnsi"/>
+                <w:szCs w:val="24"/>
+              </w:rPr>
+              <w:t>X</w:t>
+            </w:r>
+            <w:bookmarkStart w:id="56" w:name="_GoBack"/>
+            <w:bookmarkEnd w:id="56"/>
           </w:p>
         </w:tc>
       </w:tr>
@@ -40346,6 +41104,7 @@
           <w:rFonts w:asciiTheme="majorHAnsi" w:hAnsiTheme="majorHAnsi" w:cstheme="majorHAnsi"/>
           <w:szCs w:val="24"/>
         </w:rPr>
+        <w:lastRenderedPageBreak/>
         <w:t>Người dùng chọn No hệ thống trở lại bước 1.</w:t>
       </w:r>
     </w:p>
@@ -40368,7 +41127,6 @@
           <w:b/>
           <w:szCs w:val="24"/>
         </w:rPr>
-        <w:lastRenderedPageBreak/>
         <w:t>Trường hợp 2:</w:t>
       </w:r>
     </w:p>
@@ -41841,6 +42599,7 @@
           <w:sz w:val="20"/>
           <w:szCs w:val="20"/>
         </w:rPr>
+        <w:lastRenderedPageBreak/>
         <w:tab/>
       </w:r>
       <w:r>
@@ -41885,7 +42644,6 @@
           <w:sz w:val="20"/>
           <w:szCs w:val="20"/>
         </w:rPr>
-        <w:lastRenderedPageBreak/>
         <w:tab/>
       </w:r>
       <w:r>
@@ -42038,9 +42796,9 @@
       <w:pPr>
         <w:pStyle w:val="Heading2"/>
       </w:pPr>
-      <w:bookmarkStart w:id="58" w:name="h.ihv636" w:colFirst="0" w:colLast="0"/>
-      <w:bookmarkStart w:id="59" w:name="_Toc398591428"/>
-      <w:bookmarkEnd w:id="58"/>
+      <w:bookmarkStart w:id="57" w:name="h.ihv636" w:colFirst="0" w:colLast="0"/>
+      <w:bookmarkStart w:id="58" w:name="_Toc398591428"/>
+      <w:bookmarkEnd w:id="57"/>
       <w:r>
         <w:t xml:space="preserve"> Đăng xuất</w:t>
       </w:r>
@@ -42642,7 +43400,7 @@
                     <pic:cNvPicPr/>
                   </pic:nvPicPr>
                   <pic:blipFill>
-                    <a:blip r:embed="rId32"/>
+                    <a:blip r:embed="rId36"/>
                     <a:stretch>
                       <a:fillRect/>
                     </a:stretch>
@@ -43697,7 +44455,7 @@
                     <pic:cNvPicPr/>
                   </pic:nvPicPr>
                   <pic:blipFill>
-                    <a:blip r:embed="rId33"/>
+                    <a:blip r:embed="rId37"/>
                     <a:stretch>
                       <a:fillRect/>
                     </a:stretch>
@@ -45369,7 +46127,7 @@
                     <pic:cNvPicPr/>
                   </pic:nvPicPr>
                   <pic:blipFill>
-                    <a:blip r:embed="rId33"/>
+                    <a:blip r:embed="rId37"/>
                     <a:stretch>
                       <a:fillRect/>
                     </a:stretch>
@@ -47111,7 +47869,7 @@
                     <pic:cNvPicPr/>
                   </pic:nvPicPr>
                   <pic:blipFill>
-                    <a:blip r:embed="rId34"/>
+                    <a:blip r:embed="rId38"/>
                     <a:stretch>
                       <a:fillRect/>
                     </a:stretch>
@@ -48122,11 +48880,11 @@
       <w:r>
         <w:t xml:space="preserve">Bảng tham khảo tới các yêu </w:t>
       </w:r>
-      <w:commentRangeStart w:id="60"/>
+      <w:commentRangeStart w:id="59"/>
       <w:r>
         <w:t>cầu</w:t>
       </w:r>
-      <w:commentRangeEnd w:id="60"/>
+      <w:commentRangeEnd w:id="59"/>
       <w:r>
         <w:rPr>
           <w:rStyle w:val="CommentReference"/>
@@ -48136,9 +48894,9 @@
           <w:smallCaps w:val="0"/>
           <w:color w:val="auto"/>
         </w:rPr>
-        <w:commentReference w:id="60"/>
-      </w:r>
-      <w:bookmarkEnd w:id="59"/>
+        <w:commentReference w:id="59"/>
+      </w:r>
+      <w:bookmarkEnd w:id="58"/>
       <w:r>
         <w:t xml:space="preserve"> </w:t>
       </w:r>
@@ -48637,15 +49395,15 @@
       <w:pPr>
         <w:pStyle w:val="Heading1"/>
       </w:pPr>
-      <w:bookmarkStart w:id="61" w:name="_Toc398591429"/>
+      <w:bookmarkStart w:id="60" w:name="_Toc398591429"/>
       <w:r>
         <w:t xml:space="preserve">Các phụ </w:t>
       </w:r>
-      <w:commentRangeStart w:id="62"/>
+      <w:commentRangeStart w:id="61"/>
       <w:r>
         <w:t>lục</w:t>
       </w:r>
-      <w:commentRangeEnd w:id="62"/>
+      <w:commentRangeEnd w:id="61"/>
       <w:r>
         <w:rPr>
           <w:rStyle w:val="CommentReference"/>
@@ -48655,9 +49413,9 @@
           <w:smallCaps w:val="0"/>
           <w:color w:val="auto"/>
         </w:rPr>
-        <w:commentReference w:id="62"/>
-      </w:r>
-      <w:bookmarkEnd w:id="61"/>
+        <w:commentReference w:id="61"/>
+      </w:r>
+      <w:bookmarkEnd w:id="60"/>
       <w:r>
         <w:t xml:space="preserve"> </w:t>
       </w:r>
@@ -48674,8 +49432,8 @@
 </file>
 
 <file path=word/comments.xml><?xml version="1.0" encoding="utf-8"?>
-<w:comments xmlns:wpc="http://schemas.microsoft.com/office/word/2010/wordprocessingCanvas" xmlns:mc="http://schemas.openxmlformats.org/markup-compatibility/2006" xmlns:o="urn:schemas-microsoft-com:office:office" xmlns:r="http://schemas.openxmlformats.org/officeDocument/2006/relationships" xmlns:m="http://schemas.openxmlformats.org/officeDocument/2006/math" xmlns:v="urn:schemas-microsoft-com:vml" xmlns:wp14="http://schemas.microsoft.com/office/word/2010/wordprocessingDrawing" xmlns:wp="http://schemas.openxmlformats.org/drawingml/2006/wordprocessingDrawing" xmlns:w10="urn:schemas-microsoft-com:office:word" xmlns:w="http://schemas.openxmlformats.org/wordprocessingml/2006/main" xmlns:w14="http://schemas.microsoft.com/office/word/2010/wordml" xmlns:w15="http://schemas.microsoft.com/office/word/2012/wordml" xmlns:wpg="http://schemas.microsoft.com/office/word/2010/wordprocessingGroup" xmlns:wpi="http://schemas.microsoft.com/office/word/2010/wordprocessingInk" xmlns:wne="http://schemas.microsoft.com/office/word/2006/wordml" xmlns:wps="http://schemas.microsoft.com/office/word/2010/wordprocessingShape" mc:Ignorable="w14 w15 wp14">
-  <w:comment w:id="19" w:author="Đức Duy Lương" w:date="2014-09-15T16:42:00Z" w:initials="ĐDL">
+<w:comments xmlns:wpc="http://schemas.microsoft.com/office/word/2010/wordprocessingCanvas" xmlns:mc="http://schemas.openxmlformats.org/markup-compatibility/2006" xmlns:o="urn:schemas-microsoft-com:office:office" xmlns:r="http://schemas.openxmlformats.org/officeDocument/2006/relationships" xmlns:m="http://schemas.openxmlformats.org/officeDocument/2006/math" xmlns:v="urn:schemas-microsoft-com:vml" xmlns:wp14="http://schemas.microsoft.com/office/word/2010/wordprocessingDrawing" xmlns:wp="http://schemas.openxmlformats.org/drawingml/2006/wordprocessingDrawing" xmlns:w10="urn:schemas-microsoft-com:office:word" xmlns:w="http://schemas.openxmlformats.org/wordprocessingml/2006/main" xmlns:w14="http://schemas.microsoft.com/office/word/2010/wordml" xmlns:wpg="http://schemas.microsoft.com/office/word/2010/wordprocessingGroup" xmlns:wpi="http://schemas.microsoft.com/office/word/2010/wordprocessingInk" xmlns:wne="http://schemas.microsoft.com/office/word/2006/wordml" xmlns:wps="http://schemas.microsoft.com/office/word/2010/wordprocessingShape" mc:Ignorable="w14 wp14">
+  <w:comment w:id="18" w:author="Đức Duy Lương" w:date="2014-09-15T16:42:00Z" w:initials="ĐDL">
     <w:p>
       <w:pPr>
         <w:autoSpaceDE w:val="0"/>
@@ -48718,7 +49476,7 @@
       </w:r>
     </w:p>
   </w:comment>
-  <w:comment w:id="25" w:author="Đức Duy Lương" w:date="2014-09-15T16:45:00Z" w:initials="ĐDL">
+  <w:comment w:id="24" w:author="Đức Duy Lương" w:date="2014-09-15T16:45:00Z" w:initials="ĐDL">
     <w:p>
       <w:pPr>
         <w:autoSpaceDE w:val="0"/>
@@ -48959,7 +49717,7 @@
       </w:r>
     </w:p>
   </w:comment>
-  <w:comment w:id="28" w:author="Đức Duy Lương" w:date="2014-09-15T16:46:00Z" w:initials="ĐDL">
+  <w:comment w:id="25" w:author="Đức Duy Lương" w:date="2014-09-16T18:31:00Z" w:initials="ĐDL">
     <w:p>
       <w:pPr>
         <w:autoSpaceDE w:val="0"/>
@@ -49090,7 +49848,7 @@
       </w:r>
     </w:p>
   </w:comment>
-  <w:comment w:id="31" w:author="Đức Duy Lương" w:date="2014-09-15T16:46:00Z" w:initials="ĐDL">
+  <w:comment w:id="29" w:author="Đức Duy Lương" w:date="2014-09-15T16:46:00Z" w:initials="ĐDL">
     <w:p>
       <w:pPr>
         <w:autoSpaceDE w:val="0"/>
@@ -49133,7 +49891,7 @@
       </w:r>
     </w:p>
   </w:comment>
-  <w:comment w:id="35" w:author="Đức Duy Lương" w:date="2014-09-15T16:49:00Z" w:initials="ĐDL">
+  <w:comment w:id="33" w:author="Đức Duy Lương" w:date="2014-09-15T16:49:00Z" w:initials="ĐDL">
     <w:p>
       <w:pPr>
         <w:pStyle w:val="CommentText"/>
@@ -49146,7 +49904,7 @@
       </w:r>
     </w:p>
   </w:comment>
-  <w:comment w:id="39" w:author="Đức Duy Lương" w:date="2014-09-15T16:50:00Z" w:initials="ĐDL">
+  <w:comment w:id="37" w:author="Đức Duy Lương" w:date="2014-09-15T16:50:00Z" w:initials="ĐDL">
     <w:p>
       <w:pPr>
         <w:autoSpaceDE w:val="0"/>
@@ -49211,7 +49969,7 @@
       </w:r>
     </w:p>
   </w:comment>
-  <w:comment w:id="41" w:author="Đức Duy Lương" w:date="2014-09-15T16:54:00Z" w:initials="ĐDL">
+  <w:comment w:id="39" w:author="Đức Duy Lương" w:date="2014-09-15T16:54:00Z" w:initials="ĐDL">
     <w:p>
       <w:pPr>
         <w:autoSpaceDE w:val="0"/>
@@ -49298,7 +50056,7 @@
       </w:r>
     </w:p>
   </w:comment>
-  <w:comment w:id="45" w:author="Đức Duy Lương" w:date="2014-09-15T17:16:00Z" w:initials="ĐDL">
+  <w:comment w:id="43" w:author="Đức Duy Lương" w:date="2014-09-15T17:16:00Z" w:initials="ĐDL">
     <w:p>
       <w:pPr>
         <w:autoSpaceDE w:val="0"/>
@@ -49371,7 +50129,7 @@
       </w:pPr>
     </w:p>
   </w:comment>
-  <w:comment w:id="47" w:author="Đức Duy Lương" w:date="2014-09-15T17:16:00Z" w:initials="ĐDL">
+  <w:comment w:id="45" w:author="Đức Duy Lương" w:date="2014-09-15T17:16:00Z" w:initials="ĐDL">
     <w:p>
       <w:pPr>
         <w:autoSpaceDE w:val="0"/>
@@ -49444,7 +50202,7 @@
       </w:pPr>
     </w:p>
   </w:comment>
-  <w:comment w:id="49" w:author="Đức Duy Lương" w:date="2014-09-15T17:16:00Z" w:initials="ĐDL">
+  <w:comment w:id="47" w:author="Đức Duy Lương" w:date="2014-09-15T17:16:00Z" w:initials="ĐDL">
     <w:p>
       <w:pPr>
         <w:autoSpaceDE w:val="0"/>
@@ -49517,7 +50275,7 @@
       </w:pPr>
     </w:p>
   </w:comment>
-  <w:comment w:id="51" w:author="Đức Duy Lương" w:date="2014-09-15T17:16:00Z" w:initials="ĐDL">
+  <w:comment w:id="49" w:author="Đức Duy Lương" w:date="2014-09-15T17:16:00Z" w:initials="ĐDL">
     <w:p>
       <w:pPr>
         <w:autoSpaceDE w:val="0"/>
@@ -49590,7 +50348,7 @@
       </w:pPr>
     </w:p>
   </w:comment>
-  <w:comment w:id="53" w:author="Đức Duy Lương" w:date="2014-09-15T17:16:00Z" w:initials="ĐDL">
+  <w:comment w:id="51" w:author="Đức Duy Lương" w:date="2014-09-15T17:16:00Z" w:initials="ĐDL">
     <w:p>
       <w:pPr>
         <w:autoSpaceDE w:val="0"/>
@@ -49663,7 +50421,7 @@
       </w:pPr>
     </w:p>
   </w:comment>
-  <w:comment w:id="55" w:author="Đức Duy Lương" w:date="2014-09-15T17:16:00Z" w:initials="ĐDL">
+  <w:comment w:id="53" w:author="Đức Duy Lương" w:date="2014-09-15T17:16:00Z" w:initials="ĐDL">
     <w:p>
       <w:pPr>
         <w:autoSpaceDE w:val="0"/>
@@ -49736,7 +50494,7 @@
       </w:pPr>
     </w:p>
   </w:comment>
-  <w:comment w:id="57" w:author="Đức Duy Lương" w:date="2014-09-15T17:16:00Z" w:initials="ĐDL">
+  <w:comment w:id="55" w:author="Đức Duy Lương" w:date="2014-09-15T17:16:00Z" w:initials="ĐDL">
     <w:p>
       <w:pPr>
         <w:autoSpaceDE w:val="0"/>
@@ -49809,7 +50567,7 @@
       </w:pPr>
     </w:p>
   </w:comment>
-  <w:comment w:id="60" w:author="Đức Duy Lương" w:date="2014-09-15T16:59:00Z" w:initials="ĐDL">
+  <w:comment w:id="59" w:author="Đức Duy Lương" w:date="2014-09-15T16:59:00Z" w:initials="ĐDL">
     <w:p>
       <w:pPr>
         <w:autoSpaceDE w:val="0"/>
@@ -49874,7 +50632,7 @@
       </w:r>
     </w:p>
   </w:comment>
-  <w:comment w:id="62" w:author="Đức Duy Lương" w:date="2014-09-15T17:02:00Z" w:initials="ĐDL">
+  <w:comment w:id="61" w:author="Đức Duy Lương" w:date="2014-09-15T17:02:00Z" w:initials="ĐDL">
     <w:p>
       <w:pPr>
         <w:autoSpaceDE w:val="0"/>
@@ -49957,7 +50715,7 @@
 </file>
 
 <file path=word/endnotes.xml><?xml version="1.0" encoding="utf-8"?>
-<w:endnotes xmlns:wpc="http://schemas.microsoft.com/office/word/2010/wordprocessingCanvas" xmlns:mc="http://schemas.openxmlformats.org/markup-compatibility/2006" xmlns:o="urn:schemas-microsoft-com:office:office" xmlns:r="http://schemas.openxmlformats.org/officeDocument/2006/relationships" xmlns:m="http://schemas.openxmlformats.org/officeDocument/2006/math" xmlns:v="urn:schemas-microsoft-com:vml" xmlns:wp14="http://schemas.microsoft.com/office/word/2010/wordprocessingDrawing" xmlns:wp="http://schemas.openxmlformats.org/drawingml/2006/wordprocessingDrawing" xmlns:w10="urn:schemas-microsoft-com:office:word" xmlns:w="http://schemas.openxmlformats.org/wordprocessingml/2006/main" xmlns:w14="http://schemas.microsoft.com/office/word/2010/wordml" xmlns:w15="http://schemas.microsoft.com/office/word/2012/wordml" xmlns:wpg="http://schemas.microsoft.com/office/word/2010/wordprocessingGroup" xmlns:wpi="http://schemas.microsoft.com/office/word/2010/wordprocessingInk" xmlns:wne="http://schemas.microsoft.com/office/word/2006/wordml" xmlns:wps="http://schemas.microsoft.com/office/word/2010/wordprocessingShape" mc:Ignorable="w14 w15 wp14">
+<w:endnotes xmlns:wpc="http://schemas.microsoft.com/office/word/2010/wordprocessingCanvas" xmlns:mc="http://schemas.openxmlformats.org/markup-compatibility/2006" xmlns:o="urn:schemas-microsoft-com:office:office" xmlns:r="http://schemas.openxmlformats.org/officeDocument/2006/relationships" xmlns:m="http://schemas.openxmlformats.org/officeDocument/2006/math" xmlns:v="urn:schemas-microsoft-com:vml" xmlns:wp14="http://schemas.microsoft.com/office/word/2010/wordprocessingDrawing" xmlns:wp="http://schemas.openxmlformats.org/drawingml/2006/wordprocessingDrawing" xmlns:w10="urn:schemas-microsoft-com:office:word" xmlns:w="http://schemas.openxmlformats.org/wordprocessingml/2006/main" xmlns:w14="http://schemas.microsoft.com/office/word/2010/wordml" xmlns:wpg="http://schemas.microsoft.com/office/word/2010/wordprocessingGroup" xmlns:wpi="http://schemas.microsoft.com/office/word/2010/wordprocessingInk" xmlns:wne="http://schemas.microsoft.com/office/word/2006/wordml" xmlns:wps="http://schemas.microsoft.com/office/word/2010/wordprocessingShape" mc:Ignorable="w14 wp14">
   <w:endnote w:type="separator" w:id="-1">
     <w:p>
       <w:pPr>
@@ -49982,7 +50740,7 @@
 </file>
 
 <file path=word/footer1.xml><?xml version="1.0" encoding="utf-8"?>
-<w:ftr xmlns:wpc="http://schemas.microsoft.com/office/word/2010/wordprocessingCanvas" xmlns:mc="http://schemas.openxmlformats.org/markup-compatibility/2006" xmlns:o="urn:schemas-microsoft-com:office:office" xmlns:r="http://schemas.openxmlformats.org/officeDocument/2006/relationships" xmlns:m="http://schemas.openxmlformats.org/officeDocument/2006/math" xmlns:v="urn:schemas-microsoft-com:vml" xmlns:wp14="http://schemas.microsoft.com/office/word/2010/wordprocessingDrawing" xmlns:wp="http://schemas.openxmlformats.org/drawingml/2006/wordprocessingDrawing" xmlns:w10="urn:schemas-microsoft-com:office:word" xmlns:w="http://schemas.openxmlformats.org/wordprocessingml/2006/main" xmlns:w14="http://schemas.microsoft.com/office/word/2010/wordml" xmlns:w15="http://schemas.microsoft.com/office/word/2012/wordml" xmlns:wpg="http://schemas.microsoft.com/office/word/2010/wordprocessingGroup" xmlns:wpi="http://schemas.microsoft.com/office/word/2010/wordprocessingInk" xmlns:wne="http://schemas.microsoft.com/office/word/2006/wordml" xmlns:wps="http://schemas.microsoft.com/office/word/2010/wordprocessingShape" mc:Ignorable="w14 w15 wp14">
+<w:ftr xmlns:wpc="http://schemas.microsoft.com/office/word/2010/wordprocessingCanvas" xmlns:mc="http://schemas.openxmlformats.org/markup-compatibility/2006" xmlns:o="urn:schemas-microsoft-com:office:office" xmlns:r="http://schemas.openxmlformats.org/officeDocument/2006/relationships" xmlns:m="http://schemas.openxmlformats.org/officeDocument/2006/math" xmlns:v="urn:schemas-microsoft-com:vml" xmlns:wp14="http://schemas.microsoft.com/office/word/2010/wordprocessingDrawing" xmlns:wp="http://schemas.openxmlformats.org/drawingml/2006/wordprocessingDrawing" xmlns:w10="urn:schemas-microsoft-com:office:word" xmlns:w="http://schemas.openxmlformats.org/wordprocessingml/2006/main" xmlns:w14="http://schemas.microsoft.com/office/word/2010/wordml" xmlns:wpg="http://schemas.microsoft.com/office/word/2010/wordprocessingGroup" xmlns:wpi="http://schemas.microsoft.com/office/word/2010/wordprocessingInk" xmlns:wne="http://schemas.microsoft.com/office/word/2006/wordml" xmlns:wps="http://schemas.microsoft.com/office/word/2010/wordprocessingShape" mc:Ignorable="w14 wp14">
   <w:p>
     <w:pPr>
       <w:rPr>
@@ -50000,7 +50758,7 @@
 </file>
 
 <file path=word/footnotes.xml><?xml version="1.0" encoding="utf-8"?>
-<w:footnotes xmlns:wpc="http://schemas.microsoft.com/office/word/2010/wordprocessingCanvas" xmlns:mc="http://schemas.openxmlformats.org/markup-compatibility/2006" xmlns:o="urn:schemas-microsoft-com:office:office" xmlns:r="http://schemas.openxmlformats.org/officeDocument/2006/relationships" xmlns:m="http://schemas.openxmlformats.org/officeDocument/2006/math" xmlns:v="urn:schemas-microsoft-com:vml" xmlns:wp14="http://schemas.microsoft.com/office/word/2010/wordprocessingDrawing" xmlns:wp="http://schemas.openxmlformats.org/drawingml/2006/wordprocessingDrawing" xmlns:w10="urn:schemas-microsoft-com:office:word" xmlns:w="http://schemas.openxmlformats.org/wordprocessingml/2006/main" xmlns:w14="http://schemas.microsoft.com/office/word/2010/wordml" xmlns:w15="http://schemas.microsoft.com/office/word/2012/wordml" xmlns:wpg="http://schemas.microsoft.com/office/word/2010/wordprocessingGroup" xmlns:wpi="http://schemas.microsoft.com/office/word/2010/wordprocessingInk" xmlns:wne="http://schemas.microsoft.com/office/word/2006/wordml" xmlns:wps="http://schemas.microsoft.com/office/word/2010/wordprocessingShape" mc:Ignorable="w14 w15 wp14">
+<w:footnotes xmlns:wpc="http://schemas.microsoft.com/office/word/2010/wordprocessingCanvas" xmlns:mc="http://schemas.openxmlformats.org/markup-compatibility/2006" xmlns:o="urn:schemas-microsoft-com:office:office" xmlns:r="http://schemas.openxmlformats.org/officeDocument/2006/relationships" xmlns:m="http://schemas.openxmlformats.org/officeDocument/2006/math" xmlns:v="urn:schemas-microsoft-com:vml" xmlns:wp14="http://schemas.microsoft.com/office/word/2010/wordprocessingDrawing" xmlns:wp="http://schemas.openxmlformats.org/drawingml/2006/wordprocessingDrawing" xmlns:w10="urn:schemas-microsoft-com:office:word" xmlns:w="http://schemas.openxmlformats.org/wordprocessingml/2006/main" xmlns:w14="http://schemas.microsoft.com/office/word/2010/wordml" xmlns:wpg="http://schemas.microsoft.com/office/word/2010/wordprocessingGroup" xmlns:wpi="http://schemas.microsoft.com/office/word/2010/wordprocessingInk" xmlns:wne="http://schemas.microsoft.com/office/word/2006/wordml" xmlns:wps="http://schemas.microsoft.com/office/word/2010/wordprocessingShape" mc:Ignorable="w14 wp14">
   <w:footnote w:type="separator" w:id="-1">
     <w:p>
       <w:pPr>
@@ -50025,7 +50783,7 @@
 </file>
 
 <file path=word/header1.xml><?xml version="1.0" encoding="utf-8"?>
-<w:hdr xmlns:wpc="http://schemas.microsoft.com/office/word/2010/wordprocessingCanvas" xmlns:mc="http://schemas.openxmlformats.org/markup-compatibility/2006" xmlns:o="urn:schemas-microsoft-com:office:office" xmlns:r="http://schemas.openxmlformats.org/officeDocument/2006/relationships" xmlns:m="http://schemas.openxmlformats.org/officeDocument/2006/math" xmlns:v="urn:schemas-microsoft-com:vml" xmlns:wp14="http://schemas.microsoft.com/office/word/2010/wordprocessingDrawing" xmlns:wp="http://schemas.openxmlformats.org/drawingml/2006/wordprocessingDrawing" xmlns:w10="urn:schemas-microsoft-com:office:word" xmlns:w="http://schemas.openxmlformats.org/wordprocessingml/2006/main" xmlns:w14="http://schemas.microsoft.com/office/word/2010/wordml" xmlns:w15="http://schemas.microsoft.com/office/word/2012/wordml" xmlns:wpg="http://schemas.microsoft.com/office/word/2010/wordprocessingGroup" xmlns:wpi="http://schemas.microsoft.com/office/word/2010/wordprocessingInk" xmlns:wne="http://schemas.microsoft.com/office/word/2006/wordml" xmlns:wps="http://schemas.microsoft.com/office/word/2010/wordprocessingShape" mc:Ignorable="w14 w15 wp14">
+<w:hdr xmlns:wpc="http://schemas.microsoft.com/office/word/2010/wordprocessingCanvas" xmlns:mc="http://schemas.openxmlformats.org/markup-compatibility/2006" xmlns:o="urn:schemas-microsoft-com:office:office" xmlns:r="http://schemas.openxmlformats.org/officeDocument/2006/relationships" xmlns:m="http://schemas.openxmlformats.org/officeDocument/2006/math" xmlns:v="urn:schemas-microsoft-com:vml" xmlns:wp14="http://schemas.microsoft.com/office/word/2010/wordprocessingDrawing" xmlns:wp="http://schemas.openxmlformats.org/drawingml/2006/wordprocessingDrawing" xmlns:w10="urn:schemas-microsoft-com:office:word" xmlns:w="http://schemas.openxmlformats.org/wordprocessingml/2006/main" xmlns:w14="http://schemas.microsoft.com/office/word/2010/wordml" xmlns:wpg="http://schemas.microsoft.com/office/word/2010/wordprocessingGroup" xmlns:wpi="http://schemas.microsoft.com/office/word/2010/wordprocessingInk" xmlns:wne="http://schemas.microsoft.com/office/word/2006/wordml" xmlns:wps="http://schemas.microsoft.com/office/word/2010/wordprocessingShape" mc:Ignorable="w14 wp14">
   <w:sdt>
     <w:sdtPr>
       <w:id w:val="1260253927"/>
@@ -50078,7 +50836,7 @@
           <w:rPr>
             <w:noProof/>
           </w:rPr>
-          <w:t>2</w:t>
+          <w:t>30</w:t>
         </w:r>
         <w:r>
           <w:rPr>
@@ -50098,7 +50856,7 @@
 </file>
 
 <file path=word/numbering.xml><?xml version="1.0" encoding="utf-8"?>
-<w:numbering xmlns:wpc="http://schemas.microsoft.com/office/word/2010/wordprocessingCanvas" xmlns:mc="http://schemas.openxmlformats.org/markup-compatibility/2006" xmlns:o="urn:schemas-microsoft-com:office:office" xmlns:r="http://schemas.openxmlformats.org/officeDocument/2006/relationships" xmlns:m="http://schemas.openxmlformats.org/officeDocument/2006/math" xmlns:v="urn:schemas-microsoft-com:vml" xmlns:wp14="http://schemas.microsoft.com/office/word/2010/wordprocessingDrawing" xmlns:wp="http://schemas.openxmlformats.org/drawingml/2006/wordprocessingDrawing" xmlns:w10="urn:schemas-microsoft-com:office:word" xmlns:w="http://schemas.openxmlformats.org/wordprocessingml/2006/main" xmlns:w14="http://schemas.microsoft.com/office/word/2010/wordml" xmlns:w15="http://schemas.microsoft.com/office/word/2012/wordml" xmlns:wpg="http://schemas.microsoft.com/office/word/2010/wordprocessingGroup" xmlns:wpi="http://schemas.microsoft.com/office/word/2010/wordprocessingInk" xmlns:wne="http://schemas.microsoft.com/office/word/2006/wordml" xmlns:wps="http://schemas.microsoft.com/office/word/2010/wordprocessingShape" mc:Ignorable="w14 w15 wp14">
+<w:numbering xmlns:wpc="http://schemas.microsoft.com/office/word/2010/wordprocessingCanvas" xmlns:mc="http://schemas.openxmlformats.org/markup-compatibility/2006" xmlns:o="urn:schemas-microsoft-com:office:office" xmlns:r="http://schemas.openxmlformats.org/officeDocument/2006/relationships" xmlns:m="http://schemas.openxmlformats.org/officeDocument/2006/math" xmlns:v="urn:schemas-microsoft-com:vml" xmlns:wp14="http://schemas.microsoft.com/office/word/2010/wordprocessingDrawing" xmlns:wp="http://schemas.openxmlformats.org/drawingml/2006/wordprocessingDrawing" xmlns:w10="urn:schemas-microsoft-com:office:word" xmlns:w="http://schemas.openxmlformats.org/wordprocessingml/2006/main" xmlns:w14="http://schemas.microsoft.com/office/word/2010/wordml" xmlns:wpg="http://schemas.microsoft.com/office/word/2010/wordprocessingGroup" xmlns:wpi="http://schemas.microsoft.com/office/word/2010/wordprocessingInk" xmlns:wne="http://schemas.microsoft.com/office/word/2006/wordml" xmlns:wps="http://schemas.microsoft.com/office/word/2010/wordprocessingShape" mc:Ignorable="w14 wp14">
   <w:abstractNum w:abstractNumId="0">
     <w:nsid w:val="01235175"/>
     <w:multiLevelType w:val="hybridMultilevel"/>
@@ -52630,7 +53388,7 @@
 </file>
 
 <file path=word/styles.xml><?xml version="1.0" encoding="utf-8"?>
-<w:styles xmlns:mc="http://schemas.openxmlformats.org/markup-compatibility/2006" xmlns:r="http://schemas.openxmlformats.org/officeDocument/2006/relationships" xmlns:w="http://schemas.openxmlformats.org/wordprocessingml/2006/main" xmlns:w14="http://schemas.microsoft.com/office/word/2010/wordml" xmlns:w15="http://schemas.microsoft.com/office/word/2012/wordml" mc:Ignorable="w14 w15">
+<w:styles xmlns:mc="http://schemas.openxmlformats.org/markup-compatibility/2006" xmlns:r="http://schemas.openxmlformats.org/officeDocument/2006/relationships" xmlns:w="http://schemas.openxmlformats.org/wordprocessingml/2006/main" xmlns:w14="http://schemas.microsoft.com/office/word/2010/wordml" mc:Ignorable="w14">
   <w:docDefaults>
     <w:rPrDefault>
       <w:rPr>
@@ -52646,378 +53404,1290 @@
       </w:pPr>
     </w:pPrDefault>
   </w:docDefaults>
-  <w:latentStyles w:defLockedState="0" w:defUIPriority="99" w:defSemiHidden="0" w:defUnhideWhenUsed="0" w:defQFormat="0" w:count="371">
-    <w:lsdException w:name="Normal" w:uiPriority="0" w:qFormat="1"/>
-    <w:lsdException w:name="heading 1" w:uiPriority="9" w:qFormat="1"/>
-    <w:lsdException w:name="heading 2" w:semiHidden="1" w:uiPriority="9" w:unhideWhenUsed="1" w:qFormat="1"/>
-    <w:lsdException w:name="heading 3" w:semiHidden="1" w:uiPriority="9" w:unhideWhenUsed="1" w:qFormat="1"/>
-    <w:lsdException w:name="heading 4" w:semiHidden="1" w:uiPriority="9" w:unhideWhenUsed="1" w:qFormat="1"/>
-    <w:lsdException w:name="heading 5" w:semiHidden="1" w:uiPriority="9" w:unhideWhenUsed="1" w:qFormat="1"/>
-    <w:lsdException w:name="heading 6" w:semiHidden="1" w:uiPriority="9" w:unhideWhenUsed="1" w:qFormat="1"/>
-    <w:lsdException w:name="heading 7" w:semiHidden="1" w:uiPriority="9" w:unhideWhenUsed="1" w:qFormat="1"/>
-    <w:lsdException w:name="heading 8" w:semiHidden="1" w:uiPriority="9" w:unhideWhenUsed="1" w:qFormat="1"/>
-    <w:lsdException w:name="heading 9" w:semiHidden="1" w:uiPriority="9" w:unhideWhenUsed="1" w:qFormat="1"/>
-    <w:lsdException w:name="index 1" w:semiHidden="1" w:unhideWhenUsed="1"/>
-    <w:lsdException w:name="index 2" w:semiHidden="1" w:unhideWhenUsed="1"/>
-    <w:lsdException w:name="index 3" w:semiHidden="1" w:unhideWhenUsed="1"/>
-    <w:lsdException w:name="index 4" w:semiHidden="1" w:unhideWhenUsed="1"/>
-    <w:lsdException w:name="index 5" w:semiHidden="1" w:unhideWhenUsed="1"/>
-    <w:lsdException w:name="index 6" w:semiHidden="1" w:unhideWhenUsed="1"/>
-    <w:lsdException w:name="index 7" w:semiHidden="1" w:unhideWhenUsed="1"/>
-    <w:lsdException w:name="index 8" w:semiHidden="1" w:unhideWhenUsed="1"/>
-    <w:lsdException w:name="index 9" w:semiHidden="1" w:unhideWhenUsed="1"/>
-    <w:lsdException w:name="toc 1" w:semiHidden="1" w:uiPriority="39" w:unhideWhenUsed="1"/>
-    <w:lsdException w:name="toc 2" w:semiHidden="1" w:uiPriority="39" w:unhideWhenUsed="1"/>
-    <w:lsdException w:name="toc 3" w:semiHidden="1" w:uiPriority="39" w:unhideWhenUsed="1"/>
-    <w:lsdException w:name="toc 4" w:semiHidden="1" w:uiPriority="39" w:unhideWhenUsed="1"/>
-    <w:lsdException w:name="toc 5" w:semiHidden="1" w:uiPriority="39" w:unhideWhenUsed="1"/>
-    <w:lsdException w:name="toc 6" w:semiHidden="1" w:uiPriority="39" w:unhideWhenUsed="1"/>
-    <w:lsdException w:name="toc 7" w:semiHidden="1" w:uiPriority="39" w:unhideWhenUsed="1"/>
-    <w:lsdException w:name="toc 8" w:semiHidden="1" w:uiPriority="39" w:unhideWhenUsed="1"/>
-    <w:lsdException w:name="toc 9" w:semiHidden="1" w:uiPriority="39" w:unhideWhenUsed="1"/>
-    <w:lsdException w:name="Normal Indent" w:semiHidden="1" w:unhideWhenUsed="1"/>
-    <w:lsdException w:name="footnote text" w:semiHidden="1" w:unhideWhenUsed="1"/>
-    <w:lsdException w:name="annotation text" w:semiHidden="1" w:unhideWhenUsed="1"/>
-    <w:lsdException w:name="header" w:semiHidden="1" w:unhideWhenUsed="1"/>
-    <w:lsdException w:name="footer" w:semiHidden="1" w:unhideWhenUsed="1"/>
-    <w:lsdException w:name="index heading" w:semiHidden="1" w:unhideWhenUsed="1"/>
-    <w:lsdException w:name="caption" w:semiHidden="1" w:uiPriority="35" w:unhideWhenUsed="1" w:qFormat="1"/>
-    <w:lsdException w:name="table of figures" w:semiHidden="1" w:unhideWhenUsed="1"/>
-    <w:lsdException w:name="envelope address" w:semiHidden="1" w:unhideWhenUsed="1"/>
-    <w:lsdException w:name="envelope return" w:semiHidden="1" w:unhideWhenUsed="1"/>
-    <w:lsdException w:name="footnote reference" w:semiHidden="1" w:unhideWhenUsed="1"/>
-    <w:lsdException w:name="annotation reference" w:semiHidden="1" w:unhideWhenUsed="1"/>
-    <w:lsdException w:name="line number" w:semiHidden="1" w:unhideWhenUsed="1"/>
-    <w:lsdException w:name="page number" w:semiHidden="1" w:unhideWhenUsed="1"/>
-    <w:lsdException w:name="endnote reference" w:semiHidden="1" w:unhideWhenUsed="1"/>
-    <w:lsdException w:name="endnote text" w:semiHidden="1" w:unhideWhenUsed="1"/>
-    <w:lsdException w:name="table of authorities" w:semiHidden="1" w:unhideWhenUsed="1"/>
-    <w:lsdException w:name="macro" w:semiHidden="1" w:unhideWhenUsed="1"/>
-    <w:lsdException w:name="toa heading" w:semiHidden="1" w:unhideWhenUsed="1"/>
-    <w:lsdException w:name="List" w:semiHidden="1" w:unhideWhenUsed="1"/>
-    <w:lsdException w:name="List Bullet" w:semiHidden="1" w:unhideWhenUsed="1"/>
-    <w:lsdException w:name="List Number" w:semiHidden="1" w:unhideWhenUsed="1"/>
-    <w:lsdException w:name="List 2" w:semiHidden="1" w:unhideWhenUsed="1"/>
-    <w:lsdException w:name="List 3" w:semiHidden="1" w:unhideWhenUsed="1"/>
-    <w:lsdException w:name="List 4" w:semiHidden="1" w:unhideWhenUsed="1"/>
-    <w:lsdException w:name="List 5" w:semiHidden="1" w:unhideWhenUsed="1"/>
-    <w:lsdException w:name="List Bullet 2" w:semiHidden="1" w:unhideWhenUsed="1"/>
-    <w:lsdException w:name="List Bullet 3" w:semiHidden="1" w:unhideWhenUsed="1"/>
-    <w:lsdException w:name="List Bullet 4" w:semiHidden="1" w:unhideWhenUsed="1"/>
-    <w:lsdException w:name="List Bullet 5" w:semiHidden="1" w:unhideWhenUsed="1"/>
-    <w:lsdException w:name="List Number 2" w:semiHidden="1" w:unhideWhenUsed="1"/>
-    <w:lsdException w:name="List Number 3" w:semiHidden="1" w:unhideWhenUsed="1"/>
-    <w:lsdException w:name="List Number 4" w:semiHidden="1" w:unhideWhenUsed="1"/>
-    <w:lsdException w:name="List Number 5" w:semiHidden="1" w:unhideWhenUsed="1"/>
-    <w:lsdException w:name="Title" w:uiPriority="10" w:qFormat="1"/>
-    <w:lsdException w:name="Closing" w:semiHidden="1" w:unhideWhenUsed="1"/>
-    <w:lsdException w:name="Signature" w:semiHidden="1" w:unhideWhenUsed="1"/>
-    <w:lsdException w:name="Default Paragraph Font" w:semiHidden="1" w:uiPriority="1" w:unhideWhenUsed="1"/>
-    <w:lsdException w:name="Body Text" w:semiHidden="1" w:unhideWhenUsed="1"/>
-    <w:lsdException w:name="Body Text Indent" w:semiHidden="1" w:unhideWhenUsed="1"/>
-    <w:lsdException w:name="List Continue" w:semiHidden="1" w:unhideWhenUsed="1"/>
-    <w:lsdException w:name="List Continue 2" w:semiHidden="1" w:unhideWhenUsed="1"/>
-    <w:lsdException w:name="List Continue 3" w:semiHidden="1" w:unhideWhenUsed="1"/>
-    <w:lsdException w:name="List Continue 4" w:semiHidden="1" w:unhideWhenUsed="1"/>
-    <w:lsdException w:name="List Continue 5" w:semiHidden="1" w:unhideWhenUsed="1"/>
-    <w:lsdException w:name="Message Header" w:semiHidden="1" w:unhideWhenUsed="1"/>
-    <w:lsdException w:name="Subtitle" w:uiPriority="11" w:qFormat="1"/>
-    <w:lsdException w:name="Salutation" w:semiHidden="1" w:unhideWhenUsed="1"/>
-    <w:lsdException w:name="Date" w:semiHidden="1" w:unhideWhenUsed="1"/>
-    <w:lsdException w:name="Body Text First Indent" w:semiHidden="1" w:unhideWhenUsed="1"/>
-    <w:lsdException w:name="Body Text First Indent 2" w:semiHidden="1" w:unhideWhenUsed="1"/>
-    <w:lsdException w:name="Note Heading" w:semiHidden="1" w:unhideWhenUsed="1"/>
-    <w:lsdException w:name="Body Text 2" w:semiHidden="1" w:unhideWhenUsed="1"/>
-    <w:lsdException w:name="Body Text 3" w:semiHidden="1" w:unhideWhenUsed="1"/>
-    <w:lsdException w:name="Body Text Indent 2" w:semiHidden="1" w:unhideWhenUsed="1"/>
-    <w:lsdException w:name="Body Text Indent 3" w:semiHidden="1" w:unhideWhenUsed="1"/>
-    <w:lsdException w:name="Block Text" w:semiHidden="1" w:unhideWhenUsed="1"/>
-    <w:lsdException w:name="Hyperlink" w:semiHidden="1" w:unhideWhenUsed="1"/>
-    <w:lsdException w:name="FollowedHyperlink" w:semiHidden="1" w:unhideWhenUsed="1"/>
-    <w:lsdException w:name="Strong" w:uiPriority="22" w:qFormat="1"/>
-    <w:lsdException w:name="Emphasis" w:uiPriority="20" w:qFormat="1"/>
-    <w:lsdException w:name="Document Map" w:semiHidden="1" w:unhideWhenUsed="1"/>
-    <w:lsdException w:name="Plain Text" w:semiHidden="1" w:unhideWhenUsed="1"/>
-    <w:lsdException w:name="E-mail Signature" w:semiHidden="1" w:unhideWhenUsed="1"/>
-    <w:lsdException w:name="HTML Top of Form" w:semiHidden="1" w:unhideWhenUsed="1"/>
-    <w:lsdException w:name="HTML Bottom of Form" w:semiHidden="1" w:unhideWhenUsed="1"/>
-    <w:lsdException w:name="Normal (Web)" w:semiHidden="1" w:unhideWhenUsed="1"/>
-    <w:lsdException w:name="HTML Acronym" w:semiHidden="1" w:unhideWhenUsed="1"/>
-    <w:lsdException w:name="HTML Address" w:semiHidden="1" w:unhideWhenUsed="1"/>
-    <w:lsdException w:name="HTML Cite" w:semiHidden="1" w:unhideWhenUsed="1"/>
-    <w:lsdException w:name="HTML Code" w:semiHidden="1" w:unhideWhenUsed="1"/>
-    <w:lsdException w:name="HTML Definition" w:semiHidden="1" w:unhideWhenUsed="1"/>
-    <w:lsdException w:name="HTML Keyboard" w:semiHidden="1" w:unhideWhenUsed="1"/>
-    <w:lsdException w:name="HTML Preformatted" w:semiHidden="1" w:unhideWhenUsed="1"/>
-    <w:lsdException w:name="HTML Sample" w:semiHidden="1" w:unhideWhenUsed="1"/>
-    <w:lsdException w:name="HTML Typewriter" w:semiHidden="1" w:unhideWhenUsed="1"/>
-    <w:lsdException w:name="HTML Variable" w:semiHidden="1" w:unhideWhenUsed="1"/>
-    <w:lsdException w:name="Normal Table" w:semiHidden="1" w:unhideWhenUsed="1"/>
-    <w:lsdException w:name="annotation subject" w:semiHidden="1" w:unhideWhenUsed="1"/>
-    <w:lsdException w:name="No List" w:semiHidden="1" w:unhideWhenUsed="1"/>
-    <w:lsdException w:name="Outline List 1" w:semiHidden="1" w:unhideWhenUsed="1"/>
-    <w:lsdException w:name="Outline List 2" w:semiHidden="1" w:unhideWhenUsed="1"/>
-    <w:lsdException w:name="Outline List 3" w:semiHidden="1" w:unhideWhenUsed="1"/>
-    <w:lsdException w:name="Table Simple 1" w:semiHidden="1" w:unhideWhenUsed="1"/>
-    <w:lsdException w:name="Table Simple 2" w:semiHidden="1" w:unhideWhenUsed="1"/>
-    <w:lsdException w:name="Table Simple 3" w:semiHidden="1" w:unhideWhenUsed="1"/>
-    <w:lsdException w:name="Table Classic 1" w:semiHidden="1" w:unhideWhenUsed="1"/>
-    <w:lsdException w:name="Table Classic 2" w:semiHidden="1" w:unhideWhenUsed="1"/>
-    <w:lsdException w:name="Table Classic 3" w:semiHidden="1" w:unhideWhenUsed="1"/>
-    <w:lsdException w:name="Table Classic 4" w:semiHidden="1" w:unhideWhenUsed="1"/>
-    <w:lsdException w:name="Table Colorful 1" w:semiHidden="1" w:unhideWhenUsed="1"/>
-    <w:lsdException w:name="Table Colorful 2" w:semiHidden="1" w:unhideWhenUsed="1"/>
-    <w:lsdException w:name="Table Colorful 3" w:semiHidden="1" w:unhideWhenUsed="1"/>
-    <w:lsdException w:name="Table Columns 1" w:semiHidden="1" w:unhideWhenUsed="1"/>
-    <w:lsdException w:name="Table Columns 2" w:semiHidden="1" w:unhideWhenUsed="1"/>
-    <w:lsdException w:name="Table Columns 3" w:semiHidden="1" w:unhideWhenUsed="1"/>
-    <w:lsdException w:name="Table Columns 4" w:semiHidden="1" w:unhideWhenUsed="1"/>
-    <w:lsdException w:name="Table Columns 5" w:semiHidden="1" w:unhideWhenUsed="1"/>
-    <w:lsdException w:name="Table Grid 1" w:semiHidden="1" w:unhideWhenUsed="1"/>
-    <w:lsdException w:name="Table Grid 2" w:semiHidden="1" w:unhideWhenUsed="1"/>
-    <w:lsdException w:name="Table Grid 3" w:semiHidden="1" w:unhideWhenUsed="1"/>
-    <w:lsdException w:name="Table Grid 4" w:semiHidden="1" w:unhideWhenUsed="1"/>
-    <w:lsdException w:name="Table Grid 5" w:semiHidden="1" w:unhideWhenUsed="1"/>
-    <w:lsdException w:name="Table Grid 6" w:semiHidden="1" w:unhideWhenUsed="1"/>
-    <w:lsdException w:name="Table Grid 7" w:semiHidden="1" w:unhideWhenUsed="1"/>
-    <w:lsdException w:name="Table Grid 8" w:semiHidden="1" w:unhideWhenUsed="1"/>
-    <w:lsdException w:name="Table List 1" w:semiHidden="1" w:unhideWhenUsed="1"/>
-    <w:lsdException w:name="Table List 2" w:semiHidden="1" w:unhideWhenUsed="1"/>
-    <w:lsdException w:name="Table List 3" w:semiHidden="1" w:unhideWhenUsed="1"/>
-    <w:lsdException w:name="Table List 4" w:semiHidden="1" w:unhideWhenUsed="1"/>
-    <w:lsdException w:name="Table List 5" w:semiHidden="1" w:unhideWhenUsed="1"/>
-    <w:lsdException w:name="Table List 6" w:semiHidden="1" w:unhideWhenUsed="1"/>
-    <w:lsdException w:name="Table List 7" w:semiHidden="1" w:unhideWhenUsed="1"/>
-    <w:lsdException w:name="Table List 8" w:semiHidden="1" w:unhideWhenUsed="1"/>
-    <w:lsdException w:name="Table 3D effects 1" w:semiHidden="1" w:unhideWhenUsed="1"/>
-    <w:lsdException w:name="Table 3D effects 2" w:semiHidden="1" w:unhideWhenUsed="1"/>
-    <w:lsdException w:name="Table 3D effects 3" w:semiHidden="1" w:unhideWhenUsed="1"/>
-    <w:lsdException w:name="Table Contemporary" w:semiHidden="1" w:unhideWhenUsed="1"/>
-    <w:lsdException w:name="Table Elegant" w:semiHidden="1" w:unhideWhenUsed="1"/>
-    <w:lsdException w:name="Table Professional" w:semiHidden="1" w:unhideWhenUsed="1"/>
-    <w:lsdException w:name="Table Subtle 1" w:semiHidden="1" w:unhideWhenUsed="1"/>
-    <w:lsdException w:name="Table Subtle 2" w:semiHidden="1" w:unhideWhenUsed="1"/>
-    <w:lsdException w:name="Table Web 1" w:semiHidden="1" w:unhideWhenUsed="1"/>
-    <w:lsdException w:name="Table Web 2" w:semiHidden="1" w:unhideWhenUsed="1"/>
-    <w:lsdException w:name="Table Web 3" w:semiHidden="1" w:unhideWhenUsed="1"/>
-    <w:lsdException w:name="Balloon Text" w:semiHidden="1" w:unhideWhenUsed="1"/>
-    <w:lsdException w:name="Table Grid" w:uiPriority="39"/>
-    <w:lsdException w:name="Table Theme" w:semiHidden="1" w:unhideWhenUsed="1"/>
-    <w:lsdException w:name="Placeholder Text" w:semiHidden="1"/>
-    <w:lsdException w:name="No Spacing" w:uiPriority="1" w:qFormat="1"/>
-    <w:lsdException w:name="Light Shading" w:uiPriority="60"/>
-    <w:lsdException w:name="Light List" w:uiPriority="61"/>
-    <w:lsdException w:name="Light Grid" w:uiPriority="62"/>
-    <w:lsdException w:name="Medium Shading 1" w:uiPriority="63"/>
-    <w:lsdException w:name="Medium Shading 2" w:uiPriority="64"/>
-    <w:lsdException w:name="Medium List 1" w:uiPriority="65"/>
-    <w:lsdException w:name="Medium List 2" w:uiPriority="66"/>
-    <w:lsdException w:name="Medium Grid 1" w:uiPriority="67"/>
-    <w:lsdException w:name="Medium Grid 2" w:uiPriority="68"/>
-    <w:lsdException w:name="Medium Grid 3" w:uiPriority="69"/>
-    <w:lsdException w:name="Dark List" w:uiPriority="70"/>
-    <w:lsdException w:name="Colorful Shading" w:uiPriority="71"/>
-    <w:lsdException w:name="Colorful List" w:uiPriority="72"/>
-    <w:lsdException w:name="Colorful Grid" w:uiPriority="73"/>
-    <w:lsdException w:name="Light Shading Accent 1" w:uiPriority="60"/>
-    <w:lsdException w:name="Light List Accent 1" w:uiPriority="61"/>
-    <w:lsdException w:name="Light Grid Accent 1" w:uiPriority="62"/>
-    <w:lsdException w:name="Medium Shading 1 Accent 1" w:uiPriority="63"/>
-    <w:lsdException w:name="Medium Shading 2 Accent 1" w:uiPriority="64"/>
-    <w:lsdException w:name="Medium List 1 Accent 1" w:uiPriority="65"/>
-    <w:lsdException w:name="Revision" w:semiHidden="1"/>
-    <w:lsdException w:name="List Paragraph" w:uiPriority="34" w:qFormat="1"/>
-    <w:lsdException w:name="Quote" w:uiPriority="29" w:qFormat="1"/>
-    <w:lsdException w:name="Intense Quote" w:uiPriority="30" w:qFormat="1"/>
-    <w:lsdException w:name="Medium List 2 Accent 1" w:uiPriority="66"/>
-    <w:lsdException w:name="Medium Grid 1 Accent 1" w:uiPriority="67"/>
-    <w:lsdException w:name="Medium Grid 2 Accent 1" w:uiPriority="68"/>
-    <w:lsdException w:name="Medium Grid 3 Accent 1" w:uiPriority="69"/>
-    <w:lsdException w:name="Dark List Accent 1" w:uiPriority="70"/>
-    <w:lsdException w:name="Colorful Shading Accent 1" w:uiPriority="71"/>
-    <w:lsdException w:name="Colorful List Accent 1" w:uiPriority="72"/>
-    <w:lsdException w:name="Colorful Grid Accent 1" w:uiPriority="73"/>
-    <w:lsdException w:name="Light Shading Accent 2" w:uiPriority="60"/>
-    <w:lsdException w:name="Light List Accent 2" w:uiPriority="61"/>
-    <w:lsdException w:name="Light Grid Accent 2" w:uiPriority="62"/>
-    <w:lsdException w:name="Medium Shading 1 Accent 2" w:uiPriority="63"/>
-    <w:lsdException w:name="Medium Shading 2 Accent 2" w:uiPriority="64"/>
-    <w:lsdException w:name="Medium List 1 Accent 2" w:uiPriority="65"/>
-    <w:lsdException w:name="Medium List 2 Accent 2" w:uiPriority="66"/>
-    <w:lsdException w:name="Medium Grid 1 Accent 2" w:uiPriority="67"/>
-    <w:lsdException w:name="Medium Grid 2 Accent 2" w:uiPriority="68"/>
-    <w:lsdException w:name="Medium Grid 3 Accent 2" w:uiPriority="69"/>
-    <w:lsdException w:name="Dark List Accent 2" w:uiPriority="70"/>
-    <w:lsdException w:name="Colorful Shading Accent 2" w:uiPriority="71"/>
-    <w:lsdException w:name="Colorful List Accent 2" w:uiPriority="72"/>
-    <w:lsdException w:name="Colorful Grid Accent 2" w:uiPriority="73"/>
-    <w:lsdException w:name="Light Shading Accent 3" w:uiPriority="60"/>
-    <w:lsdException w:name="Light List Accent 3" w:uiPriority="61"/>
-    <w:lsdException w:name="Light Grid Accent 3" w:uiPriority="62"/>
-    <w:lsdException w:name="Medium Shading 1 Accent 3" w:uiPriority="63"/>
-    <w:lsdException w:name="Medium Shading 2 Accent 3" w:uiPriority="64"/>
-    <w:lsdException w:name="Medium List 1 Accent 3" w:uiPriority="65"/>
-    <w:lsdException w:name="Medium List 2 Accent 3" w:uiPriority="66"/>
-    <w:lsdException w:name="Medium Grid 1 Accent 3" w:uiPriority="67"/>
-    <w:lsdException w:name="Medium Grid 2 Accent 3" w:uiPriority="68"/>
-    <w:lsdException w:name="Medium Grid 3 Accent 3" w:uiPriority="69"/>
-    <w:lsdException w:name="Dark List Accent 3" w:uiPriority="70"/>
-    <w:lsdException w:name="Colorful Shading Accent 3" w:uiPriority="71"/>
-    <w:lsdException w:name="Colorful List Accent 3" w:uiPriority="72"/>
-    <w:lsdException w:name="Colorful Grid Accent 3" w:uiPriority="73"/>
-    <w:lsdException w:name="Light Shading Accent 4" w:uiPriority="60"/>
-    <w:lsdException w:name="Light List Accent 4" w:uiPriority="61"/>
-    <w:lsdException w:name="Light Grid Accent 4" w:uiPriority="62"/>
-    <w:lsdException w:name="Medium Shading 1 Accent 4" w:uiPriority="63"/>
-    <w:lsdException w:name="Medium Shading 2 Accent 4" w:uiPriority="64"/>
-    <w:lsdException w:name="Medium List 1 Accent 4" w:uiPriority="65"/>
-    <w:lsdException w:name="Medium List 2 Accent 4" w:uiPriority="66"/>
-    <w:lsdException w:name="Medium Grid 1 Accent 4" w:uiPriority="67"/>
-    <w:lsdException w:name="Medium Grid 2 Accent 4" w:uiPriority="68"/>
-    <w:lsdException w:name="Medium Grid 3 Accent 4" w:uiPriority="69"/>
-    <w:lsdException w:name="Dark List Accent 4" w:uiPriority="70"/>
-    <w:lsdException w:name="Colorful Shading Accent 4" w:uiPriority="71"/>
-    <w:lsdException w:name="Colorful List Accent 4" w:uiPriority="72"/>
-    <w:lsdException w:name="Colorful Grid Accent 4" w:uiPriority="73"/>
-    <w:lsdException w:name="Light Shading Accent 5" w:uiPriority="60"/>
-    <w:lsdException w:name="Light List Accent 5" w:uiPriority="61"/>
-    <w:lsdException w:name="Light Grid Accent 5" w:uiPriority="62"/>
-    <w:lsdException w:name="Medium Shading 1 Accent 5" w:uiPriority="63"/>
-    <w:lsdException w:name="Medium Shading 2 Accent 5" w:uiPriority="64"/>
-    <w:lsdException w:name="Medium List 1 Accent 5" w:uiPriority="65"/>
-    <w:lsdException w:name="Medium List 2 Accent 5" w:uiPriority="66"/>
-    <w:lsdException w:name="Medium Grid 1 Accent 5" w:uiPriority="67"/>
-    <w:lsdException w:name="Medium Grid 2 Accent 5" w:uiPriority="68"/>
-    <w:lsdException w:name="Medium Grid 3 Accent 5" w:uiPriority="69"/>
-    <w:lsdException w:name="Dark List Accent 5" w:uiPriority="70"/>
-    <w:lsdException w:name="Colorful Shading Accent 5" w:uiPriority="71"/>
-    <w:lsdException w:name="Colorful List Accent 5" w:uiPriority="72"/>
-    <w:lsdException w:name="Colorful Grid Accent 5" w:uiPriority="73"/>
-    <w:lsdException w:name="Light Shading Accent 6" w:uiPriority="60"/>
-    <w:lsdException w:name="Light List Accent 6" w:uiPriority="61"/>
-    <w:lsdException w:name="Light Grid Accent 6" w:uiPriority="62"/>
-    <w:lsdException w:name="Medium Shading 1 Accent 6" w:uiPriority="63"/>
-    <w:lsdException w:name="Medium Shading 2 Accent 6" w:uiPriority="64"/>
-    <w:lsdException w:name="Medium List 1 Accent 6" w:uiPriority="65"/>
-    <w:lsdException w:name="Medium List 2 Accent 6" w:uiPriority="66"/>
-    <w:lsdException w:name="Medium Grid 1 Accent 6" w:uiPriority="67"/>
-    <w:lsdException w:name="Medium Grid 2 Accent 6" w:uiPriority="68"/>
-    <w:lsdException w:name="Medium Grid 3 Accent 6" w:uiPriority="69"/>
-    <w:lsdException w:name="Dark List Accent 6" w:uiPriority="70"/>
-    <w:lsdException w:name="Colorful Shading Accent 6" w:uiPriority="71"/>
-    <w:lsdException w:name="Colorful List Accent 6" w:uiPriority="72"/>
-    <w:lsdException w:name="Colorful Grid Accent 6" w:uiPriority="73"/>
-    <w:lsdException w:name="Subtle Emphasis" w:uiPriority="19" w:qFormat="1"/>
-    <w:lsdException w:name="Intense Emphasis" w:uiPriority="21" w:qFormat="1"/>
-    <w:lsdException w:name="Subtle Reference" w:uiPriority="31" w:qFormat="1"/>
-    <w:lsdException w:name="Intense Reference" w:uiPriority="32" w:qFormat="1"/>
-    <w:lsdException w:name="Book Title" w:uiPriority="33" w:qFormat="1"/>
-    <w:lsdException w:name="Bibliography" w:semiHidden="1" w:uiPriority="37" w:unhideWhenUsed="1"/>
-    <w:lsdException w:name="TOC Heading" w:semiHidden="1" w:uiPriority="39" w:unhideWhenUsed="1" w:qFormat="1"/>
-    <w:lsdException w:name="Plain Table 1" w:uiPriority="41"/>
-    <w:lsdException w:name="Plain Table 2" w:uiPriority="42"/>
-    <w:lsdException w:name="Plain Table 3" w:uiPriority="43"/>
-    <w:lsdException w:name="Plain Table 4" w:uiPriority="44"/>
-    <w:lsdException w:name="Plain Table 5" w:uiPriority="45"/>
-    <w:lsdException w:name="Grid Table Light" w:uiPriority="40"/>
-    <w:lsdException w:name="Grid Table 1 Light" w:uiPriority="46"/>
-    <w:lsdException w:name="Grid Table 2" w:uiPriority="47"/>
-    <w:lsdException w:name="Grid Table 3" w:uiPriority="48"/>
-    <w:lsdException w:name="Grid Table 4" w:uiPriority="49"/>
-    <w:lsdException w:name="Grid Table 5 Dark" w:uiPriority="50"/>
-    <w:lsdException w:name="Grid Table 6 Colorful" w:uiPriority="51"/>
-    <w:lsdException w:name="Grid Table 7 Colorful" w:uiPriority="52"/>
-    <w:lsdException w:name="Grid Table 1 Light Accent 1" w:uiPriority="46"/>
-    <w:lsdException w:name="Grid Table 2 Accent 1" w:uiPriority="47"/>
-    <w:lsdException w:name="Grid Table 3 Accent 1" w:uiPriority="48"/>
-    <w:lsdException w:name="Grid Table 4 Accent 1" w:uiPriority="49"/>
-    <w:lsdException w:name="Grid Table 5 Dark Accent 1" w:uiPriority="50"/>
-    <w:lsdException w:name="Grid Table 6 Colorful Accent 1" w:uiPriority="51"/>
-    <w:lsdException w:name="Grid Table 7 Colorful Accent 1" w:uiPriority="52"/>
-    <w:lsdException w:name="Grid Table 1 Light Accent 2" w:uiPriority="46"/>
-    <w:lsdException w:name="Grid Table 2 Accent 2" w:uiPriority="47"/>
-    <w:lsdException w:name="Grid Table 3 Accent 2" w:uiPriority="48"/>
-    <w:lsdException w:name="Grid Table 4 Accent 2" w:uiPriority="49"/>
-    <w:lsdException w:name="Grid Table 5 Dark Accent 2" w:uiPriority="50"/>
-    <w:lsdException w:name="Grid Table 6 Colorful Accent 2" w:uiPriority="51"/>
-    <w:lsdException w:name="Grid Table 7 Colorful Accent 2" w:uiPriority="52"/>
-    <w:lsdException w:name="Grid Table 1 Light Accent 3" w:uiPriority="46"/>
-    <w:lsdException w:name="Grid Table 2 Accent 3" w:uiPriority="47"/>
-    <w:lsdException w:name="Grid Table 3 Accent 3" w:uiPriority="48"/>
-    <w:lsdException w:name="Grid Table 4 Accent 3" w:uiPriority="49"/>
-    <w:lsdException w:name="Grid Table 5 Dark Accent 3" w:uiPriority="50"/>
-    <w:lsdException w:name="Grid Table 6 Colorful Accent 3" w:uiPriority="51"/>
-    <w:lsdException w:name="Grid Table 7 Colorful Accent 3" w:uiPriority="52"/>
-    <w:lsdException w:name="Grid Table 1 Light Accent 4" w:uiPriority="46"/>
-    <w:lsdException w:name="Grid Table 2 Accent 4" w:uiPriority="47"/>
-    <w:lsdException w:name="Grid Table 3 Accent 4" w:uiPriority="48"/>
-    <w:lsdException w:name="Grid Table 4 Accent 4" w:uiPriority="49"/>
-    <w:lsdException w:name="Grid Table 5 Dark Accent 4" w:uiPriority="50"/>
-    <w:lsdException w:name="Grid Table 6 Colorful Accent 4" w:uiPriority="51"/>
-    <w:lsdException w:name="Grid Table 7 Colorful Accent 4" w:uiPriority="52"/>
-    <w:lsdException w:name="Grid Table 1 Light Accent 5" w:uiPriority="46"/>
-    <w:lsdException w:name="Grid Table 2 Accent 5" w:uiPriority="47"/>
-    <w:lsdException w:name="Grid Table 3 Accent 5" w:uiPriority="48"/>
-    <w:lsdException w:name="Grid Table 4 Accent 5" w:uiPriority="49"/>
-    <w:lsdException w:name="Grid Table 5 Dark Accent 5" w:uiPriority="50"/>
-    <w:lsdException w:name="Grid Table 6 Colorful Accent 5" w:uiPriority="51"/>
-    <w:lsdException w:name="Grid Table 7 Colorful Accent 5" w:uiPriority="52"/>
-    <w:lsdException w:name="Grid Table 1 Light Accent 6" w:uiPriority="46"/>
-    <w:lsdException w:name="Grid Table 2 Accent 6" w:uiPriority="47"/>
-    <w:lsdException w:name="Grid Table 3 Accent 6" w:uiPriority="48"/>
-    <w:lsdException w:name="Grid Table 4 Accent 6" w:uiPriority="49"/>
-    <w:lsdException w:name="Grid Table 5 Dark Accent 6" w:uiPriority="50"/>
-    <w:lsdException w:name="Grid Table 6 Colorful Accent 6" w:uiPriority="51"/>
-    <w:lsdException w:name="Grid Table 7 Colorful Accent 6" w:uiPriority="52"/>
-    <w:lsdException w:name="List Table 1 Light" w:uiPriority="46"/>
-    <w:lsdException w:name="List Table 2" w:uiPriority="47"/>
-    <w:lsdException w:name="List Table 3" w:uiPriority="48"/>
-    <w:lsdException w:name="List Table 4" w:uiPriority="49"/>
-    <w:lsdException w:name="List Table 5 Dark" w:uiPriority="50"/>
-    <w:lsdException w:name="List Table 6 Colorful" w:uiPriority="51"/>
-    <w:lsdException w:name="List Table 7 Colorful" w:uiPriority="52"/>
-    <w:lsdException w:name="List Table 1 Light Accent 1" w:uiPriority="46"/>
-    <w:lsdException w:name="List Table 2 Accent 1" w:uiPriority="47"/>
-    <w:lsdException w:name="List Table 3 Accent 1" w:uiPriority="48"/>
-    <w:lsdException w:name="List Table 4 Accent 1" w:uiPriority="49"/>
-    <w:lsdException w:name="List Table 5 Dark Accent 1" w:uiPriority="50"/>
-    <w:lsdException w:name="List Table 6 Colorful Accent 1" w:uiPriority="51"/>
-    <w:lsdException w:name="List Table 7 Colorful Accent 1" w:uiPriority="52"/>
-    <w:lsdException w:name="List Table 1 Light Accent 2" w:uiPriority="46"/>
-    <w:lsdException w:name="List Table 2 Accent 2" w:uiPriority="47"/>
-    <w:lsdException w:name="List Table 3 Accent 2" w:uiPriority="48"/>
-    <w:lsdException w:name="List Table 4 Accent 2" w:uiPriority="49"/>
-    <w:lsdException w:name="List Table 5 Dark Accent 2" w:uiPriority="50"/>
-    <w:lsdException w:name="List Table 6 Colorful Accent 2" w:uiPriority="51"/>
-    <w:lsdException w:name="List Table 7 Colorful Accent 2" w:uiPriority="52"/>
-    <w:lsdException w:name="List Table 1 Light Accent 3" w:uiPriority="46"/>
-    <w:lsdException w:name="List Table 2 Accent 3" w:uiPriority="47"/>
-    <w:lsdException w:name="List Table 3 Accent 3" w:uiPriority="48"/>
-    <w:lsdException w:name="List Table 4 Accent 3" w:uiPriority="49"/>
-    <w:lsdException w:name="List Table 5 Dark Accent 3" w:uiPriority="50"/>
-    <w:lsdException w:name="List Table 6 Colorful Accent 3" w:uiPriority="51"/>
-    <w:lsdException w:name="List Table 7 Colorful Accent 3" w:uiPriority="52"/>
-    <w:lsdException w:name="List Table 1 Light Accent 4" w:uiPriority="46"/>
-    <w:lsdException w:name="List Table 2 Accent 4" w:uiPriority="47"/>
-    <w:lsdException w:name="List Table 3 Accent 4" w:uiPriority="48"/>
-    <w:lsdException w:name="List Table 4 Accent 4" w:uiPriority="49"/>
-    <w:lsdException w:name="List Table 5 Dark Accent 4" w:uiPriority="50"/>
-    <w:lsdException w:name="List Table 6 Colorful Accent 4" w:uiPriority="51"/>
-    <w:lsdException w:name="List Table 7 Colorful Accent 4" w:uiPriority="52"/>
-    <w:lsdException w:name="List Table 1 Light Accent 5" w:uiPriority="46"/>
-    <w:lsdException w:name="List Table 2 Accent 5" w:uiPriority="47"/>
-    <w:lsdException w:name="List Table 3 Accent 5" w:uiPriority="48"/>
-    <w:lsdException w:name="List Table 4 Accent 5" w:uiPriority="49"/>
-    <w:lsdException w:name="List Table 5 Dark Accent 5" w:uiPriority="50"/>
-    <w:lsdException w:name="List Table 6 Colorful Accent 5" w:uiPriority="51"/>
-    <w:lsdException w:name="List Table 7 Colorful Accent 5" w:uiPriority="52"/>
-    <w:lsdException w:name="List Table 1 Light Accent 6" w:uiPriority="46"/>
-    <w:lsdException w:name="List Table 2 Accent 6" w:uiPriority="47"/>
-    <w:lsdException w:name="List Table 3 Accent 6" w:uiPriority="48"/>
-    <w:lsdException w:name="List Table 4 Accent 6" w:uiPriority="49"/>
-    <w:lsdException w:name="List Table 5 Dark Accent 6" w:uiPriority="50"/>
-    <w:lsdException w:name="List Table 6 Colorful Accent 6" w:uiPriority="51"/>
-    <w:lsdException w:name="List Table 7 Colorful Accent 6" w:uiPriority="52"/>
+  <w:latentStyles w:defLockedState="0" w:defUIPriority="99" w:defSemiHidden="1" w:defUnhideWhenUsed="1" w:defQFormat="0" w:count="267">
+    <w:lsdException w:name="Normal" w:semiHidden="0" w:uiPriority="0" w:unhideWhenUsed="0" w:qFormat="1"/>
+    <w:lsdException w:name="heading 1" w:semiHidden="0" w:uiPriority="9" w:unhideWhenUsed="0" w:qFormat="1"/>
+    <w:lsdException w:name="heading 2" w:uiPriority="9" w:qFormat="1"/>
+    <w:lsdException w:name="heading 3" w:uiPriority="9" w:qFormat="1"/>
+    <w:lsdException w:name="heading 4" w:uiPriority="9" w:qFormat="1"/>
+    <w:lsdException w:name="heading 5" w:uiPriority="9" w:qFormat="1"/>
+    <w:lsdException w:name="heading 6" w:uiPriority="9" w:qFormat="1"/>
+    <w:lsdException w:name="heading 7" w:uiPriority="9" w:qFormat="1"/>
+    <w:lsdException w:name="heading 8" w:uiPriority="9" w:qFormat="1"/>
+    <w:lsdException w:name="heading 9" w:uiPriority="9" w:qFormat="1"/>
+    <w:lsdException w:name="toc 1" w:uiPriority="39"/>
+    <w:lsdException w:name="toc 2" w:uiPriority="39"/>
+    <w:lsdException w:name="toc 3" w:uiPriority="39"/>
+    <w:lsdException w:name="toc 4" w:uiPriority="39"/>
+    <w:lsdException w:name="toc 5" w:uiPriority="39"/>
+    <w:lsdException w:name="toc 6" w:uiPriority="39"/>
+    <w:lsdException w:name="toc 7" w:uiPriority="39"/>
+    <w:lsdException w:name="toc 8" w:uiPriority="39"/>
+    <w:lsdException w:name="toc 9" w:uiPriority="39"/>
+    <w:lsdException w:name="caption" w:uiPriority="35" w:qFormat="1"/>
+    <w:lsdException w:name="Title" w:semiHidden="0" w:uiPriority="10" w:unhideWhenUsed="0" w:qFormat="1"/>
+    <w:lsdException w:name="Default Paragraph Font" w:uiPriority="1"/>
+    <w:lsdException w:name="Subtitle" w:semiHidden="0" w:uiPriority="11" w:unhideWhenUsed="0" w:qFormat="1"/>
+    <w:lsdException w:name="Strong" w:semiHidden="0" w:uiPriority="22" w:unhideWhenUsed="0" w:qFormat="1"/>
+    <w:lsdException w:name="Emphasis" w:semiHidden="0" w:uiPriority="20" w:unhideWhenUsed="0" w:qFormat="1"/>
+    <w:lsdException w:name="Table Grid" w:semiHidden="0" w:uiPriority="39" w:unhideWhenUsed="0"/>
+    <w:lsdException w:name="Placeholder Text" w:unhideWhenUsed="0"/>
+    <w:lsdException w:name="No Spacing" w:semiHidden="0" w:uiPriority="1" w:unhideWhenUsed="0" w:qFormat="1"/>
+    <w:lsdException w:name="Light Shading" w:semiHidden="0" w:uiPriority="60" w:unhideWhenUsed="0"/>
+    <w:lsdException w:name="Light List" w:semiHidden="0" w:uiPriority="61" w:unhideWhenUsed="0"/>
+    <w:lsdException w:name="Light Grid" w:semiHidden="0" w:uiPriority="62" w:unhideWhenUsed="0"/>
+    <w:lsdException w:name="Medium Shading 1" w:semiHidden="0" w:uiPriority="63" w:unhideWhenUsed="0"/>
+    <w:lsdException w:name="Medium Shading 2" w:semiHidden="0" w:uiPriority="64" w:unhideWhenUsed="0"/>
+    <w:lsdException w:name="Medium List 1" w:semiHidden="0" w:uiPriority="65" w:unhideWhenUsed="0"/>
+    <w:lsdException w:name="Medium List 2" w:semiHidden="0" w:uiPriority="66" w:unhideWhenUsed="0"/>
+    <w:lsdException w:name="Medium Grid 1" w:semiHidden="0" w:uiPriority="67" w:unhideWhenUsed="0"/>
+    <w:lsdException w:name="Medium Grid 2" w:semiHidden="0" w:uiPriority="68" w:unhideWhenUsed="0"/>
+    <w:lsdException w:name="Medium Grid 3" w:semiHidden="0" w:uiPriority="69" w:unhideWhenUsed="0"/>
+    <w:lsdException w:name="Dark List" w:semiHidden="0" w:uiPriority="70" w:unhideWhenUsed="0"/>
+    <w:lsdException w:name="Colorful Shading" w:semiHidden="0" w:uiPriority="71" w:unhideWhenUsed="0"/>
+    <w:lsdException w:name="Colorful List" w:semiHidden="0" w:uiPriority="72" w:unhideWhenUsed="0"/>
+    <w:lsdException w:name="Colorful Grid" w:semiHidden="0" w:uiPriority="73" w:unhideWhenUsed="0"/>
+    <w:lsdException w:name="Light Shading Accent 1" w:semiHidden="0" w:uiPriority="60" w:unhideWhenUsed="0"/>
+    <w:lsdException w:name="Light List Accent 1" w:semiHidden="0" w:uiPriority="61" w:unhideWhenUsed="0"/>
+    <w:lsdException w:name="Light Grid Accent 1" w:semiHidden="0" w:uiPriority="62" w:unhideWhenUsed="0"/>
+    <w:lsdException w:name="Medium Shading 1 Accent 1" w:semiHidden="0" w:uiPriority="63" w:unhideWhenUsed="0"/>
+    <w:lsdException w:name="Medium Shading 2 Accent 1" w:semiHidden="0" w:uiPriority="64" w:unhideWhenUsed="0"/>
+    <w:lsdException w:name="Medium List 1 Accent 1" w:semiHidden="0" w:uiPriority="65" w:unhideWhenUsed="0"/>
+    <w:lsdException w:name="Revision" w:unhideWhenUsed="0"/>
+    <w:lsdException w:name="List Paragraph" w:semiHidden="0" w:uiPriority="34" w:unhideWhenUsed="0" w:qFormat="1"/>
+    <w:lsdException w:name="Quote" w:semiHidden="0" w:uiPriority="29" w:unhideWhenUsed="0" w:qFormat="1"/>
+    <w:lsdException w:name="Intense Quote" w:semiHidden="0" w:uiPriority="30" w:unhideWhenUsed="0" w:qFormat="1"/>
+    <w:lsdException w:name="Medium List 2 Accent 1" w:semiHidden="0" w:uiPriority="66" w:unhideWhenUsed="0"/>
+    <w:lsdException w:name="Medium Grid 1 Accent 1" w:semiHidden="0" w:uiPriority="67" w:unhideWhenUsed="0"/>
+    <w:lsdException w:name="Medium Grid 2 Accent 1" w:semiHidden="0" w:uiPriority="68" w:unhideWhenUsed="0"/>
+    <w:lsdException w:name="Medium Grid 3 Accent 1" w:semiHidden="0" w:uiPriority="69" w:unhideWhenUsed="0"/>
+    <w:lsdException w:name="Dark List Accent 1" w:semiHidden="0" w:uiPriority="70" w:unhideWhenUsed="0"/>
+    <w:lsdException w:name="Colorful Shading Accent 1" w:semiHidden="0" w:uiPriority="71" w:unhideWhenUsed="0"/>
+    <w:lsdException w:name="Colorful List Accent 1" w:semiHidden="0" w:uiPriority="72" w:unhideWhenUsed="0"/>
+    <w:lsdException w:name="Colorful Grid Accent 1" w:semiHidden="0" w:uiPriority="73" w:unhideWhenUsed="0"/>
+    <w:lsdException w:name="Light Shading Accent 2" w:semiHidden="0" w:uiPriority="60" w:unhideWhenUsed="0"/>
+    <w:lsdException w:name="Light List Accent 2" w:semiHidden="0" w:uiPriority="61" w:unhideWhenUsed="0"/>
+    <w:lsdException w:name="Light Grid Accent 2" w:semiHidden="0" w:uiPriority="62" w:unhideWhenUsed="0"/>
+    <w:lsdException w:name="Medium Shading 1 Accent 2" w:semiHidden="0" w:uiPriority="63" w:unhideWhenUsed="0"/>
+    <w:lsdException w:name="Medium Shading 2 Accent 2" w:semiHidden="0" w:uiPriority="64" w:unhideWhenUsed="0"/>
+    <w:lsdException w:name="Medium List 1 Accent 2" w:semiHidden="0" w:uiPriority="65" w:unhideWhenUsed="0"/>
+    <w:lsdException w:name="Medium List 2 Accent 2" w:semiHidden="0" w:uiPriority="66" w:unhideWhenUsed="0"/>
+    <w:lsdException w:name="Medium Grid 1 Accent 2" w:semiHidden="0" w:uiPriority="67" w:unhideWhenUsed="0"/>
+    <w:lsdException w:name="Medium Grid 2 Accent 2" w:semiHidden="0" w:uiPriority="68" w:unhideWhenUsed="0"/>
+    <w:lsdException w:name="Medium Grid 3 Accent 2" w:semiHidden="0" w:uiPriority="69" w:unhideWhenUsed="0"/>
+    <w:lsdException w:name="Dark List Accent 2" w:semiHidden="0" w:uiPriority="70" w:unhideWhenUsed="0"/>
+    <w:lsdException w:name="Colorful Shading Accent 2" w:semiHidden="0" w:uiPriority="71" w:unhideWhenUsed="0"/>
+    <w:lsdException w:name="Colorful List Accent 2" w:semiHidden="0" w:uiPriority="72" w:unhideWhenUsed="0"/>
+    <w:lsdException w:name="Colorful Grid Accent 2" w:semiHidden="0" w:uiPriority="73" w:unhideWhenUsed="0"/>
+    <w:lsdException w:name="Light Shading Accent 3" w:semiHidden="0" w:uiPriority="60" w:unhideWhenUsed="0"/>
+    <w:lsdException w:name="Light List Accent 3" w:semiHidden="0" w:uiPriority="61" w:unhideWhenUsed="0"/>
+    <w:lsdException w:name="Light Grid Accent 3" w:semiHidden="0" w:uiPriority="62" w:unhideWhenUsed="0"/>
+    <w:lsdException w:name="Medium Shading 1 Accent 3" w:semiHidden="0" w:uiPriority="63" w:unhideWhenUsed="0"/>
+    <w:lsdException w:name="Medium Shading 2 Accent 3" w:semiHidden="0" w:uiPriority="64" w:unhideWhenUsed="0"/>
+    <w:lsdException w:name="Medium List 1 Accent 3" w:semiHidden="0" w:uiPriority="65" w:unhideWhenUsed="0"/>
+    <w:lsdException w:name="Medium List 2 Accent 3" w:semiHidden="0" w:uiPriority="66" w:unhideWhenUsed="0"/>
+    <w:lsdException w:name="Medium Grid 1 Accent 3" w:semiHidden="0" w:uiPriority="67" w:unhideWhenUsed="0"/>
+    <w:lsdException w:name="Medium Grid 2 Accent 3" w:semiHidden="0" w:uiPriority="68" w:unhideWhenUsed="0"/>
+    <w:lsdException w:name="Medium Grid 3 Accent 3" w:semiHidden="0" w:uiPriority="69" w:unhideWhenUsed="0"/>
+    <w:lsdException w:name="Dark List Accent 3" w:semiHidden="0" w:uiPriority="70" w:unhideWhenUsed="0"/>
+    <w:lsdException w:name="Colorful Shading Accent 3" w:semiHidden="0" w:uiPriority="71" w:unhideWhenUsed="0"/>
+    <w:lsdException w:name="Colorful List Accent 3" w:semiHidden="0" w:uiPriority="72" w:unhideWhenUsed="0"/>
+    <w:lsdException w:name="Colorful Grid Accent 3" w:semiHidden="0" w:uiPriority="73" w:unhideWhenUsed="0"/>
+    <w:lsdException w:name="Light Shading Accent 4" w:semiHidden="0" w:uiPriority="60" w:unhideWhenUsed="0"/>
+    <w:lsdException w:name="Light List Accent 4" w:semiHidden="0" w:uiPriority="61" w:unhideWhenUsed="0"/>
+    <w:lsdException w:name="Light Grid Accent 4" w:semiHidden="0" w:uiPriority="62" w:unhideWhenUsed="0"/>
+    <w:lsdException w:name="Medium Shading 1 Accent 4" w:semiHidden="0" w:uiPriority="63" w:unhideWhenUsed="0"/>
+    <w:lsdException w:name="Medium Shading 2 Accent 4" w:semiHidden="0" w:uiPriority="64" w:unhideWhenUsed="0"/>
+    <w:lsdException w:name="Medium List 1 Accent 4" w:semiHidden="0" w:uiPriority="65" w:unhideWhenUsed="0"/>
+    <w:lsdException w:name="Medium List 2 Accent 4" w:semiHidden="0" w:uiPriority="66" w:unhideWhenUsed="0"/>
+    <w:lsdException w:name="Medium Grid 1 Accent 4" w:semiHidden="0" w:uiPriority="67" w:unhideWhenUsed="0"/>
+    <w:lsdException w:name="Medium Grid 2 Accent 4" w:semiHidden="0" w:uiPriority="68" w:unhideWhenUsed="0"/>
+    <w:lsdException w:name="Medium Grid 3 Accent 4" w:semiHidden="0" w:uiPriority="69" w:unhideWhenUsed="0"/>
+    <w:lsdException w:name="Dark List Accent 4" w:semiHidden="0" w:uiPriority="70" w:unhideWhenUsed="0"/>
+    <w:lsdException w:name="Colorful Shading Accent 4" w:semiHidden="0" w:uiPriority="71" w:unhideWhenUsed="0"/>
+    <w:lsdException w:name="Colorful List Accent 4" w:semiHidden="0" w:uiPriority="72" w:unhideWhenUsed="0"/>
+    <w:lsdException w:name="Colorful Grid Accent 4" w:semiHidden="0" w:uiPriority="73" w:unhideWhenUsed="0"/>
+    <w:lsdException w:name="Light Shading Accent 5" w:semiHidden="0" w:uiPriority="60" w:unhideWhenUsed="0"/>
+    <w:lsdException w:name="Light List Accent 5" w:semiHidden="0" w:uiPriority="61" w:unhideWhenUsed="0"/>
+    <w:lsdException w:name="Light Grid Accent 5" w:semiHidden="0" w:uiPriority="62" w:unhideWhenUsed="0"/>
+    <w:lsdException w:name="Medium Shading 1 Accent 5" w:semiHidden="0" w:uiPriority="63" w:unhideWhenUsed="0"/>
+    <w:lsdException w:name="Medium Shading 2 Accent 5" w:semiHidden="0" w:uiPriority="64" w:unhideWhenUsed="0"/>
+    <w:lsdException w:name="Medium List 1 Accent 5" w:semiHidden="0" w:uiPriority="65" w:unhideWhenUsed="0"/>
+    <w:lsdException w:name="Medium List 2 Accent 5" w:semiHidden="0" w:uiPriority="66" w:unhideWhenUsed="0"/>
+    <w:lsdException w:name="Medium Grid 1 Accent 5" w:semiHidden="0" w:uiPriority="67" w:unhideWhenUsed="0"/>
+    <w:lsdException w:name="Medium Grid 2 Accent 5" w:semiHidden="0" w:uiPriority="68" w:unhideWhenUsed="0"/>
+    <w:lsdException w:name="Medium Grid 3 Accent 5" w:semiHidden="0" w:uiPriority="69" w:unhideWhenUsed="0"/>
+    <w:lsdException w:name="Dark List Accent 5" w:semiHidden="0" w:uiPriority="70" w:unhideWhenUsed="0"/>
+    <w:lsdException w:name="Colorful Shading Accent 5" w:semiHidden="0" w:uiPriority="71" w:unhideWhenUsed="0"/>
+    <w:lsdException w:name="Colorful List Accent 5" w:semiHidden="0" w:uiPriority="72" w:unhideWhenUsed="0"/>
+    <w:lsdException w:name="Colorful Grid Accent 5" w:semiHidden="0" w:uiPriority="73" w:unhideWhenUsed="0"/>
+    <w:lsdException w:name="Light Shading Accent 6" w:semiHidden="0" w:uiPriority="60" w:unhideWhenUsed="0"/>
+    <w:lsdException w:name="Light List Accent 6" w:semiHidden="0" w:uiPriority="61" w:unhideWhenUsed="0"/>
+    <w:lsdException w:name="Light Grid Accent 6" w:semiHidden="0" w:uiPriority="62" w:unhideWhenUsed="0"/>
+    <w:lsdException w:name="Medium Shading 1 Accent 6" w:semiHidden="0" w:uiPriority="63" w:unhideWhenUsed="0"/>
+    <w:lsdException w:name="Medium Shading 2 Accent 6" w:semiHidden="0" w:uiPriority="64" w:unhideWhenUsed="0"/>
+    <w:lsdException w:name="Medium List 1 Accent 6" w:semiHidden="0" w:uiPriority="65" w:unhideWhenUsed="0"/>
+    <w:lsdException w:name="Medium List 2 Accent 6" w:semiHidden="0" w:uiPriority="66" w:unhideWhenUsed="0"/>
+    <w:lsdException w:name="Medium Grid 1 Accent 6" w:semiHidden="0" w:uiPriority="67" w:unhideWhenUsed="0"/>
+    <w:lsdException w:name="Medium Grid 2 Accent 6" w:semiHidden="0" w:uiPriority="68" w:unhideWhenUsed="0"/>
+    <w:lsdException w:name="Medium Grid 3 Accent 6" w:semiHidden="0" w:uiPriority="69" w:unhideWhenUsed="0"/>
+    <w:lsdException w:name="Dark List Accent 6" w:semiHidden="0" w:uiPriority="70" w:unhideWhenUsed="0"/>
+    <w:lsdException w:name="Colorful Shading Accent 6" w:semiHidden="0" w:uiPriority="71" w:unhideWhenUsed="0"/>
+    <w:lsdException w:name="Colorful List Accent 6" w:semiHidden="0" w:uiPriority="72" w:unhideWhenUsed="0"/>
+    <w:lsdException w:name="Colorful Grid Accent 6" w:semiHidden="0" w:uiPriority="73" w:unhideWhenUsed="0"/>
+    <w:lsdException w:name="Subtle Emphasis" w:semiHidden="0" w:uiPriority="19" w:unhideWhenUsed="0" w:qFormat="1"/>
+    <w:lsdException w:name="Intense Emphasis" w:semiHidden="0" w:uiPriority="21" w:unhideWhenUsed="0" w:qFormat="1"/>
+    <w:lsdException w:name="Subtle Reference" w:semiHidden="0" w:uiPriority="31" w:unhideWhenUsed="0" w:qFormat="1"/>
+    <w:lsdException w:name="Intense Reference" w:semiHidden="0" w:uiPriority="32" w:unhideWhenUsed="0" w:qFormat="1"/>
+    <w:lsdException w:name="Book Title" w:semiHidden="0" w:uiPriority="33" w:unhideWhenUsed="0" w:qFormat="1"/>
+    <w:lsdException w:name="Bibliography" w:uiPriority="37"/>
+    <w:lsdException w:name="TOC Heading" w:uiPriority="39" w:qFormat="1"/>
+  </w:latentStyles>
+  <w:style w:type="paragraph" w:default="1" w:styleId="Normal">
+    <w:name w:val="Normal"/>
+    <w:qFormat/>
+    <w:rsid w:val="00F614B4"/>
+    <w:pPr>
+      <w:jc w:val="both"/>
+    </w:pPr>
+    <w:rPr>
+      <w:sz w:val="24"/>
+    </w:rPr>
+  </w:style>
+  <w:style w:type="paragraph" w:styleId="Heading1">
+    <w:name w:val="heading 1"/>
+    <w:basedOn w:val="Normal"/>
+    <w:next w:val="Normal"/>
+    <w:link w:val="Heading1Char"/>
+    <w:uiPriority w:val="9"/>
+    <w:qFormat/>
+    <w:rsid w:val="00394567"/>
+    <w:pPr>
+      <w:keepNext/>
+      <w:keepLines/>
+      <w:numPr>
+        <w:numId w:val="2"/>
+      </w:numPr>
+      <w:pBdr>
+        <w:bottom w:val="single" w:sz="4" w:space="1" w:color="595959" w:themeColor="text1" w:themeTint="A6"/>
+      </w:pBdr>
+      <w:spacing w:before="360"/>
+      <w:outlineLvl w:val="0"/>
+    </w:pPr>
+    <w:rPr>
+      <w:rFonts w:asciiTheme="majorHAnsi" w:eastAsiaTheme="majorEastAsia" w:hAnsiTheme="majorHAnsi" w:cstheme="majorBidi"/>
+      <w:b/>
+      <w:bCs/>
+      <w:smallCaps/>
+      <w:color w:val="000000" w:themeColor="text1"/>
+      <w:sz w:val="36"/>
+      <w:szCs w:val="36"/>
+    </w:rPr>
+  </w:style>
+  <w:style w:type="paragraph" w:styleId="Heading2">
+    <w:name w:val="heading 2"/>
+    <w:basedOn w:val="Normal"/>
+    <w:next w:val="Normal"/>
+    <w:link w:val="Heading2Char"/>
+    <w:uiPriority w:val="9"/>
+    <w:unhideWhenUsed/>
+    <w:qFormat/>
+    <w:rsid w:val="00394567"/>
+    <w:pPr>
+      <w:keepNext/>
+      <w:keepLines/>
+      <w:numPr>
+        <w:ilvl w:val="1"/>
+        <w:numId w:val="2"/>
+      </w:numPr>
+      <w:spacing w:before="360" w:after="0"/>
+      <w:outlineLvl w:val="1"/>
+    </w:pPr>
+    <w:rPr>
+      <w:rFonts w:asciiTheme="majorHAnsi" w:eastAsiaTheme="majorEastAsia" w:hAnsiTheme="majorHAnsi" w:cstheme="majorBidi"/>
+      <w:b/>
+      <w:bCs/>
+      <w:smallCaps/>
+      <w:color w:val="000000" w:themeColor="text1"/>
+      <w:sz w:val="28"/>
+      <w:szCs w:val="28"/>
+    </w:rPr>
+  </w:style>
+  <w:style w:type="paragraph" w:styleId="Heading3">
+    <w:name w:val="heading 3"/>
+    <w:basedOn w:val="Normal"/>
+    <w:next w:val="Normal"/>
+    <w:link w:val="Heading3Char"/>
+    <w:uiPriority w:val="9"/>
+    <w:unhideWhenUsed/>
+    <w:qFormat/>
+    <w:rsid w:val="00394567"/>
+    <w:pPr>
+      <w:keepNext/>
+      <w:keepLines/>
+      <w:numPr>
+        <w:ilvl w:val="2"/>
+        <w:numId w:val="2"/>
+      </w:numPr>
+      <w:spacing w:before="200" w:after="0"/>
+      <w:outlineLvl w:val="2"/>
+    </w:pPr>
+    <w:rPr>
+      <w:rFonts w:asciiTheme="majorHAnsi" w:eastAsiaTheme="majorEastAsia" w:hAnsiTheme="majorHAnsi" w:cstheme="majorBidi"/>
+      <w:b/>
+      <w:bCs/>
+      <w:color w:val="000000" w:themeColor="text1"/>
+    </w:rPr>
+  </w:style>
+  <w:style w:type="paragraph" w:styleId="Heading4">
+    <w:name w:val="heading 4"/>
+    <w:basedOn w:val="Normal"/>
+    <w:next w:val="Normal"/>
+    <w:link w:val="Heading4Char"/>
+    <w:uiPriority w:val="9"/>
+    <w:unhideWhenUsed/>
+    <w:qFormat/>
+    <w:rsid w:val="00394567"/>
+    <w:pPr>
+      <w:keepNext/>
+      <w:keepLines/>
+      <w:numPr>
+        <w:ilvl w:val="3"/>
+        <w:numId w:val="2"/>
+      </w:numPr>
+      <w:spacing w:before="200" w:after="0"/>
+      <w:outlineLvl w:val="3"/>
+    </w:pPr>
+    <w:rPr>
+      <w:rFonts w:asciiTheme="majorHAnsi" w:eastAsiaTheme="majorEastAsia" w:hAnsiTheme="majorHAnsi" w:cstheme="majorBidi"/>
+      <w:b/>
+      <w:bCs/>
+      <w:i/>
+      <w:iCs/>
+      <w:color w:val="000000" w:themeColor="text1"/>
+    </w:rPr>
+  </w:style>
+  <w:style w:type="paragraph" w:styleId="Heading5">
+    <w:name w:val="heading 5"/>
+    <w:basedOn w:val="Normal"/>
+    <w:next w:val="Normal"/>
+    <w:link w:val="Heading5Char"/>
+    <w:uiPriority w:val="9"/>
+    <w:unhideWhenUsed/>
+    <w:qFormat/>
+    <w:rsid w:val="00394567"/>
+    <w:pPr>
+      <w:keepNext/>
+      <w:keepLines/>
+      <w:numPr>
+        <w:ilvl w:val="4"/>
+        <w:numId w:val="2"/>
+      </w:numPr>
+      <w:spacing w:before="200" w:after="0"/>
+      <w:outlineLvl w:val="4"/>
+    </w:pPr>
+    <w:rPr>
+      <w:rFonts w:asciiTheme="majorHAnsi" w:eastAsiaTheme="majorEastAsia" w:hAnsiTheme="majorHAnsi" w:cstheme="majorBidi"/>
+      <w:color w:val="323E4F" w:themeColor="text2" w:themeShade="BF"/>
+    </w:rPr>
+  </w:style>
+  <w:style w:type="paragraph" w:styleId="Heading6">
+    <w:name w:val="heading 6"/>
+    <w:basedOn w:val="Normal"/>
+    <w:next w:val="Normal"/>
+    <w:link w:val="Heading6Char"/>
+    <w:uiPriority w:val="9"/>
+    <w:unhideWhenUsed/>
+    <w:qFormat/>
+    <w:rsid w:val="00394567"/>
+    <w:pPr>
+      <w:keepNext/>
+      <w:keepLines/>
+      <w:numPr>
+        <w:ilvl w:val="5"/>
+        <w:numId w:val="2"/>
+      </w:numPr>
+      <w:spacing w:before="200" w:after="0"/>
+      <w:outlineLvl w:val="5"/>
+    </w:pPr>
+    <w:rPr>
+      <w:rFonts w:asciiTheme="majorHAnsi" w:eastAsiaTheme="majorEastAsia" w:hAnsiTheme="majorHAnsi" w:cstheme="majorBidi"/>
+      <w:i/>
+      <w:iCs/>
+      <w:color w:val="323E4F" w:themeColor="text2" w:themeShade="BF"/>
+    </w:rPr>
+  </w:style>
+  <w:style w:type="paragraph" w:styleId="Heading7">
+    <w:name w:val="heading 7"/>
+    <w:basedOn w:val="Normal"/>
+    <w:next w:val="Normal"/>
+    <w:link w:val="Heading7Char"/>
+    <w:uiPriority w:val="9"/>
+    <w:semiHidden/>
+    <w:unhideWhenUsed/>
+    <w:qFormat/>
+    <w:rsid w:val="00394567"/>
+    <w:pPr>
+      <w:keepNext/>
+      <w:keepLines/>
+      <w:numPr>
+        <w:ilvl w:val="6"/>
+        <w:numId w:val="2"/>
+      </w:numPr>
+      <w:spacing w:before="200" w:after="0"/>
+      <w:outlineLvl w:val="6"/>
+    </w:pPr>
+    <w:rPr>
+      <w:rFonts w:asciiTheme="majorHAnsi" w:eastAsiaTheme="majorEastAsia" w:hAnsiTheme="majorHAnsi" w:cstheme="majorBidi"/>
+      <w:i/>
+      <w:iCs/>
+      <w:color w:val="404040" w:themeColor="text1" w:themeTint="BF"/>
+    </w:rPr>
+  </w:style>
+  <w:style w:type="paragraph" w:styleId="Heading8">
+    <w:name w:val="heading 8"/>
+    <w:basedOn w:val="Normal"/>
+    <w:next w:val="Normal"/>
+    <w:link w:val="Heading8Char"/>
+    <w:uiPriority w:val="9"/>
+    <w:semiHidden/>
+    <w:unhideWhenUsed/>
+    <w:qFormat/>
+    <w:rsid w:val="00394567"/>
+    <w:pPr>
+      <w:keepNext/>
+      <w:keepLines/>
+      <w:numPr>
+        <w:ilvl w:val="7"/>
+        <w:numId w:val="2"/>
+      </w:numPr>
+      <w:spacing w:before="200" w:after="0"/>
+      <w:outlineLvl w:val="7"/>
+    </w:pPr>
+    <w:rPr>
+      <w:rFonts w:asciiTheme="majorHAnsi" w:eastAsiaTheme="majorEastAsia" w:hAnsiTheme="majorHAnsi" w:cstheme="majorBidi"/>
+      <w:color w:val="404040" w:themeColor="text1" w:themeTint="BF"/>
+      <w:sz w:val="20"/>
+      <w:szCs w:val="20"/>
+    </w:rPr>
+  </w:style>
+  <w:style w:type="paragraph" w:styleId="Heading9">
+    <w:name w:val="heading 9"/>
+    <w:basedOn w:val="Normal"/>
+    <w:next w:val="Normal"/>
+    <w:link w:val="Heading9Char"/>
+    <w:uiPriority w:val="9"/>
+    <w:semiHidden/>
+    <w:unhideWhenUsed/>
+    <w:qFormat/>
+    <w:rsid w:val="00394567"/>
+    <w:pPr>
+      <w:keepNext/>
+      <w:keepLines/>
+      <w:numPr>
+        <w:ilvl w:val="8"/>
+        <w:numId w:val="2"/>
+      </w:numPr>
+      <w:spacing w:before="200" w:after="0"/>
+      <w:outlineLvl w:val="8"/>
+    </w:pPr>
+    <w:rPr>
+      <w:rFonts w:asciiTheme="majorHAnsi" w:eastAsiaTheme="majorEastAsia" w:hAnsiTheme="majorHAnsi" w:cstheme="majorBidi"/>
+      <w:i/>
+      <w:iCs/>
+      <w:color w:val="404040" w:themeColor="text1" w:themeTint="BF"/>
+      <w:sz w:val="20"/>
+      <w:szCs w:val="20"/>
+    </w:rPr>
+  </w:style>
+  <w:style w:type="character" w:default="1" w:styleId="DefaultParagraphFont">
+    <w:name w:val="Default Paragraph Font"/>
+    <w:uiPriority w:val="1"/>
+    <w:semiHidden/>
+    <w:unhideWhenUsed/>
+  </w:style>
+  <w:style w:type="table" w:default="1" w:styleId="TableNormal">
+    <w:name w:val="Normal Table"/>
+    <w:uiPriority w:val="99"/>
+    <w:semiHidden/>
+    <w:unhideWhenUsed/>
+    <w:tblPr>
+      <w:tblInd w:w="0" w:type="dxa"/>
+      <w:tblCellMar>
+        <w:top w:w="0" w:type="dxa"/>
+        <w:left w:w="108" w:type="dxa"/>
+        <w:bottom w:w="0" w:type="dxa"/>
+        <w:right w:w="108" w:type="dxa"/>
+      </w:tblCellMar>
+    </w:tblPr>
+  </w:style>
+  <w:style w:type="numbering" w:default="1" w:styleId="NoList">
+    <w:name w:val="No List"/>
+    <w:uiPriority w:val="99"/>
+    <w:semiHidden/>
+    <w:unhideWhenUsed/>
+  </w:style>
+  <w:style w:type="paragraph" w:styleId="Title">
+    <w:name w:val="Title"/>
+    <w:basedOn w:val="Normal"/>
+    <w:next w:val="Normal"/>
+    <w:link w:val="TitleChar"/>
+    <w:uiPriority w:val="10"/>
+    <w:qFormat/>
+    <w:rsid w:val="00394567"/>
+    <w:pPr>
+      <w:spacing w:after="0" w:line="240" w:lineRule="auto"/>
+      <w:contextualSpacing/>
+    </w:pPr>
+    <w:rPr>
+      <w:rFonts w:asciiTheme="majorHAnsi" w:eastAsiaTheme="majorEastAsia" w:hAnsiTheme="majorHAnsi" w:cstheme="majorBidi"/>
+      <w:color w:val="000000" w:themeColor="text1"/>
+      <w:sz w:val="56"/>
+      <w:szCs w:val="56"/>
+    </w:rPr>
+  </w:style>
+  <w:style w:type="paragraph" w:styleId="Subtitle">
+    <w:name w:val="Subtitle"/>
+    <w:basedOn w:val="Normal"/>
+    <w:next w:val="Normal"/>
+    <w:link w:val="SubtitleChar"/>
+    <w:uiPriority w:val="11"/>
+    <w:qFormat/>
+    <w:rsid w:val="00394567"/>
+    <w:pPr>
+      <w:numPr>
+        <w:ilvl w:val="1"/>
+      </w:numPr>
+    </w:pPr>
+    <w:rPr>
+      <w:color w:val="5A5A5A" w:themeColor="text1" w:themeTint="A5"/>
+      <w:spacing w:val="10"/>
+    </w:rPr>
+  </w:style>
+  <w:style w:type="paragraph" w:styleId="Header">
+    <w:name w:val="header"/>
+    <w:basedOn w:val="Normal"/>
+    <w:link w:val="HeaderChar"/>
+    <w:uiPriority w:val="99"/>
+    <w:unhideWhenUsed/>
+    <w:rsid w:val="003E0016"/>
+    <w:pPr>
+      <w:tabs>
+        <w:tab w:val="center" w:pos="4680"/>
+        <w:tab w:val="right" w:pos="9360"/>
+      </w:tabs>
+      <w:spacing w:after="0" w:line="240" w:lineRule="auto"/>
+    </w:pPr>
+  </w:style>
+  <w:style w:type="character" w:customStyle="1" w:styleId="HeaderChar">
+    <w:name w:val="Header Char"/>
+    <w:basedOn w:val="DefaultParagraphFont"/>
+    <w:link w:val="Header"/>
+    <w:uiPriority w:val="99"/>
+    <w:rsid w:val="003E0016"/>
+  </w:style>
+  <w:style w:type="paragraph" w:styleId="Footer">
+    <w:name w:val="footer"/>
+    <w:basedOn w:val="Normal"/>
+    <w:link w:val="FooterChar"/>
+    <w:uiPriority w:val="99"/>
+    <w:unhideWhenUsed/>
+    <w:rsid w:val="003E0016"/>
+    <w:pPr>
+      <w:tabs>
+        <w:tab w:val="center" w:pos="4680"/>
+        <w:tab w:val="right" w:pos="9360"/>
+      </w:tabs>
+      <w:spacing w:after="0" w:line="240" w:lineRule="auto"/>
+    </w:pPr>
+  </w:style>
+  <w:style w:type="character" w:customStyle="1" w:styleId="FooterChar">
+    <w:name w:val="Footer Char"/>
+    <w:basedOn w:val="DefaultParagraphFont"/>
+    <w:link w:val="Footer"/>
+    <w:uiPriority w:val="99"/>
+    <w:rsid w:val="003E0016"/>
+  </w:style>
+  <w:style w:type="paragraph" w:styleId="TOCHeading">
+    <w:name w:val="TOC Heading"/>
+    <w:basedOn w:val="Heading1"/>
+    <w:next w:val="Normal"/>
+    <w:uiPriority w:val="39"/>
+    <w:unhideWhenUsed/>
+    <w:qFormat/>
+    <w:rsid w:val="00394567"/>
+    <w:pPr>
+      <w:outlineLvl w:val="9"/>
+    </w:pPr>
+  </w:style>
+  <w:style w:type="paragraph" w:styleId="TOC1">
+    <w:name w:val="toc 1"/>
+    <w:basedOn w:val="Normal"/>
+    <w:next w:val="Normal"/>
+    <w:autoRedefine/>
+    <w:uiPriority w:val="39"/>
+    <w:unhideWhenUsed/>
+    <w:rsid w:val="003E0016"/>
+    <w:pPr>
+      <w:spacing w:after="100"/>
+    </w:pPr>
+  </w:style>
+  <w:style w:type="paragraph" w:styleId="TOC2">
+    <w:name w:val="toc 2"/>
+    <w:basedOn w:val="Normal"/>
+    <w:next w:val="Normal"/>
+    <w:autoRedefine/>
+    <w:uiPriority w:val="39"/>
+    <w:unhideWhenUsed/>
+    <w:rsid w:val="003E0016"/>
+    <w:pPr>
+      <w:spacing w:after="100"/>
+      <w:ind w:left="220"/>
+    </w:pPr>
+  </w:style>
+  <w:style w:type="paragraph" w:styleId="TOC3">
+    <w:name w:val="toc 3"/>
+    <w:basedOn w:val="Normal"/>
+    <w:next w:val="Normal"/>
+    <w:autoRedefine/>
+    <w:uiPriority w:val="39"/>
+    <w:unhideWhenUsed/>
+    <w:rsid w:val="003E0016"/>
+    <w:pPr>
+      <w:spacing w:after="100"/>
+      <w:ind w:left="440"/>
+    </w:pPr>
+  </w:style>
+  <w:style w:type="character" w:styleId="Hyperlink">
+    <w:name w:val="Hyperlink"/>
+    <w:basedOn w:val="DefaultParagraphFont"/>
+    <w:uiPriority w:val="99"/>
+    <w:unhideWhenUsed/>
+    <w:rsid w:val="003E0016"/>
+    <w:rPr>
+      <w:color w:val="0563C1" w:themeColor="hyperlink"/>
+      <w:u w:val="single"/>
+    </w:rPr>
+  </w:style>
+  <w:style w:type="paragraph" w:styleId="ListParagraph">
+    <w:name w:val="List Paragraph"/>
+    <w:basedOn w:val="Normal"/>
+    <w:uiPriority w:val="34"/>
+    <w:qFormat/>
+    <w:rsid w:val="00D10214"/>
+    <w:pPr>
+      <w:ind w:left="720"/>
+      <w:contextualSpacing/>
+    </w:pPr>
+  </w:style>
+  <w:style w:type="paragraph" w:styleId="NormalWeb">
+    <w:name w:val="Normal (Web)"/>
+    <w:basedOn w:val="Normal"/>
+    <w:uiPriority w:val="99"/>
+    <w:unhideWhenUsed/>
+    <w:rsid w:val="00AD07A8"/>
+    <w:pPr>
+      <w:spacing w:before="100" w:beforeAutospacing="1" w:after="100" w:afterAutospacing="1" w:line="240" w:lineRule="auto"/>
+    </w:pPr>
+    <w:rPr>
+      <w:rFonts w:ascii="Times New Roman" w:eastAsia="Times New Roman" w:hAnsi="Times New Roman" w:cs="Times New Roman"/>
+      <w:szCs w:val="24"/>
+    </w:rPr>
+  </w:style>
+  <w:style w:type="character" w:styleId="CommentReference">
+    <w:name w:val="annotation reference"/>
+    <w:basedOn w:val="DefaultParagraphFont"/>
+    <w:uiPriority w:val="99"/>
+    <w:semiHidden/>
+    <w:unhideWhenUsed/>
+    <w:rsid w:val="00474A69"/>
+    <w:rPr>
+      <w:sz w:val="16"/>
+      <w:szCs w:val="16"/>
+    </w:rPr>
+  </w:style>
+  <w:style w:type="paragraph" w:styleId="CommentText">
+    <w:name w:val="annotation text"/>
+    <w:basedOn w:val="Normal"/>
+    <w:link w:val="CommentTextChar"/>
+    <w:uiPriority w:val="99"/>
+    <w:semiHidden/>
+    <w:unhideWhenUsed/>
+    <w:rsid w:val="00474A69"/>
+    <w:pPr>
+      <w:spacing w:line="240" w:lineRule="auto"/>
+    </w:pPr>
+    <w:rPr>
+      <w:sz w:val="20"/>
+    </w:rPr>
+  </w:style>
+  <w:style w:type="character" w:customStyle="1" w:styleId="CommentTextChar">
+    <w:name w:val="Comment Text Char"/>
+    <w:basedOn w:val="DefaultParagraphFont"/>
+    <w:link w:val="CommentText"/>
+    <w:uiPriority w:val="99"/>
+    <w:semiHidden/>
+    <w:rsid w:val="00474A69"/>
+    <w:rPr>
+      <w:sz w:val="20"/>
+    </w:rPr>
+  </w:style>
+  <w:style w:type="paragraph" w:styleId="CommentSubject">
+    <w:name w:val="annotation subject"/>
+    <w:basedOn w:val="CommentText"/>
+    <w:next w:val="CommentText"/>
+    <w:link w:val="CommentSubjectChar"/>
+    <w:uiPriority w:val="99"/>
+    <w:semiHidden/>
+    <w:unhideWhenUsed/>
+    <w:rsid w:val="00474A69"/>
+    <w:rPr>
+      <w:b/>
+      <w:bCs/>
+    </w:rPr>
+  </w:style>
+  <w:style w:type="character" w:customStyle="1" w:styleId="CommentSubjectChar">
+    <w:name w:val="Comment Subject Char"/>
+    <w:basedOn w:val="CommentTextChar"/>
+    <w:link w:val="CommentSubject"/>
+    <w:uiPriority w:val="99"/>
+    <w:semiHidden/>
+    <w:rsid w:val="00474A69"/>
+    <w:rPr>
+      <w:b/>
+      <w:bCs/>
+      <w:sz w:val="20"/>
+    </w:rPr>
+  </w:style>
+  <w:style w:type="paragraph" w:styleId="BalloonText">
+    <w:name w:val="Balloon Text"/>
+    <w:basedOn w:val="Normal"/>
+    <w:link w:val="BalloonTextChar"/>
+    <w:uiPriority w:val="99"/>
+    <w:semiHidden/>
+    <w:unhideWhenUsed/>
+    <w:rsid w:val="00474A69"/>
+    <w:pPr>
+      <w:spacing w:after="0" w:line="240" w:lineRule="auto"/>
+    </w:pPr>
+    <w:rPr>
+      <w:rFonts w:ascii="Segoe UI" w:hAnsi="Segoe UI" w:cs="Segoe UI"/>
+      <w:sz w:val="18"/>
+      <w:szCs w:val="18"/>
+    </w:rPr>
+  </w:style>
+  <w:style w:type="character" w:customStyle="1" w:styleId="BalloonTextChar">
+    <w:name w:val="Balloon Text Char"/>
+    <w:basedOn w:val="DefaultParagraphFont"/>
+    <w:link w:val="BalloonText"/>
+    <w:uiPriority w:val="99"/>
+    <w:semiHidden/>
+    <w:rsid w:val="00474A69"/>
+    <w:rPr>
+      <w:rFonts w:ascii="Segoe UI" w:hAnsi="Segoe UI" w:cs="Segoe UI"/>
+      <w:sz w:val="18"/>
+      <w:szCs w:val="18"/>
+    </w:rPr>
+  </w:style>
+  <w:style w:type="character" w:customStyle="1" w:styleId="Heading7Char">
+    <w:name w:val="Heading 7 Char"/>
+    <w:basedOn w:val="DefaultParagraphFont"/>
+    <w:link w:val="Heading7"/>
+    <w:uiPriority w:val="9"/>
+    <w:semiHidden/>
+    <w:rsid w:val="00394567"/>
+    <w:rPr>
+      <w:rFonts w:asciiTheme="majorHAnsi" w:eastAsiaTheme="majorEastAsia" w:hAnsiTheme="majorHAnsi" w:cstheme="majorBidi"/>
+      <w:i/>
+      <w:iCs/>
+      <w:color w:val="404040" w:themeColor="text1" w:themeTint="BF"/>
+      <w:sz w:val="24"/>
+    </w:rPr>
+  </w:style>
+  <w:style w:type="character" w:customStyle="1" w:styleId="Heading8Char">
+    <w:name w:val="Heading 8 Char"/>
+    <w:basedOn w:val="DefaultParagraphFont"/>
+    <w:link w:val="Heading8"/>
+    <w:uiPriority w:val="9"/>
+    <w:semiHidden/>
+    <w:rsid w:val="00394567"/>
+    <w:rPr>
+      <w:rFonts w:asciiTheme="majorHAnsi" w:eastAsiaTheme="majorEastAsia" w:hAnsiTheme="majorHAnsi" w:cstheme="majorBidi"/>
+      <w:color w:val="404040" w:themeColor="text1" w:themeTint="BF"/>
+      <w:sz w:val="20"/>
+      <w:szCs w:val="20"/>
+    </w:rPr>
+  </w:style>
+  <w:style w:type="character" w:customStyle="1" w:styleId="Heading9Char">
+    <w:name w:val="Heading 9 Char"/>
+    <w:basedOn w:val="DefaultParagraphFont"/>
+    <w:link w:val="Heading9"/>
+    <w:uiPriority w:val="9"/>
+    <w:semiHidden/>
+    <w:rsid w:val="00394567"/>
+    <w:rPr>
+      <w:rFonts w:asciiTheme="majorHAnsi" w:eastAsiaTheme="majorEastAsia" w:hAnsiTheme="majorHAnsi" w:cstheme="majorBidi"/>
+      <w:i/>
+      <w:iCs/>
+      <w:color w:val="404040" w:themeColor="text1" w:themeTint="BF"/>
+      <w:sz w:val="20"/>
+      <w:szCs w:val="20"/>
+    </w:rPr>
+  </w:style>
+  <w:style w:type="character" w:customStyle="1" w:styleId="Heading1Char">
+    <w:name w:val="Heading 1 Char"/>
+    <w:basedOn w:val="DefaultParagraphFont"/>
+    <w:link w:val="Heading1"/>
+    <w:uiPriority w:val="9"/>
+    <w:rsid w:val="00394567"/>
+    <w:rPr>
+      <w:rFonts w:asciiTheme="majorHAnsi" w:eastAsiaTheme="majorEastAsia" w:hAnsiTheme="majorHAnsi" w:cstheme="majorBidi"/>
+      <w:b/>
+      <w:bCs/>
+      <w:smallCaps/>
+      <w:color w:val="000000" w:themeColor="text1"/>
+      <w:sz w:val="36"/>
+      <w:szCs w:val="36"/>
+    </w:rPr>
+  </w:style>
+  <w:style w:type="character" w:customStyle="1" w:styleId="Heading2Char">
+    <w:name w:val="Heading 2 Char"/>
+    <w:basedOn w:val="DefaultParagraphFont"/>
+    <w:link w:val="Heading2"/>
+    <w:uiPriority w:val="9"/>
+    <w:rsid w:val="00394567"/>
+    <w:rPr>
+      <w:rFonts w:asciiTheme="majorHAnsi" w:eastAsiaTheme="majorEastAsia" w:hAnsiTheme="majorHAnsi" w:cstheme="majorBidi"/>
+      <w:b/>
+      <w:bCs/>
+      <w:smallCaps/>
+      <w:color w:val="000000" w:themeColor="text1"/>
+      <w:sz w:val="28"/>
+      <w:szCs w:val="28"/>
+    </w:rPr>
+  </w:style>
+  <w:style w:type="character" w:customStyle="1" w:styleId="Heading3Char">
+    <w:name w:val="Heading 3 Char"/>
+    <w:basedOn w:val="DefaultParagraphFont"/>
+    <w:link w:val="Heading3"/>
+    <w:uiPriority w:val="9"/>
+    <w:rsid w:val="00394567"/>
+    <w:rPr>
+      <w:rFonts w:asciiTheme="majorHAnsi" w:eastAsiaTheme="majorEastAsia" w:hAnsiTheme="majorHAnsi" w:cstheme="majorBidi"/>
+      <w:b/>
+      <w:bCs/>
+      <w:color w:val="000000" w:themeColor="text1"/>
+      <w:sz w:val="24"/>
+    </w:rPr>
+  </w:style>
+  <w:style w:type="character" w:customStyle="1" w:styleId="Heading4Char">
+    <w:name w:val="Heading 4 Char"/>
+    <w:basedOn w:val="DefaultParagraphFont"/>
+    <w:link w:val="Heading4"/>
+    <w:uiPriority w:val="9"/>
+    <w:rsid w:val="00394567"/>
+    <w:rPr>
+      <w:rFonts w:asciiTheme="majorHAnsi" w:eastAsiaTheme="majorEastAsia" w:hAnsiTheme="majorHAnsi" w:cstheme="majorBidi"/>
+      <w:b/>
+      <w:bCs/>
+      <w:i/>
+      <w:iCs/>
+      <w:color w:val="000000" w:themeColor="text1"/>
+      <w:sz w:val="24"/>
+    </w:rPr>
+  </w:style>
+  <w:style w:type="character" w:customStyle="1" w:styleId="Heading5Char">
+    <w:name w:val="Heading 5 Char"/>
+    <w:basedOn w:val="DefaultParagraphFont"/>
+    <w:link w:val="Heading5"/>
+    <w:uiPriority w:val="9"/>
+    <w:rsid w:val="00394567"/>
+    <w:rPr>
+      <w:rFonts w:asciiTheme="majorHAnsi" w:eastAsiaTheme="majorEastAsia" w:hAnsiTheme="majorHAnsi" w:cstheme="majorBidi"/>
+      <w:color w:val="323E4F" w:themeColor="text2" w:themeShade="BF"/>
+      <w:sz w:val="24"/>
+    </w:rPr>
+  </w:style>
+  <w:style w:type="character" w:customStyle="1" w:styleId="Heading6Char">
+    <w:name w:val="Heading 6 Char"/>
+    <w:basedOn w:val="DefaultParagraphFont"/>
+    <w:link w:val="Heading6"/>
+    <w:uiPriority w:val="9"/>
+    <w:rsid w:val="00394567"/>
+    <w:rPr>
+      <w:rFonts w:asciiTheme="majorHAnsi" w:eastAsiaTheme="majorEastAsia" w:hAnsiTheme="majorHAnsi" w:cstheme="majorBidi"/>
+      <w:i/>
+      <w:iCs/>
+      <w:color w:val="323E4F" w:themeColor="text2" w:themeShade="BF"/>
+      <w:sz w:val="24"/>
+    </w:rPr>
+  </w:style>
+  <w:style w:type="paragraph" w:styleId="Caption">
+    <w:name w:val="caption"/>
+    <w:basedOn w:val="Normal"/>
+    <w:next w:val="Normal"/>
+    <w:uiPriority w:val="35"/>
+    <w:semiHidden/>
+    <w:unhideWhenUsed/>
+    <w:qFormat/>
+    <w:rsid w:val="00394567"/>
+    <w:pPr>
+      <w:spacing w:after="200" w:line="240" w:lineRule="auto"/>
+    </w:pPr>
+    <w:rPr>
+      <w:i/>
+      <w:iCs/>
+      <w:color w:val="44546A" w:themeColor="text2"/>
+      <w:sz w:val="18"/>
+      <w:szCs w:val="18"/>
+    </w:rPr>
+  </w:style>
+  <w:style w:type="character" w:customStyle="1" w:styleId="TitleChar">
+    <w:name w:val="Title Char"/>
+    <w:basedOn w:val="DefaultParagraphFont"/>
+    <w:link w:val="Title"/>
+    <w:uiPriority w:val="10"/>
+    <w:rsid w:val="00394567"/>
+    <w:rPr>
+      <w:rFonts w:asciiTheme="majorHAnsi" w:eastAsiaTheme="majorEastAsia" w:hAnsiTheme="majorHAnsi" w:cstheme="majorBidi"/>
+      <w:color w:val="000000" w:themeColor="text1"/>
+      <w:sz w:val="56"/>
+      <w:szCs w:val="56"/>
+    </w:rPr>
+  </w:style>
+  <w:style w:type="character" w:customStyle="1" w:styleId="SubtitleChar">
+    <w:name w:val="Subtitle Char"/>
+    <w:basedOn w:val="DefaultParagraphFont"/>
+    <w:link w:val="Subtitle"/>
+    <w:uiPriority w:val="11"/>
+    <w:rsid w:val="00394567"/>
+    <w:rPr>
+      <w:color w:val="5A5A5A" w:themeColor="text1" w:themeTint="A5"/>
+      <w:spacing w:val="10"/>
+    </w:rPr>
+  </w:style>
+  <w:style w:type="character" w:styleId="Strong">
+    <w:name w:val="Strong"/>
+    <w:basedOn w:val="DefaultParagraphFont"/>
+    <w:uiPriority w:val="22"/>
+    <w:qFormat/>
+    <w:rsid w:val="00394567"/>
+    <w:rPr>
+      <w:b/>
+      <w:bCs/>
+      <w:color w:val="000000" w:themeColor="text1"/>
+    </w:rPr>
+  </w:style>
+  <w:style w:type="character" w:styleId="Emphasis">
+    <w:name w:val="Emphasis"/>
+    <w:basedOn w:val="DefaultParagraphFont"/>
+    <w:uiPriority w:val="20"/>
+    <w:qFormat/>
+    <w:rsid w:val="00394567"/>
+    <w:rPr>
+      <w:i/>
+      <w:iCs/>
+      <w:color w:val="auto"/>
+    </w:rPr>
+  </w:style>
+  <w:style w:type="paragraph" w:styleId="NoSpacing">
+    <w:name w:val="No Spacing"/>
+    <w:uiPriority w:val="1"/>
+    <w:qFormat/>
+    <w:rsid w:val="00394567"/>
+    <w:pPr>
+      <w:spacing w:after="0" w:line="240" w:lineRule="auto"/>
+    </w:pPr>
+  </w:style>
+  <w:style w:type="paragraph" w:styleId="Quote">
+    <w:name w:val="Quote"/>
+    <w:basedOn w:val="Normal"/>
+    <w:next w:val="Normal"/>
+    <w:link w:val="QuoteChar"/>
+    <w:uiPriority w:val="29"/>
+    <w:qFormat/>
+    <w:rsid w:val="00394567"/>
+    <w:pPr>
+      <w:spacing w:before="160"/>
+      <w:ind w:left="720" w:right="720"/>
+    </w:pPr>
+    <w:rPr>
+      <w:i/>
+      <w:iCs/>
+      <w:color w:val="000000" w:themeColor="text1"/>
+    </w:rPr>
+  </w:style>
+  <w:style w:type="character" w:customStyle="1" w:styleId="QuoteChar">
+    <w:name w:val="Quote Char"/>
+    <w:basedOn w:val="DefaultParagraphFont"/>
+    <w:link w:val="Quote"/>
+    <w:uiPriority w:val="29"/>
+    <w:rsid w:val="00394567"/>
+    <w:rPr>
+      <w:i/>
+      <w:iCs/>
+      <w:color w:val="000000" w:themeColor="text1"/>
+    </w:rPr>
+  </w:style>
+  <w:style w:type="paragraph" w:styleId="IntenseQuote">
+    <w:name w:val="Intense Quote"/>
+    <w:basedOn w:val="Normal"/>
+    <w:next w:val="Normal"/>
+    <w:link w:val="IntenseQuoteChar"/>
+    <w:uiPriority w:val="30"/>
+    <w:qFormat/>
+    <w:rsid w:val="00394567"/>
+    <w:pPr>
+      <w:pBdr>
+        <w:top w:val="single" w:sz="24" w:space="1" w:color="F2F2F2" w:themeColor="background1" w:themeShade="F2"/>
+        <w:bottom w:val="single" w:sz="24" w:space="1" w:color="F2F2F2" w:themeColor="background1" w:themeShade="F2"/>
+      </w:pBdr>
+      <w:shd w:val="clear" w:color="auto" w:fill="F2F2F2" w:themeFill="background1" w:themeFillShade="F2"/>
+      <w:spacing w:before="240" w:after="240"/>
+      <w:ind w:left="936" w:right="936"/>
+      <w:jc w:val="center"/>
+    </w:pPr>
+    <w:rPr>
+      <w:color w:val="000000" w:themeColor="text1"/>
+    </w:rPr>
+  </w:style>
+  <w:style w:type="character" w:customStyle="1" w:styleId="IntenseQuoteChar">
+    <w:name w:val="Intense Quote Char"/>
+    <w:basedOn w:val="DefaultParagraphFont"/>
+    <w:link w:val="IntenseQuote"/>
+    <w:uiPriority w:val="30"/>
+    <w:rsid w:val="00394567"/>
+    <w:rPr>
+      <w:color w:val="000000" w:themeColor="text1"/>
+      <w:shd w:val="clear" w:color="auto" w:fill="F2F2F2" w:themeFill="background1" w:themeFillShade="F2"/>
+    </w:rPr>
+  </w:style>
+  <w:style w:type="character" w:styleId="SubtleEmphasis">
+    <w:name w:val="Subtle Emphasis"/>
+    <w:basedOn w:val="DefaultParagraphFont"/>
+    <w:uiPriority w:val="19"/>
+    <w:qFormat/>
+    <w:rsid w:val="00394567"/>
+    <w:rPr>
+      <w:i/>
+      <w:iCs/>
+      <w:color w:val="404040" w:themeColor="text1" w:themeTint="BF"/>
+    </w:rPr>
+  </w:style>
+  <w:style w:type="character" w:styleId="IntenseEmphasis">
+    <w:name w:val="Intense Emphasis"/>
+    <w:basedOn w:val="DefaultParagraphFont"/>
+    <w:uiPriority w:val="21"/>
+    <w:qFormat/>
+    <w:rsid w:val="00394567"/>
+    <w:rPr>
+      <w:b/>
+      <w:bCs/>
+      <w:i/>
+      <w:iCs/>
+      <w:caps/>
+    </w:rPr>
+  </w:style>
+  <w:style w:type="character" w:styleId="SubtleReference">
+    <w:name w:val="Subtle Reference"/>
+    <w:basedOn w:val="DefaultParagraphFont"/>
+    <w:uiPriority w:val="31"/>
+    <w:qFormat/>
+    <w:rsid w:val="00394567"/>
+    <w:rPr>
+      <w:smallCaps/>
+      <w:color w:val="404040" w:themeColor="text1" w:themeTint="BF"/>
+      <w:u w:val="single" w:color="7F7F7F" w:themeColor="text1" w:themeTint="80"/>
+    </w:rPr>
+  </w:style>
+  <w:style w:type="character" w:styleId="IntenseReference">
+    <w:name w:val="Intense Reference"/>
+    <w:basedOn w:val="DefaultParagraphFont"/>
+    <w:uiPriority w:val="32"/>
+    <w:qFormat/>
+    <w:rsid w:val="00394567"/>
+    <w:rPr>
+      <w:b/>
+      <w:bCs/>
+      <w:smallCaps/>
+      <w:u w:val="single"/>
+    </w:rPr>
+  </w:style>
+  <w:style w:type="character" w:styleId="BookTitle">
+    <w:name w:val="Book Title"/>
+    <w:basedOn w:val="DefaultParagraphFont"/>
+    <w:uiPriority w:val="33"/>
+    <w:qFormat/>
+    <w:rsid w:val="00394567"/>
+    <w:rPr>
+      <w:b w:val="0"/>
+      <w:bCs w:val="0"/>
+      <w:smallCaps/>
+      <w:spacing w:val="5"/>
+    </w:rPr>
+  </w:style>
+  <w:style w:type="paragraph" w:styleId="TOC4">
+    <w:name w:val="toc 4"/>
+    <w:basedOn w:val="Normal"/>
+    <w:next w:val="Normal"/>
+    <w:autoRedefine/>
+    <w:uiPriority w:val="39"/>
+    <w:unhideWhenUsed/>
+    <w:rsid w:val="00BA75E7"/>
+    <w:pPr>
+      <w:spacing w:after="100"/>
+      <w:ind w:left="660"/>
+    </w:pPr>
+  </w:style>
+  <w:style w:type="paragraph" w:styleId="TOC5">
+    <w:name w:val="toc 5"/>
+    <w:basedOn w:val="Normal"/>
+    <w:next w:val="Normal"/>
+    <w:autoRedefine/>
+    <w:uiPriority w:val="39"/>
+    <w:unhideWhenUsed/>
+    <w:rsid w:val="00BA75E7"/>
+    <w:pPr>
+      <w:spacing w:after="100"/>
+      <w:ind w:left="880"/>
+    </w:pPr>
+  </w:style>
+  <w:style w:type="paragraph" w:styleId="TOC6">
+    <w:name w:val="toc 6"/>
+    <w:basedOn w:val="Normal"/>
+    <w:next w:val="Normal"/>
+    <w:autoRedefine/>
+    <w:uiPriority w:val="39"/>
+    <w:unhideWhenUsed/>
+    <w:rsid w:val="00BA75E7"/>
+    <w:pPr>
+      <w:spacing w:after="100"/>
+      <w:ind w:left="1100"/>
+    </w:pPr>
+  </w:style>
+  <w:style w:type="paragraph" w:styleId="TOC7">
+    <w:name w:val="toc 7"/>
+    <w:basedOn w:val="Normal"/>
+    <w:next w:val="Normal"/>
+    <w:autoRedefine/>
+    <w:uiPriority w:val="39"/>
+    <w:unhideWhenUsed/>
+    <w:rsid w:val="00BA75E7"/>
+    <w:pPr>
+      <w:spacing w:after="100"/>
+      <w:ind w:left="1320"/>
+    </w:pPr>
+  </w:style>
+  <w:style w:type="paragraph" w:styleId="TOC8">
+    <w:name w:val="toc 8"/>
+    <w:basedOn w:val="Normal"/>
+    <w:next w:val="Normal"/>
+    <w:autoRedefine/>
+    <w:uiPriority w:val="39"/>
+    <w:unhideWhenUsed/>
+    <w:rsid w:val="00BA75E7"/>
+    <w:pPr>
+      <w:spacing w:after="100"/>
+      <w:ind w:left="1540"/>
+    </w:pPr>
+  </w:style>
+  <w:style w:type="paragraph" w:styleId="TOC9">
+    <w:name w:val="toc 9"/>
+    <w:basedOn w:val="Normal"/>
+    <w:next w:val="Normal"/>
+    <w:autoRedefine/>
+    <w:uiPriority w:val="39"/>
+    <w:unhideWhenUsed/>
+    <w:rsid w:val="00BA75E7"/>
+    <w:pPr>
+      <w:spacing w:after="100"/>
+      <w:ind w:left="1760"/>
+    </w:pPr>
+  </w:style>
+  <w:style w:type="table" w:styleId="TableGrid">
+    <w:name w:val="Table Grid"/>
+    <w:basedOn w:val="TableNormal"/>
+    <w:uiPriority w:val="39"/>
+    <w:rsid w:val="00B63790"/>
+    <w:pPr>
+      <w:spacing w:after="0" w:line="240" w:lineRule="auto"/>
+    </w:pPr>
+    <w:tblPr>
+      <w:tblInd w:w="0" w:type="dxa"/>
+      <w:tblBorders>
+        <w:top w:val="single" w:sz="4" w:space="0" w:color="auto"/>
+        <w:left w:val="single" w:sz="4" w:space="0" w:color="auto"/>
+        <w:bottom w:val="single" w:sz="4" w:space="0" w:color="auto"/>
+        <w:right w:val="single" w:sz="4" w:space="0" w:color="auto"/>
+        <w:insideH w:val="single" w:sz="4" w:space="0" w:color="auto"/>
+        <w:insideV w:val="single" w:sz="4" w:space="0" w:color="auto"/>
+      </w:tblBorders>
+      <w:tblCellMar>
+        <w:top w:w="0" w:type="dxa"/>
+        <w:left w:w="108" w:type="dxa"/>
+        <w:bottom w:w="0" w:type="dxa"/>
+        <w:right w:w="108" w:type="dxa"/>
+      </w:tblCellMar>
+    </w:tblPr>
+  </w:style>
+</w:styles>
+</file>
+
+<file path=word/stylesWithEffects.xml><?xml version="1.0" encoding="utf-8"?>
+<w:styles xmlns:wpc="http://schemas.microsoft.com/office/word/2010/wordprocessingCanvas" xmlns:mc="http://schemas.openxmlformats.org/markup-compatibility/2006" xmlns:o="urn:schemas-microsoft-com:office:office" xmlns:r="http://schemas.openxmlformats.org/officeDocument/2006/relationships" xmlns:m="http://schemas.openxmlformats.org/officeDocument/2006/math" xmlns:v="urn:schemas-microsoft-com:vml" xmlns:wp14="http://schemas.microsoft.com/office/word/2010/wordprocessingDrawing" xmlns:wp="http://schemas.openxmlformats.org/drawingml/2006/wordprocessingDrawing" xmlns:w10="urn:schemas-microsoft-com:office:word" xmlns:w="http://schemas.openxmlformats.org/wordprocessingml/2006/main" xmlns:w14="http://schemas.microsoft.com/office/word/2010/wordml" xmlns:wpg="http://schemas.microsoft.com/office/word/2010/wordprocessingGroup" xmlns:wpi="http://schemas.microsoft.com/office/word/2010/wordprocessingInk" xmlns:wne="http://schemas.microsoft.com/office/word/2006/wordml" xmlns:wps="http://schemas.microsoft.com/office/word/2010/wordprocessingShape" mc:Ignorable="w14 wp14">
+  <w:docDefaults>
+    <w:rPrDefault>
+      <w:rPr>
+        <w:rFonts w:asciiTheme="minorHAnsi" w:eastAsiaTheme="minorEastAsia" w:hAnsiTheme="minorHAnsi" w:cstheme="minorBidi"/>
+        <w:sz w:val="22"/>
+        <w:szCs w:val="22"/>
+        <w:lang w:val="en-US" w:eastAsia="en-US" w:bidi="ar-SA"/>
+      </w:rPr>
+    </w:rPrDefault>
+    <w:pPrDefault>
+      <w:pPr>
+        <w:spacing w:after="160" w:line="259" w:lineRule="auto"/>
+      </w:pPr>
+    </w:pPrDefault>
+  </w:docDefaults>
+  <w:latentStyles w:defLockedState="0" w:defUIPriority="99" w:defSemiHidden="1" w:defUnhideWhenUsed="1" w:defQFormat="0" w:count="267">
+    <w:lsdException w:name="Normal" w:semiHidden="0" w:uiPriority="0" w:unhideWhenUsed="0" w:qFormat="1"/>
+    <w:lsdException w:name="heading 1" w:semiHidden="0" w:uiPriority="9" w:unhideWhenUsed="0" w:qFormat="1"/>
+    <w:lsdException w:name="heading 2" w:uiPriority="9" w:qFormat="1"/>
+    <w:lsdException w:name="heading 3" w:uiPriority="9" w:qFormat="1"/>
+    <w:lsdException w:name="heading 4" w:uiPriority="9" w:qFormat="1"/>
+    <w:lsdException w:name="heading 5" w:uiPriority="9" w:qFormat="1"/>
+    <w:lsdException w:name="heading 6" w:uiPriority="9" w:qFormat="1"/>
+    <w:lsdException w:name="heading 7" w:uiPriority="9" w:qFormat="1"/>
+    <w:lsdException w:name="heading 8" w:uiPriority="9" w:qFormat="1"/>
+    <w:lsdException w:name="heading 9" w:uiPriority="9" w:qFormat="1"/>
+    <w:lsdException w:name="toc 1" w:uiPriority="39"/>
+    <w:lsdException w:name="toc 2" w:uiPriority="39"/>
+    <w:lsdException w:name="toc 3" w:uiPriority="39"/>
+    <w:lsdException w:name="toc 4" w:uiPriority="39"/>
+    <w:lsdException w:name="toc 5" w:uiPriority="39"/>
+    <w:lsdException w:name="toc 6" w:uiPriority="39"/>
+    <w:lsdException w:name="toc 7" w:uiPriority="39"/>
+    <w:lsdException w:name="toc 8" w:uiPriority="39"/>
+    <w:lsdException w:name="toc 9" w:uiPriority="39"/>
+    <w:lsdException w:name="caption" w:uiPriority="35" w:qFormat="1"/>
+    <w:lsdException w:name="Title" w:semiHidden="0" w:uiPriority="10" w:unhideWhenUsed="0" w:qFormat="1"/>
+    <w:lsdException w:name="Default Paragraph Font" w:uiPriority="1"/>
+    <w:lsdException w:name="Subtitle" w:semiHidden="0" w:uiPriority="11" w:unhideWhenUsed="0" w:qFormat="1"/>
+    <w:lsdException w:name="Strong" w:semiHidden="0" w:uiPriority="22" w:unhideWhenUsed="0" w:qFormat="1"/>
+    <w:lsdException w:name="Emphasis" w:semiHidden="0" w:uiPriority="20" w:unhideWhenUsed="0" w:qFormat="1"/>
+    <w:lsdException w:name="Table Grid" w:semiHidden="0" w:uiPriority="39" w:unhideWhenUsed="0"/>
+    <w:lsdException w:name="Placeholder Text" w:unhideWhenUsed="0"/>
+    <w:lsdException w:name="No Spacing" w:semiHidden="0" w:uiPriority="1" w:unhideWhenUsed="0" w:qFormat="1"/>
+    <w:lsdException w:name="Light Shading" w:semiHidden="0" w:uiPriority="60" w:unhideWhenUsed="0"/>
+    <w:lsdException w:name="Light List" w:semiHidden="0" w:uiPriority="61" w:unhideWhenUsed="0"/>
+    <w:lsdException w:name="Light Grid" w:semiHidden="0" w:uiPriority="62" w:unhideWhenUsed="0"/>
+    <w:lsdException w:name="Medium Shading 1" w:semiHidden="0" w:uiPriority="63" w:unhideWhenUsed="0"/>
+    <w:lsdException w:name="Medium Shading 2" w:semiHidden="0" w:uiPriority="64" w:unhideWhenUsed="0"/>
+    <w:lsdException w:name="Medium List 1" w:semiHidden="0" w:uiPriority="65" w:unhideWhenUsed="0"/>
+    <w:lsdException w:name="Medium List 2" w:semiHidden="0" w:uiPriority="66" w:unhideWhenUsed="0"/>
+    <w:lsdException w:name="Medium Grid 1" w:semiHidden="0" w:uiPriority="67" w:unhideWhenUsed="0"/>
+    <w:lsdException w:name="Medium Grid 2" w:semiHidden="0" w:uiPriority="68" w:unhideWhenUsed="0"/>
+    <w:lsdException w:name="Medium Grid 3" w:semiHidden="0" w:uiPriority="69" w:unhideWhenUsed="0"/>
+    <w:lsdException w:name="Dark List" w:semiHidden="0" w:uiPriority="70" w:unhideWhenUsed="0"/>
+    <w:lsdException w:name="Colorful Shading" w:semiHidden="0" w:uiPriority="71" w:unhideWhenUsed="0"/>
+    <w:lsdException w:name="Colorful List" w:semiHidden="0" w:uiPriority="72" w:unhideWhenUsed="0"/>
+    <w:lsdException w:name="Colorful Grid" w:semiHidden="0" w:uiPriority="73" w:unhideWhenUsed="0"/>
+    <w:lsdException w:name="Light Shading Accent 1" w:semiHidden="0" w:uiPriority="60" w:unhideWhenUsed="0"/>
+    <w:lsdException w:name="Light List Accent 1" w:semiHidden="0" w:uiPriority="61" w:unhideWhenUsed="0"/>
+    <w:lsdException w:name="Light Grid Accent 1" w:semiHidden="0" w:uiPriority="62" w:unhideWhenUsed="0"/>
+    <w:lsdException w:name="Medium Shading 1 Accent 1" w:semiHidden="0" w:uiPriority="63" w:unhideWhenUsed="0"/>
+    <w:lsdException w:name="Medium Shading 2 Accent 1" w:semiHidden="0" w:uiPriority="64" w:unhideWhenUsed="0"/>
+    <w:lsdException w:name="Medium List 1 Accent 1" w:semiHidden="0" w:uiPriority="65" w:unhideWhenUsed="0"/>
+    <w:lsdException w:name="Revision" w:unhideWhenUsed="0"/>
+    <w:lsdException w:name="List Paragraph" w:semiHidden="0" w:uiPriority="34" w:unhideWhenUsed="0" w:qFormat="1"/>
+    <w:lsdException w:name="Quote" w:semiHidden="0" w:uiPriority="29" w:unhideWhenUsed="0" w:qFormat="1"/>
+    <w:lsdException w:name="Intense Quote" w:semiHidden="0" w:uiPriority="30" w:unhideWhenUsed="0" w:qFormat="1"/>
+    <w:lsdException w:name="Medium List 2 Accent 1" w:semiHidden="0" w:uiPriority="66" w:unhideWhenUsed="0"/>
+    <w:lsdException w:name="Medium Grid 1 Accent 1" w:semiHidden="0" w:uiPriority="67" w:unhideWhenUsed="0"/>
+    <w:lsdException w:name="Medium Grid 2 Accent 1" w:semiHidden="0" w:uiPriority="68" w:unhideWhenUsed="0"/>
+    <w:lsdException w:name="Medium Grid 3 Accent 1" w:semiHidden="0" w:uiPriority="69" w:unhideWhenUsed="0"/>
+    <w:lsdException w:name="Dark List Accent 1" w:semiHidden="0" w:uiPriority="70" w:unhideWhenUsed="0"/>
+    <w:lsdException w:name="Colorful Shading Accent 1" w:semiHidden="0" w:uiPriority="71" w:unhideWhenUsed="0"/>
+    <w:lsdException w:name="Colorful List Accent 1" w:semiHidden="0" w:uiPriority="72" w:unhideWhenUsed="0"/>
+    <w:lsdException w:name="Colorful Grid Accent 1" w:semiHidden="0" w:uiPriority="73" w:unhideWhenUsed="0"/>
+    <w:lsdException w:name="Light Shading Accent 2" w:semiHidden="0" w:uiPriority="60" w:unhideWhenUsed="0"/>
+    <w:lsdException w:name="Light List Accent 2" w:semiHidden="0" w:uiPriority="61" w:unhideWhenUsed="0"/>
+    <w:lsdException w:name="Light Grid Accent 2" w:semiHidden="0" w:uiPriority="62" w:unhideWhenUsed="0"/>
+    <w:lsdException w:name="Medium Shading 1 Accent 2" w:semiHidden="0" w:uiPriority="63" w:unhideWhenUsed="0"/>
+    <w:lsdException w:name="Medium Shading 2 Accent 2" w:semiHidden="0" w:uiPriority="64" w:unhideWhenUsed="0"/>
+    <w:lsdException w:name="Medium List 1 Accent 2" w:semiHidden="0" w:uiPriority="65" w:unhideWhenUsed="0"/>
+    <w:lsdException w:name="Medium List 2 Accent 2" w:semiHidden="0" w:uiPriority="66" w:unhideWhenUsed="0"/>
+    <w:lsdException w:name="Medium Grid 1 Accent 2" w:semiHidden="0" w:uiPriority="67" w:unhideWhenUsed="0"/>
+    <w:lsdException w:name="Medium Grid 2 Accent 2" w:semiHidden="0" w:uiPriority="68" w:unhideWhenUsed="0"/>
+    <w:lsdException w:name="Medium Grid 3 Accent 2" w:semiHidden="0" w:uiPriority="69" w:unhideWhenUsed="0"/>
+    <w:lsdException w:name="Dark List Accent 2" w:semiHidden="0" w:uiPriority="70" w:unhideWhenUsed="0"/>
+    <w:lsdException w:name="Colorful Shading Accent 2" w:semiHidden="0" w:uiPriority="71" w:unhideWhenUsed="0"/>
+    <w:lsdException w:name="Colorful List Accent 2" w:semiHidden="0" w:uiPriority="72" w:unhideWhenUsed="0"/>
+    <w:lsdException w:name="Colorful Grid Accent 2" w:semiHidden="0" w:uiPriority="73" w:unhideWhenUsed="0"/>
+    <w:lsdException w:name="Light Shading Accent 3" w:semiHidden="0" w:uiPriority="60" w:unhideWhenUsed="0"/>
+    <w:lsdException w:name="Light List Accent 3" w:semiHidden="0" w:uiPriority="61" w:unhideWhenUsed="0"/>
+    <w:lsdException w:name="Light Grid Accent 3" w:semiHidden="0" w:uiPriority="62" w:unhideWhenUsed="0"/>
+    <w:lsdException w:name="Medium Shading 1 Accent 3" w:semiHidden="0" w:uiPriority="63" w:unhideWhenUsed="0"/>
+    <w:lsdException w:name="Medium Shading 2 Accent 3" w:semiHidden="0" w:uiPriority="64" w:unhideWhenUsed="0"/>
+    <w:lsdException w:name="Medium List 1 Accent 3" w:semiHidden="0" w:uiPriority="65" w:unhideWhenUsed="0"/>
+    <w:lsdException w:name="Medium List 2 Accent 3" w:semiHidden="0" w:uiPriority="66" w:unhideWhenUsed="0"/>
+    <w:lsdException w:name="Medium Grid 1 Accent 3" w:semiHidden="0" w:uiPriority="67" w:unhideWhenUsed="0"/>
+    <w:lsdException w:name="Medium Grid 2 Accent 3" w:semiHidden="0" w:uiPriority="68" w:unhideWhenUsed="0"/>
+    <w:lsdException w:name="Medium Grid 3 Accent 3" w:semiHidden="0" w:uiPriority="69" w:unhideWhenUsed="0"/>
+    <w:lsdException w:name="Dark List Accent 3" w:semiHidden="0" w:uiPriority="70" w:unhideWhenUsed="0"/>
+    <w:lsdException w:name="Colorful Shading Accent 3" w:semiHidden="0" w:uiPriority="71" w:unhideWhenUsed="0"/>
+    <w:lsdException w:name="Colorful List Accent 3" w:semiHidden="0" w:uiPriority="72" w:unhideWhenUsed="0"/>
+    <w:lsdException w:name="Colorful Grid Accent 3" w:semiHidden="0" w:uiPriority="73" w:unhideWhenUsed="0"/>
+    <w:lsdException w:name="Light Shading Accent 4" w:semiHidden="0" w:uiPriority="60" w:unhideWhenUsed="0"/>
+    <w:lsdException w:name="Light List Accent 4" w:semiHidden="0" w:uiPriority="61" w:unhideWhenUsed="0"/>
+    <w:lsdException w:name="Light Grid Accent 4" w:semiHidden="0" w:uiPriority="62" w:unhideWhenUsed="0"/>
+    <w:lsdException w:name="Medium Shading 1 Accent 4" w:semiHidden="0" w:uiPriority="63" w:unhideWhenUsed="0"/>
+    <w:lsdException w:name="Medium Shading 2 Accent 4" w:semiHidden="0" w:uiPriority="64" w:unhideWhenUsed="0"/>
+    <w:lsdException w:name="Medium List 1 Accent 4" w:semiHidden="0" w:uiPriority="65" w:unhideWhenUsed="0"/>
+    <w:lsdException w:name="Medium List 2 Accent 4" w:semiHidden="0" w:uiPriority="66" w:unhideWhenUsed="0"/>
+    <w:lsdException w:name="Medium Grid 1 Accent 4" w:semiHidden="0" w:uiPriority="67" w:unhideWhenUsed="0"/>
+    <w:lsdException w:name="Medium Grid 2 Accent 4" w:semiHidden="0" w:uiPriority="68" w:unhideWhenUsed="0"/>
+    <w:lsdException w:name="Medium Grid 3 Accent 4" w:semiHidden="0" w:uiPriority="69" w:unhideWhenUsed="0"/>
+    <w:lsdException w:name="Dark List Accent 4" w:semiHidden="0" w:uiPriority="70" w:unhideWhenUsed="0"/>
+    <w:lsdException w:name="Colorful Shading Accent 4" w:semiHidden="0" w:uiPriority="71" w:unhideWhenUsed="0"/>
+    <w:lsdException w:name="Colorful List Accent 4" w:semiHidden="0" w:uiPriority="72" w:unhideWhenUsed="0"/>
+    <w:lsdException w:name="Colorful Grid Accent 4" w:semiHidden="0" w:uiPriority="73" w:unhideWhenUsed="0"/>
+    <w:lsdException w:name="Light Shading Accent 5" w:semiHidden="0" w:uiPriority="60" w:unhideWhenUsed="0"/>
+    <w:lsdException w:name="Light List Accent 5" w:semiHidden="0" w:uiPriority="61" w:unhideWhenUsed="0"/>
+    <w:lsdException w:name="Light Grid Accent 5" w:semiHidden="0" w:uiPriority="62" w:unhideWhenUsed="0"/>
+    <w:lsdException w:name="Medium Shading 1 Accent 5" w:semiHidden="0" w:uiPriority="63" w:unhideWhenUsed="0"/>
+    <w:lsdException w:name="Medium Shading 2 Accent 5" w:semiHidden="0" w:uiPriority="64" w:unhideWhenUsed="0"/>
+    <w:lsdException w:name="Medium List 1 Accent 5" w:semiHidden="0" w:uiPriority="65" w:unhideWhenUsed="0"/>
+    <w:lsdException w:name="Medium List 2 Accent 5" w:semiHidden="0" w:uiPriority="66" w:unhideWhenUsed="0"/>
+    <w:lsdException w:name="Medium Grid 1 Accent 5" w:semiHidden="0" w:uiPriority="67" w:unhideWhenUsed="0"/>
+    <w:lsdException w:name="Medium Grid 2 Accent 5" w:semiHidden="0" w:uiPriority="68" w:unhideWhenUsed="0"/>
+    <w:lsdException w:name="Medium Grid 3 Accent 5" w:semiHidden="0" w:uiPriority="69" w:unhideWhenUsed="0"/>
+    <w:lsdException w:name="Dark List Accent 5" w:semiHidden="0" w:uiPriority="70" w:unhideWhenUsed="0"/>
+    <w:lsdException w:name="Colorful Shading Accent 5" w:semiHidden="0" w:uiPriority="71" w:unhideWhenUsed="0"/>
+    <w:lsdException w:name="Colorful List Accent 5" w:semiHidden="0" w:uiPriority="72" w:unhideWhenUsed="0"/>
+    <w:lsdException w:name="Colorful Grid Accent 5" w:semiHidden="0" w:uiPriority="73" w:unhideWhenUsed="0"/>
+    <w:lsdException w:name="Light Shading Accent 6" w:semiHidden="0" w:uiPriority="60" w:unhideWhenUsed="0"/>
+    <w:lsdException w:name="Light List Accent 6" w:semiHidden="0" w:uiPriority="61" w:unhideWhenUsed="0"/>
+    <w:lsdException w:name="Light Grid Accent 6" w:semiHidden="0" w:uiPriority="62" w:unhideWhenUsed="0"/>
+    <w:lsdException w:name="Medium Shading 1 Accent 6" w:semiHidden="0" w:uiPriority="63" w:unhideWhenUsed="0"/>
+    <w:lsdException w:name="Medium Shading 2 Accent 6" w:semiHidden="0" w:uiPriority="64" w:unhideWhenUsed="0"/>
+    <w:lsdException w:name="Medium List 1 Accent 6" w:semiHidden="0" w:uiPriority="65" w:unhideWhenUsed="0"/>
+    <w:lsdException w:name="Medium List 2 Accent 6" w:semiHidden="0" w:uiPriority="66" w:unhideWhenUsed="0"/>
+    <w:lsdException w:name="Medium Grid 1 Accent 6" w:semiHidden="0" w:uiPriority="67" w:unhideWhenUsed="0"/>
+    <w:lsdException w:name="Medium Grid 2 Accent 6" w:semiHidden="0" w:uiPriority="68" w:unhideWhenUsed="0"/>
+    <w:lsdException w:name="Medium Grid 3 Accent 6" w:semiHidden="0" w:uiPriority="69" w:unhideWhenUsed="0"/>
+    <w:lsdException w:name="Dark List Accent 6" w:semiHidden="0" w:uiPriority="70" w:unhideWhenUsed="0"/>
+    <w:lsdException w:name="Colorful Shading Accent 6" w:semiHidden="0" w:uiPriority="71" w:unhideWhenUsed="0"/>
+    <w:lsdException w:name="Colorful List Accent 6" w:semiHidden="0" w:uiPriority="72" w:unhideWhenUsed="0"/>
+    <w:lsdException w:name="Colorful Grid Accent 6" w:semiHidden="0" w:uiPriority="73" w:unhideWhenUsed="0"/>
+    <w:lsdException w:name="Subtle Emphasis" w:semiHidden="0" w:uiPriority="19" w:unhideWhenUsed="0" w:qFormat="1"/>
+    <w:lsdException w:name="Intense Emphasis" w:semiHidden="0" w:uiPriority="21" w:unhideWhenUsed="0" w:qFormat="1"/>
+    <w:lsdException w:name="Subtle Reference" w:semiHidden="0" w:uiPriority="31" w:unhideWhenUsed="0" w:qFormat="1"/>
+    <w:lsdException w:name="Intense Reference" w:semiHidden="0" w:uiPriority="32" w:unhideWhenUsed="0" w:qFormat="1"/>
+    <w:lsdException w:name="Book Title" w:semiHidden="0" w:uiPriority="33" w:unhideWhenUsed="0" w:qFormat="1"/>
+    <w:lsdException w:name="Bibliography" w:uiPriority="37"/>
+    <w:lsdException w:name="TOC Heading" w:uiPriority="39" w:qFormat="1"/>
   </w:latentStyles>
   <w:style w:type="paragraph" w:default="1" w:styleId="Normal">
     <w:name w:val="Normal"/>
@@ -54264,7 +55934,7 @@
   <a:extraClrSchemeLst/>
   <a:extLst>
     <a:ext uri="{05A4C25C-085E-4340-85A3-A5531E510DB2}">
-      <thm15:themeFamily xmlns:thm15="http://schemas.microsoft.com/office/thememl/2012/main" name="Office Theme" id="{62F939B6-93AF-4DB8-9C6B-D6C7DFDC589F}" vid="{4A3C46E8-61CC-4603-A589-7422A47A8E4A}"/>
+      <thm15:themeFamily xmlns:thm15="http://schemas.microsoft.com/office/thememl/2012/main" xmlns="" name="Office Theme" id="{62F939B6-93AF-4DB8-9C6B-D6C7DFDC589F}" vid="{4A3C46E8-61CC-4603-A589-7422A47A8E4A}"/>
     </a:ext>
   </a:extLst>
 </a:theme>
@@ -54275,7 +55945,7 @@
 </file>
 
 <file path=customXml/itemProps1.xml><?xml version="1.0" encoding="utf-8"?>
-<ds:datastoreItem xmlns:ds="http://schemas.openxmlformats.org/officeDocument/2006/customXml" ds:itemID="{EA7A4E85-29AA-496A-BE55-6DE0D706971A}">
+<ds:datastoreItem xmlns:ds="http://schemas.openxmlformats.org/officeDocument/2006/customXml" ds:itemID="{0D232B64-05F7-4AC0-B5AB-0FDF9FBBCF98}">
   <ds:schemaRefs>
     <ds:schemaRef ds:uri="http://schemas.openxmlformats.org/officeDocument/2006/bibliography"/>
   </ds:schemaRefs>

</xml_diff>